<commit_message>
Modificación del título de un recurso
Modificación del título de un recurso
</commit_message>
<xml_diff>
--- a/fuentes/contenidos/grado09/guion09/CN_09_09_CO.docx
+++ b/fuentes/contenidos/grado09/guion09/CN_09_09_CO.docx
@@ -1119,7 +1119,7 @@
                           </a:ln>
                           <a:extLst>
                             <a:ext uri="{53640926-AAD7-44d8-BBD7-CCE9431645EC}">
-                              <a14:shadowObscured xmlns="" xmlns:mo="http://schemas.microsoft.com/office/mac/office/2008/main" xmlns:mv="urn:schemas-microsoft-com:mac:vml" xmlns:o="urn:schemas-microsoft-com:office:office" xmlns:v="urn:schemas-microsoft-com:vml" xmlns:w10="urn:schemas-microsoft-com:office:word" xmlns:w="http://schemas.openxmlformats.org/wordprocessingml/2006/main" xmlns:a14="http://schemas.microsoft.com/office/drawing/2010/main"/>
+                              <a14:shadowObscured xmlns:a14="http://schemas.microsoft.com/office/drawing/2010/main" xmlns:w="http://schemas.openxmlformats.org/wordprocessingml/2006/main" xmlns:w10="urn:schemas-microsoft-com:office:word" xmlns:v="urn:schemas-microsoft-com:vml" xmlns:o="urn:schemas-microsoft-com:office:office" xmlns:mv="urn:schemas-microsoft-com:mac:vml" xmlns:mo="http://schemas.microsoft.com/office/mac/office/2008/main" xmlns=""/>
                             </a:ext>
                           </a:extLst>
                         </pic:spPr>
@@ -1994,7 +1994,7 @@
                           </a:ln>
                           <a:extLst>
                             <a:ext uri="{53640926-AAD7-44d8-BBD7-CCE9431645EC}">
-                              <a14:shadowObscured xmlns="" xmlns:mo="http://schemas.microsoft.com/office/mac/office/2008/main" xmlns:mv="urn:schemas-microsoft-com:mac:vml" xmlns:o="urn:schemas-microsoft-com:office:office" xmlns:v="urn:schemas-microsoft-com:vml" xmlns:w10="urn:schemas-microsoft-com:office:word" xmlns:w="http://schemas.openxmlformats.org/wordprocessingml/2006/main" xmlns:a14="http://schemas.microsoft.com/office/drawing/2010/main"/>
+                              <a14:shadowObscured xmlns:a14="http://schemas.microsoft.com/office/drawing/2010/main" xmlns:w="http://schemas.openxmlformats.org/wordprocessingml/2006/main" xmlns:w10="urn:schemas-microsoft-com:office:word" xmlns:v="urn:schemas-microsoft-com:vml" xmlns:o="urn:schemas-microsoft-com:office:office" xmlns:mv="urn:schemas-microsoft-com:mac:vml" xmlns:mo="http://schemas.microsoft.com/office/mac/office/2008/main" xmlns=""/>
                             </a:ext>
                           </a:extLst>
                         </pic:spPr>
@@ -5166,7 +5166,7 @@
                           </a:ln>
                           <a:extLst>
                             <a:ext uri="{53640926-AAD7-44d8-BBD7-CCE9431645EC}">
-                              <a14:shadowObscured xmlns="" xmlns:mo="http://schemas.microsoft.com/office/mac/office/2008/main" xmlns:mv="urn:schemas-microsoft-com:mac:vml" xmlns:o="urn:schemas-microsoft-com:office:office" xmlns:v="urn:schemas-microsoft-com:vml" xmlns:w10="urn:schemas-microsoft-com:office:word" xmlns:w="http://schemas.openxmlformats.org/wordprocessingml/2006/main" xmlns:a14="http://schemas.microsoft.com/office/drawing/2010/main"/>
+                              <a14:shadowObscured xmlns:a14="http://schemas.microsoft.com/office/drawing/2010/main" xmlns:w="http://schemas.openxmlformats.org/wordprocessingml/2006/main" xmlns:w10="urn:schemas-microsoft-com:office:word" xmlns:v="urn:schemas-microsoft-com:vml" xmlns:o="urn:schemas-microsoft-com:office:office" xmlns:mv="urn:schemas-microsoft-com:mac:vml" xmlns:mo="http://schemas.microsoft.com/office/mac/office/2008/main" xmlns=""/>
                             </a:ext>
                           </a:extLst>
                         </pic:spPr>
@@ -5603,7 +5603,7 @@
                 <w:sz w:val="22"/>
                 <w:szCs w:val="22"/>
               </w:rPr>
-              <w:t>La solvatación</w:t>
+              <w:t>Las disoluciones</w:t>
             </w:r>
           </w:p>
         </w:tc>
@@ -5662,7 +5662,25 @@
                 <w:szCs w:val="22"/>
                 <w:lang w:val="es-MX"/>
               </w:rPr>
-              <w:t>Secuencia de imágenes que permite explicar el proceso de solvatación</w:t>
+              <w:t>Secuencia de imágenes qu</w:t>
+            </w:r>
+            <w:r>
+              <w:rPr>
+                <w:rFonts w:ascii="Arial Unicode MS" w:eastAsia="Arial Unicode MS" w:hAnsi="Arial Unicode MS" w:cs="Arial Unicode MS"/>
+                <w:sz w:val="22"/>
+                <w:szCs w:val="22"/>
+                <w:lang w:val="es-MX"/>
+              </w:rPr>
+              <w:t>e permite explicar las caracterí</w:t>
+            </w:r>
+            <w:r>
+              <w:rPr>
+                <w:rFonts w:ascii="Arial Unicode MS" w:eastAsia="Arial Unicode MS" w:hAnsi="Arial Unicode MS" w:cs="Arial Unicode MS"/>
+                <w:sz w:val="22"/>
+                <w:szCs w:val="22"/>
+                <w:lang w:val="es-MX"/>
+              </w:rPr>
+              <w:t>sticas de las disoluciones y el proceso de disolución</w:t>
             </w:r>
           </w:p>
         </w:tc>
@@ -5679,6 +5697,8 @@
           <w:highlight w:val="yellow"/>
         </w:rPr>
       </w:pPr>
+      <w:bookmarkStart w:id="2" w:name="_GoBack"/>
+      <w:bookmarkEnd w:id="2"/>
     </w:p>
     <w:p>
       <w:pPr>
@@ -11195,7 +11215,7 @@
                           </a:ln>
                           <a:extLst>
                             <a:ext uri="{53640926-AAD7-44d8-BBD7-CCE9431645EC}">
-                              <a14:shadowObscured xmlns="" xmlns:mo="http://schemas.microsoft.com/office/mac/office/2008/main" xmlns:mv="urn:schemas-microsoft-com:mac:vml" xmlns:o="urn:schemas-microsoft-com:office:office" xmlns:v="urn:schemas-microsoft-com:vml" xmlns:w10="urn:schemas-microsoft-com:office:word" xmlns:w="http://schemas.openxmlformats.org/wordprocessingml/2006/main" xmlns:a14="http://schemas.microsoft.com/office/drawing/2010/main"/>
+                              <a14:shadowObscured xmlns:a14="http://schemas.microsoft.com/office/drawing/2010/main" xmlns:w="http://schemas.openxmlformats.org/wordprocessingml/2006/main" xmlns:w10="urn:schemas-microsoft-com:office:word" xmlns:v="urn:schemas-microsoft-com:vml" xmlns:o="urn:schemas-microsoft-com:office:office" xmlns:mv="urn:schemas-microsoft-com:mac:vml" xmlns:mo="http://schemas.microsoft.com/office/mac/office/2008/main" xmlns=""/>
                             </a:ext>
                           </a:extLst>
                         </pic:spPr>
@@ -11375,18 +11395,7 @@
           <w:sz w:val="22"/>
           <w:szCs w:val="22"/>
         </w:rPr>
-        <w:t>unidades quí</w:t>
-      </w:r>
-      <w:bookmarkStart w:id="2" w:name="_GoBack"/>
-      <w:bookmarkEnd w:id="2"/>
-      <w:r>
-        <w:rPr>
-          <w:rFonts w:ascii="Arial Unicode MS" w:eastAsia="Arial Unicode MS" w:hAnsi="Arial Unicode MS" w:cs="Arial Unicode MS"/>
-          <w:b/>
-          <w:sz w:val="22"/>
-          <w:szCs w:val="22"/>
-        </w:rPr>
-        <w:t>micas</w:t>
+        <w:t>unidades químicas</w:t>
       </w:r>
       <w:r>
         <w:rPr>
@@ -15647,7 +15656,7 @@
                           </a:ln>
                           <a:extLst>
                             <a:ext uri="{53640926-AAD7-44d8-BBD7-CCE9431645EC}">
-                              <a14:shadowObscured xmlns="" xmlns:mo="http://schemas.microsoft.com/office/mac/office/2008/main" xmlns:mv="urn:schemas-microsoft-com:mac:vml" xmlns:o="urn:schemas-microsoft-com:office:office" xmlns:v="urn:schemas-microsoft-com:vml" xmlns:w10="urn:schemas-microsoft-com:office:word" xmlns:w="http://schemas.openxmlformats.org/wordprocessingml/2006/main" xmlns:a14="http://schemas.microsoft.com/office/drawing/2010/main"/>
+                              <a14:shadowObscured xmlns:a14="http://schemas.microsoft.com/office/drawing/2010/main" xmlns:w="http://schemas.openxmlformats.org/wordprocessingml/2006/main" xmlns:w10="urn:schemas-microsoft-com:office:word" xmlns:v="urn:schemas-microsoft-com:vml" xmlns:o="urn:schemas-microsoft-com:office:office" xmlns:mv="urn:schemas-microsoft-com:mac:vml" xmlns:mo="http://schemas.microsoft.com/office/mac/office/2008/main" xmlns=""/>
                             </a:ext>
                           </a:extLst>
                         </pic:spPr>
@@ -17368,23 +17377,7 @@
                 <w:rFonts w:ascii="Arial Unicode MS" w:eastAsia="Arial Unicode MS" w:hAnsi="Arial Unicode MS" w:cs="Arial Unicode MS"/>
                 <w:lang w:val="pt-BR"/>
               </w:rPr>
-              <w:t xml:space="preserve">: número de </w:t>
-            </w:r>
-            <w:proofErr w:type="spellStart"/>
-            <w:r>
-              <w:rPr>
-                <w:rFonts w:ascii="Arial Unicode MS" w:eastAsia="Arial Unicode MS" w:hAnsi="Arial Unicode MS" w:cs="Arial Unicode MS"/>
-                <w:lang w:val="pt-BR"/>
-              </w:rPr>
-              <w:t>hidrógenos</w:t>
-            </w:r>
-            <w:proofErr w:type="spellEnd"/>
-            <w:r>
-              <w:rPr>
-                <w:rFonts w:ascii="Arial Unicode MS" w:eastAsia="Arial Unicode MS" w:hAnsi="Arial Unicode MS" w:cs="Arial Unicode MS"/>
-                <w:lang w:val="pt-BR"/>
-              </w:rPr>
-              <w:t xml:space="preserve"> </w:t>
+              <w:t xml:space="preserve">: número de hidrógenos </w:t>
             </w:r>
           </w:p>
           <w:p>
@@ -22964,26 +22957,11 @@
               </w:rPr>
               <w:t xml:space="preserve"> </w:t>
             </w:r>
-            <w:proofErr w:type="spellStart"/>
-            <w:r>
-              <w:rPr>
-                <w:rFonts w:ascii="Arial Unicode MS" w:eastAsia="Arial Unicode MS" w:hAnsi="Arial Unicode MS" w:cs="Arial Unicode MS"/>
-              </w:rPr>
-              <w:t>ºC</w:t>
-            </w:r>
-            <w:proofErr w:type="spellEnd"/>
-            <w:r>
-              <w:rPr>
-                <w:rFonts w:ascii="Arial Unicode MS" w:eastAsia="Arial Unicode MS" w:hAnsi="Arial Unicode MS" w:cs="Arial Unicode MS"/>
-              </w:rPr>
-              <w:t xml:space="preserve"> /</w:t>
-            </w:r>
-            <w:proofErr w:type="spellStart"/>
-            <w:r>
-              <w:rPr>
-                <w:rFonts w:ascii="Arial Unicode MS" w:eastAsia="Arial Unicode MS" w:hAnsi="Arial Unicode MS" w:cs="Arial Unicode MS"/>
-              </w:rPr>
-              <w:t>m</w:t>
+            <w:r>
+              <w:rPr>
+                <w:rFonts w:ascii="Arial Unicode MS" w:eastAsia="Arial Unicode MS" w:hAnsi="Arial Unicode MS" w:cs="Arial Unicode MS"/>
+              </w:rPr>
+              <w:t>ºC /m</w:t>
             </w:r>
             <w:r>
               <w:rPr>
@@ -22991,7 +22969,6 @@
               </w:rPr>
               <w:t>olal</w:t>
             </w:r>
-            <w:proofErr w:type="spellEnd"/>
           </w:p>
         </w:tc>
       </w:tr>
@@ -24199,29 +24176,12 @@
               </w:rPr>
               <w:t xml:space="preserve"> </w:t>
             </w:r>
-            <w:proofErr w:type="spellStart"/>
-            <w:r>
-              <w:rPr>
-                <w:rFonts w:ascii="Arial Unicode MS" w:eastAsia="Arial Unicode MS" w:hAnsi="Arial Unicode MS" w:cs="Arial Unicode MS"/>
-                <w:b/>
-              </w:rPr>
-              <w:t>ºC</w:t>
-            </w:r>
-            <w:proofErr w:type="spellEnd"/>
-            <w:r>
-              <w:rPr>
-                <w:rFonts w:ascii="Arial Unicode MS" w:eastAsia="Arial Unicode MS" w:hAnsi="Arial Unicode MS" w:cs="Arial Unicode MS"/>
-                <w:b/>
-              </w:rPr>
-              <w:t xml:space="preserve"> /</w:t>
-            </w:r>
-            <w:proofErr w:type="spellStart"/>
-            <w:r>
-              <w:rPr>
-                <w:rFonts w:ascii="Arial Unicode MS" w:eastAsia="Arial Unicode MS" w:hAnsi="Arial Unicode MS" w:cs="Arial Unicode MS"/>
-                <w:b/>
-              </w:rPr>
-              <w:t>m</w:t>
+            <w:r>
+              <w:rPr>
+                <w:rFonts w:ascii="Arial Unicode MS" w:eastAsia="Arial Unicode MS" w:hAnsi="Arial Unicode MS" w:cs="Arial Unicode MS"/>
+                <w:b/>
+              </w:rPr>
+              <w:t>ºC /m</w:t>
             </w:r>
             <w:r>
               <w:rPr>
@@ -24230,7 +24190,6 @@
               </w:rPr>
               <w:t>olal</w:t>
             </w:r>
-            <w:proofErr w:type="spellEnd"/>
           </w:p>
         </w:tc>
       </w:tr>
@@ -24457,7 +24416,7 @@
                           </a:ln>
                           <a:extLst>
                             <a:ext uri="{53640926-AAD7-44d8-BBD7-CCE9431645EC}">
-                              <a14:shadowObscured xmlns="" xmlns:mo="http://schemas.microsoft.com/office/mac/office/2008/main" xmlns:mv="urn:schemas-microsoft-com:mac:vml" xmlns:o="urn:schemas-microsoft-com:office:office" xmlns:v="urn:schemas-microsoft-com:vml" xmlns:w10="urn:schemas-microsoft-com:office:word" xmlns:w="http://schemas.openxmlformats.org/wordprocessingml/2006/main" xmlns:a14="http://schemas.microsoft.com/office/drawing/2010/main"/>
+                              <a14:shadowObscured xmlns:a14="http://schemas.microsoft.com/office/drawing/2010/main" xmlns:w="http://schemas.openxmlformats.org/wordprocessingml/2006/main" xmlns:w10="urn:schemas-microsoft-com:office:word" xmlns:v="urn:schemas-microsoft-com:vml" xmlns:o="urn:schemas-microsoft-com:office:office" xmlns:mv="urn:schemas-microsoft-com:mac:vml" xmlns:mo="http://schemas.microsoft.com/office/mac/office/2008/main" xmlns=""/>
                             </a:ext>
                           </a:extLst>
                         </pic:spPr>
@@ -27538,7 +27497,7 @@
         <w:rStyle w:val="Nmerodepgina"/>
         <w:noProof/>
       </w:rPr>
-      <w:t>33</w:t>
+      <w:t>8</w:t>
     </w:r>
     <w:r>
       <w:rPr>
@@ -30697,7 +30656,7 @@
 </file>
 
 <file path=customXml/itemProps1.xml><?xml version="1.0" encoding="utf-8"?>
-<ds:datastoreItem xmlns:ds="http://schemas.openxmlformats.org/officeDocument/2006/customXml" ds:itemID="{C8788A67-CA88-46CA-BA52-F132AAFF5F11}">
+<ds:datastoreItem xmlns:ds="http://schemas.openxmlformats.org/officeDocument/2006/customXml" ds:itemID="{E4F754CE-5ECB-40E5-BB84-40A45ADCDAF2}">
   <ds:schemaRefs>
     <ds:schemaRef ds:uri="http://schemas.openxmlformats.org/officeDocument/2006/bibliography"/>
   </ds:schemaRefs>

</xml_diff>

<commit_message>
Modificaciones en título y descripción de recursos
Modificaciones en título y descripción de recursos
</commit_message>
<xml_diff>
--- a/fuentes/contenidos/grado09/guion09/CN_09_09_CO.docx
+++ b/fuentes/contenidos/grado09/guion09/CN_09_09_CO.docx
@@ -1119,7 +1119,7 @@
                           </a:ln>
                           <a:extLst>
                             <a:ext uri="{53640926-AAD7-44d8-BBD7-CCE9431645EC}">
-                              <a14:shadowObscured xmlns:a14="http://schemas.microsoft.com/office/drawing/2010/main" xmlns:w="http://schemas.openxmlformats.org/wordprocessingml/2006/main" xmlns:w10="urn:schemas-microsoft-com:office:word" xmlns:v="urn:schemas-microsoft-com:vml" xmlns:o="urn:schemas-microsoft-com:office:office" xmlns:mv="urn:schemas-microsoft-com:mac:vml" xmlns:mo="http://schemas.microsoft.com/office/mac/office/2008/main" xmlns=""/>
+                              <a14:shadowObscured xmlns="" xmlns:mo="http://schemas.microsoft.com/office/mac/office/2008/main" xmlns:mv="urn:schemas-microsoft-com:mac:vml" xmlns:o="urn:schemas-microsoft-com:office:office" xmlns:v="urn:schemas-microsoft-com:vml" xmlns:w10="urn:schemas-microsoft-com:office:word" xmlns:w="http://schemas.openxmlformats.org/wordprocessingml/2006/main" xmlns:a14="http://schemas.microsoft.com/office/drawing/2010/main"/>
                             </a:ext>
                           </a:extLst>
                         </pic:spPr>
@@ -1994,7 +1994,7 @@
                           </a:ln>
                           <a:extLst>
                             <a:ext uri="{53640926-AAD7-44d8-BBD7-CCE9431645EC}">
-                              <a14:shadowObscured xmlns:a14="http://schemas.microsoft.com/office/drawing/2010/main" xmlns:w="http://schemas.openxmlformats.org/wordprocessingml/2006/main" xmlns:w10="urn:schemas-microsoft-com:office:word" xmlns:v="urn:schemas-microsoft-com:vml" xmlns:o="urn:schemas-microsoft-com:office:office" xmlns:mv="urn:schemas-microsoft-com:mac:vml" xmlns:mo="http://schemas.microsoft.com/office/mac/office/2008/main" xmlns=""/>
+                              <a14:shadowObscured xmlns="" xmlns:mo="http://schemas.microsoft.com/office/mac/office/2008/main" xmlns:mv="urn:schemas-microsoft-com:mac:vml" xmlns:o="urn:schemas-microsoft-com:office:office" xmlns:v="urn:schemas-microsoft-com:vml" xmlns:w10="urn:schemas-microsoft-com:office:word" xmlns:w="http://schemas.openxmlformats.org/wordprocessingml/2006/main" xmlns:a14="http://schemas.microsoft.com/office/drawing/2010/main"/>
                             </a:ext>
                           </a:extLst>
                         </pic:spPr>
@@ -4195,7 +4195,23 @@
           <w:sz w:val="22"/>
           <w:szCs w:val="22"/>
         </w:rPr>
-        <w:t xml:space="preserve"> con un exceso de soluto no disuelto depositado en el fondo del recipiente. Observa cómo se obtiene una disolución saturada en el siguiente vídeo de la Gran Enciclopedia Planeta [</w:t>
+        <w:t xml:space="preserve"> con un exceso de soluto no disuelto depositado en el fondo del recipiente. Observa cómo se obtiene una disolu</w:t>
+      </w:r>
+      <w:r>
+        <w:rPr>
+          <w:rFonts w:ascii="Arial Unicode MS" w:eastAsia="Arial Unicode MS" w:hAnsi="Arial Unicode MS" w:cs="Arial Unicode MS"/>
+          <w:sz w:val="22"/>
+          <w:szCs w:val="22"/>
+        </w:rPr>
+        <w:t>ción saturada en el siguiente vi</w:t>
+      </w:r>
+      <w:r>
+        <w:rPr>
+          <w:rFonts w:ascii="Arial Unicode MS" w:eastAsia="Arial Unicode MS" w:hAnsi="Arial Unicode MS" w:cs="Arial Unicode MS"/>
+          <w:sz w:val="22"/>
+          <w:szCs w:val="22"/>
+        </w:rPr>
+        <w:t>deo de la Gran Enciclopedia Planeta [</w:t>
       </w:r>
       <w:hyperlink r:id="rId11" w:history="1">
         <w:r>
@@ -5166,7 +5182,7 @@
                           </a:ln>
                           <a:extLst>
                             <a:ext uri="{53640926-AAD7-44d8-BBD7-CCE9431645EC}">
-                              <a14:shadowObscured xmlns:a14="http://schemas.microsoft.com/office/drawing/2010/main" xmlns:w="http://schemas.openxmlformats.org/wordprocessingml/2006/main" xmlns:w10="urn:schemas-microsoft-com:office:word" xmlns:v="urn:schemas-microsoft-com:vml" xmlns:o="urn:schemas-microsoft-com:office:office" xmlns:mv="urn:schemas-microsoft-com:mac:vml" xmlns:mo="http://schemas.microsoft.com/office/mac/office/2008/main" xmlns=""/>
+                              <a14:shadowObscured xmlns="" xmlns:mo="http://schemas.microsoft.com/office/mac/office/2008/main" xmlns:mv="urn:schemas-microsoft-com:mac:vml" xmlns:o="urn:schemas-microsoft-com:office:office" xmlns:v="urn:schemas-microsoft-com:vml" xmlns:w10="urn:schemas-microsoft-com:office:word" xmlns:w="http://schemas.openxmlformats.org/wordprocessingml/2006/main" xmlns:a14="http://schemas.microsoft.com/office/drawing/2010/main"/>
                             </a:ext>
                           </a:extLst>
                         </pic:spPr>
@@ -5697,8 +5713,6 @@
           <w:highlight w:val="yellow"/>
         </w:rPr>
       </w:pPr>
-      <w:bookmarkStart w:id="2" w:name="_GoBack"/>
-      <w:bookmarkEnd w:id="2"/>
     </w:p>
     <w:p>
       <w:pPr>
@@ -11215,7 +11229,7 @@
                           </a:ln>
                           <a:extLst>
                             <a:ext uri="{53640926-AAD7-44d8-BBD7-CCE9431645EC}">
-                              <a14:shadowObscured xmlns:a14="http://schemas.microsoft.com/office/drawing/2010/main" xmlns:w="http://schemas.openxmlformats.org/wordprocessingml/2006/main" xmlns:w10="urn:schemas-microsoft-com:office:word" xmlns:v="urn:schemas-microsoft-com:vml" xmlns:o="urn:schemas-microsoft-com:office:office" xmlns:mv="urn:schemas-microsoft-com:mac:vml" xmlns:mo="http://schemas.microsoft.com/office/mac/office/2008/main" xmlns=""/>
+                              <a14:shadowObscured xmlns="" xmlns:mo="http://schemas.microsoft.com/office/mac/office/2008/main" xmlns:mv="urn:schemas-microsoft-com:mac:vml" xmlns:o="urn:schemas-microsoft-com:office:office" xmlns:v="urn:schemas-microsoft-com:vml" xmlns:w10="urn:schemas-microsoft-com:office:word" xmlns:w="http://schemas.openxmlformats.org/wordprocessingml/2006/main" xmlns:a14="http://schemas.microsoft.com/office/drawing/2010/main"/>
                             </a:ext>
                           </a:extLst>
                         </pic:spPr>
@@ -15656,7 +15670,7 @@
                           </a:ln>
                           <a:extLst>
                             <a:ext uri="{53640926-AAD7-44d8-BBD7-CCE9431645EC}">
-                              <a14:shadowObscured xmlns:a14="http://schemas.microsoft.com/office/drawing/2010/main" xmlns:w="http://schemas.openxmlformats.org/wordprocessingml/2006/main" xmlns:w10="urn:schemas-microsoft-com:office:word" xmlns:v="urn:schemas-microsoft-com:vml" xmlns:o="urn:schemas-microsoft-com:office:office" xmlns:mv="urn:schemas-microsoft-com:mac:vml" xmlns:mo="http://schemas.microsoft.com/office/mac/office/2008/main" xmlns=""/>
+                              <a14:shadowObscured xmlns="" xmlns:mo="http://schemas.microsoft.com/office/mac/office/2008/main" xmlns:mv="urn:schemas-microsoft-com:mac:vml" xmlns:o="urn:schemas-microsoft-com:office:office" xmlns:v="urn:schemas-microsoft-com:vml" xmlns:w10="urn:schemas-microsoft-com:office:word" xmlns:w="http://schemas.openxmlformats.org/wordprocessingml/2006/main" xmlns:a14="http://schemas.microsoft.com/office/drawing/2010/main"/>
                             </a:ext>
                           </a:extLst>
                         </pic:spPr>
@@ -24416,7 +24430,7 @@
                           </a:ln>
                           <a:extLst>
                             <a:ext uri="{53640926-AAD7-44d8-BBD7-CCE9431645EC}">
-                              <a14:shadowObscured xmlns:a14="http://schemas.microsoft.com/office/drawing/2010/main" xmlns:w="http://schemas.openxmlformats.org/wordprocessingml/2006/main" xmlns:w10="urn:schemas-microsoft-com:office:word" xmlns:v="urn:schemas-microsoft-com:vml" xmlns:o="urn:schemas-microsoft-com:office:office" xmlns:mv="urn:schemas-microsoft-com:mac:vml" xmlns:mo="http://schemas.microsoft.com/office/mac/office/2008/main" xmlns=""/>
+                              <a14:shadowObscured xmlns="" xmlns:mo="http://schemas.microsoft.com/office/mac/office/2008/main" xmlns:mv="urn:schemas-microsoft-com:mac:vml" xmlns:o="urn:schemas-microsoft-com:office:office" xmlns:v="urn:schemas-microsoft-com:vml" xmlns:w10="urn:schemas-microsoft-com:office:word" xmlns:w="http://schemas.openxmlformats.org/wordprocessingml/2006/main" xmlns:a14="http://schemas.microsoft.com/office/drawing/2010/main"/>
                             </a:ext>
                           </a:extLst>
                         </pic:spPr>
@@ -25635,7 +25649,7 @@
                 <w:szCs w:val="22"/>
                 <w:lang w:val="es-MX"/>
               </w:rPr>
-              <w:t>Interactivo con animación incluida que permite explicar la ósmosis y la presión osmótica</w:t>
+              <w:t>Animación que permite explicar la ósmosis  y la presión osmótica</w:t>
             </w:r>
           </w:p>
         </w:tc>
@@ -26505,7 +26519,7 @@
               <w:rPr>
                 <w:rFonts w:ascii="Arial Unicode MS" w:eastAsia="Arial Unicode MS" w:hAnsi="Arial Unicode MS" w:cs="Arial Unicode MS"/>
               </w:rPr>
-              <w:t>Resuelve el crucigrama sobre las disoluciones</w:t>
+              <w:t>Competencias: preparación de un producto de cuidado personal</w:t>
             </w:r>
           </w:p>
         </w:tc>
@@ -26546,8 +26560,16 @@
               <w:rPr>
                 <w:rFonts w:ascii="Arial Unicode MS" w:eastAsia="Arial Unicode MS" w:hAnsi="Arial Unicode MS" w:cs="Arial Unicode MS"/>
               </w:rPr>
-              <w:t>Actividad para reforzar los principales conceptos de las disoluciones</w:t>
-            </w:r>
+              <w:t>Actividad que propone una práctica de laborator</w:t>
+            </w:r>
+            <w:r>
+              <w:rPr>
+                <w:rFonts w:ascii="Arial Unicode MS" w:eastAsia="Arial Unicode MS" w:hAnsi="Arial Unicode MS" w:cs="Arial Unicode MS"/>
+              </w:rPr>
+              <w:t>io para preparar agua de tocador</w:t>
+            </w:r>
+            <w:bookmarkStart w:id="2" w:name="_GoBack"/>
+            <w:bookmarkEnd w:id="2"/>
           </w:p>
         </w:tc>
       </w:tr>
@@ -27123,13 +27145,19 @@
               <w:rPr>
                 <w:rFonts w:ascii="Arial Unicode MS" w:eastAsia="Arial Unicode MS" w:hAnsi="Arial Unicode MS" w:cs="Arial Unicode MS"/>
               </w:rPr>
-              <w:t xml:space="preserve">Practica cálculos sobre disoluciones en la página de la Escuela de Ingenierías </w:t>
+              <w:t xml:space="preserve">Practica cálculos sobre disoluciones en la página de la Escuela de </w:t>
             </w:r>
             <w:r>
               <w:rPr>
                 <w:rFonts w:ascii="Arial Unicode MS" w:eastAsia="Arial Unicode MS" w:hAnsi="Arial Unicode MS" w:cs="Arial Unicode MS"/>
               </w:rPr>
               <w:lastRenderedPageBreak/>
+              <w:t xml:space="preserve">Ingenierías </w:t>
+            </w:r>
+            <w:r>
+              <w:rPr>
+                <w:rFonts w:ascii="Arial Unicode MS" w:eastAsia="Arial Unicode MS" w:hAnsi="Arial Unicode MS" w:cs="Arial Unicode MS"/>
+              </w:rPr>
               <w:t>I</w:t>
             </w:r>
             <w:r>
@@ -27497,7 +27525,7 @@
         <w:rStyle w:val="Nmerodepgina"/>
         <w:noProof/>
       </w:rPr>
-      <w:t>8</w:t>
+      <w:t>31</w:t>
     </w:r>
     <w:r>
       <w:rPr>
@@ -30656,7 +30684,7 @@
 </file>
 
 <file path=customXml/itemProps1.xml><?xml version="1.0" encoding="utf-8"?>
-<ds:datastoreItem xmlns:ds="http://schemas.openxmlformats.org/officeDocument/2006/customXml" ds:itemID="{E4F754CE-5ECB-40E5-BB84-40A45ADCDAF2}">
+<ds:datastoreItem xmlns:ds="http://schemas.openxmlformats.org/officeDocument/2006/customXml" ds:itemID="{9CDEA1EE-58F3-4953-B96F-A153C2909AE9}">
   <ds:schemaRefs>
     <ds:schemaRef ds:uri="http://schemas.openxmlformats.org/officeDocument/2006/bibliography"/>
   </ds:schemaRefs>

</xml_diff>

<commit_message>
Modificación de lugar de algunos recursos
Modificación de lugar de algunos recursos
</commit_message>
<xml_diff>
--- a/fuentes/contenidos/grado09/guion09/CN_09_09_CO.docx
+++ b/fuentes/contenidos/grado09/guion09/CN_09_09_CO.docx
@@ -1016,7 +1016,39 @@
                 <w:rFonts w:ascii="Arial Unicode MS" w:eastAsia="Arial Unicode MS" w:hAnsi="Arial Unicode MS" w:cs="Arial Unicode MS"/>
                 <w:b/>
               </w:rPr>
-              <w:t>Código Shutterstock (o URL o la ruta en AulaPlaneta)</w:t>
+              <w:t xml:space="preserve">Código </w:t>
+            </w:r>
+            <w:proofErr w:type="spellStart"/>
+            <w:r>
+              <w:rPr>
+                <w:rFonts w:ascii="Arial Unicode MS" w:eastAsia="Arial Unicode MS" w:hAnsi="Arial Unicode MS" w:cs="Arial Unicode MS"/>
+                <w:b/>
+              </w:rPr>
+              <w:t>Shutterstock</w:t>
+            </w:r>
+            <w:proofErr w:type="spellEnd"/>
+            <w:r>
+              <w:rPr>
+                <w:rFonts w:ascii="Arial Unicode MS" w:eastAsia="Arial Unicode MS" w:hAnsi="Arial Unicode MS" w:cs="Arial Unicode MS"/>
+                <w:b/>
+              </w:rPr>
+              <w:t xml:space="preserve"> (o URL o la ruta en </w:t>
+            </w:r>
+            <w:proofErr w:type="spellStart"/>
+            <w:r>
+              <w:rPr>
+                <w:rFonts w:ascii="Arial Unicode MS" w:eastAsia="Arial Unicode MS" w:hAnsi="Arial Unicode MS" w:cs="Arial Unicode MS"/>
+                <w:b/>
+              </w:rPr>
+              <w:t>AulaPlaneta</w:t>
+            </w:r>
+            <w:proofErr w:type="spellEnd"/>
+            <w:r>
+              <w:rPr>
+                <w:rFonts w:ascii="Arial Unicode MS" w:eastAsia="Arial Unicode MS" w:hAnsi="Arial Unicode MS" w:cs="Arial Unicode MS"/>
+                <w:b/>
+              </w:rPr>
+              <w:t>)</w:t>
             </w:r>
           </w:p>
         </w:tc>
@@ -1119,7 +1151,7 @@
                           </a:ln>
                           <a:extLst>
                             <a:ext uri="{53640926-AAD7-44d8-BBD7-CCE9431645EC}">
-                              <a14:shadowObscured xmlns:a14="http://schemas.microsoft.com/office/drawing/2010/main" xmlns:w="http://schemas.openxmlformats.org/wordprocessingml/2006/main" xmlns:w10="urn:schemas-microsoft-com:office:word" xmlns:v="urn:schemas-microsoft-com:vml" xmlns:o="urn:schemas-microsoft-com:office:office" xmlns:mv="urn:schemas-microsoft-com:mac:vml" xmlns:mo="http://schemas.microsoft.com/office/mac/office/2008/main" xmlns=""/>
+                              <a14:shadowObscured xmlns="" xmlns:mo="http://schemas.microsoft.com/office/mac/office/2008/main" xmlns:mv="urn:schemas-microsoft-com:mac:vml" xmlns:o="urn:schemas-microsoft-com:office:office" xmlns:v="urn:schemas-microsoft-com:vml" xmlns:w10="urn:schemas-microsoft-com:office:word" xmlns:w="http://schemas.openxmlformats.org/wordprocessingml/2006/main" xmlns:a14="http://schemas.microsoft.com/office/drawing/2010/main"/>
                             </a:ext>
                           </a:extLst>
                         </pic:spPr>
@@ -1918,7 +1950,39 @@
                 <w:rFonts w:ascii="Arial Unicode MS" w:eastAsia="Arial Unicode MS" w:hAnsi="Arial Unicode MS" w:cs="Arial Unicode MS"/>
                 <w:b/>
               </w:rPr>
-              <w:t>Código Shutterstock (o URL o la ruta en AulaPlaneta)</w:t>
+              <w:t xml:space="preserve">Código </w:t>
+            </w:r>
+            <w:proofErr w:type="spellStart"/>
+            <w:r>
+              <w:rPr>
+                <w:rFonts w:ascii="Arial Unicode MS" w:eastAsia="Arial Unicode MS" w:hAnsi="Arial Unicode MS" w:cs="Arial Unicode MS"/>
+                <w:b/>
+              </w:rPr>
+              <w:t>Shutterstock</w:t>
+            </w:r>
+            <w:proofErr w:type="spellEnd"/>
+            <w:r>
+              <w:rPr>
+                <w:rFonts w:ascii="Arial Unicode MS" w:eastAsia="Arial Unicode MS" w:hAnsi="Arial Unicode MS" w:cs="Arial Unicode MS"/>
+                <w:b/>
+              </w:rPr>
+              <w:t xml:space="preserve"> (o URL o la ruta en </w:t>
+            </w:r>
+            <w:proofErr w:type="spellStart"/>
+            <w:r>
+              <w:rPr>
+                <w:rFonts w:ascii="Arial Unicode MS" w:eastAsia="Arial Unicode MS" w:hAnsi="Arial Unicode MS" w:cs="Arial Unicode MS"/>
+                <w:b/>
+              </w:rPr>
+              <w:t>AulaPlaneta</w:t>
+            </w:r>
+            <w:proofErr w:type="spellEnd"/>
+            <w:r>
+              <w:rPr>
+                <w:rFonts w:ascii="Arial Unicode MS" w:eastAsia="Arial Unicode MS" w:hAnsi="Arial Unicode MS" w:cs="Arial Unicode MS"/>
+                <w:b/>
+              </w:rPr>
+              <w:t>)</w:t>
             </w:r>
           </w:p>
         </w:tc>
@@ -1994,7 +2058,7 @@
                           </a:ln>
                           <a:extLst>
                             <a:ext uri="{53640926-AAD7-44d8-BBD7-CCE9431645EC}">
-                              <a14:shadowObscured xmlns:a14="http://schemas.microsoft.com/office/drawing/2010/main" xmlns:w="http://schemas.openxmlformats.org/wordprocessingml/2006/main" xmlns:w10="urn:schemas-microsoft-com:office:word" xmlns:v="urn:schemas-microsoft-com:vml" xmlns:o="urn:schemas-microsoft-com:office:office" xmlns:mv="urn:schemas-microsoft-com:mac:vml" xmlns:mo="http://schemas.microsoft.com/office/mac/office/2008/main" xmlns=""/>
+                              <a14:shadowObscured xmlns="" xmlns:mo="http://schemas.microsoft.com/office/mac/office/2008/main" xmlns:mv="urn:schemas-microsoft-com:mac:vml" xmlns:o="urn:schemas-microsoft-com:office:office" xmlns:v="urn:schemas-microsoft-com:vml" xmlns:w10="urn:schemas-microsoft-com:office:word" xmlns:w="http://schemas.openxmlformats.org/wordprocessingml/2006/main" xmlns:a14="http://schemas.microsoft.com/office/drawing/2010/main"/>
                             </a:ext>
                           </a:extLst>
                         </pic:spPr>
@@ -3605,7 +3669,39 @@
                 <w:rFonts w:ascii="Arial Unicode MS" w:eastAsia="Arial Unicode MS" w:hAnsi="Arial Unicode MS" w:cs="Arial Unicode MS"/>
                 <w:b/>
               </w:rPr>
-              <w:t>Código Shutterstock (o URL o la ruta en AulaPlaneta)</w:t>
+              <w:t xml:space="preserve">Código </w:t>
+            </w:r>
+            <w:proofErr w:type="spellStart"/>
+            <w:r>
+              <w:rPr>
+                <w:rFonts w:ascii="Arial Unicode MS" w:eastAsia="Arial Unicode MS" w:hAnsi="Arial Unicode MS" w:cs="Arial Unicode MS"/>
+                <w:b/>
+              </w:rPr>
+              <w:t>Shutterstock</w:t>
+            </w:r>
+            <w:proofErr w:type="spellEnd"/>
+            <w:r>
+              <w:rPr>
+                <w:rFonts w:ascii="Arial Unicode MS" w:eastAsia="Arial Unicode MS" w:hAnsi="Arial Unicode MS" w:cs="Arial Unicode MS"/>
+                <w:b/>
+              </w:rPr>
+              <w:t xml:space="preserve"> (o URL o la ruta en </w:t>
+            </w:r>
+            <w:proofErr w:type="spellStart"/>
+            <w:r>
+              <w:rPr>
+                <w:rFonts w:ascii="Arial Unicode MS" w:eastAsia="Arial Unicode MS" w:hAnsi="Arial Unicode MS" w:cs="Arial Unicode MS"/>
+                <w:b/>
+              </w:rPr>
+              <w:t>AulaPlaneta</w:t>
+            </w:r>
+            <w:proofErr w:type="spellEnd"/>
+            <w:r>
+              <w:rPr>
+                <w:rFonts w:ascii="Arial Unicode MS" w:eastAsia="Arial Unicode MS" w:hAnsi="Arial Unicode MS" w:cs="Arial Unicode MS"/>
+                <w:b/>
+              </w:rPr>
+              <w:t>)</w:t>
             </w:r>
           </w:p>
         </w:tc>
@@ -5106,7 +5202,39 @@
                 <w:rFonts w:ascii="Arial Unicode MS" w:eastAsia="Arial Unicode MS" w:hAnsi="Arial Unicode MS" w:cs="Arial Unicode MS"/>
                 <w:b/>
               </w:rPr>
-              <w:t>Código Shutterstock (o URL o la ruta en AulaPlaneta)</w:t>
+              <w:t xml:space="preserve">Código </w:t>
+            </w:r>
+            <w:proofErr w:type="spellStart"/>
+            <w:r>
+              <w:rPr>
+                <w:rFonts w:ascii="Arial Unicode MS" w:eastAsia="Arial Unicode MS" w:hAnsi="Arial Unicode MS" w:cs="Arial Unicode MS"/>
+                <w:b/>
+              </w:rPr>
+              <w:t>Shutterstock</w:t>
+            </w:r>
+            <w:proofErr w:type="spellEnd"/>
+            <w:r>
+              <w:rPr>
+                <w:rFonts w:ascii="Arial Unicode MS" w:eastAsia="Arial Unicode MS" w:hAnsi="Arial Unicode MS" w:cs="Arial Unicode MS"/>
+                <w:b/>
+              </w:rPr>
+              <w:t xml:space="preserve"> (o URL o la ruta en </w:t>
+            </w:r>
+            <w:proofErr w:type="spellStart"/>
+            <w:r>
+              <w:rPr>
+                <w:rFonts w:ascii="Arial Unicode MS" w:eastAsia="Arial Unicode MS" w:hAnsi="Arial Unicode MS" w:cs="Arial Unicode MS"/>
+                <w:b/>
+              </w:rPr>
+              <w:t>AulaPlaneta</w:t>
+            </w:r>
+            <w:proofErr w:type="spellEnd"/>
+            <w:r>
+              <w:rPr>
+                <w:rFonts w:ascii="Arial Unicode MS" w:eastAsia="Arial Unicode MS" w:hAnsi="Arial Unicode MS" w:cs="Arial Unicode MS"/>
+                <w:b/>
+              </w:rPr>
+              <w:t>)</w:t>
             </w:r>
           </w:p>
         </w:tc>
@@ -5182,7 +5310,7 @@
                           </a:ln>
                           <a:extLst>
                             <a:ext uri="{53640926-AAD7-44d8-BBD7-CCE9431645EC}">
-                              <a14:shadowObscured xmlns:a14="http://schemas.microsoft.com/office/drawing/2010/main" xmlns:w="http://schemas.openxmlformats.org/wordprocessingml/2006/main" xmlns:w10="urn:schemas-microsoft-com:office:word" xmlns:v="urn:schemas-microsoft-com:vml" xmlns:o="urn:schemas-microsoft-com:office:office" xmlns:mv="urn:schemas-microsoft-com:mac:vml" xmlns:mo="http://schemas.microsoft.com/office/mac/office/2008/main" xmlns=""/>
+                              <a14:shadowObscured xmlns="" xmlns:mo="http://schemas.microsoft.com/office/mac/office/2008/main" xmlns:mv="urn:schemas-microsoft-com:mac:vml" xmlns:o="urn:schemas-microsoft-com:office:office" xmlns:v="urn:schemas-microsoft-com:vml" xmlns:w10="urn:schemas-microsoft-com:office:word" xmlns:w="http://schemas.openxmlformats.org/wordprocessingml/2006/main" xmlns:a14="http://schemas.microsoft.com/office/drawing/2010/main"/>
                             </a:ext>
                           </a:extLst>
                         </pic:spPr>
@@ -5272,7 +5400,21 @@
               <w:rPr>
                 <w:rFonts w:ascii="Arial Unicode MS" w:eastAsia="Arial Unicode MS" w:hAnsi="Arial Unicode MS" w:cs="Arial Unicode MS"/>
               </w:rPr>
-              <w:t>, como el cloruro de sodio (NaCl) o sal común. Esta propiedad hace posible que el agua de mar tenga una elevada concentración de sales.</w:t>
+              <w:t>, como el cloruro de sodio (</w:t>
+            </w:r>
+            <w:proofErr w:type="spellStart"/>
+            <w:r>
+              <w:rPr>
+                <w:rFonts w:ascii="Arial Unicode MS" w:eastAsia="Arial Unicode MS" w:hAnsi="Arial Unicode MS" w:cs="Arial Unicode MS"/>
+              </w:rPr>
+              <w:t>NaCl</w:t>
+            </w:r>
+            <w:proofErr w:type="spellEnd"/>
+            <w:r>
+              <w:rPr>
+                <w:rFonts w:ascii="Arial Unicode MS" w:eastAsia="Arial Unicode MS" w:hAnsi="Arial Unicode MS" w:cs="Arial Unicode MS"/>
+              </w:rPr>
+              <w:t>) o sal común. Esta propiedad hace posible que el agua de mar tenga una elevada concentración de sales.</w:t>
             </w:r>
           </w:p>
         </w:tc>
@@ -6113,7 +6255,23 @@
                 <w:rFonts w:ascii="Arial Unicode MS" w:eastAsia="Arial Unicode MS" w:hAnsi="Arial Unicode MS" w:cs="Arial Unicode MS"/>
                 <w:color w:val="000000"/>
               </w:rPr>
-              <w:t>Fotografía de tinta disolviendose en agua</w:t>
+              <w:t xml:space="preserve">Fotografía de tinta </w:t>
+            </w:r>
+            <w:proofErr w:type="spellStart"/>
+            <w:r>
+              <w:rPr>
+                <w:rFonts w:ascii="Arial Unicode MS" w:eastAsia="Arial Unicode MS" w:hAnsi="Arial Unicode MS" w:cs="Arial Unicode MS"/>
+                <w:color w:val="000000"/>
+              </w:rPr>
+              <w:t>disolviendose</w:t>
+            </w:r>
+            <w:proofErr w:type="spellEnd"/>
+            <w:r>
+              <w:rPr>
+                <w:rFonts w:ascii="Arial Unicode MS" w:eastAsia="Arial Unicode MS" w:hAnsi="Arial Unicode MS" w:cs="Arial Unicode MS"/>
+                <w:color w:val="000000"/>
+              </w:rPr>
+              <w:t xml:space="preserve"> en agua</w:t>
             </w:r>
             <w:r>
               <w:rPr>
@@ -6144,7 +6302,43 @@
                 <w:b/>
                 <w:color w:val="000000"/>
               </w:rPr>
-              <w:t>Código Shutterstock (o URL o la ruta en AulaPlaneta)</w:t>
+              <w:t xml:space="preserve">Código </w:t>
+            </w:r>
+            <w:proofErr w:type="spellStart"/>
+            <w:r>
+              <w:rPr>
+                <w:rFonts w:ascii="Arial Unicode MS" w:eastAsia="Arial Unicode MS" w:hAnsi="Arial Unicode MS" w:cs="Arial Unicode MS"/>
+                <w:b/>
+                <w:color w:val="000000"/>
+              </w:rPr>
+              <w:t>Shutterstock</w:t>
+            </w:r>
+            <w:proofErr w:type="spellEnd"/>
+            <w:r>
+              <w:rPr>
+                <w:rFonts w:ascii="Arial Unicode MS" w:eastAsia="Arial Unicode MS" w:hAnsi="Arial Unicode MS" w:cs="Arial Unicode MS"/>
+                <w:b/>
+                <w:color w:val="000000"/>
+              </w:rPr>
+              <w:t xml:space="preserve"> (o URL o la ruta en </w:t>
+            </w:r>
+            <w:proofErr w:type="spellStart"/>
+            <w:r>
+              <w:rPr>
+                <w:rFonts w:ascii="Arial Unicode MS" w:eastAsia="Arial Unicode MS" w:hAnsi="Arial Unicode MS" w:cs="Arial Unicode MS"/>
+                <w:b/>
+                <w:color w:val="000000"/>
+              </w:rPr>
+              <w:t>AulaPlaneta</w:t>
+            </w:r>
+            <w:proofErr w:type="spellEnd"/>
+            <w:r>
+              <w:rPr>
+                <w:rFonts w:ascii="Arial Unicode MS" w:eastAsia="Arial Unicode MS" w:hAnsi="Arial Unicode MS" w:cs="Arial Unicode MS"/>
+                <w:b/>
+                <w:color w:val="000000"/>
+              </w:rPr>
+              <w:t>)</w:t>
             </w:r>
           </w:p>
         </w:tc>
@@ -9205,12 +9399,21 @@
                 <w:b/>
               </w:rPr>
             </w:pPr>
-            <w:r>
-              <w:rPr>
-                <w:rFonts w:ascii="Arial Unicode MS" w:eastAsia="Arial Unicode MS" w:hAnsi="Arial Unicode MS" w:cs="Arial Unicode MS"/>
-                <w:b/>
-              </w:rPr>
-              <w:t xml:space="preserve">ºC </w:t>
+            <w:proofErr w:type="spellStart"/>
+            <w:r>
+              <w:rPr>
+                <w:rFonts w:ascii="Arial Unicode MS" w:eastAsia="Arial Unicode MS" w:hAnsi="Arial Unicode MS" w:cs="Arial Unicode MS"/>
+                <w:b/>
+              </w:rPr>
+              <w:t>ºC</w:t>
+            </w:r>
+            <w:proofErr w:type="spellEnd"/>
+            <w:r>
+              <w:rPr>
+                <w:rFonts w:ascii="Arial Unicode MS" w:eastAsia="Arial Unicode MS" w:hAnsi="Arial Unicode MS" w:cs="Arial Unicode MS"/>
+                <w:b/>
+              </w:rPr>
+              <w:t xml:space="preserve"> </w:t>
             </w:r>
           </w:p>
         </w:tc>
@@ -11161,7 +11364,43 @@
                 <w:b/>
                 <w:color w:val="000000"/>
               </w:rPr>
-              <w:t>Código Shutterstock (o URL o la ruta en AulaPlaneta)</w:t>
+              <w:t xml:space="preserve">Código </w:t>
+            </w:r>
+            <w:proofErr w:type="spellStart"/>
+            <w:r>
+              <w:rPr>
+                <w:rFonts w:ascii="Arial Unicode MS" w:eastAsia="Arial Unicode MS" w:hAnsi="Arial Unicode MS" w:cs="Arial Unicode MS"/>
+                <w:b/>
+                <w:color w:val="000000"/>
+              </w:rPr>
+              <w:t>Shutterstock</w:t>
+            </w:r>
+            <w:proofErr w:type="spellEnd"/>
+            <w:r>
+              <w:rPr>
+                <w:rFonts w:ascii="Arial Unicode MS" w:eastAsia="Arial Unicode MS" w:hAnsi="Arial Unicode MS" w:cs="Arial Unicode MS"/>
+                <w:b/>
+                <w:color w:val="000000"/>
+              </w:rPr>
+              <w:t xml:space="preserve"> (o URL o la ruta en </w:t>
+            </w:r>
+            <w:proofErr w:type="spellStart"/>
+            <w:r>
+              <w:rPr>
+                <w:rFonts w:ascii="Arial Unicode MS" w:eastAsia="Arial Unicode MS" w:hAnsi="Arial Unicode MS" w:cs="Arial Unicode MS"/>
+                <w:b/>
+                <w:color w:val="000000"/>
+              </w:rPr>
+              <w:t>AulaPlaneta</w:t>
+            </w:r>
+            <w:proofErr w:type="spellEnd"/>
+            <w:r>
+              <w:rPr>
+                <w:rFonts w:ascii="Arial Unicode MS" w:eastAsia="Arial Unicode MS" w:hAnsi="Arial Unicode MS" w:cs="Arial Unicode MS"/>
+                <w:b/>
+                <w:color w:val="000000"/>
+              </w:rPr>
+              <w:t>)</w:t>
             </w:r>
           </w:p>
         </w:tc>
@@ -11229,7 +11468,7 @@
                           </a:ln>
                           <a:extLst>
                             <a:ext uri="{53640926-AAD7-44d8-BBD7-CCE9431645EC}">
-                              <a14:shadowObscured xmlns:a14="http://schemas.microsoft.com/office/drawing/2010/main" xmlns:w="http://schemas.openxmlformats.org/wordprocessingml/2006/main" xmlns:w10="urn:schemas-microsoft-com:office:word" xmlns:v="urn:schemas-microsoft-com:vml" xmlns:o="urn:schemas-microsoft-com:office:office" xmlns:mv="urn:schemas-microsoft-com:mac:vml" xmlns:mo="http://schemas.microsoft.com/office/mac/office/2008/main" xmlns=""/>
+                              <a14:shadowObscured xmlns="" xmlns:mo="http://schemas.microsoft.com/office/mac/office/2008/main" xmlns:mv="urn:schemas-microsoft-com:mac:vml" xmlns:o="urn:schemas-microsoft-com:office:office" xmlns:v="urn:schemas-microsoft-com:vml" xmlns:w10="urn:schemas-microsoft-com:office:word" xmlns:w="http://schemas.openxmlformats.org/wordprocessingml/2006/main" xmlns:a14="http://schemas.microsoft.com/office/drawing/2010/main"/>
                             </a:ext>
                           </a:extLst>
                         </pic:spPr>
@@ -11645,6 +11884,206 @@
         </w:rPr>
         <w:t>.</w:t>
       </w:r>
+    </w:p>
+    <w:p>
+      <w:pPr>
+        <w:pStyle w:val="u"/>
+        <w:shd w:val="clear" w:color="auto" w:fill="FFFFFF"/>
+        <w:spacing w:before="0" w:beforeAutospacing="0" w:after="0" w:afterAutospacing="0"/>
+        <w:jc w:val="both"/>
+        <w:rPr>
+          <w:rStyle w:val="un"/>
+          <w:rFonts w:ascii="Arial Unicode MS" w:eastAsia="Arial Unicode MS" w:hAnsi="Arial Unicode MS" w:cs="Arial Unicode MS"/>
+          <w:sz w:val="22"/>
+          <w:szCs w:val="22"/>
+        </w:rPr>
+      </w:pPr>
+    </w:p>
+    <w:tbl>
+      <w:tblPr>
+        <w:tblStyle w:val="Tablaconcuadrcula3"/>
+        <w:tblW w:w="0" w:type="auto"/>
+        <w:tblLook w:val="04A0" w:firstRow="1" w:lastRow="0" w:firstColumn="1" w:lastColumn="0" w:noHBand="0" w:noVBand="1"/>
+      </w:tblPr>
+      <w:tblGrid>
+        <w:gridCol w:w="2461"/>
+        <w:gridCol w:w="6367"/>
+      </w:tblGrid>
+      <w:tr>
+        <w:tc>
+          <w:tcPr>
+            <w:tcW w:w="8828" w:type="dxa"/>
+            <w:gridSpan w:val="2"/>
+            <w:shd w:val="clear" w:color="auto" w:fill="000000" w:themeFill="text1"/>
+          </w:tcPr>
+          <w:p>
+            <w:pPr>
+              <w:jc w:val="both"/>
+              <w:rPr>
+                <w:rFonts w:ascii="Arial Unicode MS" w:eastAsia="Arial Unicode MS" w:hAnsi="Arial Unicode MS" w:cs="Arial Unicode MS"/>
+                <w:b/>
+              </w:rPr>
+            </w:pPr>
+            <w:r>
+              <w:rPr>
+                <w:rFonts w:ascii="Arial Unicode MS" w:eastAsia="Arial Unicode MS" w:hAnsi="Arial Unicode MS" w:cs="Arial Unicode MS"/>
+                <w:b/>
+              </w:rPr>
+              <w:t>Profundiza</w:t>
+            </w:r>
+            <w:r>
+              <w:rPr>
+                <w:rFonts w:ascii="Arial Unicode MS" w:eastAsia="Arial Unicode MS" w:hAnsi="Arial Unicode MS" w:cs="Arial Unicode MS"/>
+                <w:b/>
+              </w:rPr>
+              <w:t>: recurso nuevo</w:t>
+            </w:r>
+          </w:p>
+        </w:tc>
+      </w:tr>
+      <w:tr>
+        <w:tc>
+          <w:tcPr>
+            <w:tcW w:w="2461" w:type="dxa"/>
+          </w:tcPr>
+          <w:p>
+            <w:pPr>
+              <w:jc w:val="both"/>
+              <w:rPr>
+                <w:rFonts w:ascii="Arial Unicode MS" w:eastAsia="Arial Unicode MS" w:hAnsi="Arial Unicode MS" w:cs="Arial Unicode MS"/>
+                <w:b/>
+              </w:rPr>
+            </w:pPr>
+            <w:r>
+              <w:rPr>
+                <w:rFonts w:ascii="Arial Unicode MS" w:eastAsia="Arial Unicode MS" w:hAnsi="Arial Unicode MS" w:cs="Arial Unicode MS"/>
+                <w:b/>
+              </w:rPr>
+              <w:t>Código</w:t>
+            </w:r>
+          </w:p>
+        </w:tc>
+        <w:tc>
+          <w:tcPr>
+            <w:tcW w:w="6367" w:type="dxa"/>
+          </w:tcPr>
+          <w:p>
+            <w:pPr>
+              <w:jc w:val="both"/>
+              <w:rPr>
+                <w:rFonts w:ascii="Arial Unicode MS" w:eastAsia="Arial Unicode MS" w:hAnsi="Arial Unicode MS" w:cs="Arial Unicode MS"/>
+                <w:b/>
+              </w:rPr>
+            </w:pPr>
+            <w:r>
+              <w:rPr>
+                <w:rFonts w:ascii="Arial Unicode MS" w:eastAsia="Arial Unicode MS" w:hAnsi="Arial Unicode MS" w:cs="Arial Unicode MS"/>
+              </w:rPr>
+              <w:t>CN_09_09_REC70</w:t>
+            </w:r>
+          </w:p>
+        </w:tc>
+      </w:tr>
+      <w:tr>
+        <w:trPr>
+          <w:trHeight w:val="487"/>
+        </w:trPr>
+        <w:tc>
+          <w:tcPr>
+            <w:tcW w:w="2461" w:type="dxa"/>
+          </w:tcPr>
+          <w:p>
+            <w:pPr>
+              <w:jc w:val="both"/>
+              <w:rPr>
+                <w:rFonts w:ascii="Arial Unicode MS" w:eastAsia="Arial Unicode MS" w:hAnsi="Arial Unicode MS" w:cs="Arial Unicode MS"/>
+                <w:b/>
+              </w:rPr>
+            </w:pPr>
+            <w:r>
+              <w:rPr>
+                <w:rFonts w:ascii="Arial Unicode MS" w:eastAsia="Arial Unicode MS" w:hAnsi="Arial Unicode MS" w:cs="Arial Unicode MS"/>
+                <w:b/>
+              </w:rPr>
+              <w:t>Título</w:t>
+            </w:r>
+          </w:p>
+        </w:tc>
+        <w:tc>
+          <w:tcPr>
+            <w:tcW w:w="6367" w:type="dxa"/>
+          </w:tcPr>
+          <w:p>
+            <w:pPr>
+              <w:jc w:val="both"/>
+              <w:rPr>
+                <w:rFonts w:ascii="Arial Unicode MS" w:eastAsia="Arial Unicode MS" w:hAnsi="Arial Unicode MS" w:cs="Arial Unicode MS"/>
+              </w:rPr>
+            </w:pPr>
+            <w:r>
+              <w:rPr>
+                <w:rFonts w:ascii="Arial Unicode MS" w:eastAsia="Arial Unicode MS" w:hAnsi="Arial Unicode MS" w:cs="Arial Unicode MS"/>
+              </w:rPr>
+              <w:t>Las concentraciones de disoluciones en unidades físicas</w:t>
+            </w:r>
+          </w:p>
+        </w:tc>
+      </w:tr>
+      <w:tr>
+        <w:tc>
+          <w:tcPr>
+            <w:tcW w:w="2461" w:type="dxa"/>
+          </w:tcPr>
+          <w:p>
+            <w:pPr>
+              <w:jc w:val="both"/>
+              <w:rPr>
+                <w:rFonts w:ascii="Arial Unicode MS" w:eastAsia="Arial Unicode MS" w:hAnsi="Arial Unicode MS" w:cs="Arial Unicode MS"/>
+                <w:b/>
+              </w:rPr>
+            </w:pPr>
+            <w:r>
+              <w:rPr>
+                <w:rFonts w:ascii="Arial Unicode MS" w:eastAsia="Arial Unicode MS" w:hAnsi="Arial Unicode MS" w:cs="Arial Unicode MS"/>
+                <w:b/>
+              </w:rPr>
+              <w:t>Descripción</w:t>
+            </w:r>
+          </w:p>
+        </w:tc>
+        <w:tc>
+          <w:tcPr>
+            <w:tcW w:w="6367" w:type="dxa"/>
+          </w:tcPr>
+          <w:p>
+            <w:pPr>
+              <w:rPr>
+                <w:rFonts w:ascii="Arial Unicode MS" w:eastAsia="Arial Unicode MS" w:hAnsi="Arial Unicode MS" w:cs="Arial Unicode MS"/>
+              </w:rPr>
+            </w:pPr>
+            <w:r>
+              <w:rPr>
+                <w:rFonts w:ascii="Arial Unicode MS" w:eastAsia="Arial Unicode MS" w:hAnsi="Arial Unicode MS" w:cs="Arial Unicode MS"/>
+              </w:rPr>
+              <w:t>Interactivo que permite explicar las unidades de concentración físicas</w:t>
+            </w:r>
+          </w:p>
+        </w:tc>
+      </w:tr>
+    </w:tbl>
+    <w:p>
+      <w:pPr>
+        <w:pStyle w:val="u"/>
+        <w:shd w:val="clear" w:color="auto" w:fill="FFFFFF"/>
+        <w:spacing w:before="0" w:beforeAutospacing="0" w:after="0" w:afterAutospacing="0"/>
+        <w:jc w:val="both"/>
+        <w:rPr>
+          <w:rStyle w:val="un"/>
+          <w:rFonts w:ascii="Arial Unicode MS" w:eastAsia="Arial Unicode MS" w:hAnsi="Arial Unicode MS" w:cs="Arial Unicode MS"/>
+          <w:sz w:val="22"/>
+          <w:szCs w:val="22"/>
+        </w:rPr>
+      </w:pPr>
     </w:p>
     <w:p>
       <w:pPr>
@@ -12227,7 +12666,13 @@
               <w:rPr>
                 <w:rFonts w:ascii="Arial Unicode MS" w:eastAsia="Arial Unicode MS" w:hAnsi="Arial Unicode MS" w:cs="Arial Unicode MS"/>
               </w:rPr>
-              <w:t>70</w:t>
+              <w:t>8</w:t>
+            </w:r>
+            <w:r>
+              <w:rPr>
+                <w:rFonts w:ascii="Arial Unicode MS" w:eastAsia="Arial Unicode MS" w:hAnsi="Arial Unicode MS" w:cs="Arial Unicode MS"/>
+              </w:rPr>
+              <w:t>0</w:t>
             </w:r>
           </w:p>
         </w:tc>
@@ -12613,6 +13058,7 @@
                 <w:noProof/>
                 <w:lang w:eastAsia="es-CO"/>
               </w:rPr>
+              <w:lastRenderedPageBreak/>
               <w:drawing>
                 <wp:inline distT="0" distB="0" distL="0" distR="0" wp14:anchorId="5548F743" wp14:editId="35CCA6D6">
                   <wp:extent cx="5178425" cy="601394"/>
@@ -12890,7 +13336,6 @@
                 <w:rFonts w:ascii="Arial Unicode MS" w:eastAsia="Arial Unicode MS" w:hAnsi="Arial Unicode MS" w:cs="Arial Unicode MS"/>
                 <w:b/>
               </w:rPr>
-              <w:lastRenderedPageBreak/>
               <w:t>Código</w:t>
             </w:r>
           </w:p>
@@ -12923,7 +13368,13 @@
               <w:rPr>
                 <w:rFonts w:ascii="Arial Unicode MS" w:eastAsia="Arial Unicode MS" w:hAnsi="Arial Unicode MS" w:cs="Arial Unicode MS"/>
               </w:rPr>
-              <w:t>80</w:t>
+              <w:t>9</w:t>
+            </w:r>
+            <w:r>
+              <w:rPr>
+                <w:rFonts w:ascii="Arial Unicode MS" w:eastAsia="Arial Unicode MS" w:hAnsi="Arial Unicode MS" w:cs="Arial Unicode MS"/>
+              </w:rPr>
+              <w:t>0</w:t>
             </w:r>
           </w:p>
         </w:tc>
@@ -13632,7 +14083,13 @@
               <w:rPr>
                 <w:rFonts w:ascii="Arial Unicode MS" w:eastAsia="Arial Unicode MS" w:hAnsi="Arial Unicode MS" w:cs="Arial Unicode MS"/>
               </w:rPr>
-              <w:t>90</w:t>
+              <w:t>10</w:t>
+            </w:r>
+            <w:r>
+              <w:rPr>
+                <w:rFonts w:ascii="Arial Unicode MS" w:eastAsia="Arial Unicode MS" w:hAnsi="Arial Unicode MS" w:cs="Arial Unicode MS"/>
+              </w:rPr>
+              <w:t>0</w:t>
             </w:r>
           </w:p>
         </w:tc>
@@ -13720,8 +14177,6 @@
               </w:rPr>
               <w:t>Actividad que permite ejercitar los cálculos de concentración de disoluciones en porcentaje en masa-volumen</w:t>
             </w:r>
-            <w:bookmarkStart w:id="2" w:name="_GoBack"/>
-            <w:bookmarkEnd w:id="2"/>
           </w:p>
         </w:tc>
       </w:tr>
@@ -13756,6 +14211,7 @@
           <w:szCs w:val="22"/>
           <w:highlight w:val="yellow"/>
         </w:rPr>
+        <w:lastRenderedPageBreak/>
         <w:t>[</w:t>
       </w:r>
       <w:r>
@@ -14010,7 +14466,6 @@
                 <w:rFonts w:ascii="Arial Unicode MS" w:eastAsia="Arial Unicode MS" w:hAnsi="Arial Unicode MS" w:cs="Arial Unicode MS"/>
                 <w:b w:val="0"/>
               </w:rPr>
-              <w:lastRenderedPageBreak/>
               <w:t>CN_09_09_fórmula_04</w:t>
             </w:r>
           </w:p>
@@ -14127,7 +14582,19 @@
               <w:rPr>
                 <w:rFonts w:ascii="Arial Unicode MS" w:eastAsia="Arial Unicode MS" w:hAnsi="Arial Unicode MS" w:cs="Arial Unicode MS"/>
               </w:rPr>
-              <w:t>100</w:t>
+              <w:t>1</w:t>
+            </w:r>
+            <w:r>
+              <w:rPr>
+                <w:rFonts w:ascii="Arial Unicode MS" w:eastAsia="Arial Unicode MS" w:hAnsi="Arial Unicode MS" w:cs="Arial Unicode MS"/>
+              </w:rPr>
+              <w:t>1</w:t>
+            </w:r>
+            <w:r>
+              <w:rPr>
+                <w:rFonts w:ascii="Arial Unicode MS" w:eastAsia="Arial Unicode MS" w:hAnsi="Arial Unicode MS" w:cs="Arial Unicode MS"/>
+              </w:rPr>
+              <w:t>0</w:t>
             </w:r>
           </w:p>
         </w:tc>
@@ -14327,7 +14794,13 @@
               <w:rPr>
                 <w:rFonts w:ascii="Arial Unicode MS" w:eastAsia="Arial Unicode MS" w:hAnsi="Arial Unicode MS" w:cs="Arial Unicode MS"/>
               </w:rPr>
-              <w:t>110</w:t>
+              <w:t>12</w:t>
+            </w:r>
+            <w:r>
+              <w:rPr>
+                <w:rFonts w:ascii="Arial Unicode MS" w:eastAsia="Arial Unicode MS" w:hAnsi="Arial Unicode MS" w:cs="Arial Unicode MS"/>
+              </w:rPr>
+              <w:t>0</w:t>
             </w:r>
           </w:p>
         </w:tc>
@@ -14430,201 +14903,6 @@
         </w:rPr>
       </w:pPr>
     </w:p>
-    <w:tbl>
-      <w:tblPr>
-        <w:tblStyle w:val="Tablaconcuadrcula3"/>
-        <w:tblW w:w="0" w:type="auto"/>
-        <w:tblLook w:val="04A0" w:firstRow="1" w:lastRow="0" w:firstColumn="1" w:lastColumn="0" w:noHBand="0" w:noVBand="1"/>
-      </w:tblPr>
-      <w:tblGrid>
-        <w:gridCol w:w="2461"/>
-        <w:gridCol w:w="6367"/>
-      </w:tblGrid>
-      <w:tr>
-        <w:tc>
-          <w:tcPr>
-            <w:tcW w:w="8828" w:type="dxa"/>
-            <w:gridSpan w:val="2"/>
-            <w:shd w:val="clear" w:color="auto" w:fill="000000" w:themeFill="text1"/>
-          </w:tcPr>
-          <w:p>
-            <w:pPr>
-              <w:jc w:val="both"/>
-              <w:rPr>
-                <w:rFonts w:ascii="Arial Unicode MS" w:eastAsia="Arial Unicode MS" w:hAnsi="Arial Unicode MS" w:cs="Arial Unicode MS"/>
-                <w:b/>
-              </w:rPr>
-            </w:pPr>
-            <w:r>
-              <w:rPr>
-                <w:rFonts w:ascii="Arial Unicode MS" w:eastAsia="Arial Unicode MS" w:hAnsi="Arial Unicode MS" w:cs="Arial Unicode MS"/>
-                <w:b/>
-              </w:rPr>
-              <w:t>Profundiza</w:t>
-            </w:r>
-            <w:r>
-              <w:rPr>
-                <w:rFonts w:ascii="Arial Unicode MS" w:eastAsia="Arial Unicode MS" w:hAnsi="Arial Unicode MS" w:cs="Arial Unicode MS"/>
-                <w:b/>
-              </w:rPr>
-              <w:t>: recurso nuevo</w:t>
-            </w:r>
-          </w:p>
-        </w:tc>
-      </w:tr>
-      <w:tr>
-        <w:tc>
-          <w:tcPr>
-            <w:tcW w:w="2461" w:type="dxa"/>
-          </w:tcPr>
-          <w:p>
-            <w:pPr>
-              <w:jc w:val="both"/>
-              <w:rPr>
-                <w:rFonts w:ascii="Arial Unicode MS" w:eastAsia="Arial Unicode MS" w:hAnsi="Arial Unicode MS" w:cs="Arial Unicode MS"/>
-                <w:b/>
-              </w:rPr>
-            </w:pPr>
-            <w:r>
-              <w:rPr>
-                <w:rFonts w:ascii="Arial Unicode MS" w:eastAsia="Arial Unicode MS" w:hAnsi="Arial Unicode MS" w:cs="Arial Unicode MS"/>
-                <w:b/>
-              </w:rPr>
-              <w:t>Código</w:t>
-            </w:r>
-          </w:p>
-        </w:tc>
-        <w:tc>
-          <w:tcPr>
-            <w:tcW w:w="6367" w:type="dxa"/>
-          </w:tcPr>
-          <w:p>
-            <w:pPr>
-              <w:jc w:val="both"/>
-              <w:rPr>
-                <w:rFonts w:ascii="Arial Unicode MS" w:eastAsia="Arial Unicode MS" w:hAnsi="Arial Unicode MS" w:cs="Arial Unicode MS"/>
-                <w:b/>
-              </w:rPr>
-            </w:pPr>
-            <w:r>
-              <w:rPr>
-                <w:rFonts w:ascii="Arial Unicode MS" w:eastAsia="Arial Unicode MS" w:hAnsi="Arial Unicode MS" w:cs="Arial Unicode MS"/>
-              </w:rPr>
-              <w:t>CN_09_09_</w:t>
-            </w:r>
-            <w:r>
-              <w:rPr>
-                <w:rFonts w:ascii="Arial Unicode MS" w:eastAsia="Arial Unicode MS" w:hAnsi="Arial Unicode MS" w:cs="Arial Unicode MS"/>
-              </w:rPr>
-              <w:t>REC</w:t>
-            </w:r>
-            <w:r>
-              <w:rPr>
-                <w:rFonts w:ascii="Arial Unicode MS" w:eastAsia="Arial Unicode MS" w:hAnsi="Arial Unicode MS" w:cs="Arial Unicode MS"/>
-              </w:rPr>
-              <w:t>120</w:t>
-            </w:r>
-          </w:p>
-        </w:tc>
-      </w:tr>
-      <w:tr>
-        <w:trPr>
-          <w:trHeight w:val="487"/>
-        </w:trPr>
-        <w:tc>
-          <w:tcPr>
-            <w:tcW w:w="2461" w:type="dxa"/>
-          </w:tcPr>
-          <w:p>
-            <w:pPr>
-              <w:jc w:val="both"/>
-              <w:rPr>
-                <w:rFonts w:ascii="Arial Unicode MS" w:eastAsia="Arial Unicode MS" w:hAnsi="Arial Unicode MS" w:cs="Arial Unicode MS"/>
-                <w:b/>
-              </w:rPr>
-            </w:pPr>
-            <w:r>
-              <w:rPr>
-                <w:rFonts w:ascii="Arial Unicode MS" w:eastAsia="Arial Unicode MS" w:hAnsi="Arial Unicode MS" w:cs="Arial Unicode MS"/>
-                <w:b/>
-              </w:rPr>
-              <w:t>Título</w:t>
-            </w:r>
-          </w:p>
-        </w:tc>
-        <w:tc>
-          <w:tcPr>
-            <w:tcW w:w="6367" w:type="dxa"/>
-          </w:tcPr>
-          <w:p>
-            <w:pPr>
-              <w:jc w:val="both"/>
-              <w:rPr>
-                <w:rFonts w:ascii="Arial Unicode MS" w:eastAsia="Arial Unicode MS" w:hAnsi="Arial Unicode MS" w:cs="Arial Unicode MS"/>
-              </w:rPr>
-            </w:pPr>
-            <w:r>
-              <w:rPr>
-                <w:rFonts w:ascii="Arial Unicode MS" w:eastAsia="Arial Unicode MS" w:hAnsi="Arial Unicode MS" w:cs="Arial Unicode MS"/>
-              </w:rPr>
-              <w:t>Las concentraciones de disoluciones en unidades físicas</w:t>
-            </w:r>
-          </w:p>
-        </w:tc>
-      </w:tr>
-      <w:tr>
-        <w:tc>
-          <w:tcPr>
-            <w:tcW w:w="2461" w:type="dxa"/>
-          </w:tcPr>
-          <w:p>
-            <w:pPr>
-              <w:jc w:val="both"/>
-              <w:rPr>
-                <w:rFonts w:ascii="Arial Unicode MS" w:eastAsia="Arial Unicode MS" w:hAnsi="Arial Unicode MS" w:cs="Arial Unicode MS"/>
-                <w:b/>
-              </w:rPr>
-            </w:pPr>
-            <w:r>
-              <w:rPr>
-                <w:rFonts w:ascii="Arial Unicode MS" w:eastAsia="Arial Unicode MS" w:hAnsi="Arial Unicode MS" w:cs="Arial Unicode MS"/>
-                <w:b/>
-              </w:rPr>
-              <w:t>Descripción</w:t>
-            </w:r>
-          </w:p>
-        </w:tc>
-        <w:tc>
-          <w:tcPr>
-            <w:tcW w:w="6367" w:type="dxa"/>
-          </w:tcPr>
-          <w:p>
-            <w:pPr>
-              <w:rPr>
-                <w:rFonts w:ascii="Arial Unicode MS" w:eastAsia="Arial Unicode MS" w:hAnsi="Arial Unicode MS" w:cs="Arial Unicode MS"/>
-              </w:rPr>
-            </w:pPr>
-            <w:r>
-              <w:rPr>
-                <w:rFonts w:ascii="Arial Unicode MS" w:eastAsia="Arial Unicode MS" w:hAnsi="Arial Unicode MS" w:cs="Arial Unicode MS"/>
-              </w:rPr>
-              <w:t>Interactivo que permite explicar las unidades de concentración físicas</w:t>
-            </w:r>
-          </w:p>
-        </w:tc>
-      </w:tr>
-    </w:tbl>
-    <w:p>
-      <w:pPr>
-        <w:spacing w:after="0"/>
-        <w:rPr>
-          <w:rFonts w:ascii="Arial Unicode MS" w:eastAsia="Arial Unicode MS" w:hAnsi="Arial Unicode MS" w:cs="Arial Unicode MS"/>
-          <w:b/>
-          <w:sz w:val="22"/>
-          <w:szCs w:val="22"/>
-        </w:rPr>
-      </w:pPr>
-    </w:p>
     <w:p>
       <w:pPr>
         <w:spacing w:after="0"/>
@@ -14781,7 +15059,27 @@
           <w:sz w:val="22"/>
           <w:szCs w:val="22"/>
         </w:rPr>
-        <w:t xml:space="preserve"> como: molaridad, molalidad y normalidad. </w:t>
+        <w:t xml:space="preserve"> como: molaridad, </w:t>
+      </w:r>
+      <w:proofErr w:type="spellStart"/>
+      <w:r>
+        <w:rPr>
+          <w:rStyle w:val="un"/>
+          <w:rFonts w:ascii="Arial Unicode MS" w:eastAsia="Arial Unicode MS" w:hAnsi="Arial Unicode MS" w:cs="Arial Unicode MS"/>
+          <w:sz w:val="22"/>
+          <w:szCs w:val="22"/>
+        </w:rPr>
+        <w:t>molalidad</w:t>
+      </w:r>
+      <w:proofErr w:type="spellEnd"/>
+      <w:r>
+        <w:rPr>
+          <w:rStyle w:val="un"/>
+          <w:rFonts w:ascii="Arial Unicode MS" w:eastAsia="Arial Unicode MS" w:hAnsi="Arial Unicode MS" w:cs="Arial Unicode MS"/>
+          <w:sz w:val="22"/>
+          <w:szCs w:val="22"/>
+        </w:rPr>
+        <w:t xml:space="preserve"> y normalidad. </w:t>
       </w:r>
     </w:p>
     <w:p>
@@ -14853,6 +15151,17 @@
         </w:rPr>
         <w:t>número de moles y de equivalentes-gramo.</w:t>
       </w:r>
+    </w:p>
+    <w:p>
+      <w:pPr>
+        <w:spacing w:after="0"/>
+        <w:jc w:val="both"/>
+        <w:rPr>
+          <w:rFonts w:ascii="Arial Unicode MS" w:eastAsia="Arial Unicode MS" w:hAnsi="Arial Unicode MS" w:cs="Arial Unicode MS"/>
+          <w:sz w:val="22"/>
+          <w:szCs w:val="22"/>
+        </w:rPr>
+      </w:pPr>
     </w:p>
     <w:p>
       <w:pPr>
@@ -14895,6 +15204,7 @@
                 <w:rFonts w:ascii="Arial Unicode MS" w:eastAsia="Arial Unicode MS" w:hAnsi="Arial Unicode MS" w:cs="Arial Unicode MS"/>
                 <w:b/>
               </w:rPr>
+              <w:lastRenderedPageBreak/>
               <w:t>Destacado</w:t>
             </w:r>
           </w:p>
@@ -14921,7 +15231,6 @@
                 <w:rFonts w:ascii="Arial Unicode MS" w:eastAsia="Arial Unicode MS" w:hAnsi="Arial Unicode MS" w:cs="Arial Unicode MS"/>
                 <w:b/>
               </w:rPr>
-              <w:lastRenderedPageBreak/>
               <w:t>Título</w:t>
             </w:r>
           </w:p>
@@ -15406,6 +15715,266 @@
           <w:szCs w:val="22"/>
         </w:rPr>
       </w:pPr>
+    </w:p>
+    <w:tbl>
+      <w:tblPr>
+        <w:tblpPr w:leftFromText="141" w:rightFromText="141" w:vertAnchor="text" w:horzAnchor="margin" w:tblpY="-67"/>
+        <w:tblW w:w="8973" w:type="dxa"/>
+        <w:tblBorders>
+          <w:top w:val="single" w:sz="4" w:space="0" w:color="000000"/>
+          <w:left w:val="single" w:sz="4" w:space="0" w:color="000000"/>
+          <w:bottom w:val="single" w:sz="4" w:space="0" w:color="000000"/>
+          <w:right w:val="single" w:sz="4" w:space="0" w:color="000000"/>
+          <w:insideH w:val="single" w:sz="4" w:space="0" w:color="000000"/>
+          <w:insideV w:val="single" w:sz="4" w:space="0" w:color="000000"/>
+        </w:tblBorders>
+        <w:tblLook w:val="04A0" w:firstRow="1" w:lastRow="0" w:firstColumn="1" w:lastColumn="0" w:noHBand="0" w:noVBand="1"/>
+      </w:tblPr>
+      <w:tblGrid>
+        <w:gridCol w:w="2501"/>
+        <w:gridCol w:w="6472"/>
+      </w:tblGrid>
+      <w:tr>
+        <w:trPr>
+          <w:trHeight w:val="191"/>
+        </w:trPr>
+        <w:tc>
+          <w:tcPr>
+            <w:tcW w:w="8973" w:type="dxa"/>
+            <w:gridSpan w:val="2"/>
+            <w:shd w:val="clear" w:color="auto" w:fill="000000"/>
+          </w:tcPr>
+          <w:p>
+            <w:pPr>
+              <w:spacing w:after="0"/>
+              <w:rPr>
+                <w:rFonts w:ascii="Arial Unicode MS" w:eastAsia="Arial Unicode MS" w:hAnsi="Arial Unicode MS" w:cs="Arial Unicode MS"/>
+                <w:b/>
+                <w:color w:val="FFFFFF"/>
+                <w:sz w:val="22"/>
+                <w:szCs w:val="22"/>
+                <w:lang w:val="es-MX"/>
+              </w:rPr>
+            </w:pPr>
+            <w:r>
+              <w:rPr>
+                <w:rFonts w:ascii="Arial Unicode MS" w:eastAsia="Arial Unicode MS" w:hAnsi="Arial Unicode MS" w:cs="Arial Unicode MS"/>
+                <w:b/>
+                <w:color w:val="FFFFFF"/>
+                <w:sz w:val="22"/>
+                <w:szCs w:val="22"/>
+                <w:lang w:val="es-MX"/>
+              </w:rPr>
+              <w:t>Profundiza</w:t>
+            </w:r>
+            <w:r>
+              <w:rPr>
+                <w:rFonts w:ascii="Arial Unicode MS" w:eastAsia="Arial Unicode MS" w:hAnsi="Arial Unicode MS" w:cs="Arial Unicode MS"/>
+                <w:b/>
+                <w:color w:val="FFFFFF"/>
+                <w:sz w:val="22"/>
+                <w:szCs w:val="22"/>
+                <w:lang w:val="es-MX"/>
+              </w:rPr>
+              <w:t>: recurso nuevo</w:t>
+            </w:r>
+          </w:p>
+        </w:tc>
+      </w:tr>
+      <w:tr>
+        <w:trPr>
+          <w:trHeight w:val="191"/>
+        </w:trPr>
+        <w:tc>
+          <w:tcPr>
+            <w:tcW w:w="2501" w:type="dxa"/>
+            <w:shd w:val="clear" w:color="auto" w:fill="auto"/>
+          </w:tcPr>
+          <w:p>
+            <w:pPr>
+              <w:spacing w:after="0"/>
+              <w:rPr>
+                <w:rFonts w:ascii="Arial Unicode MS" w:eastAsia="Arial Unicode MS" w:hAnsi="Arial Unicode MS" w:cs="Arial Unicode MS"/>
+                <w:b/>
+                <w:color w:val="000000"/>
+                <w:sz w:val="22"/>
+                <w:szCs w:val="22"/>
+                <w:lang w:val="es-MX"/>
+              </w:rPr>
+            </w:pPr>
+            <w:r>
+              <w:rPr>
+                <w:rFonts w:ascii="Arial Unicode MS" w:eastAsia="Arial Unicode MS" w:hAnsi="Arial Unicode MS" w:cs="Arial Unicode MS"/>
+                <w:b/>
+                <w:color w:val="000000"/>
+                <w:sz w:val="22"/>
+                <w:szCs w:val="22"/>
+                <w:lang w:val="es-MX"/>
+              </w:rPr>
+              <w:t>Código</w:t>
+            </w:r>
+          </w:p>
+        </w:tc>
+        <w:tc>
+          <w:tcPr>
+            <w:tcW w:w="6471" w:type="dxa"/>
+            <w:shd w:val="clear" w:color="auto" w:fill="auto"/>
+          </w:tcPr>
+          <w:p>
+            <w:pPr>
+              <w:spacing w:after="0"/>
+              <w:rPr>
+                <w:rFonts w:ascii="Arial Unicode MS" w:eastAsia="Arial Unicode MS" w:hAnsi="Arial Unicode MS" w:cs="Arial Unicode MS"/>
+                <w:b/>
+                <w:color w:val="000000"/>
+                <w:sz w:val="22"/>
+                <w:szCs w:val="22"/>
+                <w:lang w:val="es-MX"/>
+              </w:rPr>
+            </w:pPr>
+            <w:r>
+              <w:rPr>
+                <w:rFonts w:ascii="Arial Unicode MS" w:eastAsia="Arial Unicode MS" w:hAnsi="Arial Unicode MS" w:cs="Arial Unicode MS"/>
+                <w:color w:val="000000"/>
+                <w:sz w:val="22"/>
+                <w:szCs w:val="22"/>
+                <w:lang w:val="es-MX"/>
+              </w:rPr>
+              <w:t>CN_09_09_REC130</w:t>
+            </w:r>
+          </w:p>
+        </w:tc>
+      </w:tr>
+      <w:tr>
+        <w:trPr>
+          <w:trHeight w:val="295"/>
+        </w:trPr>
+        <w:tc>
+          <w:tcPr>
+            <w:tcW w:w="2501" w:type="dxa"/>
+            <w:shd w:val="clear" w:color="auto" w:fill="auto"/>
+          </w:tcPr>
+          <w:p>
+            <w:pPr>
+              <w:spacing w:after="0"/>
+              <w:rPr>
+                <w:rFonts w:ascii="Arial Unicode MS" w:eastAsia="Arial Unicode MS" w:hAnsi="Arial Unicode MS" w:cs="Arial Unicode MS"/>
+                <w:color w:val="000000"/>
+                <w:sz w:val="22"/>
+                <w:szCs w:val="22"/>
+                <w:lang w:val="es-MX"/>
+              </w:rPr>
+            </w:pPr>
+            <w:r>
+              <w:rPr>
+                <w:rFonts w:ascii="Arial Unicode MS" w:eastAsia="Arial Unicode MS" w:hAnsi="Arial Unicode MS" w:cs="Arial Unicode MS"/>
+                <w:b/>
+                <w:color w:val="000000"/>
+                <w:sz w:val="22"/>
+                <w:szCs w:val="22"/>
+                <w:lang w:val="es-MX"/>
+              </w:rPr>
+              <w:t>Título</w:t>
+            </w:r>
+          </w:p>
+        </w:tc>
+        <w:tc>
+          <w:tcPr>
+            <w:tcW w:w="6471" w:type="dxa"/>
+            <w:shd w:val="clear" w:color="auto" w:fill="auto"/>
+          </w:tcPr>
+          <w:p>
+            <w:pPr>
+              <w:rPr>
+                <w:rFonts w:ascii="Arial Unicode MS" w:eastAsia="Arial Unicode MS" w:hAnsi="Arial Unicode MS" w:cs="Arial Unicode MS"/>
+                <w:color w:val="000000"/>
+                <w:sz w:val="22"/>
+                <w:szCs w:val="22"/>
+              </w:rPr>
+            </w:pPr>
+            <w:r>
+              <w:rPr>
+                <w:rFonts w:ascii="Arial Unicode MS" w:eastAsia="Arial Unicode MS" w:hAnsi="Arial Unicode MS" w:cs="Arial Unicode MS"/>
+                <w:color w:val="000000"/>
+                <w:sz w:val="22"/>
+                <w:szCs w:val="22"/>
+              </w:rPr>
+              <w:t>Las concentraciones de disoluciones en unidades químicas</w:t>
+            </w:r>
+          </w:p>
+        </w:tc>
+      </w:tr>
+      <w:tr>
+        <w:trPr>
+          <w:trHeight w:val="640"/>
+        </w:trPr>
+        <w:tc>
+          <w:tcPr>
+            <w:tcW w:w="2501" w:type="dxa"/>
+            <w:shd w:val="clear" w:color="auto" w:fill="auto"/>
+          </w:tcPr>
+          <w:p>
+            <w:pPr>
+              <w:spacing w:after="0"/>
+              <w:rPr>
+                <w:rFonts w:ascii="Arial Unicode MS" w:eastAsia="Arial Unicode MS" w:hAnsi="Arial Unicode MS" w:cs="Arial Unicode MS"/>
+                <w:color w:val="000000"/>
+                <w:sz w:val="22"/>
+                <w:szCs w:val="22"/>
+                <w:lang w:val="es-MX"/>
+              </w:rPr>
+            </w:pPr>
+            <w:r>
+              <w:rPr>
+                <w:rFonts w:ascii="Arial Unicode MS" w:eastAsia="Arial Unicode MS" w:hAnsi="Arial Unicode MS" w:cs="Arial Unicode MS"/>
+                <w:b/>
+                <w:color w:val="000000"/>
+                <w:sz w:val="22"/>
+                <w:szCs w:val="22"/>
+                <w:lang w:val="es-MX"/>
+              </w:rPr>
+              <w:t>Descripción</w:t>
+            </w:r>
+          </w:p>
+        </w:tc>
+        <w:tc>
+          <w:tcPr>
+            <w:tcW w:w="6471" w:type="dxa"/>
+            <w:shd w:val="clear" w:color="auto" w:fill="auto"/>
+          </w:tcPr>
+          <w:p>
+            <w:pPr>
+              <w:rPr>
+                <w:rFonts w:ascii="Arial Unicode MS" w:eastAsia="Arial Unicode MS" w:hAnsi="Arial Unicode MS" w:cs="Arial Unicode MS"/>
+                <w:sz w:val="22"/>
+                <w:szCs w:val="22"/>
+                <w:lang w:val="es-MX"/>
+              </w:rPr>
+            </w:pPr>
+            <w:r>
+              <w:rPr>
+                <w:rFonts w:ascii="Arial Unicode MS" w:eastAsia="Arial Unicode MS" w:hAnsi="Arial Unicode MS" w:cs="Arial Unicode MS"/>
+                <w:sz w:val="22"/>
+                <w:szCs w:val="22"/>
+                <w:lang w:val="es-MX"/>
+              </w:rPr>
+              <w:t>Interactivo que permite exponer las unidades de concentración químicas</w:t>
+            </w:r>
+          </w:p>
+        </w:tc>
+      </w:tr>
+    </w:tbl>
+    <w:p>
+      <w:pPr>
+        <w:shd w:val="clear" w:color="auto" w:fill="FFFFFF"/>
+        <w:spacing w:line="345" w:lineRule="atLeast"/>
+        <w:jc w:val="both"/>
+        <w:rPr>
+          <w:rFonts w:ascii="Arial Unicode MS" w:eastAsia="Arial Unicode MS" w:hAnsi="Arial Unicode MS" w:cs="Arial Unicode MS"/>
+          <w:sz w:val="22"/>
+          <w:szCs w:val="22"/>
+        </w:rPr>
+      </w:pPr>
       <w:r>
         <w:rPr>
           <w:rFonts w:ascii="Arial Unicode MS" w:eastAsia="Arial Unicode MS" w:hAnsi="Arial Unicode MS" w:cs="Arial Unicode MS"/>
@@ -15500,7 +16069,13 @@
               <w:rPr>
                 <w:rFonts w:ascii="Arial Unicode MS" w:eastAsia="Arial Unicode MS" w:hAnsi="Arial Unicode MS" w:cs="Arial Unicode MS"/>
               </w:rPr>
-              <w:t>_130</w:t>
+              <w:t>_14</w:t>
+            </w:r>
+            <w:r>
+              <w:rPr>
+                <w:rFonts w:ascii="Arial Unicode MS" w:eastAsia="Arial Unicode MS" w:hAnsi="Arial Unicode MS" w:cs="Arial Unicode MS"/>
+              </w:rPr>
+              <w:t>0</w:t>
             </w:r>
           </w:p>
         </w:tc>
@@ -15522,6 +16097,7 @@
                 <w:rFonts w:ascii="Arial Unicode MS" w:eastAsia="Arial Unicode MS" w:hAnsi="Arial Unicode MS" w:cs="Arial Unicode MS"/>
                 <w:b/>
               </w:rPr>
+              <w:lastRenderedPageBreak/>
               <w:t>Ubicación en Aula Planeta</w:t>
             </w:r>
           </w:p>
@@ -15565,7 +16141,6 @@
                 <w:rFonts w:ascii="Arial Unicode MS" w:eastAsia="Arial Unicode MS" w:hAnsi="Arial Unicode MS" w:cs="Arial Unicode MS"/>
                 <w:b/>
               </w:rPr>
-              <w:lastRenderedPageBreak/>
               <w:t>Cambio (descripción o capturas de pantallas)</w:t>
             </w:r>
           </w:p>
@@ -15672,7 +16247,7 @@
                           </a:ln>
                           <a:extLst>
                             <a:ext uri="{53640926-AAD7-44d8-BBD7-CCE9431645EC}">
-                              <a14:shadowObscured xmlns:a14="http://schemas.microsoft.com/office/drawing/2010/main" xmlns:w="http://schemas.openxmlformats.org/wordprocessingml/2006/main" xmlns:w10="urn:schemas-microsoft-com:office:word" xmlns:v="urn:schemas-microsoft-com:vml" xmlns:o="urn:schemas-microsoft-com:office:office" xmlns:mv="urn:schemas-microsoft-com:mac:vml" xmlns:mo="http://schemas.microsoft.com/office/mac/office/2008/main" xmlns=""/>
+                              <a14:shadowObscured xmlns="" xmlns:mo="http://schemas.microsoft.com/office/mac/office/2008/main" xmlns:mv="urn:schemas-microsoft-com:mac:vml" xmlns:o="urn:schemas-microsoft-com:office:office" xmlns:v="urn:schemas-microsoft-com:vml" xmlns:w10="urn:schemas-microsoft-com:office:word" xmlns:w="http://schemas.openxmlformats.org/wordprocessingml/2006/main" xmlns:a14="http://schemas.microsoft.com/office/drawing/2010/main"/>
                             </a:ext>
                           </a:extLst>
                         </pic:spPr>
@@ -16204,6 +16779,7 @@
                 <w:rFonts w:ascii="Arial Unicode MS" w:eastAsia="Arial Unicode MS" w:hAnsi="Arial Unicode MS" w:cs="Arial Unicode MS"/>
                 <w:b/>
               </w:rPr>
+              <w:lastRenderedPageBreak/>
               <w:t>Practica: recurso nuevo</w:t>
             </w:r>
           </w:p>
@@ -16259,7 +16835,19 @@
               <w:rPr>
                 <w:rFonts w:ascii="Arial Unicode MS" w:eastAsia="Arial Unicode MS" w:hAnsi="Arial Unicode MS" w:cs="Arial Unicode MS"/>
               </w:rPr>
-              <w:t>140</w:t>
+              <w:t>1</w:t>
+            </w:r>
+            <w:r>
+              <w:rPr>
+                <w:rFonts w:ascii="Arial Unicode MS" w:eastAsia="Arial Unicode MS" w:hAnsi="Arial Unicode MS" w:cs="Arial Unicode MS"/>
+              </w:rPr>
+              <w:t>5</w:t>
+            </w:r>
+            <w:r>
+              <w:rPr>
+                <w:rFonts w:ascii="Arial Unicode MS" w:eastAsia="Arial Unicode MS" w:hAnsi="Arial Unicode MS" w:cs="Arial Unicode MS"/>
+              </w:rPr>
+              <w:t>0</w:t>
             </w:r>
           </w:p>
         </w:tc>
@@ -16285,7 +16873,6 @@
                 <w:rFonts w:ascii="Arial Unicode MS" w:eastAsia="Arial Unicode MS" w:hAnsi="Arial Unicode MS" w:cs="Arial Unicode MS"/>
                 <w:b/>
               </w:rPr>
-              <w:lastRenderedPageBreak/>
               <w:t>Título</w:t>
             </w:r>
           </w:p>
@@ -16422,8 +17009,9 @@
           <w:sz w:val="26"/>
           <w:szCs w:val="26"/>
         </w:rPr>
-        <w:t>La m</w:t>
-      </w:r>
+        <w:t xml:space="preserve">La </w:t>
+      </w:r>
+      <w:proofErr w:type="spellStart"/>
       <w:r>
         <w:rPr>
           <w:rFonts w:ascii="Arial Unicode MS" w:eastAsia="Arial Unicode MS" w:hAnsi="Arial Unicode MS" w:cs="Arial Unicode MS"/>
@@ -16431,8 +17019,18 @@
           <w:sz w:val="26"/>
           <w:szCs w:val="26"/>
         </w:rPr>
+        <w:t>m</w:t>
+      </w:r>
+      <w:r>
+        <w:rPr>
+          <w:rFonts w:ascii="Arial Unicode MS" w:eastAsia="Arial Unicode MS" w:hAnsi="Arial Unicode MS" w:cs="Arial Unicode MS"/>
+          <w:b/>
+          <w:sz w:val="26"/>
+          <w:szCs w:val="26"/>
+        </w:rPr>
         <w:t>olalidad</w:t>
       </w:r>
+      <w:proofErr w:type="spellEnd"/>
       <w:r>
         <w:rPr>
           <w:rStyle w:val="un"/>
@@ -16474,6 +17072,7 @@
         </w:rPr>
         <w:t xml:space="preserve"> </w:t>
       </w:r>
+      <w:proofErr w:type="spellStart"/>
       <w:r>
         <w:rPr>
           <w:rStyle w:val="Textoennegrita"/>
@@ -16492,6 +17091,7 @@
         </w:rPr>
         <w:t>olalidad</w:t>
       </w:r>
+      <w:proofErr w:type="spellEnd"/>
       <w:r>
         <w:rPr>
           <w:rStyle w:val="apple-converted-space"/>
@@ -16764,7 +17364,19 @@
               <w:rPr>
                 <w:rFonts w:ascii="Arial Unicode MS" w:eastAsia="Arial Unicode MS" w:hAnsi="Arial Unicode MS" w:cs="Arial Unicode MS"/>
               </w:rPr>
-              <w:t>150</w:t>
+              <w:t>1</w:t>
+            </w:r>
+            <w:r>
+              <w:rPr>
+                <w:rFonts w:ascii="Arial Unicode MS" w:eastAsia="Arial Unicode MS" w:hAnsi="Arial Unicode MS" w:cs="Arial Unicode MS"/>
+              </w:rPr>
+              <w:t>6</w:t>
+            </w:r>
+            <w:r>
+              <w:rPr>
+                <w:rFonts w:ascii="Arial Unicode MS" w:eastAsia="Arial Unicode MS" w:hAnsi="Arial Unicode MS" w:cs="Arial Unicode MS"/>
+              </w:rPr>
+              <w:t>0</w:t>
             </w:r>
           </w:p>
         </w:tc>
@@ -16809,7 +17421,21 @@
               <w:rPr>
                 <w:rFonts w:ascii="Arial Unicode MS" w:eastAsia="Arial Unicode MS" w:hAnsi="Arial Unicode MS" w:cs="Arial Unicode MS"/>
               </w:rPr>
-              <w:t>Calcula la molalidad de las disoluciones</w:t>
+              <w:t xml:space="preserve">Calcula la </w:t>
+            </w:r>
+            <w:proofErr w:type="spellStart"/>
+            <w:r>
+              <w:rPr>
+                <w:rFonts w:ascii="Arial Unicode MS" w:eastAsia="Arial Unicode MS" w:hAnsi="Arial Unicode MS" w:cs="Arial Unicode MS"/>
+              </w:rPr>
+              <w:t>molalidad</w:t>
+            </w:r>
+            <w:proofErr w:type="spellEnd"/>
+            <w:r>
+              <w:rPr>
+                <w:rFonts w:ascii="Arial Unicode MS" w:eastAsia="Arial Unicode MS" w:hAnsi="Arial Unicode MS" w:cs="Arial Unicode MS"/>
+              </w:rPr>
+              <w:t xml:space="preserve"> de las disoluciones</w:t>
             </w:r>
           </w:p>
         </w:tc>
@@ -16850,8 +17476,16 @@
               <w:rPr>
                 <w:rFonts w:ascii="Arial Unicode MS" w:eastAsia="Arial Unicode MS" w:hAnsi="Arial Unicode MS" w:cs="Arial Unicode MS"/>
               </w:rPr>
-              <w:t>Actividad que permite practicar los cálculos de molalidad</w:t>
-            </w:r>
+              <w:t xml:space="preserve">Actividad que permite practicar los cálculos de </w:t>
+            </w:r>
+            <w:proofErr w:type="spellStart"/>
+            <w:r>
+              <w:rPr>
+                <w:rFonts w:ascii="Arial Unicode MS" w:eastAsia="Arial Unicode MS" w:hAnsi="Arial Unicode MS" w:cs="Arial Unicode MS"/>
+              </w:rPr>
+              <w:t>molalidad</w:t>
+            </w:r>
+            <w:proofErr w:type="spellEnd"/>
           </w:p>
         </w:tc>
       </w:tr>
@@ -17393,24 +18027,39 @@
                 <w:rFonts w:ascii="Arial Unicode MS" w:eastAsia="Arial Unicode MS" w:hAnsi="Arial Unicode MS" w:cs="Arial Unicode MS"/>
                 <w:lang w:val="pt-BR"/>
               </w:rPr>
-              <w:t xml:space="preserve">: número de hidrógenos </w:t>
-            </w:r>
-          </w:p>
-          <w:p>
-            <w:pPr>
-              <w:jc w:val="both"/>
+              <w:t xml:space="preserve">: número de </w:t>
+            </w:r>
+            <w:proofErr w:type="spellStart"/>
+            <w:r>
               <w:rPr>
                 <w:rFonts w:ascii="Arial Unicode MS" w:eastAsia="Arial Unicode MS" w:hAnsi="Arial Unicode MS" w:cs="Arial Unicode MS"/>
                 <w:lang w:val="pt-BR"/>
               </w:rPr>
-            </w:pPr>
-            <w:r>
-              <w:rPr>
-                <w:rFonts w:ascii="Arial Unicode MS" w:eastAsia="Arial Unicode MS" w:hAnsi="Arial Unicode MS" w:cs="Arial Unicode MS"/>
-                <w:b/>
+              <w:t>hidrógenos</w:t>
+            </w:r>
+            <w:proofErr w:type="spellEnd"/>
+            <w:r>
+              <w:rPr>
+                <w:rFonts w:ascii="Arial Unicode MS" w:eastAsia="Arial Unicode MS" w:hAnsi="Arial Unicode MS" w:cs="Arial Unicode MS"/>
                 <w:lang w:val="pt-BR"/>
               </w:rPr>
-              <w:lastRenderedPageBreak/>
+              <w:t xml:space="preserve"> </w:t>
+            </w:r>
+          </w:p>
+          <w:p>
+            <w:pPr>
+              <w:jc w:val="both"/>
+              <w:rPr>
+                <w:rFonts w:ascii="Arial Unicode MS" w:eastAsia="Arial Unicode MS" w:hAnsi="Arial Unicode MS" w:cs="Arial Unicode MS"/>
+                <w:lang w:val="pt-BR"/>
+              </w:rPr>
+            </w:pPr>
+            <w:r>
+              <w:rPr>
+                <w:rFonts w:ascii="Arial Unicode MS" w:eastAsia="Arial Unicode MS" w:hAnsi="Arial Unicode MS" w:cs="Arial Unicode MS"/>
+                <w:b/>
+                <w:lang w:val="pt-BR"/>
+              </w:rPr>
               <w:t>Hidróxidos</w:t>
             </w:r>
             <w:r>
@@ -17598,7 +18247,19 @@
               <w:rPr>
                 <w:rFonts w:ascii="Arial Unicode MS" w:eastAsia="Arial Unicode MS" w:hAnsi="Arial Unicode MS" w:cs="Arial Unicode MS"/>
               </w:rPr>
-              <w:t>160</w:t>
+              <w:t>1</w:t>
+            </w:r>
+            <w:r>
+              <w:rPr>
+                <w:rFonts w:ascii="Arial Unicode MS" w:eastAsia="Arial Unicode MS" w:hAnsi="Arial Unicode MS" w:cs="Arial Unicode MS"/>
+              </w:rPr>
+              <w:t>7</w:t>
+            </w:r>
+            <w:r>
+              <w:rPr>
+                <w:rFonts w:ascii="Arial Unicode MS" w:eastAsia="Arial Unicode MS" w:hAnsi="Arial Unicode MS" w:cs="Arial Unicode MS"/>
+              </w:rPr>
+              <w:t>0</w:t>
             </w:r>
           </w:p>
         </w:tc>
@@ -17799,7 +18460,13 @@
               <w:rPr>
                 <w:rFonts w:ascii="Arial Unicode MS" w:eastAsia="Arial Unicode MS" w:hAnsi="Arial Unicode MS" w:cs="Arial Unicode MS"/>
               </w:rPr>
-              <w:t>170</w:t>
+              <w:t>18</w:t>
+            </w:r>
+            <w:r>
+              <w:rPr>
+                <w:rFonts w:ascii="Arial Unicode MS" w:eastAsia="Arial Unicode MS" w:hAnsi="Arial Unicode MS" w:cs="Arial Unicode MS"/>
+              </w:rPr>
+              <w:t>0</w:t>
             </w:r>
           </w:p>
         </w:tc>
@@ -17988,7 +18655,13 @@
               <w:rPr>
                 <w:rFonts w:ascii="Arial Unicode MS" w:eastAsia="Arial Unicode MS" w:hAnsi="Arial Unicode MS" w:cs="Arial Unicode MS"/>
               </w:rPr>
-              <w:t>180</w:t>
+              <w:t>19</w:t>
+            </w:r>
+            <w:r>
+              <w:rPr>
+                <w:rFonts w:ascii="Arial Unicode MS" w:eastAsia="Arial Unicode MS" w:hAnsi="Arial Unicode MS" w:cs="Arial Unicode MS"/>
+              </w:rPr>
+              <w:t>0</w:t>
             </w:r>
           </w:p>
         </w:tc>
@@ -18075,267 +18748,6 @@
                 <w:rFonts w:ascii="Arial Unicode MS" w:eastAsia="Arial Unicode MS" w:hAnsi="Arial Unicode MS" w:cs="Arial Unicode MS"/>
               </w:rPr>
               <w:t>Actividad que permite ejercitar los cálculos de concentración en unidades químicas</w:t>
-            </w:r>
-          </w:p>
-        </w:tc>
-      </w:tr>
-    </w:tbl>
-    <w:p>
-      <w:pPr>
-        <w:shd w:val="clear" w:color="auto" w:fill="FFFFFF"/>
-        <w:spacing w:line="345" w:lineRule="atLeast"/>
-        <w:jc w:val="both"/>
-        <w:rPr>
-          <w:rFonts w:ascii="Arial Unicode MS" w:eastAsia="Arial Unicode MS" w:hAnsi="Arial Unicode MS" w:cs="Arial Unicode MS"/>
-          <w:sz w:val="22"/>
-          <w:szCs w:val="22"/>
-        </w:rPr>
-      </w:pPr>
-    </w:p>
-    <w:tbl>
-      <w:tblPr>
-        <w:tblpPr w:leftFromText="141" w:rightFromText="141" w:vertAnchor="text" w:horzAnchor="margin" w:tblpY="-67"/>
-        <w:tblW w:w="8973" w:type="dxa"/>
-        <w:tblBorders>
-          <w:top w:val="single" w:sz="4" w:space="0" w:color="000000"/>
-          <w:left w:val="single" w:sz="4" w:space="0" w:color="000000"/>
-          <w:bottom w:val="single" w:sz="4" w:space="0" w:color="000000"/>
-          <w:right w:val="single" w:sz="4" w:space="0" w:color="000000"/>
-          <w:insideH w:val="single" w:sz="4" w:space="0" w:color="000000"/>
-          <w:insideV w:val="single" w:sz="4" w:space="0" w:color="000000"/>
-        </w:tblBorders>
-        <w:tblLook w:val="04A0" w:firstRow="1" w:lastRow="0" w:firstColumn="1" w:lastColumn="0" w:noHBand="0" w:noVBand="1"/>
-      </w:tblPr>
-      <w:tblGrid>
-        <w:gridCol w:w="2501"/>
-        <w:gridCol w:w="6472"/>
-      </w:tblGrid>
-      <w:tr>
-        <w:trPr>
-          <w:trHeight w:val="191"/>
-        </w:trPr>
-        <w:tc>
-          <w:tcPr>
-            <w:tcW w:w="8973" w:type="dxa"/>
-            <w:gridSpan w:val="2"/>
-            <w:shd w:val="clear" w:color="auto" w:fill="000000"/>
-          </w:tcPr>
-          <w:p>
-            <w:pPr>
-              <w:spacing w:after="0"/>
-              <w:rPr>
-                <w:rFonts w:ascii="Arial Unicode MS" w:eastAsia="Arial Unicode MS" w:hAnsi="Arial Unicode MS" w:cs="Arial Unicode MS"/>
-                <w:b/>
-                <w:color w:val="FFFFFF"/>
-                <w:sz w:val="22"/>
-                <w:szCs w:val="22"/>
-                <w:lang w:val="es-MX"/>
-              </w:rPr>
-            </w:pPr>
-            <w:r>
-              <w:rPr>
-                <w:rFonts w:ascii="Arial Unicode MS" w:eastAsia="Arial Unicode MS" w:hAnsi="Arial Unicode MS" w:cs="Arial Unicode MS"/>
-                <w:b/>
-                <w:color w:val="FFFFFF"/>
-                <w:sz w:val="22"/>
-                <w:szCs w:val="22"/>
-                <w:lang w:val="es-MX"/>
-              </w:rPr>
-              <w:lastRenderedPageBreak/>
-              <w:t>Profundiza</w:t>
-            </w:r>
-            <w:r>
-              <w:rPr>
-                <w:rFonts w:ascii="Arial Unicode MS" w:eastAsia="Arial Unicode MS" w:hAnsi="Arial Unicode MS" w:cs="Arial Unicode MS"/>
-                <w:b/>
-                <w:color w:val="FFFFFF"/>
-                <w:sz w:val="22"/>
-                <w:szCs w:val="22"/>
-                <w:lang w:val="es-MX"/>
-              </w:rPr>
-              <w:t>: recurso nuevo</w:t>
-            </w:r>
-          </w:p>
-        </w:tc>
-      </w:tr>
-      <w:tr>
-        <w:trPr>
-          <w:trHeight w:val="191"/>
-        </w:trPr>
-        <w:tc>
-          <w:tcPr>
-            <w:tcW w:w="2501" w:type="dxa"/>
-            <w:shd w:val="clear" w:color="auto" w:fill="auto"/>
-          </w:tcPr>
-          <w:p>
-            <w:pPr>
-              <w:spacing w:after="0"/>
-              <w:rPr>
-                <w:rFonts w:ascii="Arial Unicode MS" w:eastAsia="Arial Unicode MS" w:hAnsi="Arial Unicode MS" w:cs="Arial Unicode MS"/>
-                <w:b/>
-                <w:color w:val="000000"/>
-                <w:sz w:val="22"/>
-                <w:szCs w:val="22"/>
-                <w:lang w:val="es-MX"/>
-              </w:rPr>
-            </w:pPr>
-            <w:r>
-              <w:rPr>
-                <w:rFonts w:ascii="Arial Unicode MS" w:eastAsia="Arial Unicode MS" w:hAnsi="Arial Unicode MS" w:cs="Arial Unicode MS"/>
-                <w:b/>
-                <w:color w:val="000000"/>
-                <w:sz w:val="22"/>
-                <w:szCs w:val="22"/>
-                <w:lang w:val="es-MX"/>
-              </w:rPr>
-              <w:t>Código</w:t>
-            </w:r>
-          </w:p>
-        </w:tc>
-        <w:tc>
-          <w:tcPr>
-            <w:tcW w:w="6471" w:type="dxa"/>
-            <w:shd w:val="clear" w:color="auto" w:fill="auto"/>
-          </w:tcPr>
-          <w:p>
-            <w:pPr>
-              <w:spacing w:after="0"/>
-              <w:rPr>
-                <w:rFonts w:ascii="Arial Unicode MS" w:eastAsia="Arial Unicode MS" w:hAnsi="Arial Unicode MS" w:cs="Arial Unicode MS"/>
-                <w:b/>
-                <w:color w:val="000000"/>
-                <w:sz w:val="22"/>
-                <w:szCs w:val="22"/>
-                <w:lang w:val="es-MX"/>
-              </w:rPr>
-            </w:pPr>
-            <w:r>
-              <w:rPr>
-                <w:rFonts w:ascii="Arial Unicode MS" w:eastAsia="Arial Unicode MS" w:hAnsi="Arial Unicode MS" w:cs="Arial Unicode MS"/>
-                <w:color w:val="000000"/>
-                <w:sz w:val="22"/>
-                <w:szCs w:val="22"/>
-                <w:lang w:val="es-MX"/>
-              </w:rPr>
-              <w:t>CN_09_09_REC190</w:t>
-            </w:r>
-          </w:p>
-        </w:tc>
-      </w:tr>
-      <w:tr>
-        <w:trPr>
-          <w:trHeight w:val="295"/>
-        </w:trPr>
-        <w:tc>
-          <w:tcPr>
-            <w:tcW w:w="2501" w:type="dxa"/>
-            <w:shd w:val="clear" w:color="auto" w:fill="auto"/>
-          </w:tcPr>
-          <w:p>
-            <w:pPr>
-              <w:spacing w:after="0"/>
-              <w:rPr>
-                <w:rFonts w:ascii="Arial Unicode MS" w:eastAsia="Arial Unicode MS" w:hAnsi="Arial Unicode MS" w:cs="Arial Unicode MS"/>
-                <w:color w:val="000000"/>
-                <w:sz w:val="22"/>
-                <w:szCs w:val="22"/>
-                <w:lang w:val="es-MX"/>
-              </w:rPr>
-            </w:pPr>
-            <w:r>
-              <w:rPr>
-                <w:rFonts w:ascii="Arial Unicode MS" w:eastAsia="Arial Unicode MS" w:hAnsi="Arial Unicode MS" w:cs="Arial Unicode MS"/>
-                <w:b/>
-                <w:color w:val="000000"/>
-                <w:sz w:val="22"/>
-                <w:szCs w:val="22"/>
-                <w:lang w:val="es-MX"/>
-              </w:rPr>
-              <w:t>Título</w:t>
-            </w:r>
-          </w:p>
-        </w:tc>
-        <w:tc>
-          <w:tcPr>
-            <w:tcW w:w="6471" w:type="dxa"/>
-            <w:shd w:val="clear" w:color="auto" w:fill="auto"/>
-          </w:tcPr>
-          <w:p>
-            <w:pPr>
-              <w:rPr>
-                <w:rFonts w:ascii="Arial Unicode MS" w:eastAsia="Arial Unicode MS" w:hAnsi="Arial Unicode MS" w:cs="Arial Unicode MS"/>
-                <w:color w:val="000000"/>
-                <w:sz w:val="22"/>
-                <w:szCs w:val="22"/>
-              </w:rPr>
-            </w:pPr>
-            <w:r>
-              <w:rPr>
-                <w:rFonts w:ascii="Arial Unicode MS" w:eastAsia="Arial Unicode MS" w:hAnsi="Arial Unicode MS" w:cs="Arial Unicode MS"/>
-                <w:color w:val="000000"/>
-                <w:sz w:val="22"/>
-                <w:szCs w:val="22"/>
-              </w:rPr>
-              <w:t>Las concentraciones de disoluciones en unidades químicas</w:t>
-            </w:r>
-          </w:p>
-        </w:tc>
-      </w:tr>
-      <w:tr>
-        <w:trPr>
-          <w:trHeight w:val="640"/>
-        </w:trPr>
-        <w:tc>
-          <w:tcPr>
-            <w:tcW w:w="2501" w:type="dxa"/>
-            <w:shd w:val="clear" w:color="auto" w:fill="auto"/>
-          </w:tcPr>
-          <w:p>
-            <w:pPr>
-              <w:spacing w:after="0"/>
-              <w:rPr>
-                <w:rFonts w:ascii="Arial Unicode MS" w:eastAsia="Arial Unicode MS" w:hAnsi="Arial Unicode MS" w:cs="Arial Unicode MS"/>
-                <w:color w:val="000000"/>
-                <w:sz w:val="22"/>
-                <w:szCs w:val="22"/>
-                <w:lang w:val="es-MX"/>
-              </w:rPr>
-            </w:pPr>
-            <w:r>
-              <w:rPr>
-                <w:rFonts w:ascii="Arial Unicode MS" w:eastAsia="Arial Unicode MS" w:hAnsi="Arial Unicode MS" w:cs="Arial Unicode MS"/>
-                <w:b/>
-                <w:color w:val="000000"/>
-                <w:sz w:val="22"/>
-                <w:szCs w:val="22"/>
-                <w:lang w:val="es-MX"/>
-              </w:rPr>
-              <w:t>Descripción</w:t>
-            </w:r>
-          </w:p>
-        </w:tc>
-        <w:tc>
-          <w:tcPr>
-            <w:tcW w:w="6471" w:type="dxa"/>
-            <w:shd w:val="clear" w:color="auto" w:fill="auto"/>
-          </w:tcPr>
-          <w:p>
-            <w:pPr>
-              <w:rPr>
-                <w:rFonts w:ascii="Arial Unicode MS" w:eastAsia="Arial Unicode MS" w:hAnsi="Arial Unicode MS" w:cs="Arial Unicode MS"/>
-                <w:sz w:val="22"/>
-                <w:szCs w:val="22"/>
-                <w:lang w:val="es-MX"/>
-              </w:rPr>
-            </w:pPr>
-            <w:r>
-              <w:rPr>
-                <w:rFonts w:ascii="Arial Unicode MS" w:eastAsia="Arial Unicode MS" w:hAnsi="Arial Unicode MS" w:cs="Arial Unicode MS"/>
-                <w:sz w:val="22"/>
-                <w:szCs w:val="22"/>
-                <w:lang w:val="es-MX"/>
-              </w:rPr>
-              <w:t>Interactivo que permite exponer las unidades de concentración químicas</w:t>
             </w:r>
           </w:p>
         </w:tc>
@@ -19033,7 +19445,25 @@
           <w:sz w:val="22"/>
           <w:szCs w:val="22"/>
         </w:rPr>
-        <w:t>¿Qué volumen de disolución de HCl 3</w:t>
+        <w:t xml:space="preserve">¿Qué volumen de disolución de </w:t>
+      </w:r>
+      <w:proofErr w:type="spellStart"/>
+      <w:r>
+        <w:rPr>
+          <w:rFonts w:ascii="Arial Unicode MS" w:eastAsia="Arial Unicode MS" w:hAnsi="Arial Unicode MS" w:cs="Arial Unicode MS"/>
+          <w:sz w:val="22"/>
+          <w:szCs w:val="22"/>
+        </w:rPr>
+        <w:t>HCl</w:t>
+      </w:r>
+      <w:proofErr w:type="spellEnd"/>
+      <w:r>
+        <w:rPr>
+          <w:rFonts w:ascii="Arial Unicode MS" w:eastAsia="Arial Unicode MS" w:hAnsi="Arial Unicode MS" w:cs="Arial Unicode MS"/>
+          <w:sz w:val="22"/>
+          <w:szCs w:val="22"/>
+        </w:rPr>
+        <w:t xml:space="preserve"> 3</w:t>
       </w:r>
       <w:r>
         <w:rPr>
@@ -19065,7 +19495,25 @@
           <w:sz w:val="22"/>
           <w:szCs w:val="22"/>
         </w:rPr>
-        <w:t>se necesitan para preparar 100 ml de disolución HCl 0,3 M?</w:t>
+        <w:t xml:space="preserve">se necesitan para preparar 100 ml de disolución </w:t>
+      </w:r>
+      <w:proofErr w:type="spellStart"/>
+      <w:r>
+        <w:rPr>
+          <w:rFonts w:ascii="Arial Unicode MS" w:eastAsia="Arial Unicode MS" w:hAnsi="Arial Unicode MS" w:cs="Arial Unicode MS"/>
+          <w:sz w:val="22"/>
+          <w:szCs w:val="22"/>
+        </w:rPr>
+        <w:t>HCl</w:t>
+      </w:r>
+      <w:proofErr w:type="spellEnd"/>
+      <w:r>
+        <w:rPr>
+          <w:rFonts w:ascii="Arial Unicode MS" w:eastAsia="Arial Unicode MS" w:hAnsi="Arial Unicode MS" w:cs="Arial Unicode MS"/>
+          <w:sz w:val="22"/>
+          <w:szCs w:val="22"/>
+        </w:rPr>
+        <w:t xml:space="preserve"> 0,3 M?</w:t>
       </w:r>
     </w:p>
     <w:p>
@@ -19286,7 +19734,6 @@
                 <w:rFonts w:ascii="Arial Unicode MS" w:eastAsia="Arial Unicode MS" w:hAnsi="Arial Unicode MS" w:cs="Arial Unicode MS"/>
                 <w:b w:val="0"/>
               </w:rPr>
-              <w:lastRenderedPageBreak/>
               <w:t>CN_09_09_fórmula_10</w:t>
             </w:r>
           </w:p>
@@ -19385,6 +19832,7 @@
         </w:rPr>
         <w:t xml:space="preserve"> </w:t>
       </w:r>
+      <w:proofErr w:type="gramStart"/>
       <w:r>
         <w:rPr>
           <w:rFonts w:ascii="Arial Unicode MS" w:eastAsia="Arial Unicode MS" w:hAnsi="Arial Unicode MS" w:cs="Arial Unicode MS"/>
@@ -19409,6 +19857,7 @@
         </w:rPr>
         <w:t>?</w:t>
       </w:r>
+      <w:proofErr w:type="gramEnd"/>
     </w:p>
     <w:p>
       <w:pPr>
@@ -19745,6 +20194,7 @@
                 <w:rFonts w:ascii="Arial Unicode MS" w:eastAsia="Arial Unicode MS" w:hAnsi="Arial Unicode MS" w:cs="Arial Unicode MS"/>
                 <w:b w:val="0"/>
               </w:rPr>
+              <w:lastRenderedPageBreak/>
               <w:t>CN_09_09_fórmula_11</w:t>
             </w:r>
           </w:p>
@@ -20313,7 +20763,6 @@
                 <w:rFonts w:ascii="Arial Unicode MS" w:eastAsia="Arial Unicode MS" w:hAnsi="Arial Unicode MS" w:cs="Arial Unicode MS"/>
                 <w:b/>
               </w:rPr>
-              <w:lastRenderedPageBreak/>
               <w:t>Descripción</w:t>
             </w:r>
           </w:p>
@@ -20677,6 +21126,7 @@
           <w:szCs w:val="22"/>
           <w:highlight w:val="yellow"/>
         </w:rPr>
+        <w:lastRenderedPageBreak/>
         <w:t>[SECCIÓN 1]</w:t>
       </w:r>
       <w:r>
@@ -20706,6 +21156,7 @@
         </w:rPr>
         <w:t xml:space="preserve"> Las propiedades </w:t>
       </w:r>
+      <w:proofErr w:type="spellStart"/>
       <w:r>
         <w:rPr>
           <w:rFonts w:ascii="Arial Unicode MS" w:eastAsia="Arial Unicode MS" w:hAnsi="Arial Unicode MS" w:cs="Arial Unicode MS"/>
@@ -20713,8 +21164,9 @@
           <w:sz w:val="32"/>
           <w:szCs w:val="32"/>
         </w:rPr>
-        <w:t xml:space="preserve">coligativas </w:t>
-      </w:r>
+        <w:t>coligativas</w:t>
+      </w:r>
+      <w:proofErr w:type="spellEnd"/>
       <w:r>
         <w:rPr>
           <w:rFonts w:ascii="Arial Unicode MS" w:eastAsia="Arial Unicode MS" w:hAnsi="Arial Unicode MS" w:cs="Arial Unicode MS"/>
@@ -20722,6 +21174,15 @@
           <w:sz w:val="32"/>
           <w:szCs w:val="32"/>
         </w:rPr>
+        <w:t xml:space="preserve"> </w:t>
+      </w:r>
+      <w:r>
+        <w:rPr>
+          <w:rFonts w:ascii="Arial Unicode MS" w:eastAsia="Arial Unicode MS" w:hAnsi="Arial Unicode MS" w:cs="Arial Unicode MS"/>
+          <w:b/>
+          <w:sz w:val="32"/>
+          <w:szCs w:val="32"/>
+        </w:rPr>
         <w:t>de las disoluciones</w:t>
       </w:r>
     </w:p>
@@ -20762,7 +21223,27 @@
           <w:sz w:val="22"/>
           <w:szCs w:val="22"/>
         </w:rPr>
-        <w:t>propiedades coligativas de las disoluciones</w:t>
+        <w:t xml:space="preserve">propiedades </w:t>
+      </w:r>
+      <w:proofErr w:type="spellStart"/>
+      <w:r>
+        <w:rPr>
+          <w:rFonts w:ascii="Arial Unicode MS" w:eastAsia="Arial Unicode MS" w:hAnsi="Arial Unicode MS" w:cs="Arial Unicode MS"/>
+          <w:b/>
+          <w:sz w:val="22"/>
+          <w:szCs w:val="22"/>
+        </w:rPr>
+        <w:t>coligativas</w:t>
+      </w:r>
+      <w:proofErr w:type="spellEnd"/>
+      <w:r>
+        <w:rPr>
+          <w:rFonts w:ascii="Arial Unicode MS" w:eastAsia="Arial Unicode MS" w:hAnsi="Arial Unicode MS" w:cs="Arial Unicode MS"/>
+          <w:b/>
+          <w:sz w:val="22"/>
+          <w:szCs w:val="22"/>
+        </w:rPr>
+        <w:t xml:space="preserve"> de las disoluciones</w:t>
       </w:r>
       <w:r>
         <w:rPr>
@@ -20818,7 +21299,25 @@
           <w:sz w:val="22"/>
           <w:szCs w:val="22"/>
         </w:rPr>
-        <w:t xml:space="preserve">Las propiedades coligativas </w:t>
+        <w:t xml:space="preserve">Las propiedades </w:t>
+      </w:r>
+      <w:proofErr w:type="spellStart"/>
+      <w:r>
+        <w:rPr>
+          <w:rFonts w:ascii="Arial Unicode MS" w:eastAsia="Arial Unicode MS" w:hAnsi="Arial Unicode MS" w:cs="Arial Unicode MS"/>
+          <w:sz w:val="22"/>
+          <w:szCs w:val="22"/>
+        </w:rPr>
+        <w:t>coligativas</w:t>
+      </w:r>
+      <w:proofErr w:type="spellEnd"/>
+      <w:r>
+        <w:rPr>
+          <w:rFonts w:ascii="Arial Unicode MS" w:eastAsia="Arial Unicode MS" w:hAnsi="Arial Unicode MS" w:cs="Arial Unicode MS"/>
+          <w:sz w:val="22"/>
+          <w:szCs w:val="22"/>
+        </w:rPr>
+        <w:t xml:space="preserve"> </w:t>
       </w:r>
       <w:r>
         <w:rPr>
@@ -21073,6 +21572,7 @@
         </w:rPr>
         <w:t xml:space="preserve">ley de </w:t>
       </w:r>
+      <w:proofErr w:type="spellStart"/>
       <w:r>
         <w:rPr>
           <w:rFonts w:ascii="Arial Unicode MS" w:eastAsia="Arial Unicode MS" w:hAnsi="Arial Unicode MS" w:cs="Arial Unicode MS"/>
@@ -21091,6 +21591,7 @@
         </w:rPr>
         <w:t>aoult</w:t>
       </w:r>
+      <w:proofErr w:type="spellEnd"/>
       <w:r>
         <w:rPr>
           <w:rFonts w:ascii="Arial Unicode MS" w:eastAsia="Arial Unicode MS" w:hAnsi="Arial Unicode MS" w:cs="Arial Unicode MS"/>
@@ -21325,7 +21826,6 @@
                 <w:rFonts w:ascii="Arial Unicode MS" w:eastAsia="Arial Unicode MS" w:hAnsi="Arial Unicode MS" w:cs="Arial Unicode MS"/>
                 <w:b w:val="0"/>
               </w:rPr>
-              <w:lastRenderedPageBreak/>
               <w:t>CN_09_09_fórmula_1</w:t>
             </w:r>
             <w:r>
@@ -21760,6 +22260,7 @@
               <w:rPr>
                 <w:rFonts w:ascii="Arial Unicode MS" w:eastAsia="Arial Unicode MS" w:hAnsi="Arial Unicode MS" w:cs="Arial Unicode MS"/>
               </w:rPr>
+              <w:lastRenderedPageBreak/>
               <w:t>Contenido</w:t>
             </w:r>
           </w:p>
@@ -22255,16 +22756,25 @@
           <w:sz w:val="22"/>
           <w:szCs w:val="22"/>
         </w:rPr>
-        <w:lastRenderedPageBreak/>
         <w:t xml:space="preserve">Las disoluciones de solutos no volátiles presentan puntos de ebullición mayores que las del disolvente puro. La elevación del punto de ebullición en una disolución que contenga un soluto no volátil es directamente proporcional a la concentración </w:t>
       </w:r>
-      <w:r>
-        <w:rPr>
-          <w:rFonts w:ascii="Arial Unicode MS" w:eastAsia="Arial Unicode MS" w:hAnsi="Arial Unicode MS" w:cs="Arial Unicode MS"/>
-          <w:sz w:val="22"/>
-          <w:szCs w:val="22"/>
-        </w:rPr>
-        <w:t xml:space="preserve">molal </w:t>
+      <w:proofErr w:type="spellStart"/>
+      <w:r>
+        <w:rPr>
+          <w:rFonts w:ascii="Arial Unicode MS" w:eastAsia="Arial Unicode MS" w:hAnsi="Arial Unicode MS" w:cs="Arial Unicode MS"/>
+          <w:sz w:val="22"/>
+          <w:szCs w:val="22"/>
+        </w:rPr>
+        <w:t>molal</w:t>
+      </w:r>
+      <w:proofErr w:type="spellEnd"/>
+      <w:r>
+        <w:rPr>
+          <w:rFonts w:ascii="Arial Unicode MS" w:eastAsia="Arial Unicode MS" w:hAnsi="Arial Unicode MS" w:cs="Arial Unicode MS"/>
+          <w:sz w:val="22"/>
+          <w:szCs w:val="22"/>
+        </w:rPr>
+        <w:t xml:space="preserve"> </w:t>
       </w:r>
       <w:r>
         <w:rPr>
@@ -22561,6 +23071,7 @@
           <w:sz w:val="22"/>
           <w:szCs w:val="22"/>
         </w:rPr>
+        <w:lastRenderedPageBreak/>
         <w:t xml:space="preserve">m </w:t>
       </w:r>
       <w:r>
@@ -22579,6 +23090,7 @@
         </w:rPr>
         <w:t xml:space="preserve">Concentración </w:t>
       </w:r>
+      <w:proofErr w:type="spellStart"/>
       <w:r>
         <w:rPr>
           <w:rFonts w:ascii="Arial Unicode MS" w:eastAsia="Arial Unicode MS" w:hAnsi="Arial Unicode MS" w:cs="Arial Unicode MS"/>
@@ -22587,6 +23099,7 @@
         </w:rPr>
         <w:t>molal</w:t>
       </w:r>
+      <w:proofErr w:type="spellEnd"/>
     </w:p>
     <w:p>
       <w:pPr>
@@ -22598,6 +23111,7 @@
           <w:szCs w:val="22"/>
         </w:rPr>
       </w:pPr>
+      <w:proofErr w:type="spellStart"/>
       <w:r>
         <w:rPr>
           <w:rFonts w:ascii="Arial Unicode MS" w:eastAsia="Arial Unicode MS" w:hAnsi="Arial Unicode MS" w:cs="Arial Unicode MS"/>
@@ -22615,7 +23129,18 @@
           <w:szCs w:val="22"/>
           <w:vertAlign w:val="subscript"/>
         </w:rPr>
-        <w:t xml:space="preserve">e </w:t>
+        <w:t>e</w:t>
+      </w:r>
+      <w:proofErr w:type="spellEnd"/>
+      <w:r>
+        <w:rPr>
+          <w:rFonts w:ascii="Arial Unicode MS" w:eastAsia="Arial Unicode MS" w:hAnsi="Arial Unicode MS" w:cs="Arial Unicode MS"/>
+          <w:i/>
+          <w:sz w:val="22"/>
+          <w:szCs w:val="22"/>
+          <w:vertAlign w:val="subscript"/>
+        </w:rPr>
+        <w:t xml:space="preserve"> </w:t>
       </w:r>
       <w:r>
         <w:rPr>
@@ -22633,13 +23158,23 @@
         </w:rPr>
         <w:t xml:space="preserve"> Constante </w:t>
       </w:r>
-      <w:r>
-        <w:rPr>
-          <w:rFonts w:ascii="Arial Unicode MS" w:eastAsia="Arial Unicode MS" w:hAnsi="Arial Unicode MS" w:cs="Arial Unicode MS"/>
-          <w:sz w:val="22"/>
-          <w:szCs w:val="22"/>
-        </w:rPr>
-        <w:t xml:space="preserve">ebulloscópica </w:t>
+      <w:proofErr w:type="spellStart"/>
+      <w:r>
+        <w:rPr>
+          <w:rFonts w:ascii="Arial Unicode MS" w:eastAsia="Arial Unicode MS" w:hAnsi="Arial Unicode MS" w:cs="Arial Unicode MS"/>
+          <w:sz w:val="22"/>
+          <w:szCs w:val="22"/>
+        </w:rPr>
+        <w:t>ebulloscópica</w:t>
+      </w:r>
+      <w:proofErr w:type="spellEnd"/>
+      <w:r>
+        <w:rPr>
+          <w:rFonts w:ascii="Arial Unicode MS" w:eastAsia="Arial Unicode MS" w:hAnsi="Arial Unicode MS" w:cs="Arial Unicode MS"/>
+          <w:sz w:val="22"/>
+          <w:szCs w:val="22"/>
+        </w:rPr>
+        <w:t xml:space="preserve"> </w:t>
       </w:r>
     </w:p>
     <w:p>
@@ -22760,6 +23295,7 @@
               </w:rPr>
               <w:t xml:space="preserve"> </w:t>
             </w:r>
+            <w:proofErr w:type="spellStart"/>
             <w:r>
               <w:rPr>
                 <w:rFonts w:ascii="Arial Unicode MS" w:eastAsia="Arial Unicode MS" w:hAnsi="Arial Unicode MS" w:cs="Arial Unicode MS"/>
@@ -22768,7 +23304,18 @@
                 <w:i w:val="0"/>
                 <w:color w:val="auto"/>
               </w:rPr>
-              <w:t xml:space="preserve">ebulloscópica </w:t>
+              <w:t>ebulloscópica</w:t>
+            </w:r>
+            <w:proofErr w:type="spellEnd"/>
+            <w:r>
+              <w:rPr>
+                <w:rFonts w:ascii="Arial Unicode MS" w:eastAsia="Arial Unicode MS" w:hAnsi="Arial Unicode MS" w:cs="Arial Unicode MS"/>
+                <w:b/>
+                <w:bCs/>
+                <w:i w:val="0"/>
+                <w:color w:val="auto"/>
+              </w:rPr>
+              <w:t xml:space="preserve"> </w:t>
             </w:r>
           </w:p>
         </w:tc>
@@ -22819,7 +23366,15 @@
                 <w:rFonts w:ascii="Arial Unicode MS" w:eastAsia="Arial Unicode MS" w:hAnsi="Arial Unicode MS" w:cs="Arial Unicode MS"/>
                 <w:b/>
               </w:rPr>
-              <w:t>constante ebulloscópi</w:t>
+              <w:t xml:space="preserve">constante </w:t>
+            </w:r>
+            <w:proofErr w:type="spellStart"/>
+            <w:r>
+              <w:rPr>
+                <w:rFonts w:ascii="Arial Unicode MS" w:eastAsia="Arial Unicode MS" w:hAnsi="Arial Unicode MS" w:cs="Arial Unicode MS"/>
+                <w:b/>
+              </w:rPr>
+              <w:t>ebulloscópi</w:t>
             </w:r>
             <w:r>
               <w:rPr>
@@ -22828,12 +23383,14 @@
               </w:rPr>
               <w:t>ca</w:t>
             </w:r>
+            <w:proofErr w:type="spellEnd"/>
             <w:r>
               <w:rPr>
                 <w:rFonts w:ascii="Arial Unicode MS" w:eastAsia="Arial Unicode MS" w:hAnsi="Arial Unicode MS" w:cs="Arial Unicode MS"/>
               </w:rPr>
               <w:t xml:space="preserve"> (</w:t>
             </w:r>
+            <w:proofErr w:type="spellStart"/>
             <w:r>
               <w:rPr>
                 <w:rFonts w:ascii="Arial Unicode MS" w:eastAsia="Arial Unicode MS" w:hAnsi="Arial Unicode MS" w:cs="Arial Unicode MS"/>
@@ -22849,6 +23406,7 @@
               </w:rPr>
               <w:t>e</w:t>
             </w:r>
+            <w:proofErr w:type="spellEnd"/>
             <w:r>
               <w:rPr>
                 <w:rFonts w:ascii="Arial Unicode MS" w:eastAsia="Arial Unicode MS" w:hAnsi="Arial Unicode MS" w:cs="Arial Unicode MS"/>
@@ -22895,7 +23453,21 @@
               <w:rPr>
                 <w:rFonts w:ascii="Arial Unicode MS" w:eastAsia="Arial Unicode MS" w:hAnsi="Arial Unicode MS" w:cs="Arial Unicode MS"/>
               </w:rPr>
-              <w:t>disolución 1 molal.</w:t>
+              <w:t xml:space="preserve">disolución 1 </w:t>
+            </w:r>
+            <w:proofErr w:type="spellStart"/>
+            <w:r>
+              <w:rPr>
+                <w:rFonts w:ascii="Arial Unicode MS" w:eastAsia="Arial Unicode MS" w:hAnsi="Arial Unicode MS" w:cs="Arial Unicode MS"/>
+              </w:rPr>
+              <w:t>molal</w:t>
+            </w:r>
+            <w:proofErr w:type="spellEnd"/>
+            <w:r>
+              <w:rPr>
+                <w:rFonts w:ascii="Arial Unicode MS" w:eastAsia="Arial Unicode MS" w:hAnsi="Arial Unicode MS" w:cs="Arial Unicode MS"/>
+              </w:rPr>
+              <w:t>.</w:t>
             </w:r>
           </w:p>
           <w:p>
@@ -22909,6 +23481,7 @@
                 <w:color w:val="00B050"/>
               </w:rPr>
             </w:pPr>
+            <w:proofErr w:type="spellStart"/>
             <w:r>
               <w:rPr>
                 <w:rFonts w:ascii="Arial Unicode MS" w:eastAsia="Arial Unicode MS" w:hAnsi="Arial Unicode MS" w:cs="Arial Unicode MS"/>
@@ -22924,6 +23497,7 @@
               </w:rPr>
               <w:t>e</w:t>
             </w:r>
+            <w:proofErr w:type="spellEnd"/>
             <w:r>
               <w:rPr>
                 <w:rFonts w:ascii="Arial Unicode MS" w:eastAsia="Arial Unicode MS" w:hAnsi="Arial Unicode MS" w:cs="Arial Unicode MS"/>
@@ -22973,11 +23547,26 @@
               </w:rPr>
               <w:t xml:space="preserve"> </w:t>
             </w:r>
-            <w:r>
-              <w:rPr>
-                <w:rFonts w:ascii="Arial Unicode MS" w:eastAsia="Arial Unicode MS" w:hAnsi="Arial Unicode MS" w:cs="Arial Unicode MS"/>
-              </w:rPr>
-              <w:t>ºC /m</w:t>
+            <w:proofErr w:type="spellStart"/>
+            <w:r>
+              <w:rPr>
+                <w:rFonts w:ascii="Arial Unicode MS" w:eastAsia="Arial Unicode MS" w:hAnsi="Arial Unicode MS" w:cs="Arial Unicode MS"/>
+              </w:rPr>
+              <w:t>ºC</w:t>
+            </w:r>
+            <w:proofErr w:type="spellEnd"/>
+            <w:r>
+              <w:rPr>
+                <w:rFonts w:ascii="Arial Unicode MS" w:eastAsia="Arial Unicode MS" w:hAnsi="Arial Unicode MS" w:cs="Arial Unicode MS"/>
+              </w:rPr>
+              <w:t xml:space="preserve"> /</w:t>
+            </w:r>
+            <w:proofErr w:type="spellStart"/>
+            <w:r>
+              <w:rPr>
+                <w:rFonts w:ascii="Arial Unicode MS" w:eastAsia="Arial Unicode MS" w:hAnsi="Arial Unicode MS" w:cs="Arial Unicode MS"/>
+              </w:rPr>
+              <w:t>m</w:t>
             </w:r>
             <w:r>
               <w:rPr>
@@ -22985,6 +23574,7 @@
               </w:rPr>
               <w:t>olal</w:t>
             </w:r>
+            <w:proofErr w:type="spellEnd"/>
           </w:p>
         </w:tc>
       </w:tr>
@@ -23156,7 +23746,39 @@
                 <w:rFonts w:ascii="Arial Unicode MS" w:eastAsia="Arial Unicode MS" w:hAnsi="Arial Unicode MS" w:cs="Arial Unicode MS"/>
                 <w:b/>
               </w:rPr>
-              <w:t>Código Shutterstock (o URL o la ruta en AulaPlaneta)</w:t>
+              <w:t xml:space="preserve">Código </w:t>
+            </w:r>
+            <w:proofErr w:type="spellStart"/>
+            <w:r>
+              <w:rPr>
+                <w:rFonts w:ascii="Arial Unicode MS" w:eastAsia="Arial Unicode MS" w:hAnsi="Arial Unicode MS" w:cs="Arial Unicode MS"/>
+                <w:b/>
+              </w:rPr>
+              <w:t>Shutterstock</w:t>
+            </w:r>
+            <w:proofErr w:type="spellEnd"/>
+            <w:r>
+              <w:rPr>
+                <w:rFonts w:ascii="Arial Unicode MS" w:eastAsia="Arial Unicode MS" w:hAnsi="Arial Unicode MS" w:cs="Arial Unicode MS"/>
+                <w:b/>
+              </w:rPr>
+              <w:t xml:space="preserve"> (o URL o la ruta en </w:t>
+            </w:r>
+            <w:proofErr w:type="spellStart"/>
+            <w:r>
+              <w:rPr>
+                <w:rFonts w:ascii="Arial Unicode MS" w:eastAsia="Arial Unicode MS" w:hAnsi="Arial Unicode MS" w:cs="Arial Unicode MS"/>
+                <w:b/>
+              </w:rPr>
+              <w:t>AulaPlaneta</w:t>
+            </w:r>
+            <w:proofErr w:type="spellEnd"/>
+            <w:r>
+              <w:rPr>
+                <w:rFonts w:ascii="Arial Unicode MS" w:eastAsia="Arial Unicode MS" w:hAnsi="Arial Unicode MS" w:cs="Arial Unicode MS"/>
+                <w:b/>
+              </w:rPr>
+              <w:t>)</w:t>
             </w:r>
           </w:p>
         </w:tc>
@@ -23175,7 +23797,21 @@
               <w:rPr>
                 <w:rFonts w:ascii="Arial Unicode MS" w:eastAsia="Arial Unicode MS" w:hAnsi="Arial Unicode MS" w:cs="Arial Unicode MS"/>
               </w:rPr>
-              <w:t>Código Shutterstock 184778339</w:t>
+              <w:t xml:space="preserve">Código </w:t>
+            </w:r>
+            <w:proofErr w:type="spellStart"/>
+            <w:r>
+              <w:rPr>
+                <w:rFonts w:ascii="Arial Unicode MS" w:eastAsia="Arial Unicode MS" w:hAnsi="Arial Unicode MS" w:cs="Arial Unicode MS"/>
+              </w:rPr>
+              <w:t>Shutterstock</w:t>
+            </w:r>
+            <w:proofErr w:type="spellEnd"/>
+            <w:r>
+              <w:rPr>
+                <w:rFonts w:ascii="Arial Unicode MS" w:eastAsia="Arial Unicode MS" w:hAnsi="Arial Unicode MS" w:cs="Arial Unicode MS"/>
+              </w:rPr>
+              <w:t xml:space="preserve"> 184778339</w:t>
             </w:r>
           </w:p>
           <w:p>
@@ -23191,7 +23827,6 @@
                 <w:noProof/>
                 <w:lang w:eastAsia="es-CO"/>
               </w:rPr>
-              <w:lastRenderedPageBreak/>
               <w:drawing>
                 <wp:inline distT="0" distB="0" distL="0" distR="0" wp14:anchorId="5A5F2D17" wp14:editId="02905A82">
                   <wp:extent cx="3638550" cy="2587413"/>
@@ -23261,7 +23896,6 @@
                 <w:rFonts w:ascii="Arial Unicode MS" w:eastAsia="Arial Unicode MS" w:hAnsi="Arial Unicode MS" w:cs="Arial Unicode MS"/>
                 <w:b/>
               </w:rPr>
-              <w:lastRenderedPageBreak/>
               <w:t>Pie de imagen</w:t>
             </w:r>
           </w:p>
@@ -23394,6 +24028,7 @@
           <w:sz w:val="22"/>
           <w:szCs w:val="22"/>
         </w:rPr>
+        <w:lastRenderedPageBreak/>
         <w:t xml:space="preserve">Se presenta disminución en el punto de congelación en disoluciones que contienen solutos no volátiles. En </w:t>
       </w:r>
       <w:r>
@@ -23420,13 +24055,23 @@
         </w:rPr>
         <w:t xml:space="preserve">concentración </w:t>
       </w:r>
-      <w:r>
-        <w:rPr>
-          <w:rFonts w:ascii="Arial Unicode MS" w:eastAsia="Arial Unicode MS" w:hAnsi="Arial Unicode MS" w:cs="Arial Unicode MS"/>
-          <w:sz w:val="22"/>
-          <w:szCs w:val="22"/>
-        </w:rPr>
-        <w:t xml:space="preserve">molal </w:t>
+      <w:proofErr w:type="spellStart"/>
+      <w:r>
+        <w:rPr>
+          <w:rFonts w:ascii="Arial Unicode MS" w:eastAsia="Arial Unicode MS" w:hAnsi="Arial Unicode MS" w:cs="Arial Unicode MS"/>
+          <w:sz w:val="22"/>
+          <w:szCs w:val="22"/>
+        </w:rPr>
+        <w:t>molal</w:t>
+      </w:r>
+      <w:proofErr w:type="spellEnd"/>
+      <w:r>
+        <w:rPr>
+          <w:rFonts w:ascii="Arial Unicode MS" w:eastAsia="Arial Unicode MS" w:hAnsi="Arial Unicode MS" w:cs="Arial Unicode MS"/>
+          <w:sz w:val="22"/>
+          <w:szCs w:val="22"/>
+        </w:rPr>
+        <w:t xml:space="preserve"> </w:t>
       </w:r>
       <w:r>
         <w:rPr>
@@ -23822,6 +24467,7 @@
         </w:rPr>
         <w:t xml:space="preserve">Concentración </w:t>
       </w:r>
+      <w:proofErr w:type="spellStart"/>
       <w:r>
         <w:rPr>
           <w:rFonts w:ascii="Arial Unicode MS" w:eastAsia="Arial Unicode MS" w:hAnsi="Arial Unicode MS" w:cs="Arial Unicode MS"/>
@@ -23830,6 +24476,7 @@
         </w:rPr>
         <w:t>molal</w:t>
       </w:r>
+      <w:proofErr w:type="spellEnd"/>
     </w:p>
     <w:p>
       <w:pPr>
@@ -23847,7 +24494,6 @@
           <w:sz w:val="22"/>
           <w:szCs w:val="22"/>
         </w:rPr>
-        <w:lastRenderedPageBreak/>
         <w:t>K</w:t>
       </w:r>
       <w:r>
@@ -23886,13 +24532,23 @@
         </w:rPr>
         <w:t xml:space="preserve">Constante </w:t>
       </w:r>
-      <w:r>
-        <w:rPr>
-          <w:rFonts w:ascii="Arial Unicode MS" w:eastAsia="Arial Unicode MS" w:hAnsi="Arial Unicode MS" w:cs="Arial Unicode MS"/>
-          <w:sz w:val="22"/>
-          <w:szCs w:val="22"/>
-        </w:rPr>
-        <w:t xml:space="preserve">crioscópica </w:t>
+      <w:proofErr w:type="spellStart"/>
+      <w:r>
+        <w:rPr>
+          <w:rFonts w:ascii="Arial Unicode MS" w:eastAsia="Arial Unicode MS" w:hAnsi="Arial Unicode MS" w:cs="Arial Unicode MS"/>
+          <w:sz w:val="22"/>
+          <w:szCs w:val="22"/>
+        </w:rPr>
+        <w:t>crioscópica</w:t>
+      </w:r>
+      <w:proofErr w:type="spellEnd"/>
+      <w:r>
+        <w:rPr>
+          <w:rFonts w:ascii="Arial Unicode MS" w:eastAsia="Arial Unicode MS" w:hAnsi="Arial Unicode MS" w:cs="Arial Unicode MS"/>
+          <w:sz w:val="22"/>
+          <w:szCs w:val="22"/>
+        </w:rPr>
+        <w:t xml:space="preserve"> </w:t>
       </w:r>
     </w:p>
     <w:p>
@@ -24003,7 +24659,29 @@
                 <w:i w:val="0"/>
                 <w:color w:val="auto"/>
               </w:rPr>
-              <w:t xml:space="preserve">onstante crioscópica </w:t>
+              <w:t xml:space="preserve">onstante </w:t>
+            </w:r>
+            <w:proofErr w:type="spellStart"/>
+            <w:r>
+              <w:rPr>
+                <w:rFonts w:ascii="Arial Unicode MS" w:eastAsia="Arial Unicode MS" w:hAnsi="Arial Unicode MS" w:cs="Arial Unicode MS"/>
+                <w:b/>
+                <w:bCs/>
+                <w:i w:val="0"/>
+                <w:color w:val="auto"/>
+              </w:rPr>
+              <w:t>crioscópica</w:t>
+            </w:r>
+            <w:proofErr w:type="spellEnd"/>
+            <w:r>
+              <w:rPr>
+                <w:rFonts w:ascii="Arial Unicode MS" w:eastAsia="Arial Unicode MS" w:hAnsi="Arial Unicode MS" w:cs="Arial Unicode MS"/>
+                <w:b/>
+                <w:bCs/>
+                <w:i w:val="0"/>
+                <w:color w:val="auto"/>
+              </w:rPr>
+              <w:t xml:space="preserve"> </w:t>
             </w:r>
           </w:p>
         </w:tc>
@@ -24056,8 +24734,17 @@
                 <w:rFonts w:ascii="Arial Unicode MS" w:eastAsia="Arial Unicode MS" w:hAnsi="Arial Unicode MS" w:cs="Arial Unicode MS"/>
                 <w:b/>
               </w:rPr>
-              <w:t>constante crioscópica</w:t>
-            </w:r>
+              <w:t xml:space="preserve">constante </w:t>
+            </w:r>
+            <w:proofErr w:type="spellStart"/>
+            <w:r>
+              <w:rPr>
+                <w:rFonts w:ascii="Arial Unicode MS" w:eastAsia="Arial Unicode MS" w:hAnsi="Arial Unicode MS" w:cs="Arial Unicode MS"/>
+                <w:b/>
+              </w:rPr>
+              <w:t>crioscópica</w:t>
+            </w:r>
+            <w:proofErr w:type="spellEnd"/>
             <w:r>
               <w:rPr>
                 <w:rFonts w:ascii="Arial Unicode MS" w:eastAsia="Arial Unicode MS" w:hAnsi="Arial Unicode MS" w:cs="Arial Unicode MS"/>
@@ -24124,7 +24811,23 @@
                 <w:rFonts w:ascii="Arial Unicode MS" w:eastAsia="Arial Unicode MS" w:hAnsi="Arial Unicode MS" w:cs="Arial Unicode MS"/>
                 <w:color w:val="000000" w:themeColor="text1"/>
               </w:rPr>
-              <w:t>disolución 1 molal.</w:t>
+              <w:t xml:space="preserve">disolución 1 </w:t>
+            </w:r>
+            <w:proofErr w:type="spellStart"/>
+            <w:r>
+              <w:rPr>
+                <w:rFonts w:ascii="Arial Unicode MS" w:eastAsia="Arial Unicode MS" w:hAnsi="Arial Unicode MS" w:cs="Arial Unicode MS"/>
+                <w:color w:val="000000" w:themeColor="text1"/>
+              </w:rPr>
+              <w:t>molal</w:t>
+            </w:r>
+            <w:proofErr w:type="spellEnd"/>
+            <w:r>
+              <w:rPr>
+                <w:rFonts w:ascii="Arial Unicode MS" w:eastAsia="Arial Unicode MS" w:hAnsi="Arial Unicode MS" w:cs="Arial Unicode MS"/>
+                <w:color w:val="000000" w:themeColor="text1"/>
+              </w:rPr>
+              <w:t>.</w:t>
             </w:r>
           </w:p>
           <w:p>
@@ -24192,12 +24895,29 @@
               </w:rPr>
               <w:t xml:space="preserve"> </w:t>
             </w:r>
-            <w:r>
-              <w:rPr>
-                <w:rFonts w:ascii="Arial Unicode MS" w:eastAsia="Arial Unicode MS" w:hAnsi="Arial Unicode MS" w:cs="Arial Unicode MS"/>
-                <w:b/>
-              </w:rPr>
-              <w:t>ºC /m</w:t>
+            <w:proofErr w:type="spellStart"/>
+            <w:r>
+              <w:rPr>
+                <w:rFonts w:ascii="Arial Unicode MS" w:eastAsia="Arial Unicode MS" w:hAnsi="Arial Unicode MS" w:cs="Arial Unicode MS"/>
+                <w:b/>
+              </w:rPr>
+              <w:t>ºC</w:t>
+            </w:r>
+            <w:proofErr w:type="spellEnd"/>
+            <w:r>
+              <w:rPr>
+                <w:rFonts w:ascii="Arial Unicode MS" w:eastAsia="Arial Unicode MS" w:hAnsi="Arial Unicode MS" w:cs="Arial Unicode MS"/>
+                <w:b/>
+              </w:rPr>
+              <w:t xml:space="preserve"> /</w:t>
+            </w:r>
+            <w:proofErr w:type="spellStart"/>
+            <w:r>
+              <w:rPr>
+                <w:rFonts w:ascii="Arial Unicode MS" w:eastAsia="Arial Unicode MS" w:hAnsi="Arial Unicode MS" w:cs="Arial Unicode MS"/>
+                <w:b/>
+              </w:rPr>
+              <w:t>m</w:t>
             </w:r>
             <w:r>
               <w:rPr>
@@ -24206,6 +24926,7 @@
               </w:rPr>
               <w:t>olal</w:t>
             </w:r>
+            <w:proofErr w:type="spellEnd"/>
           </w:p>
         </w:tc>
       </w:tr>
@@ -24363,7 +25084,39 @@
                 <w:rFonts w:ascii="Arial Unicode MS" w:eastAsia="Arial Unicode MS" w:hAnsi="Arial Unicode MS" w:cs="Arial Unicode MS"/>
                 <w:b/>
               </w:rPr>
-              <w:t>Código Shutterstock (o URL o la ruta en AulaPlaneta)</w:t>
+              <w:t xml:space="preserve">Código </w:t>
+            </w:r>
+            <w:proofErr w:type="spellStart"/>
+            <w:r>
+              <w:rPr>
+                <w:rFonts w:ascii="Arial Unicode MS" w:eastAsia="Arial Unicode MS" w:hAnsi="Arial Unicode MS" w:cs="Arial Unicode MS"/>
+                <w:b/>
+              </w:rPr>
+              <w:t>Shutterstock</w:t>
+            </w:r>
+            <w:proofErr w:type="spellEnd"/>
+            <w:r>
+              <w:rPr>
+                <w:rFonts w:ascii="Arial Unicode MS" w:eastAsia="Arial Unicode MS" w:hAnsi="Arial Unicode MS" w:cs="Arial Unicode MS"/>
+                <w:b/>
+              </w:rPr>
+              <w:t xml:space="preserve"> (o URL o la ruta en </w:t>
+            </w:r>
+            <w:proofErr w:type="spellStart"/>
+            <w:r>
+              <w:rPr>
+                <w:rFonts w:ascii="Arial Unicode MS" w:eastAsia="Arial Unicode MS" w:hAnsi="Arial Unicode MS" w:cs="Arial Unicode MS"/>
+                <w:b/>
+              </w:rPr>
+              <w:t>AulaPlaneta</w:t>
+            </w:r>
+            <w:proofErr w:type="spellEnd"/>
+            <w:r>
+              <w:rPr>
+                <w:rFonts w:ascii="Arial Unicode MS" w:eastAsia="Arial Unicode MS" w:hAnsi="Arial Unicode MS" w:cs="Arial Unicode MS"/>
+                <w:b/>
+              </w:rPr>
+              <w:t>)</w:t>
             </w:r>
           </w:p>
         </w:tc>
@@ -24399,6 +25152,7 @@
                 <w:noProof/>
                 <w:lang w:eastAsia="es-CO"/>
               </w:rPr>
+              <w:lastRenderedPageBreak/>
               <w:drawing>
                 <wp:inline distT="0" distB="0" distL="0" distR="0" wp14:anchorId="3651738D" wp14:editId="6DCAB5FF">
                   <wp:extent cx="2289923" cy="1592580"/>
@@ -24432,7 +25186,7 @@
                           </a:ln>
                           <a:extLst>
                             <a:ext uri="{53640926-AAD7-44d8-BBD7-CCE9431645EC}">
-                              <a14:shadowObscured xmlns:a14="http://schemas.microsoft.com/office/drawing/2010/main" xmlns:w="http://schemas.openxmlformats.org/wordprocessingml/2006/main" xmlns:w10="urn:schemas-microsoft-com:office:word" xmlns:v="urn:schemas-microsoft-com:vml" xmlns:o="urn:schemas-microsoft-com:office:office" xmlns:mv="urn:schemas-microsoft-com:mac:vml" xmlns:mo="http://schemas.microsoft.com/office/mac/office/2008/main" xmlns=""/>
+                              <a14:shadowObscured xmlns="" xmlns:mo="http://schemas.microsoft.com/office/mac/office/2008/main" xmlns:mv="urn:schemas-microsoft-com:mac:vml" xmlns:o="urn:schemas-microsoft-com:office:office" xmlns:v="urn:schemas-microsoft-com:vml" xmlns:w10="urn:schemas-microsoft-com:office:word" xmlns:w="http://schemas.openxmlformats.org/wordprocessingml/2006/main" xmlns:a14="http://schemas.microsoft.com/office/drawing/2010/main"/>
                             </a:ext>
                           </a:extLst>
                         </pic:spPr>
@@ -24462,6 +25216,7 @@
                 <w:rFonts w:ascii="Arial Unicode MS" w:eastAsia="Arial Unicode MS" w:hAnsi="Arial Unicode MS" w:cs="Arial Unicode MS"/>
                 <w:b/>
               </w:rPr>
+              <w:lastRenderedPageBreak/>
               <w:t>Pie de imagen</w:t>
             </w:r>
           </w:p>
@@ -24488,11 +25243,33 @@
               </w:rPr>
               <w:t xml:space="preserve"> </w:t>
             </w:r>
-            <w:r>
-              <w:rPr>
-                <w:rFonts w:ascii="Arial Unicode MS" w:eastAsia="Arial Unicode MS" w:hAnsi="Arial Unicode MS" w:cs="Arial Unicode MS"/>
-              </w:rPr>
-              <w:t xml:space="preserve">ºC debido a la propiedad coligativa de descenso del punto de congelación. Las sales disueltas reducen la temperatura de congelación. </w:t>
+            <w:proofErr w:type="spellStart"/>
+            <w:r>
+              <w:rPr>
+                <w:rFonts w:ascii="Arial Unicode MS" w:eastAsia="Arial Unicode MS" w:hAnsi="Arial Unicode MS" w:cs="Arial Unicode MS"/>
+              </w:rPr>
+              <w:t>ºC</w:t>
+            </w:r>
+            <w:proofErr w:type="spellEnd"/>
+            <w:r>
+              <w:rPr>
+                <w:rFonts w:ascii="Arial Unicode MS" w:eastAsia="Arial Unicode MS" w:hAnsi="Arial Unicode MS" w:cs="Arial Unicode MS"/>
+              </w:rPr>
+              <w:t xml:space="preserve"> debido a la propiedad </w:t>
+            </w:r>
+            <w:proofErr w:type="spellStart"/>
+            <w:r>
+              <w:rPr>
+                <w:rFonts w:ascii="Arial Unicode MS" w:eastAsia="Arial Unicode MS" w:hAnsi="Arial Unicode MS" w:cs="Arial Unicode MS"/>
+              </w:rPr>
+              <w:t>coligativa</w:t>
+            </w:r>
+            <w:proofErr w:type="spellEnd"/>
+            <w:r>
+              <w:rPr>
+                <w:rFonts w:ascii="Arial Unicode MS" w:eastAsia="Arial Unicode MS" w:hAnsi="Arial Unicode MS" w:cs="Arial Unicode MS"/>
+              </w:rPr>
+              <w:t xml:space="preserve"> de descenso del punto de congelación. Las sales disueltas reducen la temperatura de congelación. </w:t>
             </w:r>
           </w:p>
         </w:tc>
@@ -24794,7 +25571,6 @@
           <w:sz w:val="22"/>
           <w:szCs w:val="22"/>
         </w:rPr>
-        <w:lastRenderedPageBreak/>
         <w:t xml:space="preserve">La presión osmótica no depende de la membrana que se utilice, es directamente proporcional a la concentración molar del soluto y a la temperatura. </w:t>
       </w:r>
     </w:p>
@@ -24947,7 +25723,39 @@
                 <w:rFonts w:ascii="Arial Unicode MS" w:eastAsia="Arial Unicode MS" w:hAnsi="Arial Unicode MS" w:cs="Arial Unicode MS"/>
                 <w:b/>
               </w:rPr>
-              <w:t>Código Shutterstock (o URL o la ruta en AulaPlaneta)</w:t>
+              <w:t xml:space="preserve">Código </w:t>
+            </w:r>
+            <w:proofErr w:type="spellStart"/>
+            <w:r>
+              <w:rPr>
+                <w:rFonts w:ascii="Arial Unicode MS" w:eastAsia="Arial Unicode MS" w:hAnsi="Arial Unicode MS" w:cs="Arial Unicode MS"/>
+                <w:b/>
+              </w:rPr>
+              <w:t>Shutterstock</w:t>
+            </w:r>
+            <w:proofErr w:type="spellEnd"/>
+            <w:r>
+              <w:rPr>
+                <w:rFonts w:ascii="Arial Unicode MS" w:eastAsia="Arial Unicode MS" w:hAnsi="Arial Unicode MS" w:cs="Arial Unicode MS"/>
+                <w:b/>
+              </w:rPr>
+              <w:t xml:space="preserve"> (o URL o la ruta en </w:t>
+            </w:r>
+            <w:proofErr w:type="spellStart"/>
+            <w:r>
+              <w:rPr>
+                <w:rFonts w:ascii="Arial Unicode MS" w:eastAsia="Arial Unicode MS" w:hAnsi="Arial Unicode MS" w:cs="Arial Unicode MS"/>
+                <w:b/>
+              </w:rPr>
+              <w:t>AulaPlaneta</w:t>
+            </w:r>
+            <w:proofErr w:type="spellEnd"/>
+            <w:r>
+              <w:rPr>
+                <w:rFonts w:ascii="Arial Unicode MS" w:eastAsia="Arial Unicode MS" w:hAnsi="Arial Unicode MS" w:cs="Arial Unicode MS"/>
+                <w:b/>
+              </w:rPr>
+              <w:t>)</w:t>
             </w:r>
           </w:p>
         </w:tc>
@@ -24988,6 +25796,7 @@
                 <w:noProof/>
                 <w:lang w:eastAsia="es-CO"/>
               </w:rPr>
+              <w:lastRenderedPageBreak/>
               <w:drawing>
                 <wp:inline distT="0" distB="0" distL="0" distR="0" wp14:anchorId="3635E1D1" wp14:editId="4C24EC70">
                   <wp:extent cx="4437432" cy="1939463"/>
@@ -25057,6 +25866,7 @@
                 <w:rFonts w:ascii="Arial Unicode MS" w:eastAsia="Arial Unicode MS" w:hAnsi="Arial Unicode MS" w:cs="Arial Unicode MS"/>
                 <w:b/>
               </w:rPr>
+              <w:lastRenderedPageBreak/>
               <w:t>Pie de imagen</w:t>
             </w:r>
           </w:p>
@@ -25397,6 +26207,17 @@
         </w:tc>
       </w:tr>
     </w:tbl>
+    <w:p>
+      <w:pPr>
+        <w:spacing w:after="0"/>
+        <w:jc w:val="both"/>
+        <w:rPr>
+          <w:rFonts w:ascii="Arial Unicode MS" w:eastAsia="Arial Unicode MS" w:hAnsi="Arial Unicode MS" w:cs="Arial Unicode MS"/>
+          <w:sz w:val="22"/>
+          <w:szCs w:val="22"/>
+        </w:rPr>
+      </w:pPr>
+    </w:p>
     <w:p>
       <w:pPr>
         <w:spacing w:after="0"/>
@@ -25457,7 +26278,6 @@
                 <w:szCs w:val="22"/>
                 <w:lang w:val="es-MX"/>
               </w:rPr>
-              <w:lastRenderedPageBreak/>
               <w:t>Profundiza</w:t>
             </w:r>
             <w:r>
@@ -25657,6 +26477,199 @@
         </w:tc>
       </w:tr>
     </w:tbl>
+    <w:tbl>
+      <w:tblPr>
+        <w:tblStyle w:val="Tablaconcuadrcula3"/>
+        <w:tblW w:w="0" w:type="auto"/>
+        <w:tblLook w:val="04A0" w:firstRow="1" w:lastRow="0" w:firstColumn="1" w:lastColumn="0" w:noHBand="0" w:noVBand="1"/>
+      </w:tblPr>
+      <w:tblGrid>
+        <w:gridCol w:w="2461"/>
+        <w:gridCol w:w="6367"/>
+      </w:tblGrid>
+      <w:tr>
+        <w:tc>
+          <w:tcPr>
+            <w:tcW w:w="8828" w:type="dxa"/>
+            <w:gridSpan w:val="2"/>
+            <w:shd w:val="clear" w:color="auto" w:fill="000000" w:themeFill="text1"/>
+          </w:tcPr>
+          <w:p>
+            <w:pPr>
+              <w:jc w:val="both"/>
+              <w:rPr>
+                <w:rFonts w:ascii="Arial Unicode MS" w:eastAsia="Arial Unicode MS" w:hAnsi="Arial Unicode MS" w:cs="Arial Unicode MS"/>
+                <w:b/>
+              </w:rPr>
+            </w:pPr>
+            <w:r>
+              <w:rPr>
+                <w:rFonts w:ascii="Arial Unicode MS" w:eastAsia="Arial Unicode MS" w:hAnsi="Arial Unicode MS" w:cs="Arial Unicode MS"/>
+                <w:b/>
+              </w:rPr>
+              <w:t>Practica: recurso nuevo</w:t>
+            </w:r>
+          </w:p>
+        </w:tc>
+      </w:tr>
+      <w:tr>
+        <w:tc>
+          <w:tcPr>
+            <w:tcW w:w="2461" w:type="dxa"/>
+          </w:tcPr>
+          <w:p>
+            <w:pPr>
+              <w:jc w:val="both"/>
+              <w:rPr>
+                <w:rFonts w:ascii="Arial Unicode MS" w:eastAsia="Arial Unicode MS" w:hAnsi="Arial Unicode MS" w:cs="Arial Unicode MS"/>
+                <w:b/>
+              </w:rPr>
+            </w:pPr>
+            <w:r>
+              <w:rPr>
+                <w:rFonts w:ascii="Arial Unicode MS" w:eastAsia="Arial Unicode MS" w:hAnsi="Arial Unicode MS" w:cs="Arial Unicode MS"/>
+                <w:b/>
+              </w:rPr>
+              <w:t>Código</w:t>
+            </w:r>
+          </w:p>
+        </w:tc>
+        <w:tc>
+          <w:tcPr>
+            <w:tcW w:w="6367" w:type="dxa"/>
+          </w:tcPr>
+          <w:p>
+            <w:pPr>
+              <w:jc w:val="both"/>
+              <w:rPr>
+                <w:rFonts w:ascii="Arial Unicode MS" w:eastAsia="Arial Unicode MS" w:hAnsi="Arial Unicode MS" w:cs="Arial Unicode MS"/>
+                <w:b/>
+              </w:rPr>
+            </w:pPr>
+            <w:r>
+              <w:rPr>
+                <w:rFonts w:ascii="Arial Unicode MS" w:eastAsia="Arial Unicode MS" w:hAnsi="Arial Unicode MS" w:cs="Arial Unicode MS"/>
+              </w:rPr>
+              <w:t>CN_09_09_</w:t>
+            </w:r>
+            <w:bookmarkStart w:id="2" w:name="_GoBack"/>
+            <w:r>
+              <w:rPr>
+                <w:rFonts w:ascii="Arial Unicode MS" w:eastAsia="Arial Unicode MS" w:hAnsi="Arial Unicode MS" w:cs="Arial Unicode MS"/>
+              </w:rPr>
+              <w:t>23</w:t>
+            </w:r>
+            <w:r>
+              <w:rPr>
+                <w:rFonts w:ascii="Arial Unicode MS" w:eastAsia="Arial Unicode MS" w:hAnsi="Arial Unicode MS" w:cs="Arial Unicode MS"/>
+              </w:rPr>
+              <w:t>0</w:t>
+            </w:r>
+            <w:bookmarkEnd w:id="2"/>
+          </w:p>
+        </w:tc>
+      </w:tr>
+      <w:tr>
+        <w:tc>
+          <w:tcPr>
+            <w:tcW w:w="2461" w:type="dxa"/>
+          </w:tcPr>
+          <w:p>
+            <w:pPr>
+              <w:jc w:val="both"/>
+              <w:rPr>
+                <w:rFonts w:ascii="Arial Unicode MS" w:eastAsia="Arial Unicode MS" w:hAnsi="Arial Unicode MS" w:cs="Arial Unicode MS"/>
+                <w:b/>
+              </w:rPr>
+            </w:pPr>
+            <w:r>
+              <w:rPr>
+                <w:rFonts w:ascii="Arial Unicode MS" w:eastAsia="Arial Unicode MS" w:hAnsi="Arial Unicode MS" w:cs="Arial Unicode MS"/>
+                <w:b/>
+              </w:rPr>
+              <w:t>Título</w:t>
+            </w:r>
+          </w:p>
+        </w:tc>
+        <w:tc>
+          <w:tcPr>
+            <w:tcW w:w="6367" w:type="dxa"/>
+          </w:tcPr>
+          <w:p>
+            <w:pPr>
+              <w:rPr>
+                <w:rFonts w:ascii="Arial Unicode MS" w:eastAsia="Arial Unicode MS" w:hAnsi="Arial Unicode MS" w:cs="Arial Unicode MS"/>
+              </w:rPr>
+            </w:pPr>
+            <w:r>
+              <w:rPr>
+                <w:rFonts w:ascii="Arial Unicode MS" w:eastAsia="Arial Unicode MS" w:hAnsi="Arial Unicode MS" w:cs="Arial Unicode MS"/>
+              </w:rPr>
+              <w:t>Resuelve el crucigrama sobre las disoluciones</w:t>
+            </w:r>
+          </w:p>
+        </w:tc>
+      </w:tr>
+      <w:tr>
+        <w:tc>
+          <w:tcPr>
+            <w:tcW w:w="2461" w:type="dxa"/>
+          </w:tcPr>
+          <w:p>
+            <w:pPr>
+              <w:jc w:val="both"/>
+              <w:rPr>
+                <w:rFonts w:ascii="Arial Unicode MS" w:eastAsia="Arial Unicode MS" w:hAnsi="Arial Unicode MS" w:cs="Arial Unicode MS"/>
+                <w:b/>
+              </w:rPr>
+            </w:pPr>
+            <w:r>
+              <w:rPr>
+                <w:rFonts w:ascii="Arial Unicode MS" w:eastAsia="Arial Unicode MS" w:hAnsi="Arial Unicode MS" w:cs="Arial Unicode MS"/>
+                <w:b/>
+              </w:rPr>
+              <w:t>Descripción</w:t>
+            </w:r>
+          </w:p>
+        </w:tc>
+        <w:tc>
+          <w:tcPr>
+            <w:tcW w:w="6367" w:type="dxa"/>
+          </w:tcPr>
+          <w:p>
+            <w:pPr>
+              <w:rPr>
+                <w:rFonts w:ascii="Arial Unicode MS" w:eastAsia="Arial Unicode MS" w:hAnsi="Arial Unicode MS" w:cs="Arial Unicode MS"/>
+              </w:rPr>
+            </w:pPr>
+            <w:r>
+              <w:rPr>
+                <w:rFonts w:ascii="Arial Unicode MS" w:eastAsia="Arial Unicode MS" w:hAnsi="Arial Unicode MS" w:cs="Arial Unicode MS"/>
+              </w:rPr>
+              <w:t xml:space="preserve">Actividad para reforzar los principales conceptos de las </w:t>
+            </w:r>
+            <w:r>
+              <w:rPr>
+                <w:rFonts w:ascii="Arial Unicode MS" w:eastAsia="Arial Unicode MS" w:hAnsi="Arial Unicode MS" w:cs="Arial Unicode MS"/>
+              </w:rPr>
+              <w:lastRenderedPageBreak/>
+              <w:t>disoluciones</w:t>
+            </w:r>
+          </w:p>
+        </w:tc>
+      </w:tr>
+    </w:tbl>
+    <w:p>
+      <w:pPr>
+        <w:spacing w:after="0"/>
+        <w:jc w:val="both"/>
+        <w:rPr>
+          <w:rFonts w:ascii="Arial Unicode MS" w:eastAsia="Arial Unicode MS" w:hAnsi="Arial Unicode MS" w:cs="Arial Unicode MS"/>
+          <w:sz w:val="22"/>
+          <w:szCs w:val="22"/>
+        </w:rPr>
+      </w:pPr>
+    </w:p>
     <w:p>
       <w:pPr>
         <w:spacing w:after="0"/>
@@ -25856,7 +26869,13 @@
               <w:rPr>
                 <w:rFonts w:ascii="Arial Unicode MS" w:eastAsia="Arial Unicode MS" w:hAnsi="Arial Unicode MS" w:cs="Arial Unicode MS"/>
               </w:rPr>
-              <w:t>230</w:t>
+              <w:t>24</w:t>
+            </w:r>
+            <w:r>
+              <w:rPr>
+                <w:rFonts w:ascii="Arial Unicode MS" w:eastAsia="Arial Unicode MS" w:hAnsi="Arial Unicode MS" w:cs="Arial Unicode MS"/>
+              </w:rPr>
+              <w:t>0</w:t>
             </w:r>
           </w:p>
         </w:tc>
@@ -25899,11 +26918,19 @@
               </w:rPr>
               <w:t xml:space="preserve">Refuerza tu aprendizaje: Las propiedades </w:t>
             </w:r>
-            <w:r>
-              <w:rPr>
-                <w:rFonts w:ascii="Arial Unicode MS" w:eastAsia="Arial Unicode MS" w:hAnsi="Arial Unicode MS" w:cs="Arial Unicode MS"/>
-              </w:rPr>
-              <w:t>coligativas de las disoluciones</w:t>
+            <w:proofErr w:type="spellStart"/>
+            <w:r>
+              <w:rPr>
+                <w:rFonts w:ascii="Arial Unicode MS" w:eastAsia="Arial Unicode MS" w:hAnsi="Arial Unicode MS" w:cs="Arial Unicode MS"/>
+              </w:rPr>
+              <w:t>coligativas</w:t>
+            </w:r>
+            <w:proofErr w:type="spellEnd"/>
+            <w:r>
+              <w:rPr>
+                <w:rFonts w:ascii="Arial Unicode MS" w:eastAsia="Arial Unicode MS" w:hAnsi="Arial Unicode MS" w:cs="Arial Unicode MS"/>
+              </w:rPr>
+              <w:t xml:space="preserve"> de las disoluciones</w:t>
             </w:r>
           </w:p>
         </w:tc>
@@ -25944,7 +26971,21 @@
               <w:rPr>
                 <w:rFonts w:ascii="Arial Unicode MS" w:eastAsia="Arial Unicode MS" w:hAnsi="Arial Unicode MS" w:cs="Arial Unicode MS"/>
               </w:rPr>
-              <w:t>Actividades sobre Las propiedades coligativas de las disolucion</w:t>
+              <w:t xml:space="preserve">Actividades sobre Las propiedades </w:t>
+            </w:r>
+            <w:proofErr w:type="spellStart"/>
+            <w:r>
+              <w:rPr>
+                <w:rFonts w:ascii="Arial Unicode MS" w:eastAsia="Arial Unicode MS" w:hAnsi="Arial Unicode MS" w:cs="Arial Unicode MS"/>
+              </w:rPr>
+              <w:t>coligativas</w:t>
+            </w:r>
+            <w:proofErr w:type="spellEnd"/>
+            <w:r>
+              <w:rPr>
+                <w:rFonts w:ascii="Arial Unicode MS" w:eastAsia="Arial Unicode MS" w:hAnsi="Arial Unicode MS" w:cs="Arial Unicode MS"/>
+              </w:rPr>
+              <w:t xml:space="preserve"> de las disolucion</w:t>
             </w:r>
             <w:r>
               <w:rPr>
@@ -26135,7 +27176,13 @@
               <w:rPr>
                 <w:rFonts w:ascii="Arial Unicode MS" w:eastAsia="Arial Unicode MS" w:hAnsi="Arial Unicode MS" w:cs="Arial Unicode MS"/>
               </w:rPr>
-              <w:t>240</w:t>
+              <w:t>25</w:t>
+            </w:r>
+            <w:r>
+              <w:rPr>
+                <w:rFonts w:ascii="Arial Unicode MS" w:eastAsia="Arial Unicode MS" w:hAnsi="Arial Unicode MS" w:cs="Arial Unicode MS"/>
+              </w:rPr>
+              <w:t>0</w:t>
             </w:r>
           </w:p>
         </w:tc>
@@ -26218,179 +27265,6 @@
                 <w:rFonts w:ascii="Arial Unicode MS" w:eastAsia="Arial Unicode MS" w:hAnsi="Arial Unicode MS" w:cs="Arial Unicode MS"/>
               </w:rPr>
               <w:t>Actividad que propone una práctica de laboratorio para preparar disoluciones y diluciones</w:t>
-            </w:r>
-          </w:p>
-        </w:tc>
-      </w:tr>
-    </w:tbl>
-    <w:p>
-      <w:pPr>
-        <w:jc w:val="both"/>
-        <w:rPr>
-          <w:rFonts w:ascii="Arial Unicode MS" w:eastAsia="Arial Unicode MS" w:hAnsi="Arial Unicode MS" w:cs="Arial Unicode MS"/>
-          <w:sz w:val="22"/>
-          <w:szCs w:val="22"/>
-          <w:highlight w:val="yellow"/>
-        </w:rPr>
-      </w:pPr>
-    </w:p>
-    <w:tbl>
-      <w:tblPr>
-        <w:tblStyle w:val="Tablaconcuadrcula3"/>
-        <w:tblW w:w="0" w:type="auto"/>
-        <w:tblLook w:val="04A0" w:firstRow="1" w:lastRow="0" w:firstColumn="1" w:lastColumn="0" w:noHBand="0" w:noVBand="1"/>
-      </w:tblPr>
-      <w:tblGrid>
-        <w:gridCol w:w="2461"/>
-        <w:gridCol w:w="6367"/>
-      </w:tblGrid>
-      <w:tr>
-        <w:tc>
-          <w:tcPr>
-            <w:tcW w:w="8828" w:type="dxa"/>
-            <w:gridSpan w:val="2"/>
-            <w:shd w:val="clear" w:color="auto" w:fill="000000" w:themeFill="text1"/>
-          </w:tcPr>
-          <w:p>
-            <w:pPr>
-              <w:jc w:val="both"/>
-              <w:rPr>
-                <w:rFonts w:ascii="Arial Unicode MS" w:eastAsia="Arial Unicode MS" w:hAnsi="Arial Unicode MS" w:cs="Arial Unicode MS"/>
-                <w:b/>
-              </w:rPr>
-            </w:pPr>
-            <w:r>
-              <w:rPr>
-                <w:rFonts w:ascii="Arial Unicode MS" w:eastAsia="Arial Unicode MS" w:hAnsi="Arial Unicode MS" w:cs="Arial Unicode MS"/>
-                <w:b/>
-              </w:rPr>
-              <w:t>Practica: recurso nuevo</w:t>
-            </w:r>
-          </w:p>
-        </w:tc>
-      </w:tr>
-      <w:tr>
-        <w:tc>
-          <w:tcPr>
-            <w:tcW w:w="2461" w:type="dxa"/>
-          </w:tcPr>
-          <w:p>
-            <w:pPr>
-              <w:jc w:val="both"/>
-              <w:rPr>
-                <w:rFonts w:ascii="Arial Unicode MS" w:eastAsia="Arial Unicode MS" w:hAnsi="Arial Unicode MS" w:cs="Arial Unicode MS"/>
-                <w:b/>
-              </w:rPr>
-            </w:pPr>
-            <w:r>
-              <w:rPr>
-                <w:rFonts w:ascii="Arial Unicode MS" w:eastAsia="Arial Unicode MS" w:hAnsi="Arial Unicode MS" w:cs="Arial Unicode MS"/>
-                <w:b/>
-              </w:rPr>
-              <w:t>Código</w:t>
-            </w:r>
-          </w:p>
-        </w:tc>
-        <w:tc>
-          <w:tcPr>
-            <w:tcW w:w="6367" w:type="dxa"/>
-          </w:tcPr>
-          <w:p>
-            <w:pPr>
-              <w:jc w:val="both"/>
-              <w:rPr>
-                <w:rFonts w:ascii="Arial Unicode MS" w:eastAsia="Arial Unicode MS" w:hAnsi="Arial Unicode MS" w:cs="Arial Unicode MS"/>
-                <w:b/>
-              </w:rPr>
-            </w:pPr>
-            <w:r>
-              <w:rPr>
-                <w:rFonts w:ascii="Arial Unicode MS" w:eastAsia="Arial Unicode MS" w:hAnsi="Arial Unicode MS" w:cs="Arial Unicode MS"/>
-              </w:rPr>
-              <w:t>CN_09_09_250</w:t>
-            </w:r>
-          </w:p>
-        </w:tc>
-      </w:tr>
-      <w:tr>
-        <w:tc>
-          <w:tcPr>
-            <w:tcW w:w="2461" w:type="dxa"/>
-          </w:tcPr>
-          <w:p>
-            <w:pPr>
-              <w:jc w:val="both"/>
-              <w:rPr>
-                <w:rFonts w:ascii="Arial Unicode MS" w:eastAsia="Arial Unicode MS" w:hAnsi="Arial Unicode MS" w:cs="Arial Unicode MS"/>
-                <w:b/>
-              </w:rPr>
-            </w:pPr>
-            <w:r>
-              <w:rPr>
-                <w:rFonts w:ascii="Arial Unicode MS" w:eastAsia="Arial Unicode MS" w:hAnsi="Arial Unicode MS" w:cs="Arial Unicode MS"/>
-                <w:b/>
-              </w:rPr>
-              <w:lastRenderedPageBreak/>
-              <w:t>Título</w:t>
-            </w:r>
-          </w:p>
-        </w:tc>
-        <w:tc>
-          <w:tcPr>
-            <w:tcW w:w="6367" w:type="dxa"/>
-          </w:tcPr>
-          <w:p>
-            <w:pPr>
-              <w:rPr>
-                <w:rFonts w:ascii="Arial Unicode MS" w:eastAsia="Arial Unicode MS" w:hAnsi="Arial Unicode MS" w:cs="Arial Unicode MS"/>
-              </w:rPr>
-            </w:pPr>
-            <w:r>
-              <w:rPr>
-                <w:rFonts w:ascii="Arial Unicode MS" w:eastAsia="Arial Unicode MS" w:hAnsi="Arial Unicode MS" w:cs="Arial Unicode MS"/>
-              </w:rPr>
-              <w:t>Competencias: preparación de un perfume</w:t>
-            </w:r>
-          </w:p>
-        </w:tc>
-      </w:tr>
-      <w:tr>
-        <w:tc>
-          <w:tcPr>
-            <w:tcW w:w="2461" w:type="dxa"/>
-          </w:tcPr>
-          <w:p>
-            <w:pPr>
-              <w:jc w:val="both"/>
-              <w:rPr>
-                <w:rFonts w:ascii="Arial Unicode MS" w:eastAsia="Arial Unicode MS" w:hAnsi="Arial Unicode MS" w:cs="Arial Unicode MS"/>
-                <w:b/>
-              </w:rPr>
-            </w:pPr>
-            <w:r>
-              <w:rPr>
-                <w:rFonts w:ascii="Arial Unicode MS" w:eastAsia="Arial Unicode MS" w:hAnsi="Arial Unicode MS" w:cs="Arial Unicode MS"/>
-                <w:b/>
-              </w:rPr>
-              <w:t>Descripción</w:t>
-            </w:r>
-          </w:p>
-        </w:tc>
-        <w:tc>
-          <w:tcPr>
-            <w:tcW w:w="6367" w:type="dxa"/>
-          </w:tcPr>
-          <w:p>
-            <w:pPr>
-              <w:rPr>
-                <w:rFonts w:ascii="Arial Unicode MS" w:eastAsia="Arial Unicode MS" w:hAnsi="Arial Unicode MS" w:cs="Arial Unicode MS"/>
-              </w:rPr>
-            </w:pPr>
-            <w:r>
-              <w:rPr>
-                <w:rFonts w:ascii="Arial Unicode MS" w:eastAsia="Arial Unicode MS" w:hAnsi="Arial Unicode MS" w:cs="Arial Unicode MS"/>
-              </w:rPr>
-              <w:t>Actividad que propone una práctica de laboratorio para preparar un perfume aplicando las unidades de concentración físicas</w:t>
             </w:r>
           </w:p>
         </w:tc>
@@ -27145,14 +28019,7 @@
               <w:rPr>
                 <w:rFonts w:ascii="Arial Unicode MS" w:eastAsia="Arial Unicode MS" w:hAnsi="Arial Unicode MS" w:cs="Arial Unicode MS"/>
               </w:rPr>
-              <w:t xml:space="preserve">Practica cálculos sobre disoluciones en la página de la Escuela de </w:t>
-            </w:r>
-            <w:r>
-              <w:rPr>
-                <w:rFonts w:ascii="Arial Unicode MS" w:eastAsia="Arial Unicode MS" w:hAnsi="Arial Unicode MS" w:cs="Arial Unicode MS"/>
-              </w:rPr>
-              <w:lastRenderedPageBreak/>
-              <w:t xml:space="preserve">Ingenierías </w:t>
+              <w:t xml:space="preserve">Practica cálculos sobre disoluciones en la página de la Escuela de Ingenierías </w:t>
             </w:r>
             <w:r>
               <w:rPr>
@@ -27230,7 +28097,6 @@
                 <w:b/>
                 <w:color w:val="000000"/>
               </w:rPr>
-              <w:lastRenderedPageBreak/>
               <w:t>Web 02</w:t>
             </w:r>
           </w:p>
@@ -27334,7 +28200,14 @@
               <w:rPr>
                 <w:rFonts w:ascii="Arial Unicode MS" w:eastAsia="Arial Unicode MS" w:hAnsi="Arial Unicode MS" w:cs="Arial Unicode MS"/>
               </w:rPr>
-              <w:t xml:space="preserve">Realiza una simulación sobre la solubilidad de distintas sustancias en la página del IES Aguilar y Cano, de la </w:t>
+              <w:t xml:space="preserve">Realiza una simulación sobre la solubilidad de distintas sustancias </w:t>
+            </w:r>
+            <w:r>
+              <w:rPr>
+                <w:rFonts w:ascii="Arial Unicode MS" w:eastAsia="Arial Unicode MS" w:hAnsi="Arial Unicode MS" w:cs="Arial Unicode MS"/>
+              </w:rPr>
+              <w:lastRenderedPageBreak/>
+              <w:t xml:space="preserve">en la página del IES Aguilar y Cano, de la </w:t>
             </w:r>
             <w:r>
               <w:rPr>
@@ -27525,7 +28398,7 @@
         <w:rStyle w:val="Nmerodepgina"/>
         <w:noProof/>
       </w:rPr>
-      <w:t>17</w:t>
+      <w:t>31</w:t>
     </w:r>
     <w:r>
       <w:rPr>
@@ -30684,7 +31557,7 @@
 </file>
 
 <file path=customXml/itemProps1.xml><?xml version="1.0" encoding="utf-8"?>
-<ds:datastoreItem xmlns:ds="http://schemas.openxmlformats.org/officeDocument/2006/customXml" ds:itemID="{438F28CA-81A6-44BD-AB2D-16C010CC0BD2}">
+<ds:datastoreItem xmlns:ds="http://schemas.openxmlformats.org/officeDocument/2006/customXml" ds:itemID="{C890FBC8-E947-4AA3-B484-1D2093E6C232}">
   <ds:schemaRefs>
     <ds:schemaRef ds:uri="http://schemas.openxmlformats.org/officeDocument/2006/bibliography"/>
   </ds:schemaRefs>

</xml_diff>

<commit_message>
Eliminación VER de ampliación
Eliminación VER de ampliación
</commit_message>
<xml_diff>
--- a/fuentes/contenidos/grado09/guion09/CN_09_09_CO.docx
+++ b/fuentes/contenidos/grado09/guion09/CN_09_09_CO.docx
@@ -1016,39 +1016,7 @@
                 <w:rFonts w:ascii="Arial Unicode MS" w:eastAsia="Arial Unicode MS" w:hAnsi="Arial Unicode MS" w:cs="Arial Unicode MS"/>
                 <w:b/>
               </w:rPr>
-              <w:t xml:space="preserve">Código </w:t>
-            </w:r>
-            <w:proofErr w:type="spellStart"/>
-            <w:r>
-              <w:rPr>
-                <w:rFonts w:ascii="Arial Unicode MS" w:eastAsia="Arial Unicode MS" w:hAnsi="Arial Unicode MS" w:cs="Arial Unicode MS"/>
-                <w:b/>
-              </w:rPr>
-              <w:t>Shutterstock</w:t>
-            </w:r>
-            <w:proofErr w:type="spellEnd"/>
-            <w:r>
-              <w:rPr>
-                <w:rFonts w:ascii="Arial Unicode MS" w:eastAsia="Arial Unicode MS" w:hAnsi="Arial Unicode MS" w:cs="Arial Unicode MS"/>
-                <w:b/>
-              </w:rPr>
-              <w:t xml:space="preserve"> (o URL o la ruta en </w:t>
-            </w:r>
-            <w:proofErr w:type="spellStart"/>
-            <w:r>
-              <w:rPr>
-                <w:rFonts w:ascii="Arial Unicode MS" w:eastAsia="Arial Unicode MS" w:hAnsi="Arial Unicode MS" w:cs="Arial Unicode MS"/>
-                <w:b/>
-              </w:rPr>
-              <w:t>AulaPlaneta</w:t>
-            </w:r>
-            <w:proofErr w:type="spellEnd"/>
-            <w:r>
-              <w:rPr>
-                <w:rFonts w:ascii="Arial Unicode MS" w:eastAsia="Arial Unicode MS" w:hAnsi="Arial Unicode MS" w:cs="Arial Unicode MS"/>
-                <w:b/>
-              </w:rPr>
-              <w:t>)</w:t>
+              <w:t>Código Shutterstock (o URL o la ruta en AulaPlaneta)</w:t>
             </w:r>
           </w:p>
         </w:tc>
@@ -1151,7 +1119,7 @@
                           </a:ln>
                           <a:extLst>
                             <a:ext uri="{53640926-AAD7-44d8-BBD7-CCE9431645EC}">
-                              <a14:shadowObscured xmlns="" xmlns:mo="http://schemas.microsoft.com/office/mac/office/2008/main" xmlns:mv="urn:schemas-microsoft-com:mac:vml" xmlns:o="urn:schemas-microsoft-com:office:office" xmlns:v="urn:schemas-microsoft-com:vml" xmlns:w10="urn:schemas-microsoft-com:office:word" xmlns:w="http://schemas.openxmlformats.org/wordprocessingml/2006/main" xmlns:a14="http://schemas.microsoft.com/office/drawing/2010/main"/>
+                              <a14:shadowObscured xmlns:a14="http://schemas.microsoft.com/office/drawing/2010/main" xmlns:w="http://schemas.openxmlformats.org/wordprocessingml/2006/main" xmlns:w10="urn:schemas-microsoft-com:office:word" xmlns:v="urn:schemas-microsoft-com:vml" xmlns:o="urn:schemas-microsoft-com:office:office" xmlns:mv="urn:schemas-microsoft-com:mac:vml" xmlns:mo="http://schemas.microsoft.com/office/mac/office/2008/main" xmlns=""/>
                             </a:ext>
                           </a:extLst>
                         </pic:spPr>
@@ -1950,39 +1918,7 @@
                 <w:rFonts w:ascii="Arial Unicode MS" w:eastAsia="Arial Unicode MS" w:hAnsi="Arial Unicode MS" w:cs="Arial Unicode MS"/>
                 <w:b/>
               </w:rPr>
-              <w:t xml:space="preserve">Código </w:t>
-            </w:r>
-            <w:proofErr w:type="spellStart"/>
-            <w:r>
-              <w:rPr>
-                <w:rFonts w:ascii="Arial Unicode MS" w:eastAsia="Arial Unicode MS" w:hAnsi="Arial Unicode MS" w:cs="Arial Unicode MS"/>
-                <w:b/>
-              </w:rPr>
-              <w:t>Shutterstock</w:t>
-            </w:r>
-            <w:proofErr w:type="spellEnd"/>
-            <w:r>
-              <w:rPr>
-                <w:rFonts w:ascii="Arial Unicode MS" w:eastAsia="Arial Unicode MS" w:hAnsi="Arial Unicode MS" w:cs="Arial Unicode MS"/>
-                <w:b/>
-              </w:rPr>
-              <w:t xml:space="preserve"> (o URL o la ruta en </w:t>
-            </w:r>
-            <w:proofErr w:type="spellStart"/>
-            <w:r>
-              <w:rPr>
-                <w:rFonts w:ascii="Arial Unicode MS" w:eastAsia="Arial Unicode MS" w:hAnsi="Arial Unicode MS" w:cs="Arial Unicode MS"/>
-                <w:b/>
-              </w:rPr>
-              <w:t>AulaPlaneta</w:t>
-            </w:r>
-            <w:proofErr w:type="spellEnd"/>
-            <w:r>
-              <w:rPr>
-                <w:rFonts w:ascii="Arial Unicode MS" w:eastAsia="Arial Unicode MS" w:hAnsi="Arial Unicode MS" w:cs="Arial Unicode MS"/>
-                <w:b/>
-              </w:rPr>
-              <w:t>)</w:t>
+              <w:t>Código Shutterstock (o URL o la ruta en AulaPlaneta)</w:t>
             </w:r>
           </w:p>
         </w:tc>
@@ -2058,7 +1994,7 @@
                           </a:ln>
                           <a:extLst>
                             <a:ext uri="{53640926-AAD7-44d8-BBD7-CCE9431645EC}">
-                              <a14:shadowObscured xmlns="" xmlns:mo="http://schemas.microsoft.com/office/mac/office/2008/main" xmlns:mv="urn:schemas-microsoft-com:mac:vml" xmlns:o="urn:schemas-microsoft-com:office:office" xmlns:v="urn:schemas-microsoft-com:vml" xmlns:w10="urn:schemas-microsoft-com:office:word" xmlns:w="http://schemas.openxmlformats.org/wordprocessingml/2006/main" xmlns:a14="http://schemas.microsoft.com/office/drawing/2010/main"/>
+                              <a14:shadowObscured xmlns:a14="http://schemas.microsoft.com/office/drawing/2010/main" xmlns:w="http://schemas.openxmlformats.org/wordprocessingml/2006/main" xmlns:w10="urn:schemas-microsoft-com:office:word" xmlns:v="urn:schemas-microsoft-com:vml" xmlns:o="urn:schemas-microsoft-com:office:office" xmlns:mv="urn:schemas-microsoft-com:mac:vml" xmlns:mo="http://schemas.microsoft.com/office/mac/office/2008/main" xmlns=""/>
                             </a:ext>
                           </a:extLst>
                         </pic:spPr>
@@ -3669,39 +3605,7 @@
                 <w:rFonts w:ascii="Arial Unicode MS" w:eastAsia="Arial Unicode MS" w:hAnsi="Arial Unicode MS" w:cs="Arial Unicode MS"/>
                 <w:b/>
               </w:rPr>
-              <w:t xml:space="preserve">Código </w:t>
-            </w:r>
-            <w:proofErr w:type="spellStart"/>
-            <w:r>
-              <w:rPr>
-                <w:rFonts w:ascii="Arial Unicode MS" w:eastAsia="Arial Unicode MS" w:hAnsi="Arial Unicode MS" w:cs="Arial Unicode MS"/>
-                <w:b/>
-              </w:rPr>
-              <w:t>Shutterstock</w:t>
-            </w:r>
-            <w:proofErr w:type="spellEnd"/>
-            <w:r>
-              <w:rPr>
-                <w:rFonts w:ascii="Arial Unicode MS" w:eastAsia="Arial Unicode MS" w:hAnsi="Arial Unicode MS" w:cs="Arial Unicode MS"/>
-                <w:b/>
-              </w:rPr>
-              <w:t xml:space="preserve"> (o URL o la ruta en </w:t>
-            </w:r>
-            <w:proofErr w:type="spellStart"/>
-            <w:r>
-              <w:rPr>
-                <w:rFonts w:ascii="Arial Unicode MS" w:eastAsia="Arial Unicode MS" w:hAnsi="Arial Unicode MS" w:cs="Arial Unicode MS"/>
-                <w:b/>
-              </w:rPr>
-              <w:t>AulaPlaneta</w:t>
-            </w:r>
-            <w:proofErr w:type="spellEnd"/>
-            <w:r>
-              <w:rPr>
-                <w:rFonts w:ascii="Arial Unicode MS" w:eastAsia="Arial Unicode MS" w:hAnsi="Arial Unicode MS" w:cs="Arial Unicode MS"/>
-                <w:b/>
-              </w:rPr>
-              <w:t>)</w:t>
+              <w:t>Código Shutterstock (o URL o la ruta en AulaPlaneta)</w:t>
             </w:r>
           </w:p>
         </w:tc>
@@ -5202,39 +5106,7 @@
                 <w:rFonts w:ascii="Arial Unicode MS" w:eastAsia="Arial Unicode MS" w:hAnsi="Arial Unicode MS" w:cs="Arial Unicode MS"/>
                 <w:b/>
               </w:rPr>
-              <w:t xml:space="preserve">Código </w:t>
-            </w:r>
-            <w:proofErr w:type="spellStart"/>
-            <w:r>
-              <w:rPr>
-                <w:rFonts w:ascii="Arial Unicode MS" w:eastAsia="Arial Unicode MS" w:hAnsi="Arial Unicode MS" w:cs="Arial Unicode MS"/>
-                <w:b/>
-              </w:rPr>
-              <w:t>Shutterstock</w:t>
-            </w:r>
-            <w:proofErr w:type="spellEnd"/>
-            <w:r>
-              <w:rPr>
-                <w:rFonts w:ascii="Arial Unicode MS" w:eastAsia="Arial Unicode MS" w:hAnsi="Arial Unicode MS" w:cs="Arial Unicode MS"/>
-                <w:b/>
-              </w:rPr>
-              <w:t xml:space="preserve"> (o URL o la ruta en </w:t>
-            </w:r>
-            <w:proofErr w:type="spellStart"/>
-            <w:r>
-              <w:rPr>
-                <w:rFonts w:ascii="Arial Unicode MS" w:eastAsia="Arial Unicode MS" w:hAnsi="Arial Unicode MS" w:cs="Arial Unicode MS"/>
-                <w:b/>
-              </w:rPr>
-              <w:t>AulaPlaneta</w:t>
-            </w:r>
-            <w:proofErr w:type="spellEnd"/>
-            <w:r>
-              <w:rPr>
-                <w:rFonts w:ascii="Arial Unicode MS" w:eastAsia="Arial Unicode MS" w:hAnsi="Arial Unicode MS" w:cs="Arial Unicode MS"/>
-                <w:b/>
-              </w:rPr>
-              <w:t>)</w:t>
+              <w:t>Código Shutterstock (o URL o la ruta en AulaPlaneta)</w:t>
             </w:r>
           </w:p>
         </w:tc>
@@ -5310,7 +5182,7 @@
                           </a:ln>
                           <a:extLst>
                             <a:ext uri="{53640926-AAD7-44d8-BBD7-CCE9431645EC}">
-                              <a14:shadowObscured xmlns="" xmlns:mo="http://schemas.microsoft.com/office/mac/office/2008/main" xmlns:mv="urn:schemas-microsoft-com:mac:vml" xmlns:o="urn:schemas-microsoft-com:office:office" xmlns:v="urn:schemas-microsoft-com:vml" xmlns:w10="urn:schemas-microsoft-com:office:word" xmlns:w="http://schemas.openxmlformats.org/wordprocessingml/2006/main" xmlns:a14="http://schemas.microsoft.com/office/drawing/2010/main"/>
+                              <a14:shadowObscured xmlns:a14="http://schemas.microsoft.com/office/drawing/2010/main" xmlns:w="http://schemas.openxmlformats.org/wordprocessingml/2006/main" xmlns:w10="urn:schemas-microsoft-com:office:word" xmlns:v="urn:schemas-microsoft-com:vml" xmlns:o="urn:schemas-microsoft-com:office:office" xmlns:mv="urn:schemas-microsoft-com:mac:vml" xmlns:mo="http://schemas.microsoft.com/office/mac/office/2008/main" xmlns=""/>
                             </a:ext>
                           </a:extLst>
                         </pic:spPr>
@@ -5400,21 +5272,7 @@
               <w:rPr>
                 <w:rFonts w:ascii="Arial Unicode MS" w:eastAsia="Arial Unicode MS" w:hAnsi="Arial Unicode MS" w:cs="Arial Unicode MS"/>
               </w:rPr>
-              <w:t>, como el cloruro de sodio (</w:t>
-            </w:r>
-            <w:proofErr w:type="spellStart"/>
-            <w:r>
-              <w:rPr>
-                <w:rFonts w:ascii="Arial Unicode MS" w:eastAsia="Arial Unicode MS" w:hAnsi="Arial Unicode MS" w:cs="Arial Unicode MS"/>
-              </w:rPr>
-              <w:t>NaCl</w:t>
-            </w:r>
-            <w:proofErr w:type="spellEnd"/>
-            <w:r>
-              <w:rPr>
-                <w:rFonts w:ascii="Arial Unicode MS" w:eastAsia="Arial Unicode MS" w:hAnsi="Arial Unicode MS" w:cs="Arial Unicode MS"/>
-              </w:rPr>
-              <w:t>) o sal común. Esta propiedad hace posible que el agua de mar tenga una elevada concentración de sales.</w:t>
+              <w:t>, como el cloruro de sodio (NaCl) o sal común. Esta propiedad hace posible que el agua de mar tenga una elevada concentración de sales.</w:t>
             </w:r>
           </w:p>
         </w:tc>
@@ -6255,23 +6113,7 @@
                 <w:rFonts w:ascii="Arial Unicode MS" w:eastAsia="Arial Unicode MS" w:hAnsi="Arial Unicode MS" w:cs="Arial Unicode MS"/>
                 <w:color w:val="000000"/>
               </w:rPr>
-              <w:t xml:space="preserve">Fotografía de tinta </w:t>
-            </w:r>
-            <w:proofErr w:type="spellStart"/>
-            <w:r>
-              <w:rPr>
-                <w:rFonts w:ascii="Arial Unicode MS" w:eastAsia="Arial Unicode MS" w:hAnsi="Arial Unicode MS" w:cs="Arial Unicode MS"/>
-                <w:color w:val="000000"/>
-              </w:rPr>
-              <w:t>disolviendose</w:t>
-            </w:r>
-            <w:proofErr w:type="spellEnd"/>
-            <w:r>
-              <w:rPr>
-                <w:rFonts w:ascii="Arial Unicode MS" w:eastAsia="Arial Unicode MS" w:hAnsi="Arial Unicode MS" w:cs="Arial Unicode MS"/>
-                <w:color w:val="000000"/>
-              </w:rPr>
-              <w:t xml:space="preserve"> en agua</w:t>
+              <w:t>Fotografía de tinta disolviendose en agua</w:t>
             </w:r>
             <w:r>
               <w:rPr>
@@ -6302,43 +6144,7 @@
                 <w:b/>
                 <w:color w:val="000000"/>
               </w:rPr>
-              <w:t xml:space="preserve">Código </w:t>
-            </w:r>
-            <w:proofErr w:type="spellStart"/>
-            <w:r>
-              <w:rPr>
-                <w:rFonts w:ascii="Arial Unicode MS" w:eastAsia="Arial Unicode MS" w:hAnsi="Arial Unicode MS" w:cs="Arial Unicode MS"/>
-                <w:b/>
-                <w:color w:val="000000"/>
-              </w:rPr>
-              <w:t>Shutterstock</w:t>
-            </w:r>
-            <w:proofErr w:type="spellEnd"/>
-            <w:r>
-              <w:rPr>
-                <w:rFonts w:ascii="Arial Unicode MS" w:eastAsia="Arial Unicode MS" w:hAnsi="Arial Unicode MS" w:cs="Arial Unicode MS"/>
-                <w:b/>
-                <w:color w:val="000000"/>
-              </w:rPr>
-              <w:t xml:space="preserve"> (o URL o la ruta en </w:t>
-            </w:r>
-            <w:proofErr w:type="spellStart"/>
-            <w:r>
-              <w:rPr>
-                <w:rFonts w:ascii="Arial Unicode MS" w:eastAsia="Arial Unicode MS" w:hAnsi="Arial Unicode MS" w:cs="Arial Unicode MS"/>
-                <w:b/>
-                <w:color w:val="000000"/>
-              </w:rPr>
-              <w:t>AulaPlaneta</w:t>
-            </w:r>
-            <w:proofErr w:type="spellEnd"/>
-            <w:r>
-              <w:rPr>
-                <w:rFonts w:ascii="Arial Unicode MS" w:eastAsia="Arial Unicode MS" w:hAnsi="Arial Unicode MS" w:cs="Arial Unicode MS"/>
-                <w:b/>
-                <w:color w:val="000000"/>
-              </w:rPr>
-              <w:t>)</w:t>
+              <w:t>Código Shutterstock (o URL o la ruta en AulaPlaneta)</w:t>
             </w:r>
           </w:p>
         </w:tc>
@@ -6983,14 +6789,6 @@
               </w:rPr>
               <w:t xml:space="preserve"> </w:t>
             </w:r>
-            <w:r>
-              <w:rPr>
-                <w:rFonts w:ascii="Arial Unicode MS" w:eastAsia="Arial Unicode MS" w:hAnsi="Arial Unicode MS" w:cs="Arial Unicode MS"/>
-                <w:b/>
-                <w:lang w:val="es-ES_tradnl"/>
-              </w:rPr>
-              <w:t xml:space="preserve"> </w:t>
-            </w:r>
           </w:p>
           <w:p>
             <w:pPr>
@@ -9399,21 +9197,12 @@
                 <w:b/>
               </w:rPr>
             </w:pPr>
-            <w:proofErr w:type="spellStart"/>
-            <w:r>
-              <w:rPr>
-                <w:rFonts w:ascii="Arial Unicode MS" w:eastAsia="Arial Unicode MS" w:hAnsi="Arial Unicode MS" w:cs="Arial Unicode MS"/>
-                <w:b/>
-              </w:rPr>
-              <w:t>ºC</w:t>
-            </w:r>
-            <w:proofErr w:type="spellEnd"/>
-            <w:r>
-              <w:rPr>
-                <w:rFonts w:ascii="Arial Unicode MS" w:eastAsia="Arial Unicode MS" w:hAnsi="Arial Unicode MS" w:cs="Arial Unicode MS"/>
-                <w:b/>
-              </w:rPr>
-              <w:t xml:space="preserve"> </w:t>
+            <w:r>
+              <w:rPr>
+                <w:rFonts w:ascii="Arial Unicode MS" w:eastAsia="Arial Unicode MS" w:hAnsi="Arial Unicode MS" w:cs="Arial Unicode MS"/>
+                <w:b/>
+              </w:rPr>
+              <w:t xml:space="preserve">ºC </w:t>
             </w:r>
           </w:p>
         </w:tc>
@@ -11364,43 +11153,7 @@
                 <w:b/>
                 <w:color w:val="000000"/>
               </w:rPr>
-              <w:t xml:space="preserve">Código </w:t>
-            </w:r>
-            <w:proofErr w:type="spellStart"/>
-            <w:r>
-              <w:rPr>
-                <w:rFonts w:ascii="Arial Unicode MS" w:eastAsia="Arial Unicode MS" w:hAnsi="Arial Unicode MS" w:cs="Arial Unicode MS"/>
-                <w:b/>
-                <w:color w:val="000000"/>
-              </w:rPr>
-              <w:t>Shutterstock</w:t>
-            </w:r>
-            <w:proofErr w:type="spellEnd"/>
-            <w:r>
-              <w:rPr>
-                <w:rFonts w:ascii="Arial Unicode MS" w:eastAsia="Arial Unicode MS" w:hAnsi="Arial Unicode MS" w:cs="Arial Unicode MS"/>
-                <w:b/>
-                <w:color w:val="000000"/>
-              </w:rPr>
-              <w:t xml:space="preserve"> (o URL o la ruta en </w:t>
-            </w:r>
-            <w:proofErr w:type="spellStart"/>
-            <w:r>
-              <w:rPr>
-                <w:rFonts w:ascii="Arial Unicode MS" w:eastAsia="Arial Unicode MS" w:hAnsi="Arial Unicode MS" w:cs="Arial Unicode MS"/>
-                <w:b/>
-                <w:color w:val="000000"/>
-              </w:rPr>
-              <w:t>AulaPlaneta</w:t>
-            </w:r>
-            <w:proofErr w:type="spellEnd"/>
-            <w:r>
-              <w:rPr>
-                <w:rFonts w:ascii="Arial Unicode MS" w:eastAsia="Arial Unicode MS" w:hAnsi="Arial Unicode MS" w:cs="Arial Unicode MS"/>
-                <w:b/>
-                <w:color w:val="000000"/>
-              </w:rPr>
-              <w:t>)</w:t>
+              <w:t>Código Shutterstock (o URL o la ruta en AulaPlaneta)</w:t>
             </w:r>
           </w:p>
         </w:tc>
@@ -11468,7 +11221,7 @@
                           </a:ln>
                           <a:extLst>
                             <a:ext uri="{53640926-AAD7-44d8-BBD7-CCE9431645EC}">
-                              <a14:shadowObscured xmlns="" xmlns:mo="http://schemas.microsoft.com/office/mac/office/2008/main" xmlns:mv="urn:schemas-microsoft-com:mac:vml" xmlns:o="urn:schemas-microsoft-com:office:office" xmlns:v="urn:schemas-microsoft-com:vml" xmlns:w10="urn:schemas-microsoft-com:office:word" xmlns:w="http://schemas.openxmlformats.org/wordprocessingml/2006/main" xmlns:a14="http://schemas.microsoft.com/office/drawing/2010/main"/>
+                              <a14:shadowObscured xmlns:a14="http://schemas.microsoft.com/office/drawing/2010/main" xmlns:w="http://schemas.openxmlformats.org/wordprocessingml/2006/main" xmlns:w10="urn:schemas-microsoft-com:office:word" xmlns:v="urn:schemas-microsoft-com:vml" xmlns:o="urn:schemas-microsoft-com:office:office" xmlns:mv="urn:schemas-microsoft-com:mac:vml" xmlns:mo="http://schemas.microsoft.com/office/mac/office/2008/main" xmlns=""/>
                             </a:ext>
                           </a:extLst>
                         </pic:spPr>
@@ -15059,27 +14812,7 @@
           <w:sz w:val="22"/>
           <w:szCs w:val="22"/>
         </w:rPr>
-        <w:t xml:space="preserve"> como: molaridad, </w:t>
-      </w:r>
-      <w:proofErr w:type="spellStart"/>
-      <w:r>
-        <w:rPr>
-          <w:rStyle w:val="un"/>
-          <w:rFonts w:ascii="Arial Unicode MS" w:eastAsia="Arial Unicode MS" w:hAnsi="Arial Unicode MS" w:cs="Arial Unicode MS"/>
-          <w:sz w:val="22"/>
-          <w:szCs w:val="22"/>
-        </w:rPr>
-        <w:t>molalidad</w:t>
-      </w:r>
-      <w:proofErr w:type="spellEnd"/>
-      <w:r>
-        <w:rPr>
-          <w:rStyle w:val="un"/>
-          <w:rFonts w:ascii="Arial Unicode MS" w:eastAsia="Arial Unicode MS" w:hAnsi="Arial Unicode MS" w:cs="Arial Unicode MS"/>
-          <w:sz w:val="22"/>
-          <w:szCs w:val="22"/>
-        </w:rPr>
-        <w:t xml:space="preserve"> y normalidad. </w:t>
+        <w:t xml:space="preserve"> como: molaridad, molalidad y normalidad. </w:t>
       </w:r>
     </w:p>
     <w:p>
@@ -16247,7 +15980,7 @@
                           </a:ln>
                           <a:extLst>
                             <a:ext uri="{53640926-AAD7-44d8-BBD7-CCE9431645EC}">
-                              <a14:shadowObscured xmlns="" xmlns:mo="http://schemas.microsoft.com/office/mac/office/2008/main" xmlns:mv="urn:schemas-microsoft-com:mac:vml" xmlns:o="urn:schemas-microsoft-com:office:office" xmlns:v="urn:schemas-microsoft-com:vml" xmlns:w10="urn:schemas-microsoft-com:office:word" xmlns:w="http://schemas.openxmlformats.org/wordprocessingml/2006/main" xmlns:a14="http://schemas.microsoft.com/office/drawing/2010/main"/>
+                              <a14:shadowObscured xmlns:a14="http://schemas.microsoft.com/office/drawing/2010/main" xmlns:w="http://schemas.openxmlformats.org/wordprocessingml/2006/main" xmlns:w10="urn:schemas-microsoft-com:office:word" xmlns:v="urn:schemas-microsoft-com:vml" xmlns:o="urn:schemas-microsoft-com:office:office" xmlns:mv="urn:schemas-microsoft-com:mac:vml" xmlns:mo="http://schemas.microsoft.com/office/mac/office/2008/main" xmlns=""/>
                             </a:ext>
                           </a:extLst>
                         </pic:spPr>
@@ -17009,9 +16742,8 @@
           <w:sz w:val="26"/>
           <w:szCs w:val="26"/>
         </w:rPr>
-        <w:t xml:space="preserve">La </w:t>
-      </w:r>
-      <w:proofErr w:type="spellStart"/>
+        <w:t>La m</w:t>
+      </w:r>
       <w:r>
         <w:rPr>
           <w:rFonts w:ascii="Arial Unicode MS" w:eastAsia="Arial Unicode MS" w:hAnsi="Arial Unicode MS" w:cs="Arial Unicode MS"/>
@@ -17019,18 +16751,8 @@
           <w:sz w:val="26"/>
           <w:szCs w:val="26"/>
         </w:rPr>
-        <w:t>m</w:t>
-      </w:r>
-      <w:r>
-        <w:rPr>
-          <w:rFonts w:ascii="Arial Unicode MS" w:eastAsia="Arial Unicode MS" w:hAnsi="Arial Unicode MS" w:cs="Arial Unicode MS"/>
-          <w:b/>
-          <w:sz w:val="26"/>
-          <w:szCs w:val="26"/>
-        </w:rPr>
         <w:t>olalidad</w:t>
       </w:r>
-      <w:proofErr w:type="spellEnd"/>
       <w:r>
         <w:rPr>
           <w:rStyle w:val="un"/>
@@ -17072,7 +16794,6 @@
         </w:rPr>
         <w:t xml:space="preserve"> </w:t>
       </w:r>
-      <w:proofErr w:type="spellStart"/>
       <w:r>
         <w:rPr>
           <w:rStyle w:val="Textoennegrita"/>
@@ -17091,7 +16812,6 @@
         </w:rPr>
         <w:t>olalidad</w:t>
       </w:r>
-      <w:proofErr w:type="spellEnd"/>
       <w:r>
         <w:rPr>
           <w:rStyle w:val="apple-converted-space"/>
@@ -17421,21 +17141,7 @@
               <w:rPr>
                 <w:rFonts w:ascii="Arial Unicode MS" w:eastAsia="Arial Unicode MS" w:hAnsi="Arial Unicode MS" w:cs="Arial Unicode MS"/>
               </w:rPr>
-              <w:t xml:space="preserve">Calcula la </w:t>
-            </w:r>
-            <w:proofErr w:type="spellStart"/>
-            <w:r>
-              <w:rPr>
-                <w:rFonts w:ascii="Arial Unicode MS" w:eastAsia="Arial Unicode MS" w:hAnsi="Arial Unicode MS" w:cs="Arial Unicode MS"/>
-              </w:rPr>
-              <w:t>molalidad</w:t>
-            </w:r>
-            <w:proofErr w:type="spellEnd"/>
-            <w:r>
-              <w:rPr>
-                <w:rFonts w:ascii="Arial Unicode MS" w:eastAsia="Arial Unicode MS" w:hAnsi="Arial Unicode MS" w:cs="Arial Unicode MS"/>
-              </w:rPr>
-              <w:t xml:space="preserve"> de las disoluciones</w:t>
+              <w:t>Calcula la molalidad de las disoluciones</w:t>
             </w:r>
           </w:p>
         </w:tc>
@@ -17476,16 +17182,8 @@
               <w:rPr>
                 <w:rFonts w:ascii="Arial Unicode MS" w:eastAsia="Arial Unicode MS" w:hAnsi="Arial Unicode MS" w:cs="Arial Unicode MS"/>
               </w:rPr>
-              <w:t xml:space="preserve">Actividad que permite practicar los cálculos de </w:t>
-            </w:r>
-            <w:proofErr w:type="spellStart"/>
-            <w:r>
-              <w:rPr>
-                <w:rFonts w:ascii="Arial Unicode MS" w:eastAsia="Arial Unicode MS" w:hAnsi="Arial Unicode MS" w:cs="Arial Unicode MS"/>
-              </w:rPr>
-              <w:t>molalidad</w:t>
-            </w:r>
-            <w:proofErr w:type="spellEnd"/>
+              <w:t>Actividad que permite practicar los cálculos de molalidad</w:t>
+            </w:r>
           </w:p>
         </w:tc>
       </w:tr>
@@ -18027,23 +17725,7 @@
                 <w:rFonts w:ascii="Arial Unicode MS" w:eastAsia="Arial Unicode MS" w:hAnsi="Arial Unicode MS" w:cs="Arial Unicode MS"/>
                 <w:lang w:val="pt-BR"/>
               </w:rPr>
-              <w:t xml:space="preserve">: número de </w:t>
-            </w:r>
-            <w:proofErr w:type="spellStart"/>
-            <w:r>
-              <w:rPr>
-                <w:rFonts w:ascii="Arial Unicode MS" w:eastAsia="Arial Unicode MS" w:hAnsi="Arial Unicode MS" w:cs="Arial Unicode MS"/>
-                <w:lang w:val="pt-BR"/>
-              </w:rPr>
-              <w:t>hidrógenos</w:t>
-            </w:r>
-            <w:proofErr w:type="spellEnd"/>
-            <w:r>
-              <w:rPr>
-                <w:rFonts w:ascii="Arial Unicode MS" w:eastAsia="Arial Unicode MS" w:hAnsi="Arial Unicode MS" w:cs="Arial Unicode MS"/>
-                <w:lang w:val="pt-BR"/>
-              </w:rPr>
-              <w:t xml:space="preserve"> </w:t>
+              <w:t xml:space="preserve">: número de hidrógenos </w:t>
             </w:r>
           </w:p>
           <w:p>
@@ -19445,25 +19127,7 @@
           <w:sz w:val="22"/>
           <w:szCs w:val="22"/>
         </w:rPr>
-        <w:t xml:space="preserve">¿Qué volumen de disolución de </w:t>
-      </w:r>
-      <w:proofErr w:type="spellStart"/>
-      <w:r>
-        <w:rPr>
-          <w:rFonts w:ascii="Arial Unicode MS" w:eastAsia="Arial Unicode MS" w:hAnsi="Arial Unicode MS" w:cs="Arial Unicode MS"/>
-          <w:sz w:val="22"/>
-          <w:szCs w:val="22"/>
-        </w:rPr>
-        <w:t>HCl</w:t>
-      </w:r>
-      <w:proofErr w:type="spellEnd"/>
-      <w:r>
-        <w:rPr>
-          <w:rFonts w:ascii="Arial Unicode MS" w:eastAsia="Arial Unicode MS" w:hAnsi="Arial Unicode MS" w:cs="Arial Unicode MS"/>
-          <w:sz w:val="22"/>
-          <w:szCs w:val="22"/>
-        </w:rPr>
-        <w:t xml:space="preserve"> 3</w:t>
+        <w:t>¿Qué volumen de disolución de HCl 3</w:t>
       </w:r>
       <w:r>
         <w:rPr>
@@ -19495,25 +19159,7 @@
           <w:sz w:val="22"/>
           <w:szCs w:val="22"/>
         </w:rPr>
-        <w:t xml:space="preserve">se necesitan para preparar 100 ml de disolución </w:t>
-      </w:r>
-      <w:proofErr w:type="spellStart"/>
-      <w:r>
-        <w:rPr>
-          <w:rFonts w:ascii="Arial Unicode MS" w:eastAsia="Arial Unicode MS" w:hAnsi="Arial Unicode MS" w:cs="Arial Unicode MS"/>
-          <w:sz w:val="22"/>
-          <w:szCs w:val="22"/>
-        </w:rPr>
-        <w:t>HCl</w:t>
-      </w:r>
-      <w:proofErr w:type="spellEnd"/>
-      <w:r>
-        <w:rPr>
-          <w:rFonts w:ascii="Arial Unicode MS" w:eastAsia="Arial Unicode MS" w:hAnsi="Arial Unicode MS" w:cs="Arial Unicode MS"/>
-          <w:sz w:val="22"/>
-          <w:szCs w:val="22"/>
-        </w:rPr>
-        <w:t xml:space="preserve"> 0,3 M?</w:t>
+        <w:t>se necesitan para preparar 100 ml de disolución HCl 0,3 M?</w:t>
       </w:r>
     </w:p>
     <w:p>
@@ -19832,7 +19478,6 @@
         </w:rPr>
         <w:t xml:space="preserve"> </w:t>
       </w:r>
-      <w:proofErr w:type="gramStart"/>
       <w:r>
         <w:rPr>
           <w:rFonts w:ascii="Arial Unicode MS" w:eastAsia="Arial Unicode MS" w:hAnsi="Arial Unicode MS" w:cs="Arial Unicode MS"/>
@@ -19857,7 +19502,6 @@
         </w:rPr>
         <w:t>?</w:t>
       </w:r>
-      <w:proofErr w:type="gramEnd"/>
     </w:p>
     <w:p>
       <w:pPr>
@@ -21156,7 +20800,6 @@
         </w:rPr>
         <w:t xml:space="preserve"> Las propiedades </w:t>
       </w:r>
-      <w:proofErr w:type="spellStart"/>
       <w:r>
         <w:rPr>
           <w:rFonts w:ascii="Arial Unicode MS" w:eastAsia="Arial Unicode MS" w:hAnsi="Arial Unicode MS" w:cs="Arial Unicode MS"/>
@@ -21164,9 +20807,8 @@
           <w:sz w:val="32"/>
           <w:szCs w:val="32"/>
         </w:rPr>
-        <w:t>coligativas</w:t>
-      </w:r>
-      <w:proofErr w:type="spellEnd"/>
+        <w:t xml:space="preserve">coligativas </w:t>
+      </w:r>
       <w:r>
         <w:rPr>
           <w:rFonts w:ascii="Arial Unicode MS" w:eastAsia="Arial Unicode MS" w:hAnsi="Arial Unicode MS" w:cs="Arial Unicode MS"/>
@@ -21174,15 +20816,6 @@
           <w:sz w:val="32"/>
           <w:szCs w:val="32"/>
         </w:rPr>
-        <w:t xml:space="preserve"> </w:t>
-      </w:r>
-      <w:r>
-        <w:rPr>
-          <w:rFonts w:ascii="Arial Unicode MS" w:eastAsia="Arial Unicode MS" w:hAnsi="Arial Unicode MS" w:cs="Arial Unicode MS"/>
-          <w:b/>
-          <w:sz w:val="32"/>
-          <w:szCs w:val="32"/>
-        </w:rPr>
         <w:t>de las disoluciones</w:t>
       </w:r>
     </w:p>
@@ -21223,27 +20856,7 @@
           <w:sz w:val="22"/>
           <w:szCs w:val="22"/>
         </w:rPr>
-        <w:t xml:space="preserve">propiedades </w:t>
-      </w:r>
-      <w:proofErr w:type="spellStart"/>
-      <w:r>
-        <w:rPr>
-          <w:rFonts w:ascii="Arial Unicode MS" w:eastAsia="Arial Unicode MS" w:hAnsi="Arial Unicode MS" w:cs="Arial Unicode MS"/>
-          <w:b/>
-          <w:sz w:val="22"/>
-          <w:szCs w:val="22"/>
-        </w:rPr>
-        <w:t>coligativas</w:t>
-      </w:r>
-      <w:proofErr w:type="spellEnd"/>
-      <w:r>
-        <w:rPr>
-          <w:rFonts w:ascii="Arial Unicode MS" w:eastAsia="Arial Unicode MS" w:hAnsi="Arial Unicode MS" w:cs="Arial Unicode MS"/>
-          <w:b/>
-          <w:sz w:val="22"/>
-          <w:szCs w:val="22"/>
-        </w:rPr>
-        <w:t xml:space="preserve"> de las disoluciones</w:t>
+        <w:t>propiedades coligativas de las disoluciones</w:t>
       </w:r>
       <w:r>
         <w:rPr>
@@ -21299,25 +20912,7 @@
           <w:sz w:val="22"/>
           <w:szCs w:val="22"/>
         </w:rPr>
-        <w:t xml:space="preserve">Las propiedades </w:t>
-      </w:r>
-      <w:proofErr w:type="spellStart"/>
-      <w:r>
-        <w:rPr>
-          <w:rFonts w:ascii="Arial Unicode MS" w:eastAsia="Arial Unicode MS" w:hAnsi="Arial Unicode MS" w:cs="Arial Unicode MS"/>
-          <w:sz w:val="22"/>
-          <w:szCs w:val="22"/>
-        </w:rPr>
-        <w:t>coligativas</w:t>
-      </w:r>
-      <w:proofErr w:type="spellEnd"/>
-      <w:r>
-        <w:rPr>
-          <w:rFonts w:ascii="Arial Unicode MS" w:eastAsia="Arial Unicode MS" w:hAnsi="Arial Unicode MS" w:cs="Arial Unicode MS"/>
-          <w:sz w:val="22"/>
-          <w:szCs w:val="22"/>
-        </w:rPr>
-        <w:t xml:space="preserve"> </w:t>
+        <w:t xml:space="preserve">Las propiedades coligativas </w:t>
       </w:r>
       <w:r>
         <w:rPr>
@@ -21572,7 +21167,6 @@
         </w:rPr>
         <w:t xml:space="preserve">ley de </w:t>
       </w:r>
-      <w:proofErr w:type="spellStart"/>
       <w:r>
         <w:rPr>
           <w:rFonts w:ascii="Arial Unicode MS" w:eastAsia="Arial Unicode MS" w:hAnsi="Arial Unicode MS" w:cs="Arial Unicode MS"/>
@@ -21591,7 +21185,6 @@
         </w:rPr>
         <w:t>aoult</w:t>
       </w:r>
-      <w:proofErr w:type="spellEnd"/>
       <w:r>
         <w:rPr>
           <w:rFonts w:ascii="Arial Unicode MS" w:eastAsia="Arial Unicode MS" w:hAnsi="Arial Unicode MS" w:cs="Arial Unicode MS"/>
@@ -22614,55 +22207,6 @@
         <w:spacing w:after="0"/>
         <w:rPr>
           <w:rFonts w:ascii="Arial Unicode MS" w:eastAsia="Arial Unicode MS" w:hAnsi="Arial Unicode MS" w:cs="Arial Unicode MS"/>
-          <w:sz w:val="22"/>
-          <w:szCs w:val="22"/>
-          <w:shd w:val="clear" w:color="auto" w:fill="F9F9F9"/>
-        </w:rPr>
-      </w:pPr>
-    </w:p>
-    <w:p>
-      <w:pPr>
-        <w:spacing w:after="0"/>
-        <w:rPr>
-          <w:rFonts w:ascii="Arial Unicode MS" w:eastAsia="Arial Unicode MS" w:hAnsi="Arial Unicode MS" w:cs="Arial Unicode MS"/>
-          <w:sz w:val="22"/>
-          <w:szCs w:val="22"/>
-          <w:shd w:val="clear" w:color="auto" w:fill="F9F9F9"/>
-        </w:rPr>
-      </w:pPr>
-      <w:r>
-        <w:rPr>
-          <w:rFonts w:ascii="Arial Unicode MS" w:eastAsia="Arial Unicode MS" w:hAnsi="Arial Unicode MS" w:cs="Arial Unicode MS"/>
-          <w:sz w:val="22"/>
-          <w:szCs w:val="22"/>
-          <w:shd w:val="clear" w:color="auto" w:fill="F9F9F9"/>
-        </w:rPr>
-        <w:t>Si deseas ampliar información sobre el descenso de la presión vapor, visita el siguiente enlace [VER]. (</w:t>
-      </w:r>
-      <w:r>
-        <w:rPr>
-          <w:rFonts w:ascii="Arial Unicode MS" w:eastAsia="Arial Unicode MS" w:hAnsi="Arial Unicode MS" w:cs="Arial Unicode MS"/>
-          <w:sz w:val="22"/>
-          <w:szCs w:val="22"/>
-          <w:shd w:val="clear" w:color="auto" w:fill="F9F9F9"/>
-        </w:rPr>
-        <w:t>http://www.ehu.eus/biomoleculas/agua/coligativas.htm#pv</w:t>
-      </w:r>
-      <w:r>
-        <w:rPr>
-          <w:rFonts w:ascii="Arial Unicode MS" w:eastAsia="Arial Unicode MS" w:hAnsi="Arial Unicode MS" w:cs="Arial Unicode MS"/>
-          <w:sz w:val="22"/>
-          <w:szCs w:val="22"/>
-          <w:shd w:val="clear" w:color="auto" w:fill="F9F9F9"/>
-        </w:rPr>
-        <w:t xml:space="preserve">) </w:t>
-      </w:r>
-    </w:p>
-    <w:p>
-      <w:pPr>
-        <w:spacing w:after="0"/>
-        <w:rPr>
-          <w:rFonts w:ascii="Arial Unicode MS" w:eastAsia="Arial Unicode MS" w:hAnsi="Arial Unicode MS" w:cs="Arial Unicode MS"/>
           <w:b/>
           <w:sz w:val="22"/>
           <w:szCs w:val="22"/>
@@ -22681,16 +22225,8 @@
           <w:szCs w:val="28"/>
         </w:rPr>
       </w:pPr>
-      <w:r>
-        <w:rPr>
-          <w:rFonts w:ascii="Arial Unicode MS" w:eastAsia="Arial Unicode MS" w:hAnsi="Arial Unicode MS" w:cs="Arial Unicode MS"/>
-          <w:b/>
-          <w:sz w:val="22"/>
-          <w:szCs w:val="22"/>
-          <w:highlight w:val="yellow"/>
-        </w:rPr>
-        <w:t xml:space="preserve"> </w:t>
-      </w:r>
+      <w:bookmarkStart w:id="2" w:name="_GoBack"/>
+      <w:bookmarkEnd w:id="2"/>
       <w:r>
         <w:rPr>
           <w:rFonts w:ascii="Arial Unicode MS" w:eastAsia="Arial Unicode MS" w:hAnsi="Arial Unicode MS" w:cs="Arial Unicode MS"/>
@@ -22758,23 +22294,13 @@
         </w:rPr>
         <w:t xml:space="preserve">Las disoluciones de solutos no volátiles presentan puntos de ebullición mayores que las del disolvente puro. La elevación del punto de ebullición en una disolución que contenga un soluto no volátil es directamente proporcional a la concentración </w:t>
       </w:r>
-      <w:proofErr w:type="spellStart"/>
-      <w:r>
-        <w:rPr>
-          <w:rFonts w:ascii="Arial Unicode MS" w:eastAsia="Arial Unicode MS" w:hAnsi="Arial Unicode MS" w:cs="Arial Unicode MS"/>
-          <w:sz w:val="22"/>
-          <w:szCs w:val="22"/>
-        </w:rPr>
-        <w:t>molal</w:t>
-      </w:r>
-      <w:proofErr w:type="spellEnd"/>
-      <w:r>
-        <w:rPr>
-          <w:rFonts w:ascii="Arial Unicode MS" w:eastAsia="Arial Unicode MS" w:hAnsi="Arial Unicode MS" w:cs="Arial Unicode MS"/>
-          <w:sz w:val="22"/>
-          <w:szCs w:val="22"/>
-        </w:rPr>
-        <w:t xml:space="preserve"> </w:t>
+      <w:r>
+        <w:rPr>
+          <w:rFonts w:ascii="Arial Unicode MS" w:eastAsia="Arial Unicode MS" w:hAnsi="Arial Unicode MS" w:cs="Arial Unicode MS"/>
+          <w:sz w:val="22"/>
+          <w:szCs w:val="22"/>
+        </w:rPr>
+        <w:t xml:space="preserve">molal </w:t>
       </w:r>
       <w:r>
         <w:rPr>
@@ -23071,7 +22597,6 @@
           <w:sz w:val="22"/>
           <w:szCs w:val="22"/>
         </w:rPr>
-        <w:lastRenderedPageBreak/>
         <w:t xml:space="preserve">m </w:t>
       </w:r>
       <w:r>
@@ -23090,7 +22615,6 @@
         </w:rPr>
         <w:t xml:space="preserve">Concentración </w:t>
       </w:r>
-      <w:proofErr w:type="spellStart"/>
       <w:r>
         <w:rPr>
           <w:rFonts w:ascii="Arial Unicode MS" w:eastAsia="Arial Unicode MS" w:hAnsi="Arial Unicode MS" w:cs="Arial Unicode MS"/>
@@ -23099,7 +22623,6 @@
         </w:rPr>
         <w:t>molal</w:t>
       </w:r>
-      <w:proofErr w:type="spellEnd"/>
     </w:p>
     <w:p>
       <w:pPr>
@@ -23111,7 +22634,6 @@
           <w:szCs w:val="22"/>
         </w:rPr>
       </w:pPr>
-      <w:proofErr w:type="spellStart"/>
       <w:r>
         <w:rPr>
           <w:rFonts w:ascii="Arial Unicode MS" w:eastAsia="Arial Unicode MS" w:hAnsi="Arial Unicode MS" w:cs="Arial Unicode MS"/>
@@ -23129,18 +22651,7 @@
           <w:szCs w:val="22"/>
           <w:vertAlign w:val="subscript"/>
         </w:rPr>
-        <w:t>e</w:t>
-      </w:r>
-      <w:proofErr w:type="spellEnd"/>
-      <w:r>
-        <w:rPr>
-          <w:rFonts w:ascii="Arial Unicode MS" w:eastAsia="Arial Unicode MS" w:hAnsi="Arial Unicode MS" w:cs="Arial Unicode MS"/>
-          <w:i/>
-          <w:sz w:val="22"/>
-          <w:szCs w:val="22"/>
-          <w:vertAlign w:val="subscript"/>
-        </w:rPr>
-        <w:t xml:space="preserve"> </w:t>
+        <w:t xml:space="preserve">e </w:t>
       </w:r>
       <w:r>
         <w:rPr>
@@ -23158,23 +22669,13 @@
         </w:rPr>
         <w:t xml:space="preserve"> Constante </w:t>
       </w:r>
-      <w:proofErr w:type="spellStart"/>
-      <w:r>
-        <w:rPr>
-          <w:rFonts w:ascii="Arial Unicode MS" w:eastAsia="Arial Unicode MS" w:hAnsi="Arial Unicode MS" w:cs="Arial Unicode MS"/>
-          <w:sz w:val="22"/>
-          <w:szCs w:val="22"/>
-        </w:rPr>
-        <w:t>ebulloscópica</w:t>
-      </w:r>
-      <w:proofErr w:type="spellEnd"/>
-      <w:r>
-        <w:rPr>
-          <w:rFonts w:ascii="Arial Unicode MS" w:eastAsia="Arial Unicode MS" w:hAnsi="Arial Unicode MS" w:cs="Arial Unicode MS"/>
-          <w:sz w:val="22"/>
-          <w:szCs w:val="22"/>
-        </w:rPr>
-        <w:t xml:space="preserve"> </w:t>
+      <w:r>
+        <w:rPr>
+          <w:rFonts w:ascii="Arial Unicode MS" w:eastAsia="Arial Unicode MS" w:hAnsi="Arial Unicode MS" w:cs="Arial Unicode MS"/>
+          <w:sz w:val="22"/>
+          <w:szCs w:val="22"/>
+        </w:rPr>
+        <w:t xml:space="preserve">ebulloscópica </w:t>
       </w:r>
     </w:p>
     <w:p>
@@ -23218,6 +22719,7 @@
                 <w:rFonts w:ascii="Arial Unicode MS" w:eastAsia="Arial Unicode MS" w:hAnsi="Arial Unicode MS" w:cs="Arial Unicode MS"/>
                 <w:b/>
               </w:rPr>
+              <w:lastRenderedPageBreak/>
               <w:t>Destacado</w:t>
             </w:r>
           </w:p>
@@ -23295,7 +22797,6 @@
               </w:rPr>
               <w:t xml:space="preserve"> </w:t>
             </w:r>
-            <w:proofErr w:type="spellStart"/>
             <w:r>
               <w:rPr>
                 <w:rFonts w:ascii="Arial Unicode MS" w:eastAsia="Arial Unicode MS" w:hAnsi="Arial Unicode MS" w:cs="Arial Unicode MS"/>
@@ -23304,18 +22805,7 @@
                 <w:i w:val="0"/>
                 <w:color w:val="auto"/>
               </w:rPr>
-              <w:t>ebulloscópica</w:t>
-            </w:r>
-            <w:proofErr w:type="spellEnd"/>
-            <w:r>
-              <w:rPr>
-                <w:rFonts w:ascii="Arial Unicode MS" w:eastAsia="Arial Unicode MS" w:hAnsi="Arial Unicode MS" w:cs="Arial Unicode MS"/>
-                <w:b/>
-                <w:bCs/>
-                <w:i w:val="0"/>
-                <w:color w:val="auto"/>
-              </w:rPr>
-              <w:t xml:space="preserve"> </w:t>
+              <w:t xml:space="preserve">ebulloscópica </w:t>
             </w:r>
           </w:p>
         </w:tc>
@@ -23366,15 +22856,7 @@
                 <w:rFonts w:ascii="Arial Unicode MS" w:eastAsia="Arial Unicode MS" w:hAnsi="Arial Unicode MS" w:cs="Arial Unicode MS"/>
                 <w:b/>
               </w:rPr>
-              <w:t xml:space="preserve">constante </w:t>
-            </w:r>
-            <w:proofErr w:type="spellStart"/>
-            <w:r>
-              <w:rPr>
-                <w:rFonts w:ascii="Arial Unicode MS" w:eastAsia="Arial Unicode MS" w:hAnsi="Arial Unicode MS" w:cs="Arial Unicode MS"/>
-                <w:b/>
-              </w:rPr>
-              <w:t>ebulloscópi</w:t>
+              <w:t>constante ebulloscópi</w:t>
             </w:r>
             <w:r>
               <w:rPr>
@@ -23383,14 +22865,12 @@
               </w:rPr>
               <w:t>ca</w:t>
             </w:r>
-            <w:proofErr w:type="spellEnd"/>
             <w:r>
               <w:rPr>
                 <w:rFonts w:ascii="Arial Unicode MS" w:eastAsia="Arial Unicode MS" w:hAnsi="Arial Unicode MS" w:cs="Arial Unicode MS"/>
               </w:rPr>
               <w:t xml:space="preserve"> (</w:t>
             </w:r>
-            <w:proofErr w:type="spellStart"/>
             <w:r>
               <w:rPr>
                 <w:rFonts w:ascii="Arial Unicode MS" w:eastAsia="Arial Unicode MS" w:hAnsi="Arial Unicode MS" w:cs="Arial Unicode MS"/>
@@ -23406,7 +22886,6 @@
               </w:rPr>
               <w:t>e</w:t>
             </w:r>
-            <w:proofErr w:type="spellEnd"/>
             <w:r>
               <w:rPr>
                 <w:rFonts w:ascii="Arial Unicode MS" w:eastAsia="Arial Unicode MS" w:hAnsi="Arial Unicode MS" w:cs="Arial Unicode MS"/>
@@ -23453,21 +22932,7 @@
               <w:rPr>
                 <w:rFonts w:ascii="Arial Unicode MS" w:eastAsia="Arial Unicode MS" w:hAnsi="Arial Unicode MS" w:cs="Arial Unicode MS"/>
               </w:rPr>
-              <w:t xml:space="preserve">disolución 1 </w:t>
-            </w:r>
-            <w:proofErr w:type="spellStart"/>
-            <w:r>
-              <w:rPr>
-                <w:rFonts w:ascii="Arial Unicode MS" w:eastAsia="Arial Unicode MS" w:hAnsi="Arial Unicode MS" w:cs="Arial Unicode MS"/>
-              </w:rPr>
-              <w:t>molal</w:t>
-            </w:r>
-            <w:proofErr w:type="spellEnd"/>
-            <w:r>
-              <w:rPr>
-                <w:rFonts w:ascii="Arial Unicode MS" w:eastAsia="Arial Unicode MS" w:hAnsi="Arial Unicode MS" w:cs="Arial Unicode MS"/>
-              </w:rPr>
-              <w:t>.</w:t>
+              <w:t>disolución 1 molal.</w:t>
             </w:r>
           </w:p>
           <w:p>
@@ -23481,7 +22946,6 @@
                 <w:color w:val="00B050"/>
               </w:rPr>
             </w:pPr>
-            <w:proofErr w:type="spellStart"/>
             <w:r>
               <w:rPr>
                 <w:rFonts w:ascii="Arial Unicode MS" w:eastAsia="Arial Unicode MS" w:hAnsi="Arial Unicode MS" w:cs="Arial Unicode MS"/>
@@ -23497,7 +22961,6 @@
               </w:rPr>
               <w:t>e</w:t>
             </w:r>
-            <w:proofErr w:type="spellEnd"/>
             <w:r>
               <w:rPr>
                 <w:rFonts w:ascii="Arial Unicode MS" w:eastAsia="Arial Unicode MS" w:hAnsi="Arial Unicode MS" w:cs="Arial Unicode MS"/>
@@ -23547,26 +23010,11 @@
               </w:rPr>
               <w:t xml:space="preserve"> </w:t>
             </w:r>
-            <w:proofErr w:type="spellStart"/>
-            <w:r>
-              <w:rPr>
-                <w:rFonts w:ascii="Arial Unicode MS" w:eastAsia="Arial Unicode MS" w:hAnsi="Arial Unicode MS" w:cs="Arial Unicode MS"/>
-              </w:rPr>
-              <w:t>ºC</w:t>
-            </w:r>
-            <w:proofErr w:type="spellEnd"/>
-            <w:r>
-              <w:rPr>
-                <w:rFonts w:ascii="Arial Unicode MS" w:eastAsia="Arial Unicode MS" w:hAnsi="Arial Unicode MS" w:cs="Arial Unicode MS"/>
-              </w:rPr>
-              <w:t xml:space="preserve"> /</w:t>
-            </w:r>
-            <w:proofErr w:type="spellStart"/>
-            <w:r>
-              <w:rPr>
-                <w:rFonts w:ascii="Arial Unicode MS" w:eastAsia="Arial Unicode MS" w:hAnsi="Arial Unicode MS" w:cs="Arial Unicode MS"/>
-              </w:rPr>
-              <w:t>m</w:t>
+            <w:r>
+              <w:rPr>
+                <w:rFonts w:ascii="Arial Unicode MS" w:eastAsia="Arial Unicode MS" w:hAnsi="Arial Unicode MS" w:cs="Arial Unicode MS"/>
+              </w:rPr>
+              <w:t>ºC /m</w:t>
             </w:r>
             <w:r>
               <w:rPr>
@@ -23574,7 +23022,6 @@
               </w:rPr>
               <w:t>olal</w:t>
             </w:r>
-            <w:proofErr w:type="spellEnd"/>
           </w:p>
         </w:tc>
       </w:tr>
@@ -23746,39 +23193,7 @@
                 <w:rFonts w:ascii="Arial Unicode MS" w:eastAsia="Arial Unicode MS" w:hAnsi="Arial Unicode MS" w:cs="Arial Unicode MS"/>
                 <w:b/>
               </w:rPr>
-              <w:t xml:space="preserve">Código </w:t>
-            </w:r>
-            <w:proofErr w:type="spellStart"/>
-            <w:r>
-              <w:rPr>
-                <w:rFonts w:ascii="Arial Unicode MS" w:eastAsia="Arial Unicode MS" w:hAnsi="Arial Unicode MS" w:cs="Arial Unicode MS"/>
-                <w:b/>
-              </w:rPr>
-              <w:t>Shutterstock</w:t>
-            </w:r>
-            <w:proofErr w:type="spellEnd"/>
-            <w:r>
-              <w:rPr>
-                <w:rFonts w:ascii="Arial Unicode MS" w:eastAsia="Arial Unicode MS" w:hAnsi="Arial Unicode MS" w:cs="Arial Unicode MS"/>
-                <w:b/>
-              </w:rPr>
-              <w:t xml:space="preserve"> (o URL o la ruta en </w:t>
-            </w:r>
-            <w:proofErr w:type="spellStart"/>
-            <w:r>
-              <w:rPr>
-                <w:rFonts w:ascii="Arial Unicode MS" w:eastAsia="Arial Unicode MS" w:hAnsi="Arial Unicode MS" w:cs="Arial Unicode MS"/>
-                <w:b/>
-              </w:rPr>
-              <w:t>AulaPlaneta</w:t>
-            </w:r>
-            <w:proofErr w:type="spellEnd"/>
-            <w:r>
-              <w:rPr>
-                <w:rFonts w:ascii="Arial Unicode MS" w:eastAsia="Arial Unicode MS" w:hAnsi="Arial Unicode MS" w:cs="Arial Unicode MS"/>
-                <w:b/>
-              </w:rPr>
-              <w:t>)</w:t>
+              <w:t>Código Shutterstock (o URL o la ruta en AulaPlaneta)</w:t>
             </w:r>
           </w:p>
         </w:tc>
@@ -23797,21 +23212,7 @@
               <w:rPr>
                 <w:rFonts w:ascii="Arial Unicode MS" w:eastAsia="Arial Unicode MS" w:hAnsi="Arial Unicode MS" w:cs="Arial Unicode MS"/>
               </w:rPr>
-              <w:t xml:space="preserve">Código </w:t>
-            </w:r>
-            <w:proofErr w:type="spellStart"/>
-            <w:r>
-              <w:rPr>
-                <w:rFonts w:ascii="Arial Unicode MS" w:eastAsia="Arial Unicode MS" w:hAnsi="Arial Unicode MS" w:cs="Arial Unicode MS"/>
-              </w:rPr>
-              <w:t>Shutterstock</w:t>
-            </w:r>
-            <w:proofErr w:type="spellEnd"/>
-            <w:r>
-              <w:rPr>
-                <w:rFonts w:ascii="Arial Unicode MS" w:eastAsia="Arial Unicode MS" w:hAnsi="Arial Unicode MS" w:cs="Arial Unicode MS"/>
-              </w:rPr>
-              <w:t xml:space="preserve"> 184778339</w:t>
+              <w:t>Código Shutterstock 184778339</w:t>
             </w:r>
           </w:p>
           <w:p>
@@ -24028,114 +23429,112 @@
           <w:sz w:val="22"/>
           <w:szCs w:val="22"/>
         </w:rPr>
+        <w:t xml:space="preserve">Se presenta disminución en el punto de congelación en disoluciones que contienen solutos no volátiles. En </w:t>
+      </w:r>
+      <w:r>
+        <w:rPr>
+          <w:rFonts w:ascii="Arial Unicode MS" w:eastAsia="Arial Unicode MS" w:hAnsi="Arial Unicode MS" w:cs="Arial Unicode MS"/>
+          <w:sz w:val="22"/>
+          <w:szCs w:val="22"/>
+        </w:rPr>
+        <w:t>estas</w:t>
+      </w:r>
+      <w:r>
+        <w:rPr>
+          <w:rFonts w:ascii="Arial Unicode MS" w:eastAsia="Arial Unicode MS" w:hAnsi="Arial Unicode MS" w:cs="Arial Unicode MS"/>
+          <w:sz w:val="22"/>
+          <w:szCs w:val="22"/>
+        </w:rPr>
+        <w:t xml:space="preserve">, la disminución del punto de congelación es directamente proporcional a la </w:t>
+      </w:r>
+      <w:r>
+        <w:rPr>
+          <w:rFonts w:ascii="Arial Unicode MS" w:eastAsia="Arial Unicode MS" w:hAnsi="Arial Unicode MS" w:cs="Arial Unicode MS"/>
+          <w:sz w:val="22"/>
+          <w:szCs w:val="22"/>
+        </w:rPr>
+        <w:t xml:space="preserve">concentración </w:t>
+      </w:r>
+      <w:r>
+        <w:rPr>
+          <w:rFonts w:ascii="Arial Unicode MS" w:eastAsia="Arial Unicode MS" w:hAnsi="Arial Unicode MS" w:cs="Arial Unicode MS"/>
+          <w:sz w:val="22"/>
+          <w:szCs w:val="22"/>
+        </w:rPr>
+        <w:t xml:space="preserve">molal </w:t>
+      </w:r>
+      <w:r>
+        <w:rPr>
+          <w:rFonts w:ascii="Arial Unicode MS" w:eastAsia="Arial Unicode MS" w:hAnsi="Arial Unicode MS" w:cs="Arial Unicode MS"/>
+          <w:sz w:val="22"/>
+          <w:szCs w:val="22"/>
+        </w:rPr>
+        <w:t>del</w:t>
+      </w:r>
+      <w:r>
+        <w:rPr>
+          <w:rFonts w:ascii="Arial Unicode MS" w:eastAsia="Arial Unicode MS" w:hAnsi="Arial Unicode MS" w:cs="Arial Unicode MS"/>
+          <w:sz w:val="22"/>
+          <w:szCs w:val="22"/>
+        </w:rPr>
+        <w:t xml:space="preserve"> soluto en la disolución. Por ejemplo</w:t>
+      </w:r>
+      <w:r>
+        <w:rPr>
+          <w:rFonts w:ascii="Arial Unicode MS" w:eastAsia="Arial Unicode MS" w:hAnsi="Arial Unicode MS" w:cs="Arial Unicode MS"/>
+          <w:sz w:val="22"/>
+          <w:szCs w:val="22"/>
+        </w:rPr>
+        <w:t>,</w:t>
+      </w:r>
+      <w:r>
+        <w:rPr>
+          <w:rFonts w:ascii="Arial Unicode MS" w:eastAsia="Arial Unicode MS" w:hAnsi="Arial Unicode MS" w:cs="Arial Unicode MS"/>
+          <w:sz w:val="22"/>
+          <w:szCs w:val="22"/>
+        </w:rPr>
+        <w:t xml:space="preserve"> en países con estaciones</w:t>
+      </w:r>
+      <w:r>
+        <w:rPr>
+          <w:rFonts w:ascii="Arial Unicode MS" w:eastAsia="Arial Unicode MS" w:hAnsi="Arial Unicode MS" w:cs="Arial Unicode MS"/>
+          <w:sz w:val="22"/>
+          <w:szCs w:val="22"/>
+        </w:rPr>
+        <w:t xml:space="preserve"> se</w:t>
+      </w:r>
+      <w:r>
+        <w:rPr>
+          <w:rFonts w:ascii="Arial Unicode MS" w:eastAsia="Arial Unicode MS" w:hAnsi="Arial Unicode MS" w:cs="Arial Unicode MS"/>
+          <w:sz w:val="22"/>
+          <w:szCs w:val="22"/>
+        </w:rPr>
+        <w:t xml:space="preserve"> evita la formación de hielo en carreteras o aceras adicionan</w:t>
+      </w:r>
+      <w:r>
+        <w:rPr>
+          <w:rFonts w:ascii="Arial Unicode MS" w:eastAsia="Arial Unicode MS" w:hAnsi="Arial Unicode MS" w:cs="Arial Unicode MS"/>
+          <w:sz w:val="22"/>
+          <w:szCs w:val="22"/>
+        </w:rPr>
+        <w:t>do</w:t>
+      </w:r>
+      <w:r>
+        <w:rPr>
+          <w:rFonts w:ascii="Arial Unicode MS" w:eastAsia="Arial Unicode MS" w:hAnsi="Arial Unicode MS" w:cs="Arial Unicode MS"/>
+          <w:sz w:val="22"/>
+          <w:szCs w:val="22"/>
+        </w:rPr>
+        <w:t xml:space="preserve"> sales, </w:t>
+      </w:r>
+      <w:r>
+        <w:rPr>
+          <w:rFonts w:ascii="Arial Unicode MS" w:eastAsia="Arial Unicode MS" w:hAnsi="Arial Unicode MS" w:cs="Arial Unicode MS"/>
+          <w:sz w:val="22"/>
+          <w:szCs w:val="22"/>
+        </w:rPr>
         <w:lastRenderedPageBreak/>
-        <w:t xml:space="preserve">Se presenta disminución en el punto de congelación en disoluciones que contienen solutos no volátiles. En </w:t>
-      </w:r>
-      <w:r>
-        <w:rPr>
-          <w:rFonts w:ascii="Arial Unicode MS" w:eastAsia="Arial Unicode MS" w:hAnsi="Arial Unicode MS" w:cs="Arial Unicode MS"/>
-          <w:sz w:val="22"/>
-          <w:szCs w:val="22"/>
-        </w:rPr>
-        <w:t>estas</w:t>
-      </w:r>
-      <w:r>
-        <w:rPr>
-          <w:rFonts w:ascii="Arial Unicode MS" w:eastAsia="Arial Unicode MS" w:hAnsi="Arial Unicode MS" w:cs="Arial Unicode MS"/>
-          <w:sz w:val="22"/>
-          <w:szCs w:val="22"/>
-        </w:rPr>
-        <w:t xml:space="preserve">, la disminución del punto de congelación es directamente proporcional a la </w:t>
-      </w:r>
-      <w:r>
-        <w:rPr>
-          <w:rFonts w:ascii="Arial Unicode MS" w:eastAsia="Arial Unicode MS" w:hAnsi="Arial Unicode MS" w:cs="Arial Unicode MS"/>
-          <w:sz w:val="22"/>
-          <w:szCs w:val="22"/>
-        </w:rPr>
-        <w:t xml:space="preserve">concentración </w:t>
-      </w:r>
-      <w:proofErr w:type="spellStart"/>
-      <w:r>
-        <w:rPr>
-          <w:rFonts w:ascii="Arial Unicode MS" w:eastAsia="Arial Unicode MS" w:hAnsi="Arial Unicode MS" w:cs="Arial Unicode MS"/>
-          <w:sz w:val="22"/>
-          <w:szCs w:val="22"/>
-        </w:rPr>
-        <w:t>molal</w:t>
-      </w:r>
-      <w:proofErr w:type="spellEnd"/>
-      <w:r>
-        <w:rPr>
-          <w:rFonts w:ascii="Arial Unicode MS" w:eastAsia="Arial Unicode MS" w:hAnsi="Arial Unicode MS" w:cs="Arial Unicode MS"/>
-          <w:sz w:val="22"/>
-          <w:szCs w:val="22"/>
-        </w:rPr>
-        <w:t xml:space="preserve"> </w:t>
-      </w:r>
-      <w:r>
-        <w:rPr>
-          <w:rFonts w:ascii="Arial Unicode MS" w:eastAsia="Arial Unicode MS" w:hAnsi="Arial Unicode MS" w:cs="Arial Unicode MS"/>
-          <w:sz w:val="22"/>
-          <w:szCs w:val="22"/>
-        </w:rPr>
-        <w:t>del</w:t>
-      </w:r>
-      <w:r>
-        <w:rPr>
-          <w:rFonts w:ascii="Arial Unicode MS" w:eastAsia="Arial Unicode MS" w:hAnsi="Arial Unicode MS" w:cs="Arial Unicode MS"/>
-          <w:sz w:val="22"/>
-          <w:szCs w:val="22"/>
-        </w:rPr>
-        <w:t xml:space="preserve"> soluto en la disolución. Por ejemplo</w:t>
-      </w:r>
-      <w:r>
-        <w:rPr>
-          <w:rFonts w:ascii="Arial Unicode MS" w:eastAsia="Arial Unicode MS" w:hAnsi="Arial Unicode MS" w:cs="Arial Unicode MS"/>
-          <w:sz w:val="22"/>
-          <w:szCs w:val="22"/>
-        </w:rPr>
-        <w:t>,</w:t>
-      </w:r>
-      <w:r>
-        <w:rPr>
-          <w:rFonts w:ascii="Arial Unicode MS" w:eastAsia="Arial Unicode MS" w:hAnsi="Arial Unicode MS" w:cs="Arial Unicode MS"/>
-          <w:sz w:val="22"/>
-          <w:szCs w:val="22"/>
-        </w:rPr>
-        <w:t xml:space="preserve"> en países con estaciones</w:t>
-      </w:r>
-      <w:r>
-        <w:rPr>
-          <w:rFonts w:ascii="Arial Unicode MS" w:eastAsia="Arial Unicode MS" w:hAnsi="Arial Unicode MS" w:cs="Arial Unicode MS"/>
-          <w:sz w:val="22"/>
-          <w:szCs w:val="22"/>
-        </w:rPr>
-        <w:t xml:space="preserve"> se</w:t>
-      </w:r>
-      <w:r>
-        <w:rPr>
-          <w:rFonts w:ascii="Arial Unicode MS" w:eastAsia="Arial Unicode MS" w:hAnsi="Arial Unicode MS" w:cs="Arial Unicode MS"/>
-          <w:sz w:val="22"/>
-          <w:szCs w:val="22"/>
-        </w:rPr>
-        <w:t xml:space="preserve"> evita la formación de hielo en carreteras o aceras adicionan</w:t>
-      </w:r>
-      <w:r>
-        <w:rPr>
-          <w:rFonts w:ascii="Arial Unicode MS" w:eastAsia="Arial Unicode MS" w:hAnsi="Arial Unicode MS" w:cs="Arial Unicode MS"/>
-          <w:sz w:val="22"/>
-          <w:szCs w:val="22"/>
-        </w:rPr>
-        <w:t>do</w:t>
-      </w:r>
-      <w:r>
-        <w:rPr>
-          <w:rFonts w:ascii="Arial Unicode MS" w:eastAsia="Arial Unicode MS" w:hAnsi="Arial Unicode MS" w:cs="Arial Unicode MS"/>
-          <w:sz w:val="22"/>
-          <w:szCs w:val="22"/>
-        </w:rPr>
-        <w:t xml:space="preserve"> sales, por lo general</w:t>
+        <w:t>por lo general</w:t>
       </w:r>
       <w:r>
         <w:rPr>
@@ -24467,7 +23866,6 @@
         </w:rPr>
         <w:t xml:space="preserve">Concentración </w:t>
       </w:r>
-      <w:proofErr w:type="spellStart"/>
       <w:r>
         <w:rPr>
           <w:rFonts w:ascii="Arial Unicode MS" w:eastAsia="Arial Unicode MS" w:hAnsi="Arial Unicode MS" w:cs="Arial Unicode MS"/>
@@ -24476,7 +23874,6 @@
         </w:rPr>
         <w:t>molal</w:t>
       </w:r>
-      <w:proofErr w:type="spellEnd"/>
     </w:p>
     <w:p>
       <w:pPr>
@@ -24532,23 +23929,13 @@
         </w:rPr>
         <w:t xml:space="preserve">Constante </w:t>
       </w:r>
-      <w:proofErr w:type="spellStart"/>
-      <w:r>
-        <w:rPr>
-          <w:rFonts w:ascii="Arial Unicode MS" w:eastAsia="Arial Unicode MS" w:hAnsi="Arial Unicode MS" w:cs="Arial Unicode MS"/>
-          <w:sz w:val="22"/>
-          <w:szCs w:val="22"/>
-        </w:rPr>
-        <w:t>crioscópica</w:t>
-      </w:r>
-      <w:proofErr w:type="spellEnd"/>
-      <w:r>
-        <w:rPr>
-          <w:rFonts w:ascii="Arial Unicode MS" w:eastAsia="Arial Unicode MS" w:hAnsi="Arial Unicode MS" w:cs="Arial Unicode MS"/>
-          <w:sz w:val="22"/>
-          <w:szCs w:val="22"/>
-        </w:rPr>
-        <w:t xml:space="preserve"> </w:t>
+      <w:r>
+        <w:rPr>
+          <w:rFonts w:ascii="Arial Unicode MS" w:eastAsia="Arial Unicode MS" w:hAnsi="Arial Unicode MS" w:cs="Arial Unicode MS"/>
+          <w:sz w:val="22"/>
+          <w:szCs w:val="22"/>
+        </w:rPr>
+        <w:t xml:space="preserve">crioscópica </w:t>
       </w:r>
     </w:p>
     <w:p>
@@ -24659,29 +24046,7 @@
                 <w:i w:val="0"/>
                 <w:color w:val="auto"/>
               </w:rPr>
-              <w:t xml:space="preserve">onstante </w:t>
-            </w:r>
-            <w:proofErr w:type="spellStart"/>
-            <w:r>
-              <w:rPr>
-                <w:rFonts w:ascii="Arial Unicode MS" w:eastAsia="Arial Unicode MS" w:hAnsi="Arial Unicode MS" w:cs="Arial Unicode MS"/>
-                <w:b/>
-                <w:bCs/>
-                <w:i w:val="0"/>
-                <w:color w:val="auto"/>
-              </w:rPr>
-              <w:t>crioscópica</w:t>
-            </w:r>
-            <w:proofErr w:type="spellEnd"/>
-            <w:r>
-              <w:rPr>
-                <w:rFonts w:ascii="Arial Unicode MS" w:eastAsia="Arial Unicode MS" w:hAnsi="Arial Unicode MS" w:cs="Arial Unicode MS"/>
-                <w:b/>
-                <w:bCs/>
-                <w:i w:val="0"/>
-                <w:color w:val="auto"/>
-              </w:rPr>
-              <w:t xml:space="preserve"> </w:t>
+              <w:t xml:space="preserve">onstante crioscópica </w:t>
             </w:r>
           </w:p>
         </w:tc>
@@ -24734,17 +24099,8 @@
                 <w:rFonts w:ascii="Arial Unicode MS" w:eastAsia="Arial Unicode MS" w:hAnsi="Arial Unicode MS" w:cs="Arial Unicode MS"/>
                 <w:b/>
               </w:rPr>
-              <w:t xml:space="preserve">constante </w:t>
-            </w:r>
-            <w:proofErr w:type="spellStart"/>
-            <w:r>
-              <w:rPr>
-                <w:rFonts w:ascii="Arial Unicode MS" w:eastAsia="Arial Unicode MS" w:hAnsi="Arial Unicode MS" w:cs="Arial Unicode MS"/>
-                <w:b/>
-              </w:rPr>
-              <w:t>crioscópica</w:t>
-            </w:r>
-            <w:proofErr w:type="spellEnd"/>
+              <w:t>constante crioscópica</w:t>
+            </w:r>
             <w:r>
               <w:rPr>
                 <w:rFonts w:ascii="Arial Unicode MS" w:eastAsia="Arial Unicode MS" w:hAnsi="Arial Unicode MS" w:cs="Arial Unicode MS"/>
@@ -24811,23 +24167,7 @@
                 <w:rFonts w:ascii="Arial Unicode MS" w:eastAsia="Arial Unicode MS" w:hAnsi="Arial Unicode MS" w:cs="Arial Unicode MS"/>
                 <w:color w:val="000000" w:themeColor="text1"/>
               </w:rPr>
-              <w:t xml:space="preserve">disolución 1 </w:t>
-            </w:r>
-            <w:proofErr w:type="spellStart"/>
-            <w:r>
-              <w:rPr>
-                <w:rFonts w:ascii="Arial Unicode MS" w:eastAsia="Arial Unicode MS" w:hAnsi="Arial Unicode MS" w:cs="Arial Unicode MS"/>
-                <w:color w:val="000000" w:themeColor="text1"/>
-              </w:rPr>
-              <w:t>molal</w:t>
-            </w:r>
-            <w:proofErr w:type="spellEnd"/>
-            <w:r>
-              <w:rPr>
-                <w:rFonts w:ascii="Arial Unicode MS" w:eastAsia="Arial Unicode MS" w:hAnsi="Arial Unicode MS" w:cs="Arial Unicode MS"/>
-                <w:color w:val="000000" w:themeColor="text1"/>
-              </w:rPr>
-              <w:t>.</w:t>
+              <w:t>disolución 1 molal.</w:t>
             </w:r>
           </w:p>
           <w:p>
@@ -24895,29 +24235,12 @@
               </w:rPr>
               <w:t xml:space="preserve"> </w:t>
             </w:r>
-            <w:proofErr w:type="spellStart"/>
-            <w:r>
-              <w:rPr>
-                <w:rFonts w:ascii="Arial Unicode MS" w:eastAsia="Arial Unicode MS" w:hAnsi="Arial Unicode MS" w:cs="Arial Unicode MS"/>
-                <w:b/>
-              </w:rPr>
-              <w:t>ºC</w:t>
-            </w:r>
-            <w:proofErr w:type="spellEnd"/>
-            <w:r>
-              <w:rPr>
-                <w:rFonts w:ascii="Arial Unicode MS" w:eastAsia="Arial Unicode MS" w:hAnsi="Arial Unicode MS" w:cs="Arial Unicode MS"/>
-                <w:b/>
-              </w:rPr>
-              <w:t xml:space="preserve"> /</w:t>
-            </w:r>
-            <w:proofErr w:type="spellStart"/>
-            <w:r>
-              <w:rPr>
-                <w:rFonts w:ascii="Arial Unicode MS" w:eastAsia="Arial Unicode MS" w:hAnsi="Arial Unicode MS" w:cs="Arial Unicode MS"/>
-                <w:b/>
-              </w:rPr>
-              <w:t>m</w:t>
+            <w:r>
+              <w:rPr>
+                <w:rFonts w:ascii="Arial Unicode MS" w:eastAsia="Arial Unicode MS" w:hAnsi="Arial Unicode MS" w:cs="Arial Unicode MS"/>
+                <w:b/>
+              </w:rPr>
+              <w:t>ºC /m</w:t>
             </w:r>
             <w:r>
               <w:rPr>
@@ -24926,7 +24249,6 @@
               </w:rPr>
               <w:t>olal</w:t>
             </w:r>
-            <w:proofErr w:type="spellEnd"/>
           </w:p>
         </w:tc>
       </w:tr>
@@ -25084,39 +24406,7 @@
                 <w:rFonts w:ascii="Arial Unicode MS" w:eastAsia="Arial Unicode MS" w:hAnsi="Arial Unicode MS" w:cs="Arial Unicode MS"/>
                 <w:b/>
               </w:rPr>
-              <w:t xml:space="preserve">Código </w:t>
-            </w:r>
-            <w:proofErr w:type="spellStart"/>
-            <w:r>
-              <w:rPr>
-                <w:rFonts w:ascii="Arial Unicode MS" w:eastAsia="Arial Unicode MS" w:hAnsi="Arial Unicode MS" w:cs="Arial Unicode MS"/>
-                <w:b/>
-              </w:rPr>
-              <w:t>Shutterstock</w:t>
-            </w:r>
-            <w:proofErr w:type="spellEnd"/>
-            <w:r>
-              <w:rPr>
-                <w:rFonts w:ascii="Arial Unicode MS" w:eastAsia="Arial Unicode MS" w:hAnsi="Arial Unicode MS" w:cs="Arial Unicode MS"/>
-                <w:b/>
-              </w:rPr>
-              <w:t xml:space="preserve"> (o URL o la ruta en </w:t>
-            </w:r>
-            <w:proofErr w:type="spellStart"/>
-            <w:r>
-              <w:rPr>
-                <w:rFonts w:ascii="Arial Unicode MS" w:eastAsia="Arial Unicode MS" w:hAnsi="Arial Unicode MS" w:cs="Arial Unicode MS"/>
-                <w:b/>
-              </w:rPr>
-              <w:t>AulaPlaneta</w:t>
-            </w:r>
-            <w:proofErr w:type="spellEnd"/>
-            <w:r>
-              <w:rPr>
-                <w:rFonts w:ascii="Arial Unicode MS" w:eastAsia="Arial Unicode MS" w:hAnsi="Arial Unicode MS" w:cs="Arial Unicode MS"/>
-                <w:b/>
-              </w:rPr>
-              <w:t>)</w:t>
+              <w:t>Código Shutterstock (o URL o la ruta en AulaPlaneta)</w:t>
             </w:r>
           </w:p>
         </w:tc>
@@ -25152,7 +24442,6 @@
                 <w:noProof/>
                 <w:lang w:eastAsia="es-CO"/>
               </w:rPr>
-              <w:lastRenderedPageBreak/>
               <w:drawing>
                 <wp:inline distT="0" distB="0" distL="0" distR="0" wp14:anchorId="3651738D" wp14:editId="6DCAB5FF">
                   <wp:extent cx="2289923" cy="1592580"/>
@@ -25186,7 +24475,7 @@
                           </a:ln>
                           <a:extLst>
                             <a:ext uri="{53640926-AAD7-44d8-BBD7-CCE9431645EC}">
-                              <a14:shadowObscured xmlns="" xmlns:mo="http://schemas.microsoft.com/office/mac/office/2008/main" xmlns:mv="urn:schemas-microsoft-com:mac:vml" xmlns:o="urn:schemas-microsoft-com:office:office" xmlns:v="urn:schemas-microsoft-com:vml" xmlns:w10="urn:schemas-microsoft-com:office:word" xmlns:w="http://schemas.openxmlformats.org/wordprocessingml/2006/main" xmlns:a14="http://schemas.microsoft.com/office/drawing/2010/main"/>
+                              <a14:shadowObscured xmlns:a14="http://schemas.microsoft.com/office/drawing/2010/main" xmlns:w="http://schemas.openxmlformats.org/wordprocessingml/2006/main" xmlns:w10="urn:schemas-microsoft-com:office:word" xmlns:v="urn:schemas-microsoft-com:vml" xmlns:o="urn:schemas-microsoft-com:office:office" xmlns:mv="urn:schemas-microsoft-com:mac:vml" xmlns:mo="http://schemas.microsoft.com/office/mac/office/2008/main" xmlns=""/>
                             </a:ext>
                           </a:extLst>
                         </pic:spPr>
@@ -25243,33 +24532,11 @@
               </w:rPr>
               <w:t xml:space="preserve"> </w:t>
             </w:r>
-            <w:proofErr w:type="spellStart"/>
-            <w:r>
-              <w:rPr>
-                <w:rFonts w:ascii="Arial Unicode MS" w:eastAsia="Arial Unicode MS" w:hAnsi="Arial Unicode MS" w:cs="Arial Unicode MS"/>
-              </w:rPr>
-              <w:t>ºC</w:t>
-            </w:r>
-            <w:proofErr w:type="spellEnd"/>
-            <w:r>
-              <w:rPr>
-                <w:rFonts w:ascii="Arial Unicode MS" w:eastAsia="Arial Unicode MS" w:hAnsi="Arial Unicode MS" w:cs="Arial Unicode MS"/>
-              </w:rPr>
-              <w:t xml:space="preserve"> debido a la propiedad </w:t>
-            </w:r>
-            <w:proofErr w:type="spellStart"/>
-            <w:r>
-              <w:rPr>
-                <w:rFonts w:ascii="Arial Unicode MS" w:eastAsia="Arial Unicode MS" w:hAnsi="Arial Unicode MS" w:cs="Arial Unicode MS"/>
-              </w:rPr>
-              <w:t>coligativa</w:t>
-            </w:r>
-            <w:proofErr w:type="spellEnd"/>
-            <w:r>
-              <w:rPr>
-                <w:rFonts w:ascii="Arial Unicode MS" w:eastAsia="Arial Unicode MS" w:hAnsi="Arial Unicode MS" w:cs="Arial Unicode MS"/>
-              </w:rPr>
-              <w:t xml:space="preserve"> de descenso del punto de congelación. Las sales disueltas reducen la temperatura de congelación. </w:t>
+            <w:r>
+              <w:rPr>
+                <w:rFonts w:ascii="Arial Unicode MS" w:eastAsia="Arial Unicode MS" w:hAnsi="Arial Unicode MS" w:cs="Arial Unicode MS"/>
+              </w:rPr>
+              <w:t xml:space="preserve">ºC debido a la propiedad coligativa de descenso del punto de congelación. Las sales disueltas reducen la temperatura de congelación. </w:t>
             </w:r>
           </w:p>
         </w:tc>
@@ -25723,39 +24990,7 @@
                 <w:rFonts w:ascii="Arial Unicode MS" w:eastAsia="Arial Unicode MS" w:hAnsi="Arial Unicode MS" w:cs="Arial Unicode MS"/>
                 <w:b/>
               </w:rPr>
-              <w:t xml:space="preserve">Código </w:t>
-            </w:r>
-            <w:proofErr w:type="spellStart"/>
-            <w:r>
-              <w:rPr>
-                <w:rFonts w:ascii="Arial Unicode MS" w:eastAsia="Arial Unicode MS" w:hAnsi="Arial Unicode MS" w:cs="Arial Unicode MS"/>
-                <w:b/>
-              </w:rPr>
-              <w:t>Shutterstock</w:t>
-            </w:r>
-            <w:proofErr w:type="spellEnd"/>
-            <w:r>
-              <w:rPr>
-                <w:rFonts w:ascii="Arial Unicode MS" w:eastAsia="Arial Unicode MS" w:hAnsi="Arial Unicode MS" w:cs="Arial Unicode MS"/>
-                <w:b/>
-              </w:rPr>
-              <w:t xml:space="preserve"> (o URL o la ruta en </w:t>
-            </w:r>
-            <w:proofErr w:type="spellStart"/>
-            <w:r>
-              <w:rPr>
-                <w:rFonts w:ascii="Arial Unicode MS" w:eastAsia="Arial Unicode MS" w:hAnsi="Arial Unicode MS" w:cs="Arial Unicode MS"/>
-                <w:b/>
-              </w:rPr>
-              <w:t>AulaPlaneta</w:t>
-            </w:r>
-            <w:proofErr w:type="spellEnd"/>
-            <w:r>
-              <w:rPr>
-                <w:rFonts w:ascii="Arial Unicode MS" w:eastAsia="Arial Unicode MS" w:hAnsi="Arial Unicode MS" w:cs="Arial Unicode MS"/>
-                <w:b/>
-              </w:rPr>
-              <w:t>)</w:t>
+              <w:t>Código Shutterstock (o URL o la ruta en AulaPlaneta)</w:t>
             </w:r>
           </w:p>
         </w:tc>
@@ -25796,7 +25031,6 @@
                 <w:noProof/>
                 <w:lang w:eastAsia="es-CO"/>
               </w:rPr>
-              <w:lastRenderedPageBreak/>
               <w:drawing>
                 <wp:inline distT="0" distB="0" distL="0" distR="0" wp14:anchorId="3635E1D1" wp14:editId="4C24EC70">
                   <wp:extent cx="4437432" cy="1939463"/>
@@ -25866,7 +25100,6 @@
                 <w:rFonts w:ascii="Arial Unicode MS" w:eastAsia="Arial Unicode MS" w:hAnsi="Arial Unicode MS" w:cs="Arial Unicode MS"/>
                 <w:b/>
               </w:rPr>
-              <w:lastRenderedPageBreak/>
               <w:t>Pie de imagen</w:t>
             </w:r>
           </w:p>
@@ -25958,6 +25191,7 @@
                 <w:rFonts w:ascii="Arial Unicode MS" w:eastAsia="Arial Unicode MS" w:hAnsi="Arial Unicode MS" w:cs="Arial Unicode MS"/>
                 <w:b/>
               </w:rPr>
+              <w:lastRenderedPageBreak/>
               <w:t>Título</w:t>
             </w:r>
           </w:p>
@@ -26471,7 +25705,25 @@
                 <w:szCs w:val="22"/>
                 <w:lang w:val="es-MX"/>
               </w:rPr>
-              <w:t>Animación que permite explicar la ósmosis  y la presión osmótica</w:t>
+              <w:t>Animación que permite explicar la ósmosis</w:t>
+            </w:r>
+            <w:r>
+              <w:rPr>
+                <w:rFonts w:ascii="Arial Unicode MS" w:eastAsia="Arial Unicode MS" w:hAnsi="Arial Unicode MS" w:cs="Arial Unicode MS"/>
+                <w:sz w:val="22"/>
+                <w:szCs w:val="22"/>
+                <w:lang w:val="es-MX"/>
+              </w:rPr>
+              <w:t xml:space="preserve"> </w:t>
+            </w:r>
+            <w:r>
+              <w:rPr>
+                <w:rFonts w:ascii="Arial Unicode MS" w:eastAsia="Arial Unicode MS" w:hAnsi="Arial Unicode MS" w:cs="Arial Unicode MS"/>
+                <w:sz w:val="22"/>
+                <w:szCs w:val="22"/>
+                <w:lang w:val="es-MX"/>
+              </w:rPr>
+              <w:t>y la presión osmótica</w:t>
             </w:r>
           </w:p>
         </w:tc>
@@ -26550,22 +25802,8 @@
               <w:rPr>
                 <w:rFonts w:ascii="Arial Unicode MS" w:eastAsia="Arial Unicode MS" w:hAnsi="Arial Unicode MS" w:cs="Arial Unicode MS"/>
               </w:rPr>
-              <w:t>CN_09_09_</w:t>
-            </w:r>
-            <w:bookmarkStart w:id="2" w:name="_GoBack"/>
-            <w:r>
-              <w:rPr>
-                <w:rFonts w:ascii="Arial Unicode MS" w:eastAsia="Arial Unicode MS" w:hAnsi="Arial Unicode MS" w:cs="Arial Unicode MS"/>
-              </w:rPr>
-              <w:t>23</w:t>
-            </w:r>
-            <w:r>
-              <w:rPr>
-                <w:rFonts w:ascii="Arial Unicode MS" w:eastAsia="Arial Unicode MS" w:hAnsi="Arial Unicode MS" w:cs="Arial Unicode MS"/>
-              </w:rPr>
-              <w:t>0</w:t>
-            </w:r>
-            <w:bookmarkEnd w:id="2"/>
+              <w:t>CN_09_09_230</w:t>
+            </w:r>
           </w:p>
         </w:tc>
       </w:tr>
@@ -26646,14 +25884,7 @@
               <w:rPr>
                 <w:rFonts w:ascii="Arial Unicode MS" w:eastAsia="Arial Unicode MS" w:hAnsi="Arial Unicode MS" w:cs="Arial Unicode MS"/>
               </w:rPr>
-              <w:t xml:space="preserve">Actividad para reforzar los principales conceptos de las </w:t>
-            </w:r>
-            <w:r>
-              <w:rPr>
-                <w:rFonts w:ascii="Arial Unicode MS" w:eastAsia="Arial Unicode MS" w:hAnsi="Arial Unicode MS" w:cs="Arial Unicode MS"/>
-              </w:rPr>
-              <w:lastRenderedPageBreak/>
-              <w:t>disoluciones</w:t>
+              <w:t>Actividad para reforzar los principales conceptos de las disoluciones</w:t>
             </w:r>
           </w:p>
         </w:tc>
@@ -26918,19 +26149,11 @@
               </w:rPr>
               <w:t xml:space="preserve">Refuerza tu aprendizaje: Las propiedades </w:t>
             </w:r>
-            <w:proofErr w:type="spellStart"/>
-            <w:r>
-              <w:rPr>
-                <w:rFonts w:ascii="Arial Unicode MS" w:eastAsia="Arial Unicode MS" w:hAnsi="Arial Unicode MS" w:cs="Arial Unicode MS"/>
-              </w:rPr>
-              <w:t>coligativas</w:t>
-            </w:r>
-            <w:proofErr w:type="spellEnd"/>
-            <w:r>
-              <w:rPr>
-                <w:rFonts w:ascii="Arial Unicode MS" w:eastAsia="Arial Unicode MS" w:hAnsi="Arial Unicode MS" w:cs="Arial Unicode MS"/>
-              </w:rPr>
-              <w:t xml:space="preserve"> de las disoluciones</w:t>
+            <w:r>
+              <w:rPr>
+                <w:rFonts w:ascii="Arial Unicode MS" w:eastAsia="Arial Unicode MS" w:hAnsi="Arial Unicode MS" w:cs="Arial Unicode MS"/>
+              </w:rPr>
+              <w:t>coligativas de las disoluciones</w:t>
             </w:r>
           </w:p>
         </w:tc>
@@ -26971,21 +26194,7 @@
               <w:rPr>
                 <w:rFonts w:ascii="Arial Unicode MS" w:eastAsia="Arial Unicode MS" w:hAnsi="Arial Unicode MS" w:cs="Arial Unicode MS"/>
               </w:rPr>
-              <w:t xml:space="preserve">Actividades sobre Las propiedades </w:t>
-            </w:r>
-            <w:proofErr w:type="spellStart"/>
-            <w:r>
-              <w:rPr>
-                <w:rFonts w:ascii="Arial Unicode MS" w:eastAsia="Arial Unicode MS" w:hAnsi="Arial Unicode MS" w:cs="Arial Unicode MS"/>
-              </w:rPr>
-              <w:t>coligativas</w:t>
-            </w:r>
-            <w:proofErr w:type="spellEnd"/>
-            <w:r>
-              <w:rPr>
-                <w:rFonts w:ascii="Arial Unicode MS" w:eastAsia="Arial Unicode MS" w:hAnsi="Arial Unicode MS" w:cs="Arial Unicode MS"/>
-              </w:rPr>
-              <w:t xml:space="preserve"> de las disolucion</w:t>
+              <w:t>Actividades sobre Las propiedades coligativas de las disolucion</w:t>
             </w:r>
             <w:r>
               <w:rPr>
@@ -28200,14 +27409,7 @@
               <w:rPr>
                 <w:rFonts w:ascii="Arial Unicode MS" w:eastAsia="Arial Unicode MS" w:hAnsi="Arial Unicode MS" w:cs="Arial Unicode MS"/>
               </w:rPr>
-              <w:t xml:space="preserve">Realiza una simulación sobre la solubilidad de distintas sustancias </w:t>
-            </w:r>
-            <w:r>
-              <w:rPr>
-                <w:rFonts w:ascii="Arial Unicode MS" w:eastAsia="Arial Unicode MS" w:hAnsi="Arial Unicode MS" w:cs="Arial Unicode MS"/>
-              </w:rPr>
-              <w:lastRenderedPageBreak/>
-              <w:t xml:space="preserve">en la página del IES Aguilar y Cano, de la </w:t>
+              <w:t xml:space="preserve">Realiza una simulación sobre la solubilidad de distintas sustancias en la página del IES Aguilar y Cano, de la </w:t>
             </w:r>
             <w:r>
               <w:rPr>
@@ -28398,7 +27600,7 @@
         <w:rStyle w:val="Nmerodepgina"/>
         <w:noProof/>
       </w:rPr>
-      <w:t>31</w:t>
+      <w:t>26</w:t>
     </w:r>
     <w:r>
       <w:rPr>
@@ -31557,7 +30759,7 @@
 </file>
 
 <file path=customXml/itemProps1.xml><?xml version="1.0" encoding="utf-8"?>
-<ds:datastoreItem xmlns:ds="http://schemas.openxmlformats.org/officeDocument/2006/customXml" ds:itemID="{C890FBC8-E947-4AA3-B484-1D2093E6C232}">
+<ds:datastoreItem xmlns:ds="http://schemas.openxmlformats.org/officeDocument/2006/customXml" ds:itemID="{E38ECE79-8651-490A-B210-2300A990BA94}">
   <ds:schemaRefs>
     <ds:schemaRef ds:uri="http://schemas.openxmlformats.org/officeDocument/2006/bibliography"/>
   </ds:schemaRefs>

</xml_diff>

<commit_message>
Eliminación de fórmulas en destacados
Eliminación de fórmulas en destacados
</commit_message>
<xml_diff>
--- a/fuentes/contenidos/grado09/guion09/CN_09_09_CO.docx
+++ b/fuentes/contenidos/grado09/guion09/CN_09_09_CO.docx
@@ -1016,7 +1016,39 @@
                 <w:rFonts w:ascii="Arial Unicode MS" w:eastAsia="Arial Unicode MS" w:hAnsi="Arial Unicode MS" w:cs="Arial Unicode MS"/>
                 <w:b/>
               </w:rPr>
-              <w:t>Código Shutterstock (o URL o la ruta en AulaPlaneta)</w:t>
+              <w:t xml:space="preserve">Código </w:t>
+            </w:r>
+            <w:proofErr w:type="spellStart"/>
+            <w:r>
+              <w:rPr>
+                <w:rFonts w:ascii="Arial Unicode MS" w:eastAsia="Arial Unicode MS" w:hAnsi="Arial Unicode MS" w:cs="Arial Unicode MS"/>
+                <w:b/>
+              </w:rPr>
+              <w:t>Shutterstock</w:t>
+            </w:r>
+            <w:proofErr w:type="spellEnd"/>
+            <w:r>
+              <w:rPr>
+                <w:rFonts w:ascii="Arial Unicode MS" w:eastAsia="Arial Unicode MS" w:hAnsi="Arial Unicode MS" w:cs="Arial Unicode MS"/>
+                <w:b/>
+              </w:rPr>
+              <w:t xml:space="preserve"> (o URL o la ruta en </w:t>
+            </w:r>
+            <w:proofErr w:type="spellStart"/>
+            <w:r>
+              <w:rPr>
+                <w:rFonts w:ascii="Arial Unicode MS" w:eastAsia="Arial Unicode MS" w:hAnsi="Arial Unicode MS" w:cs="Arial Unicode MS"/>
+                <w:b/>
+              </w:rPr>
+              <w:t>AulaPlaneta</w:t>
+            </w:r>
+            <w:proofErr w:type="spellEnd"/>
+            <w:r>
+              <w:rPr>
+                <w:rFonts w:ascii="Arial Unicode MS" w:eastAsia="Arial Unicode MS" w:hAnsi="Arial Unicode MS" w:cs="Arial Unicode MS"/>
+                <w:b/>
+              </w:rPr>
+              <w:t>)</w:t>
             </w:r>
           </w:p>
         </w:tc>
@@ -1119,7 +1151,7 @@
                           </a:ln>
                           <a:extLst>
                             <a:ext uri="{53640926-AAD7-44d8-BBD7-CCE9431645EC}">
-                              <a14:shadowObscured xmlns:a14="http://schemas.microsoft.com/office/drawing/2010/main" xmlns:w="http://schemas.openxmlformats.org/wordprocessingml/2006/main" xmlns:w10="urn:schemas-microsoft-com:office:word" xmlns:v="urn:schemas-microsoft-com:vml" xmlns:o="urn:schemas-microsoft-com:office:office" xmlns:mv="urn:schemas-microsoft-com:mac:vml" xmlns:mo="http://schemas.microsoft.com/office/mac/office/2008/main" xmlns=""/>
+                              <a14:shadowObscured xmlns="" xmlns:mo="http://schemas.microsoft.com/office/mac/office/2008/main" xmlns:mv="urn:schemas-microsoft-com:mac:vml" xmlns:o="urn:schemas-microsoft-com:office:office" xmlns:v="urn:schemas-microsoft-com:vml" xmlns:w10="urn:schemas-microsoft-com:office:word" xmlns:w="http://schemas.openxmlformats.org/wordprocessingml/2006/main" xmlns:a14="http://schemas.microsoft.com/office/drawing/2010/main"/>
                             </a:ext>
                           </a:extLst>
                         </pic:spPr>
@@ -1918,7 +1950,39 @@
                 <w:rFonts w:ascii="Arial Unicode MS" w:eastAsia="Arial Unicode MS" w:hAnsi="Arial Unicode MS" w:cs="Arial Unicode MS"/>
                 <w:b/>
               </w:rPr>
-              <w:t>Código Shutterstock (o URL o la ruta en AulaPlaneta)</w:t>
+              <w:t xml:space="preserve">Código </w:t>
+            </w:r>
+            <w:proofErr w:type="spellStart"/>
+            <w:r>
+              <w:rPr>
+                <w:rFonts w:ascii="Arial Unicode MS" w:eastAsia="Arial Unicode MS" w:hAnsi="Arial Unicode MS" w:cs="Arial Unicode MS"/>
+                <w:b/>
+              </w:rPr>
+              <w:t>Shutterstock</w:t>
+            </w:r>
+            <w:proofErr w:type="spellEnd"/>
+            <w:r>
+              <w:rPr>
+                <w:rFonts w:ascii="Arial Unicode MS" w:eastAsia="Arial Unicode MS" w:hAnsi="Arial Unicode MS" w:cs="Arial Unicode MS"/>
+                <w:b/>
+              </w:rPr>
+              <w:t xml:space="preserve"> (o URL o la ruta en </w:t>
+            </w:r>
+            <w:proofErr w:type="spellStart"/>
+            <w:r>
+              <w:rPr>
+                <w:rFonts w:ascii="Arial Unicode MS" w:eastAsia="Arial Unicode MS" w:hAnsi="Arial Unicode MS" w:cs="Arial Unicode MS"/>
+                <w:b/>
+              </w:rPr>
+              <w:t>AulaPlaneta</w:t>
+            </w:r>
+            <w:proofErr w:type="spellEnd"/>
+            <w:r>
+              <w:rPr>
+                <w:rFonts w:ascii="Arial Unicode MS" w:eastAsia="Arial Unicode MS" w:hAnsi="Arial Unicode MS" w:cs="Arial Unicode MS"/>
+                <w:b/>
+              </w:rPr>
+              <w:t>)</w:t>
             </w:r>
           </w:p>
         </w:tc>
@@ -1994,7 +2058,7 @@
                           </a:ln>
                           <a:extLst>
                             <a:ext uri="{53640926-AAD7-44d8-BBD7-CCE9431645EC}">
-                              <a14:shadowObscured xmlns:a14="http://schemas.microsoft.com/office/drawing/2010/main" xmlns:w="http://schemas.openxmlformats.org/wordprocessingml/2006/main" xmlns:w10="urn:schemas-microsoft-com:office:word" xmlns:v="urn:schemas-microsoft-com:vml" xmlns:o="urn:schemas-microsoft-com:office:office" xmlns:mv="urn:schemas-microsoft-com:mac:vml" xmlns:mo="http://schemas.microsoft.com/office/mac/office/2008/main" xmlns=""/>
+                              <a14:shadowObscured xmlns="" xmlns:mo="http://schemas.microsoft.com/office/mac/office/2008/main" xmlns:mv="urn:schemas-microsoft-com:mac:vml" xmlns:o="urn:schemas-microsoft-com:office:office" xmlns:v="urn:schemas-microsoft-com:vml" xmlns:w10="urn:schemas-microsoft-com:office:word" xmlns:w="http://schemas.openxmlformats.org/wordprocessingml/2006/main" xmlns:a14="http://schemas.microsoft.com/office/drawing/2010/main"/>
                             </a:ext>
                           </a:extLst>
                         </pic:spPr>
@@ -3605,7 +3669,39 @@
                 <w:rFonts w:ascii="Arial Unicode MS" w:eastAsia="Arial Unicode MS" w:hAnsi="Arial Unicode MS" w:cs="Arial Unicode MS"/>
                 <w:b/>
               </w:rPr>
-              <w:t>Código Shutterstock (o URL o la ruta en AulaPlaneta)</w:t>
+              <w:t xml:space="preserve">Código </w:t>
+            </w:r>
+            <w:proofErr w:type="spellStart"/>
+            <w:r>
+              <w:rPr>
+                <w:rFonts w:ascii="Arial Unicode MS" w:eastAsia="Arial Unicode MS" w:hAnsi="Arial Unicode MS" w:cs="Arial Unicode MS"/>
+                <w:b/>
+              </w:rPr>
+              <w:t>Shutterstock</w:t>
+            </w:r>
+            <w:proofErr w:type="spellEnd"/>
+            <w:r>
+              <w:rPr>
+                <w:rFonts w:ascii="Arial Unicode MS" w:eastAsia="Arial Unicode MS" w:hAnsi="Arial Unicode MS" w:cs="Arial Unicode MS"/>
+                <w:b/>
+              </w:rPr>
+              <w:t xml:space="preserve"> (o URL o la ruta en </w:t>
+            </w:r>
+            <w:proofErr w:type="spellStart"/>
+            <w:r>
+              <w:rPr>
+                <w:rFonts w:ascii="Arial Unicode MS" w:eastAsia="Arial Unicode MS" w:hAnsi="Arial Unicode MS" w:cs="Arial Unicode MS"/>
+                <w:b/>
+              </w:rPr>
+              <w:t>AulaPlaneta</w:t>
+            </w:r>
+            <w:proofErr w:type="spellEnd"/>
+            <w:r>
+              <w:rPr>
+                <w:rFonts w:ascii="Arial Unicode MS" w:eastAsia="Arial Unicode MS" w:hAnsi="Arial Unicode MS" w:cs="Arial Unicode MS"/>
+                <w:b/>
+              </w:rPr>
+              <w:t>)</w:t>
             </w:r>
           </w:p>
         </w:tc>
@@ -5106,7 +5202,39 @@
                 <w:rFonts w:ascii="Arial Unicode MS" w:eastAsia="Arial Unicode MS" w:hAnsi="Arial Unicode MS" w:cs="Arial Unicode MS"/>
                 <w:b/>
               </w:rPr>
-              <w:t>Código Shutterstock (o URL o la ruta en AulaPlaneta)</w:t>
+              <w:t xml:space="preserve">Código </w:t>
+            </w:r>
+            <w:proofErr w:type="spellStart"/>
+            <w:r>
+              <w:rPr>
+                <w:rFonts w:ascii="Arial Unicode MS" w:eastAsia="Arial Unicode MS" w:hAnsi="Arial Unicode MS" w:cs="Arial Unicode MS"/>
+                <w:b/>
+              </w:rPr>
+              <w:t>Shutterstock</w:t>
+            </w:r>
+            <w:proofErr w:type="spellEnd"/>
+            <w:r>
+              <w:rPr>
+                <w:rFonts w:ascii="Arial Unicode MS" w:eastAsia="Arial Unicode MS" w:hAnsi="Arial Unicode MS" w:cs="Arial Unicode MS"/>
+                <w:b/>
+              </w:rPr>
+              <w:t xml:space="preserve"> (o URL o la ruta en </w:t>
+            </w:r>
+            <w:proofErr w:type="spellStart"/>
+            <w:r>
+              <w:rPr>
+                <w:rFonts w:ascii="Arial Unicode MS" w:eastAsia="Arial Unicode MS" w:hAnsi="Arial Unicode MS" w:cs="Arial Unicode MS"/>
+                <w:b/>
+              </w:rPr>
+              <w:t>AulaPlaneta</w:t>
+            </w:r>
+            <w:proofErr w:type="spellEnd"/>
+            <w:r>
+              <w:rPr>
+                <w:rFonts w:ascii="Arial Unicode MS" w:eastAsia="Arial Unicode MS" w:hAnsi="Arial Unicode MS" w:cs="Arial Unicode MS"/>
+                <w:b/>
+              </w:rPr>
+              <w:t>)</w:t>
             </w:r>
           </w:p>
         </w:tc>
@@ -5182,7 +5310,7 @@
                           </a:ln>
                           <a:extLst>
                             <a:ext uri="{53640926-AAD7-44d8-BBD7-CCE9431645EC}">
-                              <a14:shadowObscured xmlns:a14="http://schemas.microsoft.com/office/drawing/2010/main" xmlns:w="http://schemas.openxmlformats.org/wordprocessingml/2006/main" xmlns:w10="urn:schemas-microsoft-com:office:word" xmlns:v="urn:schemas-microsoft-com:vml" xmlns:o="urn:schemas-microsoft-com:office:office" xmlns:mv="urn:schemas-microsoft-com:mac:vml" xmlns:mo="http://schemas.microsoft.com/office/mac/office/2008/main" xmlns=""/>
+                              <a14:shadowObscured xmlns="" xmlns:mo="http://schemas.microsoft.com/office/mac/office/2008/main" xmlns:mv="urn:schemas-microsoft-com:mac:vml" xmlns:o="urn:schemas-microsoft-com:office:office" xmlns:v="urn:schemas-microsoft-com:vml" xmlns:w10="urn:schemas-microsoft-com:office:word" xmlns:w="http://schemas.openxmlformats.org/wordprocessingml/2006/main" xmlns:a14="http://schemas.microsoft.com/office/drawing/2010/main"/>
                             </a:ext>
                           </a:extLst>
                         </pic:spPr>
@@ -5272,7 +5400,21 @@
               <w:rPr>
                 <w:rFonts w:ascii="Arial Unicode MS" w:eastAsia="Arial Unicode MS" w:hAnsi="Arial Unicode MS" w:cs="Arial Unicode MS"/>
               </w:rPr>
-              <w:t>, como el cloruro de sodio (NaCl) o sal común. Esta propiedad hace posible que el agua de mar tenga una elevada concentración de sales.</w:t>
+              <w:t>, como el cloruro de sodio (</w:t>
+            </w:r>
+            <w:proofErr w:type="spellStart"/>
+            <w:r>
+              <w:rPr>
+                <w:rFonts w:ascii="Arial Unicode MS" w:eastAsia="Arial Unicode MS" w:hAnsi="Arial Unicode MS" w:cs="Arial Unicode MS"/>
+              </w:rPr>
+              <w:t>NaCl</w:t>
+            </w:r>
+            <w:proofErr w:type="spellEnd"/>
+            <w:r>
+              <w:rPr>
+                <w:rFonts w:ascii="Arial Unicode MS" w:eastAsia="Arial Unicode MS" w:hAnsi="Arial Unicode MS" w:cs="Arial Unicode MS"/>
+              </w:rPr>
+              <w:t>) o sal común. Esta propiedad hace posible que el agua de mar tenga una elevada concentración de sales.</w:t>
             </w:r>
           </w:p>
         </w:tc>
@@ -6113,7 +6255,23 @@
                 <w:rFonts w:ascii="Arial Unicode MS" w:eastAsia="Arial Unicode MS" w:hAnsi="Arial Unicode MS" w:cs="Arial Unicode MS"/>
                 <w:color w:val="000000"/>
               </w:rPr>
-              <w:t>Fotografía de tinta disolviendose en agua</w:t>
+              <w:t xml:space="preserve">Fotografía de tinta </w:t>
+            </w:r>
+            <w:proofErr w:type="spellStart"/>
+            <w:r>
+              <w:rPr>
+                <w:rFonts w:ascii="Arial Unicode MS" w:eastAsia="Arial Unicode MS" w:hAnsi="Arial Unicode MS" w:cs="Arial Unicode MS"/>
+                <w:color w:val="000000"/>
+              </w:rPr>
+              <w:t>disolviendose</w:t>
+            </w:r>
+            <w:proofErr w:type="spellEnd"/>
+            <w:r>
+              <w:rPr>
+                <w:rFonts w:ascii="Arial Unicode MS" w:eastAsia="Arial Unicode MS" w:hAnsi="Arial Unicode MS" w:cs="Arial Unicode MS"/>
+                <w:color w:val="000000"/>
+              </w:rPr>
+              <w:t xml:space="preserve"> en agua</w:t>
             </w:r>
             <w:r>
               <w:rPr>
@@ -6144,7 +6302,43 @@
                 <w:b/>
                 <w:color w:val="000000"/>
               </w:rPr>
-              <w:t>Código Shutterstock (o URL o la ruta en AulaPlaneta)</w:t>
+              <w:t xml:space="preserve">Código </w:t>
+            </w:r>
+            <w:proofErr w:type="spellStart"/>
+            <w:r>
+              <w:rPr>
+                <w:rFonts w:ascii="Arial Unicode MS" w:eastAsia="Arial Unicode MS" w:hAnsi="Arial Unicode MS" w:cs="Arial Unicode MS"/>
+                <w:b/>
+                <w:color w:val="000000"/>
+              </w:rPr>
+              <w:t>Shutterstock</w:t>
+            </w:r>
+            <w:proofErr w:type="spellEnd"/>
+            <w:r>
+              <w:rPr>
+                <w:rFonts w:ascii="Arial Unicode MS" w:eastAsia="Arial Unicode MS" w:hAnsi="Arial Unicode MS" w:cs="Arial Unicode MS"/>
+                <w:b/>
+                <w:color w:val="000000"/>
+              </w:rPr>
+              <w:t xml:space="preserve"> (o URL o la ruta en </w:t>
+            </w:r>
+            <w:proofErr w:type="spellStart"/>
+            <w:r>
+              <w:rPr>
+                <w:rFonts w:ascii="Arial Unicode MS" w:eastAsia="Arial Unicode MS" w:hAnsi="Arial Unicode MS" w:cs="Arial Unicode MS"/>
+                <w:b/>
+                <w:color w:val="000000"/>
+              </w:rPr>
+              <w:t>AulaPlaneta</w:t>
+            </w:r>
+            <w:proofErr w:type="spellEnd"/>
+            <w:r>
+              <w:rPr>
+                <w:rFonts w:ascii="Arial Unicode MS" w:eastAsia="Arial Unicode MS" w:hAnsi="Arial Unicode MS" w:cs="Arial Unicode MS"/>
+                <w:b/>
+                <w:color w:val="000000"/>
+              </w:rPr>
+              <w:t>)</w:t>
             </w:r>
           </w:p>
         </w:tc>
@@ -9197,12 +9391,21 @@
                 <w:b/>
               </w:rPr>
             </w:pPr>
-            <w:r>
-              <w:rPr>
-                <w:rFonts w:ascii="Arial Unicode MS" w:eastAsia="Arial Unicode MS" w:hAnsi="Arial Unicode MS" w:cs="Arial Unicode MS"/>
-                <w:b/>
-              </w:rPr>
-              <w:t xml:space="preserve">ºC </w:t>
+            <w:proofErr w:type="spellStart"/>
+            <w:r>
+              <w:rPr>
+                <w:rFonts w:ascii="Arial Unicode MS" w:eastAsia="Arial Unicode MS" w:hAnsi="Arial Unicode MS" w:cs="Arial Unicode MS"/>
+                <w:b/>
+              </w:rPr>
+              <w:t>ºC</w:t>
+            </w:r>
+            <w:proofErr w:type="spellEnd"/>
+            <w:r>
+              <w:rPr>
+                <w:rFonts w:ascii="Arial Unicode MS" w:eastAsia="Arial Unicode MS" w:hAnsi="Arial Unicode MS" w:cs="Arial Unicode MS"/>
+                <w:b/>
+              </w:rPr>
+              <w:t xml:space="preserve"> </w:t>
             </w:r>
           </w:p>
         </w:tc>
@@ -11153,7 +11356,43 @@
                 <w:b/>
                 <w:color w:val="000000"/>
               </w:rPr>
-              <w:t>Código Shutterstock (o URL o la ruta en AulaPlaneta)</w:t>
+              <w:t xml:space="preserve">Código </w:t>
+            </w:r>
+            <w:proofErr w:type="spellStart"/>
+            <w:r>
+              <w:rPr>
+                <w:rFonts w:ascii="Arial Unicode MS" w:eastAsia="Arial Unicode MS" w:hAnsi="Arial Unicode MS" w:cs="Arial Unicode MS"/>
+                <w:b/>
+                <w:color w:val="000000"/>
+              </w:rPr>
+              <w:t>Shutterstock</w:t>
+            </w:r>
+            <w:proofErr w:type="spellEnd"/>
+            <w:r>
+              <w:rPr>
+                <w:rFonts w:ascii="Arial Unicode MS" w:eastAsia="Arial Unicode MS" w:hAnsi="Arial Unicode MS" w:cs="Arial Unicode MS"/>
+                <w:b/>
+                <w:color w:val="000000"/>
+              </w:rPr>
+              <w:t xml:space="preserve"> (o URL o la ruta en </w:t>
+            </w:r>
+            <w:proofErr w:type="spellStart"/>
+            <w:r>
+              <w:rPr>
+                <w:rFonts w:ascii="Arial Unicode MS" w:eastAsia="Arial Unicode MS" w:hAnsi="Arial Unicode MS" w:cs="Arial Unicode MS"/>
+                <w:b/>
+                <w:color w:val="000000"/>
+              </w:rPr>
+              <w:t>AulaPlaneta</w:t>
+            </w:r>
+            <w:proofErr w:type="spellEnd"/>
+            <w:r>
+              <w:rPr>
+                <w:rFonts w:ascii="Arial Unicode MS" w:eastAsia="Arial Unicode MS" w:hAnsi="Arial Unicode MS" w:cs="Arial Unicode MS"/>
+                <w:b/>
+                <w:color w:val="000000"/>
+              </w:rPr>
+              <w:t>)</w:t>
             </w:r>
           </w:p>
         </w:tc>
@@ -11221,7 +11460,7 @@
                           </a:ln>
                           <a:extLst>
                             <a:ext uri="{53640926-AAD7-44d8-BBD7-CCE9431645EC}">
-                              <a14:shadowObscured xmlns:a14="http://schemas.microsoft.com/office/drawing/2010/main" xmlns:w="http://schemas.openxmlformats.org/wordprocessingml/2006/main" xmlns:w10="urn:schemas-microsoft-com:office:word" xmlns:v="urn:schemas-microsoft-com:vml" xmlns:o="urn:schemas-microsoft-com:office:office" xmlns:mv="urn:schemas-microsoft-com:mac:vml" xmlns:mo="http://schemas.microsoft.com/office/mac/office/2008/main" xmlns=""/>
+                              <a14:shadowObscured xmlns="" xmlns:mo="http://schemas.microsoft.com/office/mac/office/2008/main" xmlns:mv="urn:schemas-microsoft-com:mac:vml" xmlns:o="urn:schemas-microsoft-com:office:office" xmlns:v="urn:schemas-microsoft-com:vml" xmlns:w10="urn:schemas-microsoft-com:office:word" xmlns:w="http://schemas.openxmlformats.org/wordprocessingml/2006/main" xmlns:a14="http://schemas.microsoft.com/office/drawing/2010/main"/>
                             </a:ext>
                           </a:extLst>
                         </pic:spPr>
@@ -12174,7 +12413,23 @@
                 <w:rFonts w:ascii="Arial Unicode MS" w:eastAsia="Arial Unicode MS" w:hAnsi="Arial Unicode MS" w:cs="Arial Unicode MS"/>
                 <w:b w:val="0"/>
               </w:rPr>
-              <w:t>CN_09_09_fórmula_01</w:t>
+              <w:t>CN_09_09_f</w:t>
+            </w:r>
+            <w:r>
+              <w:rPr>
+                <w:rStyle w:val="Textoennegrita"/>
+                <w:rFonts w:ascii="Arial Unicode MS" w:eastAsia="Arial Unicode MS" w:hAnsi="Arial Unicode MS" w:cs="Arial Unicode MS"/>
+                <w:b w:val="0"/>
+              </w:rPr>
+              <w:t>o</w:t>
+            </w:r>
+            <w:r>
+              <w:rPr>
+                <w:rStyle w:val="Textoennegrita"/>
+                <w:rFonts w:ascii="Arial Unicode MS" w:eastAsia="Arial Unicode MS" w:hAnsi="Arial Unicode MS" w:cs="Arial Unicode MS"/>
+                <w:b w:val="0"/>
+              </w:rPr>
+              <w:t>rmula_01</w:t>
             </w:r>
           </w:p>
         </w:tc>
@@ -12884,7 +13139,23 @@
                 <w:rFonts w:ascii="Arial Unicode MS" w:eastAsia="Arial Unicode MS" w:hAnsi="Arial Unicode MS" w:cs="Arial Unicode MS"/>
                 <w:b w:val="0"/>
               </w:rPr>
-              <w:t>CN_09_09_fórmula_02</w:t>
+              <w:t>CN_09_09_f</w:t>
+            </w:r>
+            <w:r>
+              <w:rPr>
+                <w:rStyle w:val="Textoennegrita"/>
+                <w:rFonts w:ascii="Arial Unicode MS" w:eastAsia="Arial Unicode MS" w:hAnsi="Arial Unicode MS" w:cs="Arial Unicode MS"/>
+                <w:b w:val="0"/>
+              </w:rPr>
+              <w:t>o</w:t>
+            </w:r>
+            <w:r>
+              <w:rPr>
+                <w:rStyle w:val="Textoennegrita"/>
+                <w:rFonts w:ascii="Arial Unicode MS" w:eastAsia="Arial Unicode MS" w:hAnsi="Arial Unicode MS" w:cs="Arial Unicode MS"/>
+                <w:b w:val="0"/>
+              </w:rPr>
+              <w:t>rmula_02</w:t>
             </w:r>
           </w:p>
         </w:tc>
@@ -13551,7 +13822,15 @@
                 <w:rFonts w:ascii="Arial Unicode MS" w:eastAsia="Arial Unicode MS" w:hAnsi="Arial Unicode MS" w:cs="Arial Unicode MS"/>
                 <w:b w:val="0"/>
               </w:rPr>
-              <w:t>CN_09_09_fórmula_03</w:t>
+              <w:t>CN_09_09_fo</w:t>
+            </w:r>
+            <w:r>
+              <w:rPr>
+                <w:rStyle w:val="Textoennegrita"/>
+                <w:rFonts w:ascii="Arial Unicode MS" w:eastAsia="Arial Unicode MS" w:hAnsi="Arial Unicode MS" w:cs="Arial Unicode MS"/>
+                <w:b w:val="0"/>
+              </w:rPr>
+              <w:t>rmula_03</w:t>
             </w:r>
           </w:p>
         </w:tc>
@@ -14219,7 +14498,15 @@
                 <w:rFonts w:ascii="Arial Unicode MS" w:eastAsia="Arial Unicode MS" w:hAnsi="Arial Unicode MS" w:cs="Arial Unicode MS"/>
                 <w:b w:val="0"/>
               </w:rPr>
-              <w:t>CN_09_09_fórmula_04</w:t>
+              <w:t>CN_09_09_fo</w:t>
+            </w:r>
+            <w:r>
+              <w:rPr>
+                <w:rStyle w:val="Textoennegrita"/>
+                <w:rFonts w:ascii="Arial Unicode MS" w:eastAsia="Arial Unicode MS" w:hAnsi="Arial Unicode MS" w:cs="Arial Unicode MS"/>
+                <w:b w:val="0"/>
+              </w:rPr>
+              <w:t>rmula_04</w:t>
             </w:r>
           </w:p>
         </w:tc>
@@ -14812,7 +15099,27 @@
           <w:sz w:val="22"/>
           <w:szCs w:val="22"/>
         </w:rPr>
-        <w:t xml:space="preserve"> como: molaridad, molalidad y normalidad. </w:t>
+        <w:t xml:space="preserve"> como: molaridad, </w:t>
+      </w:r>
+      <w:proofErr w:type="spellStart"/>
+      <w:r>
+        <w:rPr>
+          <w:rStyle w:val="un"/>
+          <w:rFonts w:ascii="Arial Unicode MS" w:eastAsia="Arial Unicode MS" w:hAnsi="Arial Unicode MS" w:cs="Arial Unicode MS"/>
+          <w:sz w:val="22"/>
+          <w:szCs w:val="22"/>
+        </w:rPr>
+        <w:t>molalidad</w:t>
+      </w:r>
+      <w:proofErr w:type="spellEnd"/>
+      <w:r>
+        <w:rPr>
+          <w:rStyle w:val="un"/>
+          <w:rFonts w:ascii="Arial Unicode MS" w:eastAsia="Arial Unicode MS" w:hAnsi="Arial Unicode MS" w:cs="Arial Unicode MS"/>
+          <w:sz w:val="22"/>
+          <w:szCs w:val="22"/>
+        </w:rPr>
+        <w:t xml:space="preserve"> y normalidad. </w:t>
       </w:r>
     </w:p>
     <w:p>
@@ -14884,17 +15191,6 @@
         </w:rPr>
         <w:t>número de moles y de equivalentes-gramo.</w:t>
       </w:r>
-    </w:p>
-    <w:p>
-      <w:pPr>
-        <w:spacing w:after="0"/>
-        <w:jc w:val="both"/>
-        <w:rPr>
-          <w:rFonts w:ascii="Arial Unicode MS" w:eastAsia="Arial Unicode MS" w:hAnsi="Arial Unicode MS" w:cs="Arial Unicode MS"/>
-          <w:sz w:val="22"/>
-          <w:szCs w:val="22"/>
-        </w:rPr>
-      </w:pPr>
     </w:p>
     <w:p>
       <w:pPr>
@@ -14909,13 +15205,14 @@
     </w:p>
     <w:tbl>
       <w:tblPr>
-        <w:tblStyle w:val="Tablaconcuadrcula2"/>
+        <w:tblStyle w:val="Tablaconcuadrcula"/>
+        <w:tblpPr w:leftFromText="141" w:rightFromText="141" w:vertAnchor="text" w:horzAnchor="margin" w:tblpY="196"/>
         <w:tblW w:w="0" w:type="auto"/>
         <w:tblLook w:val="04A0" w:firstRow="1" w:lastRow="0" w:firstColumn="1" w:lastColumn="0" w:noHBand="0" w:noVBand="1"/>
       </w:tblPr>
       <w:tblGrid>
-        <w:gridCol w:w="2475"/>
-        <w:gridCol w:w="6353"/>
+        <w:gridCol w:w="2477"/>
+        <w:gridCol w:w="6351"/>
       </w:tblGrid>
       <w:tr>
         <w:tc>
@@ -14937,90 +15234,37 @@
                 <w:rFonts w:ascii="Arial Unicode MS" w:eastAsia="Arial Unicode MS" w:hAnsi="Arial Unicode MS" w:cs="Arial Unicode MS"/>
                 <w:b/>
               </w:rPr>
-              <w:lastRenderedPageBreak/>
-              <w:t>Destacado</w:t>
+              <w:t>Recuerda</w:t>
             </w:r>
           </w:p>
         </w:tc>
       </w:tr>
       <w:tr>
-        <w:trPr>
-          <w:trHeight w:val="198"/>
-        </w:trPr>
-        <w:tc>
-          <w:tcPr>
-            <w:tcW w:w="2475" w:type="dxa"/>
-          </w:tcPr>
-          <w:p>
-            <w:pPr>
-              <w:jc w:val="both"/>
-              <w:rPr>
-                <w:rFonts w:ascii="Arial Unicode MS" w:eastAsia="Arial Unicode MS" w:hAnsi="Arial Unicode MS" w:cs="Arial Unicode MS"/>
-                <w:b/>
-              </w:rPr>
-            </w:pPr>
-            <w:r>
-              <w:rPr>
-                <w:rFonts w:ascii="Arial Unicode MS" w:eastAsia="Arial Unicode MS" w:hAnsi="Arial Unicode MS" w:cs="Arial Unicode MS"/>
-                <w:b/>
-              </w:rPr>
-              <w:t>Título</w:t>
-            </w:r>
-          </w:p>
-        </w:tc>
-        <w:tc>
-          <w:tcPr>
-            <w:tcW w:w="6353" w:type="dxa"/>
-          </w:tcPr>
-          <w:p>
-            <w:pPr>
-              <w:pStyle w:val="Ttulo4"/>
-              <w:spacing w:before="345" w:after="195"/>
-              <w:jc w:val="both"/>
-              <w:outlineLvl w:val="3"/>
-              <w:rPr>
-                <w:rFonts w:ascii="Arial Unicode MS" w:eastAsia="Arial Unicode MS" w:hAnsi="Arial Unicode MS" w:cs="Arial Unicode MS"/>
-                <w:b/>
-                <w:i w:val="0"/>
-                <w:color w:val="auto"/>
-              </w:rPr>
-            </w:pPr>
-            <w:r>
-              <w:rPr>
-                <w:rFonts w:ascii="Arial Unicode MS" w:eastAsia="Arial Unicode MS" w:hAnsi="Arial Unicode MS" w:cs="Arial Unicode MS"/>
-                <w:b/>
-                <w:bCs/>
-                <w:i w:val="0"/>
-                <w:color w:val="auto"/>
-              </w:rPr>
-              <w:t xml:space="preserve">Conversión de gramos a moles </w:t>
-            </w:r>
-          </w:p>
-        </w:tc>
-      </w:tr>
-      <w:tr>
-        <w:tc>
-          <w:tcPr>
-            <w:tcW w:w="2475" w:type="dxa"/>
-          </w:tcPr>
-          <w:p>
-            <w:pPr>
-              <w:jc w:val="both"/>
-              <w:rPr>
-                <w:rFonts w:ascii="Arial Unicode MS" w:eastAsia="Arial Unicode MS" w:hAnsi="Arial Unicode MS" w:cs="Arial Unicode MS"/>
-              </w:rPr>
-            </w:pPr>
-            <w:r>
-              <w:rPr>
-                <w:rFonts w:ascii="Arial Unicode MS" w:eastAsia="Arial Unicode MS" w:hAnsi="Arial Unicode MS" w:cs="Arial Unicode MS"/>
-              </w:rPr>
+        <w:tc>
+          <w:tcPr>
+            <w:tcW w:w="2477" w:type="dxa"/>
+          </w:tcPr>
+          <w:p>
+            <w:pPr>
+              <w:jc w:val="both"/>
+              <w:rPr>
+                <w:rFonts w:ascii="Arial Unicode MS" w:eastAsia="Arial Unicode MS" w:hAnsi="Arial Unicode MS" w:cs="Arial Unicode MS"/>
+                <w:b/>
+              </w:rPr>
+            </w:pPr>
+            <w:r>
+              <w:rPr>
+                <w:rFonts w:ascii="Arial Unicode MS" w:eastAsia="Arial Unicode MS" w:hAnsi="Arial Unicode MS" w:cs="Arial Unicode MS"/>
+                <w:b/>
+              </w:rPr>
+              <w:lastRenderedPageBreak/>
               <w:t>Contenido</w:t>
             </w:r>
           </w:p>
         </w:tc>
         <w:tc>
           <w:tcPr>
-            <w:tcW w:w="6353" w:type="dxa"/>
+            <w:tcW w:w="6351" w:type="dxa"/>
           </w:tcPr>
           <w:p>
             <w:pPr>
@@ -15047,19 +15291,7 @@
               <w:rPr>
                 <w:rFonts w:ascii="Arial Unicode MS" w:eastAsia="Arial Unicode MS" w:hAnsi="Arial Unicode MS" w:cs="Arial Unicode MS"/>
               </w:rPr>
-              <w:t>de un compuesto es igual a la masa molecular</w:t>
-            </w:r>
-            <w:r>
-              <w:rPr>
-                <w:rFonts w:ascii="Arial Unicode MS" w:eastAsia="Arial Unicode MS" w:hAnsi="Arial Unicode MS" w:cs="Arial Unicode MS"/>
-              </w:rPr>
-              <w:t>,</w:t>
-            </w:r>
-            <w:r>
-              <w:rPr>
-                <w:rFonts w:ascii="Arial Unicode MS" w:eastAsia="Arial Unicode MS" w:hAnsi="Arial Unicode MS" w:cs="Arial Unicode MS"/>
-              </w:rPr>
-              <w:t xml:space="preserve"> pero expresada en </w:t>
+              <w:t xml:space="preserve">de un compuesto es igual a la masa molecular, pero expresada en </w:t>
             </w:r>
             <w:r>
               <w:rPr>
@@ -15108,335 +15340,45 @@
               <w:rPr>
                 <w:rFonts w:ascii="Arial Unicode MS" w:eastAsia="Arial Unicode MS" w:hAnsi="Arial Unicode MS" w:cs="Arial Unicode MS"/>
               </w:rPr>
-              <w:t xml:space="preserve"> </w:t>
-            </w:r>
-            <w:r>
-              <w:rPr>
-                <w:rFonts w:ascii="Arial Unicode MS" w:eastAsia="Arial Unicode MS" w:hAnsi="Arial Unicode MS" w:cs="Arial Unicode MS"/>
-              </w:rPr>
-              <w:t xml:space="preserve">en </w:t>
-            </w:r>
-            <w:r>
-              <w:rPr>
-                <w:rFonts w:ascii="Arial Unicode MS" w:eastAsia="Arial Unicode MS" w:hAnsi="Arial Unicode MS" w:cs="Arial Unicode MS"/>
-                <w:b/>
-              </w:rPr>
-              <w:t>moles.</w:t>
-            </w:r>
-          </w:p>
-          <w:p>
-            <w:pPr>
-              <w:jc w:val="both"/>
-              <w:rPr>
-                <w:rFonts w:ascii="Arial Unicode MS" w:eastAsia="Arial Unicode MS" w:hAnsi="Arial Unicode MS" w:cs="Arial Unicode MS"/>
-                <w:b/>
-              </w:rPr>
-            </w:pPr>
-          </w:p>
-          <w:p>
-            <w:pPr>
-              <w:jc w:val="both"/>
-              <w:rPr>
-                <w:rFonts w:ascii="Arial Unicode MS" w:eastAsia="Arial Unicode MS" w:hAnsi="Arial Unicode MS" w:cs="Arial Unicode MS"/>
-              </w:rPr>
-            </w:pPr>
-            <w:r>
-              <w:rPr>
-                <w:rFonts w:ascii="Arial Unicode MS" w:eastAsia="Arial Unicode MS" w:hAnsi="Arial Unicode MS" w:cs="Arial Unicode MS"/>
-              </w:rPr>
-              <w:t>Por e</w:t>
-            </w:r>
-            <w:r>
-              <w:rPr>
-                <w:rFonts w:ascii="Arial Unicode MS" w:eastAsia="Arial Unicode MS" w:hAnsi="Arial Unicode MS" w:cs="Arial Unicode MS"/>
-              </w:rPr>
-              <w:t>jemplo</w:t>
-            </w:r>
-            <w:r>
-              <w:rPr>
-                <w:rFonts w:ascii="Arial Unicode MS" w:eastAsia="Arial Unicode MS" w:hAnsi="Arial Unicode MS" w:cs="Arial Unicode MS"/>
-              </w:rPr>
-              <w:t>:</w:t>
-            </w:r>
-          </w:p>
-          <w:p>
-            <w:pPr>
-              <w:pStyle w:val="u"/>
-              <w:shd w:val="clear" w:color="auto" w:fill="FFFFFF"/>
-              <w:spacing w:before="0" w:beforeAutospacing="0" w:after="0" w:afterAutospacing="0" w:line="345" w:lineRule="atLeast"/>
-              <w:jc w:val="both"/>
-              <w:rPr>
-                <w:rStyle w:val="un"/>
-                <w:rFonts w:ascii="Arial Unicode MS" w:eastAsia="Arial Unicode MS" w:hAnsi="Arial Unicode MS" w:cs="Arial Unicode MS"/>
-              </w:rPr>
-            </w:pPr>
-            <w:r>
-              <w:rPr>
-                <w:rStyle w:val="un"/>
-                <w:rFonts w:ascii="Arial Unicode MS" w:eastAsia="Arial Unicode MS" w:hAnsi="Arial Unicode MS" w:cs="Arial Unicode MS"/>
-              </w:rPr>
-              <w:t xml:space="preserve">Calcular el número de moles </w:t>
-            </w:r>
-            <w:r>
-              <w:rPr>
-                <w:rStyle w:val="un"/>
-                <w:rFonts w:ascii="Arial Unicode MS" w:eastAsia="Arial Unicode MS" w:hAnsi="Arial Unicode MS" w:cs="Arial Unicode MS"/>
-              </w:rPr>
-              <w:t>que hay en 38</w:t>
-            </w:r>
-            <w:r>
-              <w:rPr>
-                <w:rStyle w:val="un"/>
-                <w:rFonts w:ascii="Arial Unicode MS" w:eastAsia="Arial Unicode MS" w:hAnsi="Arial Unicode MS" w:cs="Arial Unicode MS"/>
-              </w:rPr>
-              <w:t xml:space="preserve"> gramos de </w:t>
-            </w:r>
-            <w:r>
-              <w:rPr>
-                <w:rStyle w:val="un"/>
-                <w:rFonts w:ascii="Arial Unicode MS" w:eastAsia="Arial Unicode MS" w:hAnsi="Arial Unicode MS" w:cs="Arial Unicode MS"/>
-              </w:rPr>
-              <w:t>H</w:t>
-            </w:r>
-            <w:r>
-              <w:rPr>
-                <w:rStyle w:val="un"/>
-                <w:rFonts w:ascii="Arial Unicode MS" w:eastAsia="Arial Unicode MS" w:hAnsi="Arial Unicode MS" w:cs="Arial Unicode MS"/>
-                <w:vertAlign w:val="subscript"/>
-              </w:rPr>
-              <w:t>2</w:t>
-            </w:r>
-            <w:r>
-              <w:rPr>
-                <w:rStyle w:val="un"/>
-                <w:rFonts w:ascii="Arial Unicode MS" w:eastAsia="Arial Unicode MS" w:hAnsi="Arial Unicode MS" w:cs="Arial Unicode MS"/>
-              </w:rPr>
-              <w:t xml:space="preserve">O. </w:t>
-            </w:r>
-          </w:p>
-          <w:p>
-            <w:pPr>
-              <w:pStyle w:val="u"/>
-              <w:shd w:val="clear" w:color="auto" w:fill="FFFFFF"/>
-              <w:spacing w:before="0" w:beforeAutospacing="0" w:after="0" w:afterAutospacing="0" w:line="345" w:lineRule="atLeast"/>
-              <w:jc w:val="both"/>
-              <w:rPr>
-                <w:rStyle w:val="un"/>
-                <w:rFonts w:ascii="Arial Unicode MS" w:eastAsia="Arial Unicode MS" w:hAnsi="Arial Unicode MS" w:cs="Arial Unicode MS"/>
-              </w:rPr>
-            </w:pPr>
-          </w:p>
-          <w:p>
-            <w:pPr>
-              <w:pStyle w:val="u"/>
-              <w:shd w:val="clear" w:color="auto" w:fill="FFFFFF"/>
-              <w:spacing w:before="0" w:beforeAutospacing="0" w:after="0" w:afterAutospacing="0" w:line="345" w:lineRule="atLeast"/>
-              <w:jc w:val="both"/>
-              <w:rPr>
-                <w:rStyle w:val="un"/>
-                <w:rFonts w:ascii="Arial Unicode MS" w:eastAsia="Arial Unicode MS" w:hAnsi="Arial Unicode MS" w:cs="Arial Unicode MS"/>
-              </w:rPr>
-            </w:pPr>
-            <w:r>
-              <w:rPr>
-                <w:rStyle w:val="un"/>
-                <w:rFonts w:ascii="Arial Unicode MS" w:eastAsia="Arial Unicode MS" w:hAnsi="Arial Unicode MS" w:cs="Arial Unicode MS"/>
-              </w:rPr>
-              <w:t>La masa molar del H</w:t>
-            </w:r>
-            <w:r>
-              <w:rPr>
-                <w:rStyle w:val="un"/>
-                <w:rFonts w:ascii="Arial Unicode MS" w:eastAsia="Arial Unicode MS" w:hAnsi="Arial Unicode MS" w:cs="Arial Unicode MS"/>
-                <w:vertAlign w:val="subscript"/>
-              </w:rPr>
-              <w:t>2</w:t>
-            </w:r>
-            <w:r>
-              <w:rPr>
-                <w:rStyle w:val="un"/>
-                <w:rFonts w:ascii="Arial Unicode MS" w:eastAsia="Arial Unicode MS" w:hAnsi="Arial Unicode MS" w:cs="Arial Unicode MS"/>
-              </w:rPr>
-              <w:t>O es de 18 g/mol</w:t>
-            </w:r>
-          </w:p>
-          <w:p>
-            <w:pPr>
-              <w:pStyle w:val="u"/>
-              <w:shd w:val="clear" w:color="auto" w:fill="FFFFFF"/>
-              <w:spacing w:before="0" w:beforeAutospacing="0" w:after="0" w:afterAutospacing="0" w:line="345" w:lineRule="atLeast"/>
-              <w:jc w:val="both"/>
-              <w:rPr>
-                <w:rStyle w:val="un"/>
-                <w:rFonts w:ascii="Arial Unicode MS" w:eastAsia="Arial Unicode MS" w:hAnsi="Arial Unicode MS" w:cs="Arial Unicode MS"/>
-              </w:rPr>
-            </w:pPr>
-          </w:p>
-          <w:tbl>
-            <w:tblPr>
-              <w:tblStyle w:val="Tablaconcuadrcula"/>
-              <w:tblW w:w="0" w:type="auto"/>
-              <w:tblBorders>
-                <w:top w:val="none" w:sz="0" w:space="0" w:color="auto"/>
-                <w:left w:val="none" w:sz="0" w:space="0" w:color="auto"/>
-                <w:bottom w:val="none" w:sz="0" w:space="0" w:color="auto"/>
-                <w:right w:val="none" w:sz="0" w:space="0" w:color="auto"/>
-                <w:insideH w:val="none" w:sz="0" w:space="0" w:color="auto"/>
-                <w:insideV w:val="none" w:sz="0" w:space="0" w:color="auto"/>
-              </w:tblBorders>
-              <w:tblLook w:val="04A0" w:firstRow="1" w:lastRow="0" w:firstColumn="1" w:lastColumn="0" w:noHBand="0" w:noVBand="1"/>
-            </w:tblPr>
-            <w:tblGrid>
-              <w:gridCol w:w="6122"/>
-            </w:tblGrid>
-            <w:tr>
-              <w:tc>
-                <w:tcPr>
-                  <w:tcW w:w="6122" w:type="dxa"/>
-                </w:tcPr>
-                <w:p>
-                  <w:pPr>
-                    <w:pStyle w:val="u"/>
-                    <w:spacing w:before="0" w:beforeAutospacing="0" w:after="0" w:afterAutospacing="0" w:line="345" w:lineRule="atLeast"/>
-                    <w:jc w:val="both"/>
-                    <w:rPr>
-                      <w:rStyle w:val="un"/>
-                      <w:rFonts w:ascii="Arial Unicode MS" w:eastAsia="Arial Unicode MS" w:hAnsi="Arial Unicode MS" w:cs="Arial Unicode MS"/>
-                    </w:rPr>
-                  </w:pPr>
-                  <w:r>
-                    <w:rPr>
-                      <w:rStyle w:val="un"/>
-                      <w:rFonts w:ascii="Arial Unicode MS" w:eastAsia="Arial Unicode MS" w:hAnsi="Arial Unicode MS" w:cs="Arial Unicode MS"/>
-                      <w:noProof/>
-                    </w:rPr>
-                    <w:drawing>
-                      <wp:inline distT="0" distB="0" distL="0" distR="0" wp14:anchorId="2CDE8B32" wp14:editId="388CB865">
-                        <wp:extent cx="3477789" cy="427421"/>
-                        <wp:effectExtent l="0" t="0" r="8890" b="0"/>
-                        <wp:docPr id="24" name="Imagen 24" descr="C:\Users\LyzMarcela\Downloads\CN_09_09_fórmula_06.gif"/>
-                        <wp:cNvGraphicFramePr>
-                          <a:graphicFrameLocks xmlns:a="http://schemas.openxmlformats.org/drawingml/2006/main" noChangeAspect="1"/>
-                        </wp:cNvGraphicFramePr>
-                        <a:graphic xmlns:a="http://schemas.openxmlformats.org/drawingml/2006/main">
-                          <a:graphicData uri="http://schemas.openxmlformats.org/drawingml/2006/picture">
-                            <pic:pic xmlns:pic="http://schemas.openxmlformats.org/drawingml/2006/picture">
-                              <pic:nvPicPr>
-                                <pic:cNvPr id="0" name="Picture 37" descr="C:\Users\LyzMarcela\Downloads\CN_09_09_fórmula_06.gif"/>
-                                <pic:cNvPicPr>
-                                  <a:picLocks noChangeAspect="1" noChangeArrowheads="1"/>
-                                </pic:cNvPicPr>
-                              </pic:nvPicPr>
-                              <pic:blipFill>
-                                <a:blip r:embed="rId23">
-                                  <a:extLst>
-                                    <a:ext uri="{28A0092B-C50C-407E-A947-70E740481C1C}">
-                                      <a14:useLocalDpi xmlns:a14="http://schemas.microsoft.com/office/drawing/2010/main" val="0"/>
-                                    </a:ext>
-                                  </a:extLst>
-                                </a:blip>
-                                <a:srcRect/>
-                                <a:stretch>
-                                  <a:fillRect/>
-                                </a:stretch>
-                              </pic:blipFill>
-                              <pic:spPr bwMode="auto">
-                                <a:xfrm>
-                                  <a:off x="0" y="0"/>
-                                  <a:ext cx="3591704" cy="441421"/>
-                                </a:xfrm>
-                                <a:prstGeom prst="rect">
-                                  <a:avLst/>
-                                </a:prstGeom>
-                                <a:noFill/>
-                                <a:ln>
-                                  <a:noFill/>
-                                </a:ln>
-                              </pic:spPr>
-                            </pic:pic>
-                          </a:graphicData>
-                        </a:graphic>
-                      </wp:inline>
-                    </w:drawing>
-                  </w:r>
-                </w:p>
-              </w:tc>
-            </w:tr>
-            <w:tr>
-              <w:tc>
-                <w:tcPr>
-                  <w:tcW w:w="6122" w:type="dxa"/>
-                </w:tcPr>
-                <w:p>
-                  <w:pPr>
-                    <w:pStyle w:val="u"/>
-                    <w:spacing w:before="0" w:beforeAutospacing="0" w:after="0" w:afterAutospacing="0" w:line="345" w:lineRule="atLeast"/>
-                    <w:jc w:val="center"/>
-                    <w:rPr>
-                      <w:rStyle w:val="un"/>
-                      <w:rFonts w:ascii="Arial Unicode MS" w:eastAsia="Arial Unicode MS" w:hAnsi="Arial Unicode MS" w:cs="Arial Unicode MS"/>
-                    </w:rPr>
-                  </w:pPr>
-                  <w:r>
-                    <w:rPr>
-                      <w:rStyle w:val="Textoennegrita"/>
-                      <w:rFonts w:ascii="Arial Unicode MS" w:eastAsia="Arial Unicode MS" w:hAnsi="Arial Unicode MS" w:cs="Arial Unicode MS"/>
-                      <w:b w:val="0"/>
-                    </w:rPr>
-                    <w:t>CN_09_09_fórmula_0</w:t>
-                  </w:r>
-                  <w:r>
-                    <w:rPr>
-                      <w:rStyle w:val="Textoennegrita"/>
-                      <w:rFonts w:ascii="Arial Unicode MS" w:eastAsia="Arial Unicode MS" w:hAnsi="Arial Unicode MS" w:cs="Arial Unicode MS"/>
-                      <w:b w:val="0"/>
-                    </w:rPr>
-                    <w:t>5</w:t>
-                  </w:r>
-                </w:p>
-              </w:tc>
-            </w:tr>
-          </w:tbl>
-          <w:p>
-            <w:pPr>
-              <w:pStyle w:val="u"/>
-              <w:shd w:val="clear" w:color="auto" w:fill="FFFFFF"/>
-              <w:spacing w:before="0" w:beforeAutospacing="0" w:after="0" w:afterAutospacing="0" w:line="345" w:lineRule="atLeast"/>
-              <w:jc w:val="both"/>
-              <w:rPr>
-                <w:rStyle w:val="un"/>
-                <w:rFonts w:ascii="Arial Unicode MS" w:eastAsia="Arial Unicode MS" w:hAnsi="Arial Unicode MS" w:cs="Arial Unicode MS"/>
-              </w:rPr>
-            </w:pPr>
-          </w:p>
-          <w:p>
-            <w:pPr>
-              <w:pStyle w:val="u"/>
-              <w:shd w:val="clear" w:color="auto" w:fill="FFFFFF"/>
-              <w:spacing w:before="0" w:beforeAutospacing="0" w:after="0" w:afterAutospacing="0" w:line="345" w:lineRule="atLeast"/>
-              <w:jc w:val="both"/>
-              <w:rPr>
-                <w:rStyle w:val="un"/>
-                <w:rFonts w:ascii="Arial Unicode MS" w:eastAsia="Arial Unicode MS" w:hAnsi="Arial Unicode MS" w:cs="Arial Unicode MS"/>
-              </w:rPr>
-            </w:pPr>
-          </w:p>
-          <w:p>
-            <w:pPr>
-              <w:pStyle w:val="Prrafodelista"/>
-              <w:tabs>
-                <w:tab w:val="left" w:pos="1164"/>
-              </w:tabs>
-              <w:ind w:left="1080"/>
-              <w:jc w:val="both"/>
-              <w:rPr>
-                <w:rFonts w:ascii="Arial Unicode MS" w:eastAsia="Arial Unicode MS" w:hAnsi="Arial Unicode MS" w:cs="Arial Unicode MS"/>
+              <w:t xml:space="preserve"> en </w:t>
+            </w:r>
+            <w:r>
+              <w:rPr>
+                <w:rFonts w:ascii="Arial Unicode MS" w:eastAsia="Arial Unicode MS" w:hAnsi="Arial Unicode MS" w:cs="Arial Unicode MS"/>
+                <w:b/>
+              </w:rPr>
+              <w:t>moles</w:t>
+            </w:r>
+            <w:r>
+              <w:rPr>
+                <w:rFonts w:ascii="Arial Unicode MS" w:eastAsia="Arial Unicode MS" w:hAnsi="Arial Unicode MS" w:cs="Arial Unicode MS"/>
+              </w:rPr>
+              <w:t>.</w:t>
+            </w:r>
+          </w:p>
+          <w:p>
+            <w:pPr>
+              <w:jc w:val="both"/>
+              <w:rPr>
+                <w:rFonts w:ascii="Arial Unicode MS" w:eastAsia="Arial Unicode MS" w:hAnsi="Arial Unicode MS" w:cs="Arial Unicode MS"/>
+                <w:lang w:val="es-ES_tradnl" w:eastAsia="es-CO"/>
               </w:rPr>
             </w:pPr>
           </w:p>
         </w:tc>
       </w:tr>
     </w:tbl>
+    <w:p>
+      <w:pPr>
+        <w:spacing w:after="0"/>
+        <w:jc w:val="both"/>
+        <w:rPr>
+          <w:rFonts w:ascii="Arial Unicode MS" w:eastAsia="Arial Unicode MS" w:hAnsi="Arial Unicode MS" w:cs="Arial Unicode MS"/>
+          <w:sz w:val="22"/>
+          <w:szCs w:val="22"/>
+        </w:rPr>
+      </w:pPr>
+    </w:p>
     <w:p>
       <w:pPr>
         <w:shd w:val="clear" w:color="auto" w:fill="FFFFFF"/>
@@ -15830,7 +15772,6 @@
                 <w:rFonts w:ascii="Arial Unicode MS" w:eastAsia="Arial Unicode MS" w:hAnsi="Arial Unicode MS" w:cs="Arial Unicode MS"/>
                 <w:b/>
               </w:rPr>
-              <w:lastRenderedPageBreak/>
               <w:t>Ubicación en Aula Planeta</w:t>
             </w:r>
           </w:p>
@@ -15901,6 +15842,7 @@
               <w:rPr>
                 <w:rFonts w:ascii="Arial Unicode MS" w:eastAsia="Arial Unicode MS" w:hAnsi="Arial Unicode MS" w:cs="Arial Unicode MS"/>
               </w:rPr>
+              <w:lastRenderedPageBreak/>
               <w:t>Cambiar el título “</w:t>
             </w:r>
             <w:r>
@@ -15957,7 +15899,7 @@
                           <pic:cNvPicPr/>
                         </pic:nvPicPr>
                         <pic:blipFill rotWithShape="1">
-                          <a:blip r:embed="rId24">
+                          <a:blip r:embed="rId23">
                             <a:extLst>
                               <a:ext uri="{28A0092B-C50C-407E-A947-70E740481C1C}">
                                 <a14:useLocalDpi xmlns:a14="http://schemas.microsoft.com/office/drawing/2010/main" val="0"/>
@@ -15980,7 +15922,7 @@
                           </a:ln>
                           <a:extLst>
                             <a:ext uri="{53640926-AAD7-44d8-BBD7-CCE9431645EC}">
-                              <a14:shadowObscured xmlns:a14="http://schemas.microsoft.com/office/drawing/2010/main" xmlns:w="http://schemas.openxmlformats.org/wordprocessingml/2006/main" xmlns:w10="urn:schemas-microsoft-com:office:word" xmlns:v="urn:schemas-microsoft-com:vml" xmlns:o="urn:schemas-microsoft-com:office:office" xmlns:mv="urn:schemas-microsoft-com:mac:vml" xmlns:mo="http://schemas.microsoft.com/office/mac/office/2008/main" xmlns=""/>
+                              <a14:shadowObscured xmlns="" xmlns:mo="http://schemas.microsoft.com/office/mac/office/2008/main" xmlns:mv="urn:schemas-microsoft-com:mac:vml" xmlns:o="urn:schemas-microsoft-com:office:office" xmlns:v="urn:schemas-microsoft-com:vml" xmlns:w10="urn:schemas-microsoft-com:office:word" xmlns:w="http://schemas.openxmlformats.org/wordprocessingml/2006/main" xmlns:a14="http://schemas.microsoft.com/office/drawing/2010/main"/>
                             </a:ext>
                           </a:extLst>
                         </pic:spPr>
@@ -16037,6 +15979,7 @@
                 <w:rFonts w:ascii="Arial Unicode MS" w:eastAsia="Arial Unicode MS" w:hAnsi="Arial Unicode MS" w:cs="Arial Unicode MS"/>
                 <w:b/>
               </w:rPr>
+              <w:lastRenderedPageBreak/>
               <w:t>Título</w:t>
             </w:r>
           </w:p>
@@ -16398,7 +16341,7 @@
                           </pic:cNvPicPr>
                         </pic:nvPicPr>
                         <pic:blipFill>
-                          <a:blip r:embed="rId25">
+                          <a:blip r:embed="rId24">
                             <a:extLst>
                               <a:ext uri="{28A0092B-C50C-407E-A947-70E740481C1C}">
                                 <a14:useLocalDpi xmlns:a14="http://schemas.microsoft.com/office/drawing/2010/main" val="0"/>
@@ -16456,7 +16399,7 @@
                 <w:rFonts w:ascii="Arial Unicode MS" w:eastAsia="Arial Unicode MS" w:hAnsi="Arial Unicode MS" w:cs="Arial Unicode MS"/>
                 <w:b w:val="0"/>
               </w:rPr>
-              <w:t>CN_09_09_fórmula_0</w:t>
+              <w:t>CN_09_09_f</w:t>
             </w:r>
             <w:r>
               <w:rPr>
@@ -16464,7 +16407,23 @@
                 <w:rFonts w:ascii="Arial Unicode MS" w:eastAsia="Arial Unicode MS" w:hAnsi="Arial Unicode MS" w:cs="Arial Unicode MS"/>
                 <w:b w:val="0"/>
               </w:rPr>
-              <w:t>6</w:t>
+              <w:t>o</w:t>
+            </w:r>
+            <w:r>
+              <w:rPr>
+                <w:rStyle w:val="Textoennegrita"/>
+                <w:rFonts w:ascii="Arial Unicode MS" w:eastAsia="Arial Unicode MS" w:hAnsi="Arial Unicode MS" w:cs="Arial Unicode MS"/>
+                <w:b w:val="0"/>
+              </w:rPr>
+              <w:t>rmula_0</w:t>
+            </w:r>
+            <w:r>
+              <w:rPr>
+                <w:rStyle w:val="Textoennegrita"/>
+                <w:rFonts w:ascii="Arial Unicode MS" w:eastAsia="Arial Unicode MS" w:hAnsi="Arial Unicode MS" w:cs="Arial Unicode MS"/>
+                <w:b w:val="0"/>
+              </w:rPr>
+              <w:t>5</w:t>
             </w:r>
           </w:p>
         </w:tc>
@@ -16512,7 +16471,6 @@
                 <w:rFonts w:ascii="Arial Unicode MS" w:eastAsia="Arial Unicode MS" w:hAnsi="Arial Unicode MS" w:cs="Arial Unicode MS"/>
                 <w:b/>
               </w:rPr>
-              <w:lastRenderedPageBreak/>
               <w:t>Practica: recurso nuevo</w:t>
             </w:r>
           </w:p>
@@ -16648,6 +16606,7 @@
                 <w:rFonts w:ascii="Arial Unicode MS" w:eastAsia="Arial Unicode MS" w:hAnsi="Arial Unicode MS" w:cs="Arial Unicode MS"/>
                 <w:b/>
               </w:rPr>
+              <w:lastRenderedPageBreak/>
               <w:t>Descripción</w:t>
             </w:r>
           </w:p>
@@ -16742,8 +16701,9 @@
           <w:sz w:val="26"/>
           <w:szCs w:val="26"/>
         </w:rPr>
-        <w:t>La m</w:t>
-      </w:r>
+        <w:t xml:space="preserve">La </w:t>
+      </w:r>
+      <w:proofErr w:type="spellStart"/>
       <w:r>
         <w:rPr>
           <w:rFonts w:ascii="Arial Unicode MS" w:eastAsia="Arial Unicode MS" w:hAnsi="Arial Unicode MS" w:cs="Arial Unicode MS"/>
@@ -16751,8 +16711,18 @@
           <w:sz w:val="26"/>
           <w:szCs w:val="26"/>
         </w:rPr>
+        <w:t>m</w:t>
+      </w:r>
+      <w:r>
+        <w:rPr>
+          <w:rFonts w:ascii="Arial Unicode MS" w:eastAsia="Arial Unicode MS" w:hAnsi="Arial Unicode MS" w:cs="Arial Unicode MS"/>
+          <w:b/>
+          <w:sz w:val="26"/>
+          <w:szCs w:val="26"/>
+        </w:rPr>
         <w:t>olalidad</w:t>
       </w:r>
+      <w:proofErr w:type="spellEnd"/>
       <w:r>
         <w:rPr>
           <w:rStyle w:val="un"/>
@@ -16794,6 +16764,7 @@
         </w:rPr>
         <w:t xml:space="preserve"> </w:t>
       </w:r>
+      <w:proofErr w:type="spellStart"/>
       <w:r>
         <w:rPr>
           <w:rStyle w:val="Textoennegrita"/>
@@ -16812,6 +16783,7 @@
         </w:rPr>
         <w:t>olalidad</w:t>
       </w:r>
+      <w:proofErr w:type="spellEnd"/>
       <w:r>
         <w:rPr>
           <w:rStyle w:val="apple-converted-space"/>
@@ -16922,7 +16894,7 @@
                           </pic:cNvPicPr>
                         </pic:nvPicPr>
                         <pic:blipFill>
-                          <a:blip r:embed="rId26">
+                          <a:blip r:embed="rId25">
                             <a:extLst>
                               <a:ext uri="{28A0092B-C50C-407E-A947-70E740481C1C}">
                                 <a14:useLocalDpi xmlns:a14="http://schemas.microsoft.com/office/drawing/2010/main" val="0"/>
@@ -16980,7 +16952,23 @@
                 <w:rFonts w:ascii="Arial Unicode MS" w:eastAsia="Arial Unicode MS" w:hAnsi="Arial Unicode MS" w:cs="Arial Unicode MS"/>
                 <w:b w:val="0"/>
               </w:rPr>
-              <w:t>CN_09_09_fórmula_07</w:t>
+              <w:t>CN_09_09_fo</w:t>
+            </w:r>
+            <w:r>
+              <w:rPr>
+                <w:rStyle w:val="Textoennegrita"/>
+                <w:rFonts w:ascii="Arial Unicode MS" w:eastAsia="Arial Unicode MS" w:hAnsi="Arial Unicode MS" w:cs="Arial Unicode MS"/>
+                <w:b w:val="0"/>
+              </w:rPr>
+              <w:t>rmula_0</w:t>
+            </w:r>
+            <w:r>
+              <w:rPr>
+                <w:rStyle w:val="Textoennegrita"/>
+                <w:rFonts w:ascii="Arial Unicode MS" w:eastAsia="Arial Unicode MS" w:hAnsi="Arial Unicode MS" w:cs="Arial Unicode MS"/>
+                <w:b w:val="0"/>
+              </w:rPr>
+              <w:t>6</w:t>
             </w:r>
           </w:p>
         </w:tc>
@@ -17141,7 +17129,21 @@
               <w:rPr>
                 <w:rFonts w:ascii="Arial Unicode MS" w:eastAsia="Arial Unicode MS" w:hAnsi="Arial Unicode MS" w:cs="Arial Unicode MS"/>
               </w:rPr>
-              <w:t>Calcula la molalidad de las disoluciones</w:t>
+              <w:t xml:space="preserve">Calcula la </w:t>
+            </w:r>
+            <w:proofErr w:type="spellStart"/>
+            <w:r>
+              <w:rPr>
+                <w:rFonts w:ascii="Arial Unicode MS" w:eastAsia="Arial Unicode MS" w:hAnsi="Arial Unicode MS" w:cs="Arial Unicode MS"/>
+              </w:rPr>
+              <w:t>molalidad</w:t>
+            </w:r>
+            <w:proofErr w:type="spellEnd"/>
+            <w:r>
+              <w:rPr>
+                <w:rFonts w:ascii="Arial Unicode MS" w:eastAsia="Arial Unicode MS" w:hAnsi="Arial Unicode MS" w:cs="Arial Unicode MS"/>
+              </w:rPr>
+              <w:t xml:space="preserve"> de las disoluciones</w:t>
             </w:r>
           </w:p>
         </w:tc>
@@ -17182,8 +17184,16 @@
               <w:rPr>
                 <w:rFonts w:ascii="Arial Unicode MS" w:eastAsia="Arial Unicode MS" w:hAnsi="Arial Unicode MS" w:cs="Arial Unicode MS"/>
               </w:rPr>
-              <w:t>Actividad que permite practicar los cálculos de molalidad</w:t>
-            </w:r>
+              <w:t xml:space="preserve">Actividad que permite practicar los cálculos de </w:t>
+            </w:r>
+            <w:proofErr w:type="spellStart"/>
+            <w:r>
+              <w:rPr>
+                <w:rFonts w:ascii="Arial Unicode MS" w:eastAsia="Arial Unicode MS" w:hAnsi="Arial Unicode MS" w:cs="Arial Unicode MS"/>
+              </w:rPr>
+              <w:t>molalidad</w:t>
+            </w:r>
+            <w:proofErr w:type="spellEnd"/>
           </w:p>
         </w:tc>
       </w:tr>
@@ -17417,7 +17427,7 @@
                           </pic:cNvPicPr>
                         </pic:nvPicPr>
                         <pic:blipFill>
-                          <a:blip r:embed="rId27">
+                          <a:blip r:embed="rId26">
                             <a:extLst>
                               <a:ext uri="{28A0092B-C50C-407E-A947-70E740481C1C}">
                                 <a14:useLocalDpi xmlns:a14="http://schemas.microsoft.com/office/drawing/2010/main" val="0"/>
@@ -17475,7 +17485,7 @@
                 <w:rFonts w:ascii="Arial Unicode MS" w:eastAsia="Arial Unicode MS" w:hAnsi="Arial Unicode MS" w:cs="Arial Unicode MS"/>
                 <w:b w:val="0"/>
               </w:rPr>
-              <w:t>CN_09_09_fórmula_0</w:t>
+              <w:t>CN_09_09_fo</w:t>
             </w:r>
             <w:r>
               <w:rPr>
@@ -17483,7 +17493,15 @@
                 <w:rFonts w:ascii="Arial Unicode MS" w:eastAsia="Arial Unicode MS" w:hAnsi="Arial Unicode MS" w:cs="Arial Unicode MS"/>
                 <w:b w:val="0"/>
               </w:rPr>
-              <w:t>8</w:t>
+              <w:t>rmula_0</w:t>
+            </w:r>
+            <w:r>
+              <w:rPr>
+                <w:rStyle w:val="Textoennegrita"/>
+                <w:rFonts w:ascii="Arial Unicode MS" w:eastAsia="Arial Unicode MS" w:hAnsi="Arial Unicode MS" w:cs="Arial Unicode MS"/>
+                <w:b w:val="0"/>
+              </w:rPr>
+              <w:t>7</w:t>
             </w:r>
           </w:p>
         </w:tc>
@@ -17725,7 +17743,23 @@
                 <w:rFonts w:ascii="Arial Unicode MS" w:eastAsia="Arial Unicode MS" w:hAnsi="Arial Unicode MS" w:cs="Arial Unicode MS"/>
                 <w:lang w:val="pt-BR"/>
               </w:rPr>
-              <w:t xml:space="preserve">: número de hidrógenos </w:t>
+              <w:t xml:space="preserve">: número de </w:t>
+            </w:r>
+            <w:proofErr w:type="spellStart"/>
+            <w:r>
+              <w:rPr>
+                <w:rFonts w:ascii="Arial Unicode MS" w:eastAsia="Arial Unicode MS" w:hAnsi="Arial Unicode MS" w:cs="Arial Unicode MS"/>
+                <w:lang w:val="pt-BR"/>
+              </w:rPr>
+              <w:t>hidrógenos</w:t>
+            </w:r>
+            <w:proofErr w:type="spellEnd"/>
+            <w:r>
+              <w:rPr>
+                <w:rFonts w:ascii="Arial Unicode MS" w:eastAsia="Arial Unicode MS" w:hAnsi="Arial Unicode MS" w:cs="Arial Unicode MS"/>
+                <w:lang w:val="pt-BR"/>
+              </w:rPr>
+              <w:t xml:space="preserve"> </w:t>
             </w:r>
           </w:p>
           <w:p>
@@ -18615,7 +18649,7 @@
                           </pic:cNvPicPr>
                         </pic:nvPicPr>
                         <pic:blipFill>
-                          <a:blip r:embed="rId28">
+                          <a:blip r:embed="rId27">
                             <a:extLst>
                               <a:ext uri="{28A0092B-C50C-407E-A947-70E740481C1C}">
                                 <a14:useLocalDpi xmlns:a14="http://schemas.microsoft.com/office/drawing/2010/main" val="0"/>
@@ -18673,7 +18707,24 @@
                 <w:rFonts w:ascii="Arial Unicode MS" w:eastAsia="Arial Unicode MS" w:hAnsi="Arial Unicode MS" w:cs="Arial Unicode MS"/>
                 <w:b w:val="0"/>
               </w:rPr>
-              <w:t>CN_09_09_fórmula_09</w:t>
+              <w:lastRenderedPageBreak/>
+              <w:t>CN_09_09_fo</w:t>
+            </w:r>
+            <w:r>
+              <w:rPr>
+                <w:rStyle w:val="Textoennegrita"/>
+                <w:rFonts w:ascii="Arial Unicode MS" w:eastAsia="Arial Unicode MS" w:hAnsi="Arial Unicode MS" w:cs="Arial Unicode MS"/>
+                <w:b w:val="0"/>
+              </w:rPr>
+              <w:t>rmula_0</w:t>
+            </w:r>
+            <w:r>
+              <w:rPr>
+                <w:rStyle w:val="Textoennegrita"/>
+                <w:rFonts w:ascii="Arial Unicode MS" w:eastAsia="Arial Unicode MS" w:hAnsi="Arial Unicode MS" w:cs="Arial Unicode MS"/>
+                <w:b w:val="0"/>
+              </w:rPr>
+              <w:t>8</w:t>
             </w:r>
           </w:p>
         </w:tc>
@@ -19127,7 +19178,25 @@
           <w:sz w:val="22"/>
           <w:szCs w:val="22"/>
         </w:rPr>
-        <w:t>¿Qué volumen de disolución de HCl 3</w:t>
+        <w:t xml:space="preserve">¿Qué volumen de disolución de </w:t>
+      </w:r>
+      <w:proofErr w:type="spellStart"/>
+      <w:r>
+        <w:rPr>
+          <w:rFonts w:ascii="Arial Unicode MS" w:eastAsia="Arial Unicode MS" w:hAnsi="Arial Unicode MS" w:cs="Arial Unicode MS"/>
+          <w:sz w:val="22"/>
+          <w:szCs w:val="22"/>
+        </w:rPr>
+        <w:t>HCl</w:t>
+      </w:r>
+      <w:proofErr w:type="spellEnd"/>
+      <w:r>
+        <w:rPr>
+          <w:rFonts w:ascii="Arial Unicode MS" w:eastAsia="Arial Unicode MS" w:hAnsi="Arial Unicode MS" w:cs="Arial Unicode MS"/>
+          <w:sz w:val="22"/>
+          <w:szCs w:val="22"/>
+        </w:rPr>
+        <w:t xml:space="preserve"> 3</w:t>
       </w:r>
       <w:r>
         <w:rPr>
@@ -19159,7 +19228,25 @@
           <w:sz w:val="22"/>
           <w:szCs w:val="22"/>
         </w:rPr>
-        <w:t>se necesitan para preparar 100 ml de disolución HCl 0,3 M?</w:t>
+        <w:t xml:space="preserve">se necesitan para preparar 100 ml de disolución </w:t>
+      </w:r>
+      <w:proofErr w:type="spellStart"/>
+      <w:r>
+        <w:rPr>
+          <w:rFonts w:ascii="Arial Unicode MS" w:eastAsia="Arial Unicode MS" w:hAnsi="Arial Unicode MS" w:cs="Arial Unicode MS"/>
+          <w:sz w:val="22"/>
+          <w:szCs w:val="22"/>
+        </w:rPr>
+        <w:t>HCl</w:t>
+      </w:r>
+      <w:proofErr w:type="spellEnd"/>
+      <w:r>
+        <w:rPr>
+          <w:rFonts w:ascii="Arial Unicode MS" w:eastAsia="Arial Unicode MS" w:hAnsi="Arial Unicode MS" w:cs="Arial Unicode MS"/>
+          <w:sz w:val="22"/>
+          <w:szCs w:val="22"/>
+        </w:rPr>
+        <w:t xml:space="preserve"> 0,3 M?</w:t>
       </w:r>
     </w:p>
     <w:p>
@@ -19322,7 +19409,7 @@
                           </pic:cNvPicPr>
                         </pic:nvPicPr>
                         <pic:blipFill>
-                          <a:blip r:embed="rId28">
+                          <a:blip r:embed="rId27">
                             <a:extLst>
                               <a:ext uri="{28A0092B-C50C-407E-A947-70E740481C1C}">
                                 <a14:useLocalDpi xmlns:a14="http://schemas.microsoft.com/office/drawing/2010/main" val="0"/>
@@ -19380,7 +19467,23 @@
                 <w:rFonts w:ascii="Arial Unicode MS" w:eastAsia="Arial Unicode MS" w:hAnsi="Arial Unicode MS" w:cs="Arial Unicode MS"/>
                 <w:b w:val="0"/>
               </w:rPr>
-              <w:t>CN_09_09_fórmula_10</w:t>
+              <w:t>CN_09_09_fo</w:t>
+            </w:r>
+            <w:r>
+              <w:rPr>
+                <w:rStyle w:val="Textoennegrita"/>
+                <w:rFonts w:ascii="Arial Unicode MS" w:eastAsia="Arial Unicode MS" w:hAnsi="Arial Unicode MS" w:cs="Arial Unicode MS"/>
+                <w:b w:val="0"/>
+              </w:rPr>
+              <w:t>rmula_</w:t>
+            </w:r>
+            <w:r>
+              <w:rPr>
+                <w:rStyle w:val="Textoennegrita"/>
+                <w:rFonts w:ascii="Arial Unicode MS" w:eastAsia="Arial Unicode MS" w:hAnsi="Arial Unicode MS" w:cs="Arial Unicode MS"/>
+                <w:b w:val="0"/>
+              </w:rPr>
+              <w:t>09</w:t>
             </w:r>
           </w:p>
         </w:tc>
@@ -19478,6 +19581,7 @@
         </w:rPr>
         <w:t xml:space="preserve"> </w:t>
       </w:r>
+      <w:proofErr w:type="gramStart"/>
       <w:r>
         <w:rPr>
           <w:rFonts w:ascii="Arial Unicode MS" w:eastAsia="Arial Unicode MS" w:hAnsi="Arial Unicode MS" w:cs="Arial Unicode MS"/>
@@ -19502,6 +19606,7 @@
         </w:rPr>
         <w:t>?</w:t>
       </w:r>
+      <w:proofErr w:type="gramEnd"/>
     </w:p>
     <w:p>
       <w:pPr>
@@ -19780,7 +19885,7 @@
                           </pic:cNvPicPr>
                         </pic:nvPicPr>
                         <pic:blipFill>
-                          <a:blip r:embed="rId29">
+                          <a:blip r:embed="rId28">
                             <a:extLst>
                               <a:ext uri="{28A0092B-C50C-407E-A947-70E740481C1C}">
                                 <a14:useLocalDpi xmlns:a14="http://schemas.microsoft.com/office/drawing/2010/main" val="0"/>
@@ -19838,8 +19943,7 @@
                 <w:rFonts w:ascii="Arial Unicode MS" w:eastAsia="Arial Unicode MS" w:hAnsi="Arial Unicode MS" w:cs="Arial Unicode MS"/>
                 <w:b w:val="0"/>
               </w:rPr>
-              <w:lastRenderedPageBreak/>
-              <w:t>CN_09_09_fórmula_11</w:t>
+              <w:t>CN_09_09_formula_10</w:t>
             </w:r>
           </w:p>
         </w:tc>
@@ -19876,6 +19980,7 @@
           <w:sz w:val="22"/>
           <w:szCs w:val="22"/>
         </w:rPr>
+        <w:lastRenderedPageBreak/>
         <w:t xml:space="preserve">Despejamos la incógnita: </w:t>
       </w:r>
     </w:p>
@@ -19950,7 +20055,7 @@
                           </pic:cNvPicPr>
                         </pic:nvPicPr>
                         <pic:blipFill>
-                          <a:blip r:embed="rId30">
+                          <a:blip r:embed="rId29">
                             <a:extLst>
                               <a:ext uri="{28A0092B-C50C-407E-A947-70E740481C1C}">
                                 <a14:useLocalDpi xmlns:a14="http://schemas.microsoft.com/office/drawing/2010/main" val="0"/>
@@ -20008,7 +20113,23 @@
                 <w:rFonts w:ascii="Arial Unicode MS" w:eastAsia="Arial Unicode MS" w:hAnsi="Arial Unicode MS" w:cs="Arial Unicode MS"/>
                 <w:b w:val="0"/>
               </w:rPr>
-              <w:t>CN_09_09_fórmula_12</w:t>
+              <w:t>CN_09_09_fo</w:t>
+            </w:r>
+            <w:r>
+              <w:rPr>
+                <w:rStyle w:val="Textoennegrita"/>
+                <w:rFonts w:ascii="Arial Unicode MS" w:eastAsia="Arial Unicode MS" w:hAnsi="Arial Unicode MS" w:cs="Arial Unicode MS"/>
+                <w:b w:val="0"/>
+              </w:rPr>
+              <w:t>rmula_1</w:t>
+            </w:r>
+            <w:r>
+              <w:rPr>
+                <w:rStyle w:val="Textoennegrita"/>
+                <w:rFonts w:ascii="Arial Unicode MS" w:eastAsia="Arial Unicode MS" w:hAnsi="Arial Unicode MS" w:cs="Arial Unicode MS"/>
+                <w:b w:val="0"/>
+              </w:rPr>
+              <w:t>1</w:t>
             </w:r>
           </w:p>
         </w:tc>
@@ -20143,7 +20264,7 @@
                           </pic:cNvPicPr>
                         </pic:nvPicPr>
                         <pic:blipFill>
-                          <a:blip r:embed="rId31">
+                          <a:blip r:embed="rId30">
                             <a:extLst>
                               <a:ext uri="{28A0092B-C50C-407E-A947-70E740481C1C}">
                                 <a14:useLocalDpi xmlns:a14="http://schemas.microsoft.com/office/drawing/2010/main" val="0"/>
@@ -20201,7 +20322,23 @@
                 <w:rFonts w:ascii="Arial Unicode MS" w:eastAsia="Arial Unicode MS" w:hAnsi="Arial Unicode MS" w:cs="Arial Unicode MS"/>
                 <w:b w:val="0"/>
               </w:rPr>
-              <w:t>CN_09_09_fórmula_13</w:t>
+              <w:t>CN_09_09_fo</w:t>
+            </w:r>
+            <w:r>
+              <w:rPr>
+                <w:rStyle w:val="Textoennegrita"/>
+                <w:rFonts w:ascii="Arial Unicode MS" w:eastAsia="Arial Unicode MS" w:hAnsi="Arial Unicode MS" w:cs="Arial Unicode MS"/>
+                <w:b w:val="0"/>
+              </w:rPr>
+              <w:t>rmula_1</w:t>
+            </w:r>
+            <w:r>
+              <w:rPr>
+                <w:rStyle w:val="Textoennegrita"/>
+                <w:rFonts w:ascii="Arial Unicode MS" w:eastAsia="Arial Unicode MS" w:hAnsi="Arial Unicode MS" w:cs="Arial Unicode MS"/>
+                <w:b w:val="0"/>
+              </w:rPr>
+              <w:t>2</w:t>
             </w:r>
           </w:p>
         </w:tc>
@@ -20770,7 +20907,6 @@
           <w:szCs w:val="22"/>
           <w:highlight w:val="yellow"/>
         </w:rPr>
-        <w:lastRenderedPageBreak/>
         <w:t>[SECCIÓN 1]</w:t>
       </w:r>
       <w:r>
@@ -20800,6 +20936,7 @@
         </w:rPr>
         <w:t xml:space="preserve"> Las propiedades </w:t>
       </w:r>
+      <w:proofErr w:type="spellStart"/>
       <w:r>
         <w:rPr>
           <w:rFonts w:ascii="Arial Unicode MS" w:eastAsia="Arial Unicode MS" w:hAnsi="Arial Unicode MS" w:cs="Arial Unicode MS"/>
@@ -20807,8 +20944,9 @@
           <w:sz w:val="32"/>
           <w:szCs w:val="32"/>
         </w:rPr>
-        <w:t xml:space="preserve">coligativas </w:t>
-      </w:r>
+        <w:t>coligativas</w:t>
+      </w:r>
+      <w:proofErr w:type="spellEnd"/>
       <w:r>
         <w:rPr>
           <w:rFonts w:ascii="Arial Unicode MS" w:eastAsia="Arial Unicode MS" w:hAnsi="Arial Unicode MS" w:cs="Arial Unicode MS"/>
@@ -20816,6 +20954,15 @@
           <w:sz w:val="32"/>
           <w:szCs w:val="32"/>
         </w:rPr>
+        <w:t xml:space="preserve"> </w:t>
+      </w:r>
+      <w:r>
+        <w:rPr>
+          <w:rFonts w:ascii="Arial Unicode MS" w:eastAsia="Arial Unicode MS" w:hAnsi="Arial Unicode MS" w:cs="Arial Unicode MS"/>
+          <w:b/>
+          <w:sz w:val="32"/>
+          <w:szCs w:val="32"/>
+        </w:rPr>
         <w:t>de las disoluciones</w:t>
       </w:r>
     </w:p>
@@ -20856,7 +21003,27 @@
           <w:sz w:val="22"/>
           <w:szCs w:val="22"/>
         </w:rPr>
-        <w:t>propiedades coligativas de las disoluciones</w:t>
+        <w:t xml:space="preserve">propiedades </w:t>
+      </w:r>
+      <w:proofErr w:type="spellStart"/>
+      <w:r>
+        <w:rPr>
+          <w:rFonts w:ascii="Arial Unicode MS" w:eastAsia="Arial Unicode MS" w:hAnsi="Arial Unicode MS" w:cs="Arial Unicode MS"/>
+          <w:b/>
+          <w:sz w:val="22"/>
+          <w:szCs w:val="22"/>
+        </w:rPr>
+        <w:t>coligativas</w:t>
+      </w:r>
+      <w:proofErr w:type="spellEnd"/>
+      <w:r>
+        <w:rPr>
+          <w:rFonts w:ascii="Arial Unicode MS" w:eastAsia="Arial Unicode MS" w:hAnsi="Arial Unicode MS" w:cs="Arial Unicode MS"/>
+          <w:b/>
+          <w:sz w:val="22"/>
+          <w:szCs w:val="22"/>
+        </w:rPr>
+        <w:t xml:space="preserve"> de las disoluciones</w:t>
       </w:r>
       <w:r>
         <w:rPr>
@@ -20912,7 +21079,25 @@
           <w:sz w:val="22"/>
           <w:szCs w:val="22"/>
         </w:rPr>
-        <w:t xml:space="preserve">Las propiedades coligativas </w:t>
+        <w:t xml:space="preserve">Las propiedades </w:t>
+      </w:r>
+      <w:proofErr w:type="spellStart"/>
+      <w:r>
+        <w:rPr>
+          <w:rFonts w:ascii="Arial Unicode MS" w:eastAsia="Arial Unicode MS" w:hAnsi="Arial Unicode MS" w:cs="Arial Unicode MS"/>
+          <w:sz w:val="22"/>
+          <w:szCs w:val="22"/>
+        </w:rPr>
+        <w:t>coligativas</w:t>
+      </w:r>
+      <w:proofErr w:type="spellEnd"/>
+      <w:r>
+        <w:rPr>
+          <w:rFonts w:ascii="Arial Unicode MS" w:eastAsia="Arial Unicode MS" w:hAnsi="Arial Unicode MS" w:cs="Arial Unicode MS"/>
+          <w:sz w:val="22"/>
+          <w:szCs w:val="22"/>
+        </w:rPr>
+        <w:t xml:space="preserve"> </w:t>
       </w:r>
       <w:r>
         <w:rPr>
@@ -21167,6 +21352,7 @@
         </w:rPr>
         <w:t xml:space="preserve">ley de </w:t>
       </w:r>
+      <w:proofErr w:type="spellStart"/>
       <w:r>
         <w:rPr>
           <w:rFonts w:ascii="Arial Unicode MS" w:eastAsia="Arial Unicode MS" w:hAnsi="Arial Unicode MS" w:cs="Arial Unicode MS"/>
@@ -21185,6 +21371,7 @@
         </w:rPr>
         <w:t>aoult</w:t>
       </w:r>
+      <w:proofErr w:type="spellEnd"/>
       <w:r>
         <w:rPr>
           <w:rFonts w:ascii="Arial Unicode MS" w:eastAsia="Arial Unicode MS" w:hAnsi="Arial Unicode MS" w:cs="Arial Unicode MS"/>
@@ -21361,7 +21548,7 @@
                           </pic:cNvPicPr>
                         </pic:nvPicPr>
                         <pic:blipFill>
-                          <a:blip r:embed="rId32">
+                          <a:blip r:embed="rId31">
                             <a:extLst>
                               <a:ext uri="{28A0092B-C50C-407E-A947-70E740481C1C}">
                                 <a14:useLocalDpi xmlns:a14="http://schemas.microsoft.com/office/drawing/2010/main" val="0"/>
@@ -21419,7 +21606,7 @@
                 <w:rFonts w:ascii="Arial Unicode MS" w:eastAsia="Arial Unicode MS" w:hAnsi="Arial Unicode MS" w:cs="Arial Unicode MS"/>
                 <w:b w:val="0"/>
               </w:rPr>
-              <w:t>CN_09_09_fórmula_1</w:t>
+              <w:t>CN_09_09_f</w:t>
             </w:r>
             <w:r>
               <w:rPr>
@@ -21427,7 +21614,23 @@
                 <w:rFonts w:ascii="Arial Unicode MS" w:eastAsia="Arial Unicode MS" w:hAnsi="Arial Unicode MS" w:cs="Arial Unicode MS"/>
                 <w:b w:val="0"/>
               </w:rPr>
-              <w:t>4</w:t>
+              <w:t>o</w:t>
+            </w:r>
+            <w:r>
+              <w:rPr>
+                <w:rStyle w:val="Textoennegrita"/>
+                <w:rFonts w:ascii="Arial Unicode MS" w:eastAsia="Arial Unicode MS" w:hAnsi="Arial Unicode MS" w:cs="Arial Unicode MS"/>
+                <w:b w:val="0"/>
+              </w:rPr>
+              <w:t>rmula_1</w:t>
+            </w:r>
+            <w:r>
+              <w:rPr>
+                <w:rStyle w:val="Textoennegrita"/>
+                <w:rFonts w:ascii="Arial Unicode MS" w:eastAsia="Arial Unicode MS" w:hAnsi="Arial Unicode MS" w:cs="Arial Unicode MS"/>
+                <w:b w:val="0"/>
+              </w:rPr>
+              <w:t>3</w:t>
             </w:r>
           </w:p>
         </w:tc>
@@ -21745,7 +21948,7 @@
       </w:tblPr>
       <w:tblGrid>
         <w:gridCol w:w="1555"/>
-        <w:gridCol w:w="7326"/>
+        <w:gridCol w:w="7273"/>
       </w:tblGrid>
       <w:tr>
         <w:tc>
@@ -21853,351 +22056,72 @@
               <w:rPr>
                 <w:rFonts w:ascii="Arial Unicode MS" w:eastAsia="Arial Unicode MS" w:hAnsi="Arial Unicode MS" w:cs="Arial Unicode MS"/>
               </w:rPr>
+              <w:t>Contenido</w:t>
+            </w:r>
+          </w:p>
+        </w:tc>
+        <w:tc>
+          <w:tcPr>
+            <w:tcW w:w="7273" w:type="dxa"/>
+          </w:tcPr>
+          <w:p>
+            <w:pPr>
+              <w:jc w:val="both"/>
+              <w:rPr>
+                <w:rFonts w:ascii="Arial Unicode MS" w:eastAsia="Arial Unicode MS" w:hAnsi="Arial Unicode MS" w:cs="Arial Unicode MS"/>
+                <w:lang w:val="es-ES_tradnl"/>
+              </w:rPr>
+            </w:pPr>
+            <w:r>
+              <w:rPr>
+                <w:rFonts w:ascii="Arial Unicode MS" w:eastAsia="Arial Unicode MS" w:hAnsi="Arial Unicode MS" w:cs="Arial Unicode MS"/>
+                <w:lang w:val="es-ES_tradnl"/>
+              </w:rPr>
+              <w:t>La f</w:t>
+            </w:r>
+            <w:r>
+              <w:rPr>
+                <w:rFonts w:ascii="Arial Unicode MS" w:eastAsia="Arial Unicode MS" w:hAnsi="Arial Unicode MS" w:cs="Arial Unicode MS"/>
+                <w:lang w:val="es-ES_tradnl"/>
+              </w:rPr>
+              <w:t>racci</w:t>
+            </w:r>
+            <w:r>
+              <w:rPr>
+                <w:rFonts w:ascii="Arial Unicode MS" w:eastAsia="Arial Unicode MS" w:hAnsi="Arial Unicode MS" w:cs="Arial Unicode MS"/>
+                <w:lang w:val="es-ES_tradnl"/>
+              </w:rPr>
+              <w:t xml:space="preserve">ón molar muestra la relación de moles de un componente en </w:t>
+            </w:r>
+            <w:r>
+              <w:rPr>
+                <w:rFonts w:ascii="Arial Unicode MS" w:eastAsia="Arial Unicode MS" w:hAnsi="Arial Unicode MS" w:cs="Arial Unicode MS"/>
+                <w:lang w:val="es-ES_tradnl"/>
+              </w:rPr>
               <w:lastRenderedPageBreak/>
-              <w:t>Contenido</w:t>
-            </w:r>
-          </w:p>
-        </w:tc>
-        <w:tc>
-          <w:tcPr>
-            <w:tcW w:w="7273" w:type="dxa"/>
-          </w:tcPr>
-          <w:p>
-            <w:pPr>
-              <w:jc w:val="both"/>
+              <w:t>una disolución respecto al número total de moles que</w:t>
+            </w:r>
+            <w:r>
               <w:rPr>
                 <w:rFonts w:ascii="Arial Unicode MS" w:eastAsia="Arial Unicode MS" w:hAnsi="Arial Unicode MS" w:cs="Arial Unicode MS"/>
                 <w:lang w:val="es-ES_tradnl"/>
               </w:rPr>
-            </w:pPr>
+              <w:t xml:space="preserve"> conforman </w:t>
+            </w:r>
             <w:r>
               <w:rPr>
                 <w:rFonts w:ascii="Arial Unicode MS" w:eastAsia="Arial Unicode MS" w:hAnsi="Arial Unicode MS" w:cs="Arial Unicode MS"/>
                 <w:lang w:val="es-ES_tradnl"/>
               </w:rPr>
-              <w:t>La f</w:t>
+              <w:t>la disolución.</w:t>
             </w:r>
             <w:r>
               <w:rPr>
                 <w:rFonts w:ascii="Arial Unicode MS" w:eastAsia="Arial Unicode MS" w:hAnsi="Arial Unicode MS" w:cs="Arial Unicode MS"/>
                 <w:lang w:val="es-ES_tradnl"/>
               </w:rPr>
-              <w:t>racci</w:t>
-            </w:r>
-            <w:r>
-              <w:rPr>
-                <w:rFonts w:ascii="Arial Unicode MS" w:eastAsia="Arial Unicode MS" w:hAnsi="Arial Unicode MS" w:cs="Arial Unicode MS"/>
-                <w:lang w:val="es-ES_tradnl"/>
-              </w:rPr>
-              <w:t>ón molar muestra la relación de moles de un componente en una disolución respecto al número total de moles que</w:t>
-            </w:r>
-            <w:r>
-              <w:rPr>
-                <w:rFonts w:ascii="Arial Unicode MS" w:eastAsia="Arial Unicode MS" w:hAnsi="Arial Unicode MS" w:cs="Arial Unicode MS"/>
-                <w:lang w:val="es-ES_tradnl"/>
-              </w:rPr>
-              <w:t xml:space="preserve"> conforman </w:t>
-            </w:r>
-            <w:r>
-              <w:rPr>
-                <w:rFonts w:ascii="Arial Unicode MS" w:eastAsia="Arial Unicode MS" w:hAnsi="Arial Unicode MS" w:cs="Arial Unicode MS"/>
-                <w:lang w:val="es-ES_tradnl"/>
-              </w:rPr>
-              <w:t>la disolución.</w:t>
-            </w:r>
-            <w:r>
-              <w:rPr>
-                <w:rFonts w:ascii="Arial Unicode MS" w:eastAsia="Arial Unicode MS" w:hAnsi="Arial Unicode MS" w:cs="Arial Unicode MS"/>
-                <w:lang w:val="es-ES_tradnl"/>
-              </w:rPr>
               <w:t xml:space="preserve"> </w:t>
             </w:r>
-            <w:r>
-              <w:rPr>
-                <w:rFonts w:ascii="Arial Unicode MS" w:eastAsia="Arial Unicode MS" w:hAnsi="Arial Unicode MS" w:cs="Arial Unicode MS"/>
-                <w:lang w:val="es-ES_tradnl"/>
-              </w:rPr>
-              <w:t>Se puede expresar</w:t>
-            </w:r>
-            <w:r>
-              <w:rPr>
-                <w:rFonts w:ascii="Arial Unicode MS" w:eastAsia="Arial Unicode MS" w:hAnsi="Arial Unicode MS" w:cs="Arial Unicode MS"/>
-                <w:lang w:val="es-ES_tradnl"/>
-              </w:rPr>
-              <w:t>:</w:t>
-            </w:r>
-          </w:p>
-          <w:p>
-            <w:pPr>
-              <w:jc w:val="both"/>
-              <w:rPr>
-                <w:rFonts w:ascii="Arial Unicode MS" w:eastAsia="Arial Unicode MS" w:hAnsi="Arial Unicode MS" w:cs="Arial Unicode MS"/>
-                <w:lang w:val="es-ES_tradnl"/>
-              </w:rPr>
-            </w:pPr>
-          </w:p>
-          <w:tbl>
-            <w:tblPr>
-              <w:tblStyle w:val="Tablaconcuadrcula"/>
-              <w:tblW w:w="0" w:type="auto"/>
-              <w:jc w:val="center"/>
-              <w:tblBorders>
-                <w:top w:val="none" w:sz="0" w:space="0" w:color="auto"/>
-                <w:left w:val="none" w:sz="0" w:space="0" w:color="auto"/>
-                <w:bottom w:val="none" w:sz="0" w:space="0" w:color="auto"/>
-                <w:right w:val="none" w:sz="0" w:space="0" w:color="auto"/>
-                <w:insideH w:val="none" w:sz="0" w:space="0" w:color="auto"/>
-                <w:insideV w:val="none" w:sz="0" w:space="0" w:color="auto"/>
-              </w:tblBorders>
-              <w:tblLook w:val="04A0" w:firstRow="1" w:lastRow="0" w:firstColumn="1" w:lastColumn="0" w:noHBand="0" w:noVBand="1"/>
-            </w:tblPr>
-            <w:tblGrid>
-              <w:gridCol w:w="6122"/>
-            </w:tblGrid>
-            <w:tr>
-              <w:trPr>
-                <w:jc w:val="center"/>
-              </w:trPr>
-              <w:tc>
-                <w:tcPr>
-                  <w:tcW w:w="6122" w:type="dxa"/>
-                </w:tcPr>
-                <w:p>
-                  <w:pPr>
-                    <w:pStyle w:val="u"/>
-                    <w:spacing w:before="0" w:beforeAutospacing="0" w:after="0" w:afterAutospacing="0" w:line="345" w:lineRule="atLeast"/>
-                    <w:jc w:val="center"/>
-                    <w:rPr>
-                      <w:rStyle w:val="un"/>
-                      <w:rFonts w:ascii="Arial Unicode MS" w:eastAsia="Arial Unicode MS" w:hAnsi="Arial Unicode MS" w:cs="Arial Unicode MS"/>
-                    </w:rPr>
-                  </w:pPr>
-                  <w:r>
-                    <w:rPr>
-                      <w:rStyle w:val="un"/>
-                      <w:rFonts w:ascii="Arial Unicode MS" w:eastAsia="Arial Unicode MS" w:hAnsi="Arial Unicode MS" w:cs="Arial Unicode MS"/>
-                      <w:noProof/>
-                    </w:rPr>
-                    <w:drawing>
-                      <wp:inline distT="0" distB="0" distL="0" distR="0" wp14:anchorId="73FE7754" wp14:editId="048AF43F">
-                        <wp:extent cx="3646800" cy="382221"/>
-                        <wp:effectExtent l="0" t="0" r="0" b="0"/>
-                        <wp:docPr id="16" name="Imagen 16" descr="C:\Users\LyzMarcela\Downloads\CN_09_09_fórmula_15.gif"/>
-                        <wp:cNvGraphicFramePr>
-                          <a:graphicFrameLocks xmlns:a="http://schemas.openxmlformats.org/drawingml/2006/main" noChangeAspect="1"/>
-                        </wp:cNvGraphicFramePr>
-                        <a:graphic xmlns:a="http://schemas.openxmlformats.org/drawingml/2006/main">
-                          <a:graphicData uri="http://schemas.openxmlformats.org/drawingml/2006/picture">
-                            <pic:pic xmlns:pic="http://schemas.openxmlformats.org/drawingml/2006/picture">
-                              <pic:nvPicPr>
-                                <pic:cNvPr id="0" name="Picture 1" descr="C:\Users\LyzMarcela\Downloads\CN_09_09_fórmula_15.gif"/>
-                                <pic:cNvPicPr>
-                                  <a:picLocks noChangeAspect="1" noChangeArrowheads="1"/>
-                                </pic:cNvPicPr>
-                              </pic:nvPicPr>
-                              <pic:blipFill>
-                                <a:blip r:embed="rId33">
-                                  <a:extLst>
-                                    <a:ext uri="{28A0092B-C50C-407E-A947-70E740481C1C}">
-                                      <a14:useLocalDpi xmlns:a14="http://schemas.microsoft.com/office/drawing/2010/main" val="0"/>
-                                    </a:ext>
-                                  </a:extLst>
-                                </a:blip>
-                                <a:srcRect/>
-                                <a:stretch>
-                                  <a:fillRect/>
-                                </a:stretch>
-                              </pic:blipFill>
-                              <pic:spPr bwMode="auto">
-                                <a:xfrm>
-                                  <a:off x="0" y="0"/>
-                                  <a:ext cx="3646800" cy="382221"/>
-                                </a:xfrm>
-                                <a:prstGeom prst="rect">
-                                  <a:avLst/>
-                                </a:prstGeom>
-                                <a:noFill/>
-                                <a:ln>
-                                  <a:noFill/>
-                                </a:ln>
-                              </pic:spPr>
-                            </pic:pic>
-                          </a:graphicData>
-                        </a:graphic>
-                      </wp:inline>
-                    </w:drawing>
-                  </w:r>
-                </w:p>
-              </w:tc>
-            </w:tr>
-            <w:tr>
-              <w:trPr>
-                <w:jc w:val="center"/>
-              </w:trPr>
-              <w:tc>
-                <w:tcPr>
-                  <w:tcW w:w="6122" w:type="dxa"/>
-                </w:tcPr>
-                <w:p>
-                  <w:pPr>
-                    <w:pStyle w:val="u"/>
-                    <w:spacing w:before="0" w:beforeAutospacing="0" w:after="0" w:afterAutospacing="0" w:line="345" w:lineRule="atLeast"/>
-                    <w:jc w:val="center"/>
-                    <w:rPr>
-                      <w:rStyle w:val="un"/>
-                      <w:rFonts w:ascii="Arial Unicode MS" w:eastAsia="Arial Unicode MS" w:hAnsi="Arial Unicode MS" w:cs="Arial Unicode MS"/>
-                    </w:rPr>
-                  </w:pPr>
-                  <w:r>
-                    <w:rPr>
-                      <w:rStyle w:val="Textoennegrita"/>
-                      <w:rFonts w:ascii="Arial Unicode MS" w:eastAsia="Arial Unicode MS" w:hAnsi="Arial Unicode MS" w:cs="Arial Unicode MS"/>
-                      <w:b w:val="0"/>
-                    </w:rPr>
-                    <w:t>CN_09_09_fórmula_15</w:t>
-                  </w:r>
-                </w:p>
-              </w:tc>
-            </w:tr>
-            <w:tr>
-              <w:trPr>
-                <w:jc w:val="center"/>
-              </w:trPr>
-              <w:tc>
-                <w:tcPr>
-                  <w:tcW w:w="6122" w:type="dxa"/>
-                </w:tcPr>
-                <w:p>
-                  <w:pPr>
-                    <w:pStyle w:val="u"/>
-                    <w:spacing w:before="0" w:beforeAutospacing="0" w:after="0" w:afterAutospacing="0" w:line="345" w:lineRule="atLeast"/>
-                    <w:jc w:val="center"/>
-                    <w:rPr>
-                      <w:rStyle w:val="Textoennegrita"/>
-                      <w:rFonts w:ascii="Arial Unicode MS" w:eastAsia="Arial Unicode MS" w:hAnsi="Arial Unicode MS" w:cs="Arial Unicode MS"/>
-                      <w:b w:val="0"/>
-                    </w:rPr>
-                  </w:pPr>
-                </w:p>
-              </w:tc>
-            </w:tr>
-          </w:tbl>
-          <w:p>
-            <w:pPr>
-              <w:jc w:val="both"/>
-              <w:rPr>
-                <w:rFonts w:ascii="Arial Unicode MS" w:eastAsia="Arial Unicode MS" w:hAnsi="Arial Unicode MS" w:cs="Arial Unicode MS"/>
-                <w:lang w:val="es-ES_tradnl"/>
-              </w:rPr>
-            </w:pPr>
-          </w:p>
-          <w:p>
-            <w:pPr>
-              <w:jc w:val="both"/>
-              <w:rPr>
-                <w:rFonts w:ascii="Arial Unicode MS" w:eastAsia="Arial Unicode MS" w:hAnsi="Arial Unicode MS" w:cs="Arial Unicode MS"/>
-                <w:lang w:val="es-ES_tradnl"/>
-              </w:rPr>
-            </w:pPr>
-            <w:r>
-              <w:rPr>
-                <w:rFonts w:ascii="Arial Unicode MS" w:eastAsia="Arial Unicode MS" w:hAnsi="Arial Unicode MS" w:cs="Arial Unicode MS"/>
-                <w:noProof/>
-                <w:lang w:eastAsia="es-CO"/>
-              </w:rPr>
-              <w:drawing>
-                <wp:inline distT="0" distB="0" distL="0" distR="0" wp14:anchorId="798A77AE" wp14:editId="17E77036">
-                  <wp:extent cx="4514850" cy="390511"/>
-                  <wp:effectExtent l="0" t="0" r="0" b="0"/>
-                  <wp:docPr id="19" name="Imagen 19" descr="C:\Users\LyzMarcela\Downloads\CN_09_09_fórmula_16.gif"/>
-                  <wp:cNvGraphicFramePr>
-                    <a:graphicFrameLocks xmlns:a="http://schemas.openxmlformats.org/drawingml/2006/main" noChangeAspect="1"/>
-                  </wp:cNvGraphicFramePr>
-                  <a:graphic xmlns:a="http://schemas.openxmlformats.org/drawingml/2006/main">
-                    <a:graphicData uri="http://schemas.openxmlformats.org/drawingml/2006/picture">
-                      <pic:pic xmlns:pic="http://schemas.openxmlformats.org/drawingml/2006/picture">
-                        <pic:nvPicPr>
-                          <pic:cNvPr id="0" name="Picture 2" descr="C:\Users\LyzMarcela\Downloads\CN_09_09_fórmula_16.gif"/>
-                          <pic:cNvPicPr>
-                            <a:picLocks noChangeAspect="1" noChangeArrowheads="1"/>
-                          </pic:cNvPicPr>
-                        </pic:nvPicPr>
-                        <pic:blipFill>
-                          <a:blip r:embed="rId34">
-                            <a:extLst>
-                              <a:ext uri="{28A0092B-C50C-407E-A947-70E740481C1C}">
-                                <a14:useLocalDpi xmlns:a14="http://schemas.microsoft.com/office/drawing/2010/main" val="0"/>
-                              </a:ext>
-                            </a:extLst>
-                          </a:blip>
-                          <a:srcRect/>
-                          <a:stretch>
-                            <a:fillRect/>
-                          </a:stretch>
-                        </pic:blipFill>
-                        <pic:spPr bwMode="auto">
-                          <a:xfrm>
-                            <a:off x="0" y="0"/>
-                            <a:ext cx="4599799" cy="397859"/>
-                          </a:xfrm>
-                          <a:prstGeom prst="rect">
-                            <a:avLst/>
-                          </a:prstGeom>
-                          <a:noFill/>
-                          <a:ln>
-                            <a:noFill/>
-                          </a:ln>
-                        </pic:spPr>
-                      </pic:pic>
-                    </a:graphicData>
-                  </a:graphic>
-                </wp:inline>
-              </w:drawing>
-            </w:r>
-          </w:p>
-          <w:p>
-            <w:pPr>
-              <w:jc w:val="both"/>
-              <w:rPr>
-                <w:rFonts w:ascii="Arial Unicode MS" w:eastAsia="Arial Unicode MS" w:hAnsi="Arial Unicode MS" w:cs="Arial Unicode MS"/>
-                <w:lang w:val="es-ES_tradnl"/>
-              </w:rPr>
-            </w:pPr>
-          </w:p>
-          <w:p>
-            <w:pPr>
-              <w:jc w:val="center"/>
-              <w:rPr>
-                <w:rFonts w:ascii="Arial Unicode MS" w:eastAsia="Arial Unicode MS" w:hAnsi="Arial Unicode MS" w:cs="Arial Unicode MS"/>
-                <w:lang w:val="es-ES_tradnl"/>
-              </w:rPr>
-            </w:pPr>
-            <w:r>
-              <w:rPr>
-                <w:rStyle w:val="Textoennegrita"/>
-                <w:rFonts w:ascii="Arial Unicode MS" w:eastAsia="Arial Unicode MS" w:hAnsi="Arial Unicode MS" w:cs="Arial Unicode MS"/>
-                <w:b w:val="0"/>
-              </w:rPr>
-              <w:t>CN_09_09_fórmula_16</w:t>
-            </w:r>
-          </w:p>
-          <w:p>
-            <w:pPr>
-              <w:jc w:val="both"/>
-              <w:rPr>
-                <w:rFonts w:ascii="Arial Unicode MS" w:eastAsia="Arial Unicode MS" w:hAnsi="Arial Unicode MS" w:cs="Arial Unicode MS"/>
-                <w:lang w:val="es-ES_tradnl"/>
-              </w:rPr>
-            </w:pPr>
-          </w:p>
-          <w:p>
-            <w:pPr>
-              <w:jc w:val="both"/>
-              <w:rPr>
-                <w:rFonts w:ascii="Arial Unicode MS" w:eastAsia="Arial Unicode MS" w:hAnsi="Arial Unicode MS" w:cs="Arial Unicode MS"/>
-                <w:lang w:val="es-ES_tradnl"/>
-              </w:rPr>
-            </w:pPr>
           </w:p>
         </w:tc>
       </w:tr>
@@ -22225,8 +22149,6 @@
           <w:szCs w:val="28"/>
         </w:rPr>
       </w:pPr>
-      <w:bookmarkStart w:id="2" w:name="_GoBack"/>
-      <w:bookmarkEnd w:id="2"/>
       <w:r>
         <w:rPr>
           <w:rFonts w:ascii="Arial Unicode MS" w:eastAsia="Arial Unicode MS" w:hAnsi="Arial Unicode MS" w:cs="Arial Unicode MS"/>
@@ -22294,13 +22216,23 @@
         </w:rPr>
         <w:t xml:space="preserve">Las disoluciones de solutos no volátiles presentan puntos de ebullición mayores que las del disolvente puro. La elevación del punto de ebullición en una disolución que contenga un soluto no volátil es directamente proporcional a la concentración </w:t>
       </w:r>
-      <w:r>
-        <w:rPr>
-          <w:rFonts w:ascii="Arial Unicode MS" w:eastAsia="Arial Unicode MS" w:hAnsi="Arial Unicode MS" w:cs="Arial Unicode MS"/>
-          <w:sz w:val="22"/>
-          <w:szCs w:val="22"/>
-        </w:rPr>
-        <w:t xml:space="preserve">molal </w:t>
+      <w:proofErr w:type="spellStart"/>
+      <w:r>
+        <w:rPr>
+          <w:rFonts w:ascii="Arial Unicode MS" w:eastAsia="Arial Unicode MS" w:hAnsi="Arial Unicode MS" w:cs="Arial Unicode MS"/>
+          <w:sz w:val="22"/>
+          <w:szCs w:val="22"/>
+        </w:rPr>
+        <w:t>molal</w:t>
+      </w:r>
+      <w:proofErr w:type="spellEnd"/>
+      <w:r>
+        <w:rPr>
+          <w:rFonts w:ascii="Arial Unicode MS" w:eastAsia="Arial Unicode MS" w:hAnsi="Arial Unicode MS" w:cs="Arial Unicode MS"/>
+          <w:sz w:val="22"/>
+          <w:szCs w:val="22"/>
+        </w:rPr>
+        <w:t xml:space="preserve"> </w:t>
       </w:r>
       <w:r>
         <w:rPr>
@@ -22409,7 +22341,7 @@
                           </pic:cNvPicPr>
                         </pic:nvPicPr>
                         <pic:blipFill>
-                          <a:blip r:embed="rId35">
+                          <a:blip r:embed="rId32">
                             <a:extLst>
                               <a:ext uri="{28A0092B-C50C-407E-A947-70E740481C1C}">
                                 <a14:useLocalDpi xmlns:a14="http://schemas.microsoft.com/office/drawing/2010/main" val="0"/>
@@ -22467,7 +22399,7 @@
                 <w:rFonts w:ascii="Arial Unicode MS" w:eastAsia="Arial Unicode MS" w:hAnsi="Arial Unicode MS" w:cs="Arial Unicode MS"/>
                 <w:b w:val="0"/>
               </w:rPr>
-              <w:t>CN_09_09_fórmula_1</w:t>
+              <w:t>CN_09_09_fo</w:t>
             </w:r>
             <w:r>
               <w:rPr>
@@ -22475,7 +22407,15 @@
                 <w:rFonts w:ascii="Arial Unicode MS" w:eastAsia="Arial Unicode MS" w:hAnsi="Arial Unicode MS" w:cs="Arial Unicode MS"/>
                 <w:b w:val="0"/>
               </w:rPr>
-              <w:t>7</w:t>
+              <w:t>rmula_1</w:t>
+            </w:r>
+            <w:r>
+              <w:rPr>
+                <w:rStyle w:val="Textoennegrita"/>
+                <w:rFonts w:ascii="Arial Unicode MS" w:eastAsia="Arial Unicode MS" w:hAnsi="Arial Unicode MS" w:cs="Arial Unicode MS"/>
+                <w:b w:val="0"/>
+              </w:rPr>
+              <w:t>4</w:t>
             </w:r>
           </w:p>
         </w:tc>
@@ -22528,6 +22468,15 @@
           <w:szCs w:val="22"/>
         </w:rPr>
       </w:pPr>
+      <w:proofErr w:type="spellStart"/>
+      <w:r>
+        <w:rPr>
+          <w:rFonts w:ascii="Arial Unicode MS" w:eastAsia="Arial Unicode MS" w:hAnsi="Arial Unicode MS" w:cs="Arial Unicode MS"/>
+          <w:sz w:val="22"/>
+          <w:szCs w:val="22"/>
+        </w:rPr>
+        <w:t>Δ</w:t>
+      </w:r>
       <w:r>
         <w:rPr>
           <w:rFonts w:ascii="Arial Unicode MS" w:eastAsia="Arial Unicode MS" w:hAnsi="Arial Unicode MS" w:cs="Arial Unicode MS"/>
@@ -22535,7 +22484,7 @@
           <w:sz w:val="22"/>
           <w:szCs w:val="22"/>
         </w:rPr>
-        <w:t>∆T</w:t>
+        <w:t>T</w:t>
       </w:r>
       <w:r>
         <w:rPr>
@@ -22547,6 +22496,7 @@
         </w:rPr>
         <w:t>e</w:t>
       </w:r>
+      <w:proofErr w:type="spellEnd"/>
       <w:r>
         <w:rPr>
           <w:rFonts w:ascii="Arial Unicode MS" w:eastAsia="Arial Unicode MS" w:hAnsi="Arial Unicode MS" w:cs="Arial Unicode MS"/>
@@ -22615,6 +22565,7 @@
         </w:rPr>
         <w:t xml:space="preserve">Concentración </w:t>
       </w:r>
+      <w:proofErr w:type="spellStart"/>
       <w:r>
         <w:rPr>
           <w:rFonts w:ascii="Arial Unicode MS" w:eastAsia="Arial Unicode MS" w:hAnsi="Arial Unicode MS" w:cs="Arial Unicode MS"/>
@@ -22623,6 +22574,7 @@
         </w:rPr>
         <w:t>molal</w:t>
       </w:r>
+      <w:proofErr w:type="spellEnd"/>
     </w:p>
     <w:p>
       <w:pPr>
@@ -22634,6 +22586,7 @@
           <w:szCs w:val="22"/>
         </w:rPr>
       </w:pPr>
+      <w:proofErr w:type="spellStart"/>
       <w:r>
         <w:rPr>
           <w:rFonts w:ascii="Arial Unicode MS" w:eastAsia="Arial Unicode MS" w:hAnsi="Arial Unicode MS" w:cs="Arial Unicode MS"/>
@@ -22651,7 +22604,18 @@
           <w:szCs w:val="22"/>
           <w:vertAlign w:val="subscript"/>
         </w:rPr>
-        <w:t xml:space="preserve">e </w:t>
+        <w:t>e</w:t>
+      </w:r>
+      <w:proofErr w:type="spellEnd"/>
+      <w:r>
+        <w:rPr>
+          <w:rFonts w:ascii="Arial Unicode MS" w:eastAsia="Arial Unicode MS" w:hAnsi="Arial Unicode MS" w:cs="Arial Unicode MS"/>
+          <w:i/>
+          <w:sz w:val="22"/>
+          <w:szCs w:val="22"/>
+          <w:vertAlign w:val="subscript"/>
+        </w:rPr>
+        <w:t xml:space="preserve"> </w:t>
       </w:r>
       <w:r>
         <w:rPr>
@@ -22669,13 +22633,23 @@
         </w:rPr>
         <w:t xml:space="preserve"> Constante </w:t>
       </w:r>
-      <w:r>
-        <w:rPr>
-          <w:rFonts w:ascii="Arial Unicode MS" w:eastAsia="Arial Unicode MS" w:hAnsi="Arial Unicode MS" w:cs="Arial Unicode MS"/>
-          <w:sz w:val="22"/>
-          <w:szCs w:val="22"/>
-        </w:rPr>
-        <w:t xml:space="preserve">ebulloscópica </w:t>
+      <w:proofErr w:type="spellStart"/>
+      <w:r>
+        <w:rPr>
+          <w:rFonts w:ascii="Arial Unicode MS" w:eastAsia="Arial Unicode MS" w:hAnsi="Arial Unicode MS" w:cs="Arial Unicode MS"/>
+          <w:sz w:val="22"/>
+          <w:szCs w:val="22"/>
+        </w:rPr>
+        <w:t>ebulloscópica</w:t>
+      </w:r>
+      <w:proofErr w:type="spellEnd"/>
+      <w:r>
+        <w:rPr>
+          <w:rFonts w:ascii="Arial Unicode MS" w:eastAsia="Arial Unicode MS" w:hAnsi="Arial Unicode MS" w:cs="Arial Unicode MS"/>
+          <w:sz w:val="22"/>
+          <w:szCs w:val="22"/>
+        </w:rPr>
+        <w:t xml:space="preserve"> </w:t>
       </w:r>
     </w:p>
     <w:p>
@@ -22719,7 +22693,6 @@
                 <w:rFonts w:ascii="Arial Unicode MS" w:eastAsia="Arial Unicode MS" w:hAnsi="Arial Unicode MS" w:cs="Arial Unicode MS"/>
                 <w:b/>
               </w:rPr>
-              <w:lastRenderedPageBreak/>
               <w:t>Destacado</w:t>
             </w:r>
           </w:p>
@@ -22797,6 +22770,7 @@
               </w:rPr>
               <w:t xml:space="preserve"> </w:t>
             </w:r>
+            <w:proofErr w:type="spellStart"/>
             <w:r>
               <w:rPr>
                 <w:rFonts w:ascii="Arial Unicode MS" w:eastAsia="Arial Unicode MS" w:hAnsi="Arial Unicode MS" w:cs="Arial Unicode MS"/>
@@ -22805,7 +22779,18 @@
                 <w:i w:val="0"/>
                 <w:color w:val="auto"/>
               </w:rPr>
-              <w:t xml:space="preserve">ebulloscópica </w:t>
+              <w:t>ebulloscópica</w:t>
+            </w:r>
+            <w:proofErr w:type="spellEnd"/>
+            <w:r>
+              <w:rPr>
+                <w:rFonts w:ascii="Arial Unicode MS" w:eastAsia="Arial Unicode MS" w:hAnsi="Arial Unicode MS" w:cs="Arial Unicode MS"/>
+                <w:b/>
+                <w:bCs/>
+                <w:i w:val="0"/>
+                <w:color w:val="auto"/>
+              </w:rPr>
+              <w:t xml:space="preserve"> </w:t>
             </w:r>
           </w:p>
         </w:tc>
@@ -22856,7 +22841,15 @@
                 <w:rFonts w:ascii="Arial Unicode MS" w:eastAsia="Arial Unicode MS" w:hAnsi="Arial Unicode MS" w:cs="Arial Unicode MS"/>
                 <w:b/>
               </w:rPr>
-              <w:t>constante ebulloscópi</w:t>
+              <w:t xml:space="preserve">constante </w:t>
+            </w:r>
+            <w:proofErr w:type="spellStart"/>
+            <w:r>
+              <w:rPr>
+                <w:rFonts w:ascii="Arial Unicode MS" w:eastAsia="Arial Unicode MS" w:hAnsi="Arial Unicode MS" w:cs="Arial Unicode MS"/>
+                <w:b/>
+              </w:rPr>
+              <w:t>ebulloscópi</w:t>
             </w:r>
             <w:r>
               <w:rPr>
@@ -22865,12 +22858,14 @@
               </w:rPr>
               <w:t>ca</w:t>
             </w:r>
+            <w:proofErr w:type="spellEnd"/>
             <w:r>
               <w:rPr>
                 <w:rFonts w:ascii="Arial Unicode MS" w:eastAsia="Arial Unicode MS" w:hAnsi="Arial Unicode MS" w:cs="Arial Unicode MS"/>
               </w:rPr>
               <w:t xml:space="preserve"> (</w:t>
             </w:r>
+            <w:proofErr w:type="spellStart"/>
             <w:r>
               <w:rPr>
                 <w:rFonts w:ascii="Arial Unicode MS" w:eastAsia="Arial Unicode MS" w:hAnsi="Arial Unicode MS" w:cs="Arial Unicode MS"/>
@@ -22886,6 +22881,7 @@
               </w:rPr>
               <w:t>e</w:t>
             </w:r>
+            <w:proofErr w:type="spellEnd"/>
             <w:r>
               <w:rPr>
                 <w:rFonts w:ascii="Arial Unicode MS" w:eastAsia="Arial Unicode MS" w:hAnsi="Arial Unicode MS" w:cs="Arial Unicode MS"/>
@@ -22932,7 +22928,21 @@
               <w:rPr>
                 <w:rFonts w:ascii="Arial Unicode MS" w:eastAsia="Arial Unicode MS" w:hAnsi="Arial Unicode MS" w:cs="Arial Unicode MS"/>
               </w:rPr>
-              <w:t>disolución 1 molal.</w:t>
+              <w:t xml:space="preserve">disolución 1 </w:t>
+            </w:r>
+            <w:proofErr w:type="spellStart"/>
+            <w:r>
+              <w:rPr>
+                <w:rFonts w:ascii="Arial Unicode MS" w:eastAsia="Arial Unicode MS" w:hAnsi="Arial Unicode MS" w:cs="Arial Unicode MS"/>
+              </w:rPr>
+              <w:t>molal</w:t>
+            </w:r>
+            <w:proofErr w:type="spellEnd"/>
+            <w:r>
+              <w:rPr>
+                <w:rFonts w:ascii="Arial Unicode MS" w:eastAsia="Arial Unicode MS" w:hAnsi="Arial Unicode MS" w:cs="Arial Unicode MS"/>
+              </w:rPr>
+              <w:t>.</w:t>
             </w:r>
           </w:p>
           <w:p>
@@ -22946,6 +22956,7 @@
                 <w:color w:val="00B050"/>
               </w:rPr>
             </w:pPr>
+            <w:proofErr w:type="spellStart"/>
             <w:r>
               <w:rPr>
                 <w:rFonts w:ascii="Arial Unicode MS" w:eastAsia="Arial Unicode MS" w:hAnsi="Arial Unicode MS" w:cs="Arial Unicode MS"/>
@@ -22961,6 +22972,7 @@
               </w:rPr>
               <w:t>e</w:t>
             </w:r>
+            <w:proofErr w:type="spellEnd"/>
             <w:r>
               <w:rPr>
                 <w:rFonts w:ascii="Arial Unicode MS" w:eastAsia="Arial Unicode MS" w:hAnsi="Arial Unicode MS" w:cs="Arial Unicode MS"/>
@@ -23010,11 +23022,26 @@
               </w:rPr>
               <w:t xml:space="preserve"> </w:t>
             </w:r>
-            <w:r>
-              <w:rPr>
-                <w:rFonts w:ascii="Arial Unicode MS" w:eastAsia="Arial Unicode MS" w:hAnsi="Arial Unicode MS" w:cs="Arial Unicode MS"/>
-              </w:rPr>
-              <w:t>ºC /m</w:t>
+            <w:proofErr w:type="spellStart"/>
+            <w:r>
+              <w:rPr>
+                <w:rFonts w:ascii="Arial Unicode MS" w:eastAsia="Arial Unicode MS" w:hAnsi="Arial Unicode MS" w:cs="Arial Unicode MS"/>
+              </w:rPr>
+              <w:t>ºC</w:t>
+            </w:r>
+            <w:proofErr w:type="spellEnd"/>
+            <w:r>
+              <w:rPr>
+                <w:rFonts w:ascii="Arial Unicode MS" w:eastAsia="Arial Unicode MS" w:hAnsi="Arial Unicode MS" w:cs="Arial Unicode MS"/>
+              </w:rPr>
+              <w:t xml:space="preserve"> /</w:t>
+            </w:r>
+            <w:proofErr w:type="spellStart"/>
+            <w:r>
+              <w:rPr>
+                <w:rFonts w:ascii="Arial Unicode MS" w:eastAsia="Arial Unicode MS" w:hAnsi="Arial Unicode MS" w:cs="Arial Unicode MS"/>
+              </w:rPr>
+              <w:t>m</w:t>
             </w:r>
             <w:r>
               <w:rPr>
@@ -23022,6 +23049,7 @@
               </w:rPr>
               <w:t>olal</w:t>
             </w:r>
+            <w:proofErr w:type="spellEnd"/>
           </w:p>
         </w:tc>
       </w:tr>
@@ -23193,7 +23221,40 @@
                 <w:rFonts w:ascii="Arial Unicode MS" w:eastAsia="Arial Unicode MS" w:hAnsi="Arial Unicode MS" w:cs="Arial Unicode MS"/>
                 <w:b/>
               </w:rPr>
-              <w:t>Código Shutterstock (o URL o la ruta en AulaPlaneta)</w:t>
+              <w:lastRenderedPageBreak/>
+              <w:t xml:space="preserve">Código </w:t>
+            </w:r>
+            <w:proofErr w:type="spellStart"/>
+            <w:r>
+              <w:rPr>
+                <w:rFonts w:ascii="Arial Unicode MS" w:eastAsia="Arial Unicode MS" w:hAnsi="Arial Unicode MS" w:cs="Arial Unicode MS"/>
+                <w:b/>
+              </w:rPr>
+              <w:t>Shutterstock</w:t>
+            </w:r>
+            <w:proofErr w:type="spellEnd"/>
+            <w:r>
+              <w:rPr>
+                <w:rFonts w:ascii="Arial Unicode MS" w:eastAsia="Arial Unicode MS" w:hAnsi="Arial Unicode MS" w:cs="Arial Unicode MS"/>
+                <w:b/>
+              </w:rPr>
+              <w:t xml:space="preserve"> (o URL o la ruta en </w:t>
+            </w:r>
+            <w:proofErr w:type="spellStart"/>
+            <w:r>
+              <w:rPr>
+                <w:rFonts w:ascii="Arial Unicode MS" w:eastAsia="Arial Unicode MS" w:hAnsi="Arial Unicode MS" w:cs="Arial Unicode MS"/>
+                <w:b/>
+              </w:rPr>
+              <w:t>AulaPlaneta</w:t>
+            </w:r>
+            <w:proofErr w:type="spellEnd"/>
+            <w:r>
+              <w:rPr>
+                <w:rFonts w:ascii="Arial Unicode MS" w:eastAsia="Arial Unicode MS" w:hAnsi="Arial Unicode MS" w:cs="Arial Unicode MS"/>
+                <w:b/>
+              </w:rPr>
+              <w:t>)</w:t>
             </w:r>
           </w:p>
         </w:tc>
@@ -23212,7 +23273,21 @@
               <w:rPr>
                 <w:rFonts w:ascii="Arial Unicode MS" w:eastAsia="Arial Unicode MS" w:hAnsi="Arial Unicode MS" w:cs="Arial Unicode MS"/>
               </w:rPr>
-              <w:t>Código Shutterstock 184778339</w:t>
+              <w:t xml:space="preserve">Código </w:t>
+            </w:r>
+            <w:proofErr w:type="spellStart"/>
+            <w:r>
+              <w:rPr>
+                <w:rFonts w:ascii="Arial Unicode MS" w:eastAsia="Arial Unicode MS" w:hAnsi="Arial Unicode MS" w:cs="Arial Unicode MS"/>
+              </w:rPr>
+              <w:t>Shutterstock</w:t>
+            </w:r>
+            <w:proofErr w:type="spellEnd"/>
+            <w:r>
+              <w:rPr>
+                <w:rFonts w:ascii="Arial Unicode MS" w:eastAsia="Arial Unicode MS" w:hAnsi="Arial Unicode MS" w:cs="Arial Unicode MS"/>
+              </w:rPr>
+              <w:t xml:space="preserve"> 184778339</w:t>
             </w:r>
           </w:p>
           <w:p>
@@ -23246,7 +23321,7 @@
                           </pic:cNvPicPr>
                         </pic:nvPicPr>
                         <pic:blipFill>
-                          <a:blip r:embed="rId36">
+                          <a:blip r:embed="rId33">
                             <a:extLst>
                               <a:ext uri="{28A0092B-C50C-407E-A947-70E740481C1C}">
                                 <a14:useLocalDpi xmlns:a14="http://schemas.microsoft.com/office/drawing/2010/main" val="0"/>
@@ -23455,13 +23530,23 @@
         </w:rPr>
         <w:t xml:space="preserve">concentración </w:t>
       </w:r>
-      <w:r>
-        <w:rPr>
-          <w:rFonts w:ascii="Arial Unicode MS" w:eastAsia="Arial Unicode MS" w:hAnsi="Arial Unicode MS" w:cs="Arial Unicode MS"/>
-          <w:sz w:val="22"/>
-          <w:szCs w:val="22"/>
-        </w:rPr>
-        <w:t xml:space="preserve">molal </w:t>
+      <w:proofErr w:type="spellStart"/>
+      <w:r>
+        <w:rPr>
+          <w:rFonts w:ascii="Arial Unicode MS" w:eastAsia="Arial Unicode MS" w:hAnsi="Arial Unicode MS" w:cs="Arial Unicode MS"/>
+          <w:sz w:val="22"/>
+          <w:szCs w:val="22"/>
+        </w:rPr>
+        <w:t>molal</w:t>
+      </w:r>
+      <w:proofErr w:type="spellEnd"/>
+      <w:r>
+        <w:rPr>
+          <w:rFonts w:ascii="Arial Unicode MS" w:eastAsia="Arial Unicode MS" w:hAnsi="Arial Unicode MS" w:cs="Arial Unicode MS"/>
+          <w:sz w:val="22"/>
+          <w:szCs w:val="22"/>
+        </w:rPr>
+        <w:t xml:space="preserve"> </w:t>
       </w:r>
       <w:r>
         <w:rPr>
@@ -23525,16 +23610,7 @@
           <w:sz w:val="22"/>
           <w:szCs w:val="22"/>
         </w:rPr>
-        <w:t xml:space="preserve"> sales, </w:t>
-      </w:r>
-      <w:r>
-        <w:rPr>
-          <w:rFonts w:ascii="Arial Unicode MS" w:eastAsia="Arial Unicode MS" w:hAnsi="Arial Unicode MS" w:cs="Arial Unicode MS"/>
-          <w:sz w:val="22"/>
-          <w:szCs w:val="22"/>
-        </w:rPr>
-        <w:lastRenderedPageBreak/>
-        <w:t>por lo general</w:t>
+        <w:t xml:space="preserve"> sales, por lo general</w:t>
       </w:r>
       <w:r>
         <w:rPr>
@@ -23668,7 +23744,7 @@
                           </pic:cNvPicPr>
                         </pic:nvPicPr>
                         <pic:blipFill>
-                          <a:blip r:embed="rId37">
+                          <a:blip r:embed="rId34">
                             <a:extLst>
                               <a:ext uri="{28A0092B-C50C-407E-A947-70E740481C1C}">
                                 <a14:useLocalDpi xmlns:a14="http://schemas.microsoft.com/office/drawing/2010/main" val="0"/>
@@ -23720,14 +23796,16 @@
                 <w:rFonts w:ascii="Arial Unicode MS" w:eastAsia="Arial Unicode MS" w:hAnsi="Arial Unicode MS" w:cs="Arial Unicode MS"/>
               </w:rPr>
             </w:pPr>
+            <w:bookmarkStart w:id="2" w:name="_GoBack"/>
             <w:r>
               <w:rPr>
                 <w:rStyle w:val="Textoennegrita"/>
                 <w:rFonts w:ascii="Arial Unicode MS" w:eastAsia="Arial Unicode MS" w:hAnsi="Arial Unicode MS" w:cs="Arial Unicode MS"/>
                 <w:b w:val="0"/>
               </w:rPr>
-              <w:t>CN_09_09_fórmula_18</w:t>
-            </w:r>
+              <w:t>CN_09_09_formula_15</w:t>
+            </w:r>
+            <w:bookmarkEnd w:id="2"/>
           </w:p>
         </w:tc>
       </w:tr>
@@ -23788,6 +23866,15 @@
           <w:szCs w:val="22"/>
         </w:rPr>
       </w:pPr>
+      <w:proofErr w:type="spellStart"/>
+      <w:r>
+        <w:rPr>
+          <w:rFonts w:ascii="Arial Unicode MS" w:eastAsia="Arial Unicode MS" w:hAnsi="Arial Unicode MS" w:cs="Arial Unicode MS"/>
+          <w:sz w:val="22"/>
+          <w:szCs w:val="22"/>
+        </w:rPr>
+        <w:t>Δ</w:t>
+      </w:r>
       <w:r>
         <w:rPr>
           <w:rFonts w:ascii="Arial Unicode MS" w:eastAsia="Arial Unicode MS" w:hAnsi="Arial Unicode MS" w:cs="Arial Unicode MS"/>
@@ -23795,7 +23882,7 @@
           <w:sz w:val="22"/>
           <w:szCs w:val="22"/>
         </w:rPr>
-        <w:t>∆T</w:t>
+        <w:t>T</w:t>
       </w:r>
       <w:r>
         <w:rPr>
@@ -23807,6 +23894,7 @@
         </w:rPr>
         <w:t>c</w:t>
       </w:r>
+      <w:proofErr w:type="spellEnd"/>
       <w:r>
         <w:rPr>
           <w:rFonts w:ascii="Arial Unicode MS" w:eastAsia="Arial Unicode MS" w:hAnsi="Arial Unicode MS" w:cs="Arial Unicode MS"/>
@@ -23848,6 +23936,7 @@
           <w:sz w:val="22"/>
           <w:szCs w:val="22"/>
         </w:rPr>
+        <w:lastRenderedPageBreak/>
         <w:t xml:space="preserve">m </w:t>
       </w:r>
       <w:r>
@@ -23866,6 +23955,7 @@
         </w:rPr>
         <w:t xml:space="preserve">Concentración </w:t>
       </w:r>
+      <w:proofErr w:type="spellStart"/>
       <w:r>
         <w:rPr>
           <w:rFonts w:ascii="Arial Unicode MS" w:eastAsia="Arial Unicode MS" w:hAnsi="Arial Unicode MS" w:cs="Arial Unicode MS"/>
@@ -23874,6 +23964,7 @@
         </w:rPr>
         <w:t>molal</w:t>
       </w:r>
+      <w:proofErr w:type="spellEnd"/>
     </w:p>
     <w:p>
       <w:pPr>
@@ -23929,13 +24020,23 @@
         </w:rPr>
         <w:t xml:space="preserve">Constante </w:t>
       </w:r>
-      <w:r>
-        <w:rPr>
-          <w:rFonts w:ascii="Arial Unicode MS" w:eastAsia="Arial Unicode MS" w:hAnsi="Arial Unicode MS" w:cs="Arial Unicode MS"/>
-          <w:sz w:val="22"/>
-          <w:szCs w:val="22"/>
-        </w:rPr>
-        <w:t xml:space="preserve">crioscópica </w:t>
+      <w:proofErr w:type="spellStart"/>
+      <w:r>
+        <w:rPr>
+          <w:rFonts w:ascii="Arial Unicode MS" w:eastAsia="Arial Unicode MS" w:hAnsi="Arial Unicode MS" w:cs="Arial Unicode MS"/>
+          <w:sz w:val="22"/>
+          <w:szCs w:val="22"/>
+        </w:rPr>
+        <w:t>crioscópica</w:t>
+      </w:r>
+      <w:proofErr w:type="spellEnd"/>
+      <w:r>
+        <w:rPr>
+          <w:rFonts w:ascii="Arial Unicode MS" w:eastAsia="Arial Unicode MS" w:hAnsi="Arial Unicode MS" w:cs="Arial Unicode MS"/>
+          <w:sz w:val="22"/>
+          <w:szCs w:val="22"/>
+        </w:rPr>
+        <w:t xml:space="preserve"> </w:t>
       </w:r>
     </w:p>
     <w:p>
@@ -24046,7 +24147,29 @@
                 <w:i w:val="0"/>
                 <w:color w:val="auto"/>
               </w:rPr>
-              <w:t xml:space="preserve">onstante crioscópica </w:t>
+              <w:t xml:space="preserve">onstante </w:t>
+            </w:r>
+            <w:proofErr w:type="spellStart"/>
+            <w:r>
+              <w:rPr>
+                <w:rFonts w:ascii="Arial Unicode MS" w:eastAsia="Arial Unicode MS" w:hAnsi="Arial Unicode MS" w:cs="Arial Unicode MS"/>
+                <w:b/>
+                <w:bCs/>
+                <w:i w:val="0"/>
+                <w:color w:val="auto"/>
+              </w:rPr>
+              <w:t>crioscópica</w:t>
+            </w:r>
+            <w:proofErr w:type="spellEnd"/>
+            <w:r>
+              <w:rPr>
+                <w:rFonts w:ascii="Arial Unicode MS" w:eastAsia="Arial Unicode MS" w:hAnsi="Arial Unicode MS" w:cs="Arial Unicode MS"/>
+                <w:b/>
+                <w:bCs/>
+                <w:i w:val="0"/>
+                <w:color w:val="auto"/>
+              </w:rPr>
+              <w:t xml:space="preserve"> </w:t>
             </w:r>
           </w:p>
         </w:tc>
@@ -24099,8 +24222,17 @@
                 <w:rFonts w:ascii="Arial Unicode MS" w:eastAsia="Arial Unicode MS" w:hAnsi="Arial Unicode MS" w:cs="Arial Unicode MS"/>
                 <w:b/>
               </w:rPr>
-              <w:t>constante crioscópica</w:t>
-            </w:r>
+              <w:t xml:space="preserve">constante </w:t>
+            </w:r>
+            <w:proofErr w:type="spellStart"/>
+            <w:r>
+              <w:rPr>
+                <w:rFonts w:ascii="Arial Unicode MS" w:eastAsia="Arial Unicode MS" w:hAnsi="Arial Unicode MS" w:cs="Arial Unicode MS"/>
+                <w:b/>
+              </w:rPr>
+              <w:t>crioscópica</w:t>
+            </w:r>
+            <w:proofErr w:type="spellEnd"/>
             <w:r>
               <w:rPr>
                 <w:rFonts w:ascii="Arial Unicode MS" w:eastAsia="Arial Unicode MS" w:hAnsi="Arial Unicode MS" w:cs="Arial Unicode MS"/>
@@ -24167,7 +24299,23 @@
                 <w:rFonts w:ascii="Arial Unicode MS" w:eastAsia="Arial Unicode MS" w:hAnsi="Arial Unicode MS" w:cs="Arial Unicode MS"/>
                 <w:color w:val="000000" w:themeColor="text1"/>
               </w:rPr>
-              <w:t>disolución 1 molal.</w:t>
+              <w:t xml:space="preserve">disolución 1 </w:t>
+            </w:r>
+            <w:proofErr w:type="spellStart"/>
+            <w:r>
+              <w:rPr>
+                <w:rFonts w:ascii="Arial Unicode MS" w:eastAsia="Arial Unicode MS" w:hAnsi="Arial Unicode MS" w:cs="Arial Unicode MS"/>
+                <w:color w:val="000000" w:themeColor="text1"/>
+              </w:rPr>
+              <w:t>molal</w:t>
+            </w:r>
+            <w:proofErr w:type="spellEnd"/>
+            <w:r>
+              <w:rPr>
+                <w:rFonts w:ascii="Arial Unicode MS" w:eastAsia="Arial Unicode MS" w:hAnsi="Arial Unicode MS" w:cs="Arial Unicode MS"/>
+                <w:color w:val="000000" w:themeColor="text1"/>
+              </w:rPr>
+              <w:t>.</w:t>
             </w:r>
           </w:p>
           <w:p>
@@ -24235,12 +24383,29 @@
               </w:rPr>
               <w:t xml:space="preserve"> </w:t>
             </w:r>
-            <w:r>
-              <w:rPr>
-                <w:rFonts w:ascii="Arial Unicode MS" w:eastAsia="Arial Unicode MS" w:hAnsi="Arial Unicode MS" w:cs="Arial Unicode MS"/>
-                <w:b/>
-              </w:rPr>
-              <w:t>ºC /m</w:t>
+            <w:proofErr w:type="spellStart"/>
+            <w:r>
+              <w:rPr>
+                <w:rFonts w:ascii="Arial Unicode MS" w:eastAsia="Arial Unicode MS" w:hAnsi="Arial Unicode MS" w:cs="Arial Unicode MS"/>
+                <w:b/>
+              </w:rPr>
+              <w:t>ºC</w:t>
+            </w:r>
+            <w:proofErr w:type="spellEnd"/>
+            <w:r>
+              <w:rPr>
+                <w:rFonts w:ascii="Arial Unicode MS" w:eastAsia="Arial Unicode MS" w:hAnsi="Arial Unicode MS" w:cs="Arial Unicode MS"/>
+                <w:b/>
+              </w:rPr>
+              <w:t xml:space="preserve"> /</w:t>
+            </w:r>
+            <w:proofErr w:type="spellStart"/>
+            <w:r>
+              <w:rPr>
+                <w:rFonts w:ascii="Arial Unicode MS" w:eastAsia="Arial Unicode MS" w:hAnsi="Arial Unicode MS" w:cs="Arial Unicode MS"/>
+                <w:b/>
+              </w:rPr>
+              <w:t>m</w:t>
             </w:r>
             <w:r>
               <w:rPr>
@@ -24249,6 +24414,7 @@
               </w:rPr>
               <w:t>olal</w:t>
             </w:r>
+            <w:proofErr w:type="spellEnd"/>
           </w:p>
         </w:tc>
       </w:tr>
@@ -24406,7 +24572,39 @@
                 <w:rFonts w:ascii="Arial Unicode MS" w:eastAsia="Arial Unicode MS" w:hAnsi="Arial Unicode MS" w:cs="Arial Unicode MS"/>
                 <w:b/>
               </w:rPr>
-              <w:t>Código Shutterstock (o URL o la ruta en AulaPlaneta)</w:t>
+              <w:t xml:space="preserve">Código </w:t>
+            </w:r>
+            <w:proofErr w:type="spellStart"/>
+            <w:r>
+              <w:rPr>
+                <w:rFonts w:ascii="Arial Unicode MS" w:eastAsia="Arial Unicode MS" w:hAnsi="Arial Unicode MS" w:cs="Arial Unicode MS"/>
+                <w:b/>
+              </w:rPr>
+              <w:t>Shutterstock</w:t>
+            </w:r>
+            <w:proofErr w:type="spellEnd"/>
+            <w:r>
+              <w:rPr>
+                <w:rFonts w:ascii="Arial Unicode MS" w:eastAsia="Arial Unicode MS" w:hAnsi="Arial Unicode MS" w:cs="Arial Unicode MS"/>
+                <w:b/>
+              </w:rPr>
+              <w:t xml:space="preserve"> (o URL o la ruta en </w:t>
+            </w:r>
+            <w:proofErr w:type="spellStart"/>
+            <w:r>
+              <w:rPr>
+                <w:rFonts w:ascii="Arial Unicode MS" w:eastAsia="Arial Unicode MS" w:hAnsi="Arial Unicode MS" w:cs="Arial Unicode MS"/>
+                <w:b/>
+              </w:rPr>
+              <w:t>AulaPlaneta</w:t>
+            </w:r>
+            <w:proofErr w:type="spellEnd"/>
+            <w:r>
+              <w:rPr>
+                <w:rFonts w:ascii="Arial Unicode MS" w:eastAsia="Arial Unicode MS" w:hAnsi="Arial Unicode MS" w:cs="Arial Unicode MS"/>
+                <w:b/>
+              </w:rPr>
+              <w:t>)</w:t>
             </w:r>
           </w:p>
         </w:tc>
@@ -24458,7 +24656,7 @@
                           <pic:cNvPicPr/>
                         </pic:nvPicPr>
                         <pic:blipFill rotWithShape="1">
-                          <a:blip r:embed="rId38"/>
+                          <a:blip r:embed="rId35"/>
                           <a:srcRect l="13859" t="38890" r="53125" b="32409"/>
                           <a:stretch/>
                         </pic:blipFill>
@@ -24475,7 +24673,7 @@
                           </a:ln>
                           <a:extLst>
                             <a:ext uri="{53640926-AAD7-44d8-BBD7-CCE9431645EC}">
-                              <a14:shadowObscured xmlns:a14="http://schemas.microsoft.com/office/drawing/2010/main" xmlns:w="http://schemas.openxmlformats.org/wordprocessingml/2006/main" xmlns:w10="urn:schemas-microsoft-com:office:word" xmlns:v="urn:schemas-microsoft-com:vml" xmlns:o="urn:schemas-microsoft-com:office:office" xmlns:mv="urn:schemas-microsoft-com:mac:vml" xmlns:mo="http://schemas.microsoft.com/office/mac/office/2008/main" xmlns=""/>
+                              <a14:shadowObscured xmlns="" xmlns:mo="http://schemas.microsoft.com/office/mac/office/2008/main" xmlns:mv="urn:schemas-microsoft-com:mac:vml" xmlns:o="urn:schemas-microsoft-com:office:office" xmlns:v="urn:schemas-microsoft-com:vml" xmlns:w10="urn:schemas-microsoft-com:office:word" xmlns:w="http://schemas.openxmlformats.org/wordprocessingml/2006/main" xmlns:a14="http://schemas.microsoft.com/office/drawing/2010/main"/>
                             </a:ext>
                           </a:extLst>
                         </pic:spPr>
@@ -24505,7 +24703,6 @@
                 <w:rFonts w:ascii="Arial Unicode MS" w:eastAsia="Arial Unicode MS" w:hAnsi="Arial Unicode MS" w:cs="Arial Unicode MS"/>
                 <w:b/>
               </w:rPr>
-              <w:lastRenderedPageBreak/>
               <w:t>Pie de imagen</w:t>
             </w:r>
           </w:p>
@@ -24532,11 +24729,33 @@
               </w:rPr>
               <w:t xml:space="preserve"> </w:t>
             </w:r>
-            <w:r>
-              <w:rPr>
-                <w:rFonts w:ascii="Arial Unicode MS" w:eastAsia="Arial Unicode MS" w:hAnsi="Arial Unicode MS" w:cs="Arial Unicode MS"/>
-              </w:rPr>
-              <w:t xml:space="preserve">ºC debido a la propiedad coligativa de descenso del punto de congelación. Las sales disueltas reducen la temperatura de congelación. </w:t>
+            <w:proofErr w:type="spellStart"/>
+            <w:r>
+              <w:rPr>
+                <w:rFonts w:ascii="Arial Unicode MS" w:eastAsia="Arial Unicode MS" w:hAnsi="Arial Unicode MS" w:cs="Arial Unicode MS"/>
+              </w:rPr>
+              <w:t>ºC</w:t>
+            </w:r>
+            <w:proofErr w:type="spellEnd"/>
+            <w:r>
+              <w:rPr>
+                <w:rFonts w:ascii="Arial Unicode MS" w:eastAsia="Arial Unicode MS" w:hAnsi="Arial Unicode MS" w:cs="Arial Unicode MS"/>
+              </w:rPr>
+              <w:t xml:space="preserve"> debido a la propiedad </w:t>
+            </w:r>
+            <w:proofErr w:type="spellStart"/>
+            <w:r>
+              <w:rPr>
+                <w:rFonts w:ascii="Arial Unicode MS" w:eastAsia="Arial Unicode MS" w:hAnsi="Arial Unicode MS" w:cs="Arial Unicode MS"/>
+              </w:rPr>
+              <w:t>coligativa</w:t>
+            </w:r>
+            <w:proofErr w:type="spellEnd"/>
+            <w:r>
+              <w:rPr>
+                <w:rFonts w:ascii="Arial Unicode MS" w:eastAsia="Arial Unicode MS" w:hAnsi="Arial Unicode MS" w:cs="Arial Unicode MS"/>
+              </w:rPr>
+              <w:t xml:space="preserve"> de descenso del punto de congelación. Las sales disueltas reducen la temperatura de congelación. </w:t>
             </w:r>
           </w:p>
         </w:tc>
@@ -24990,7 +25209,39 @@
                 <w:rFonts w:ascii="Arial Unicode MS" w:eastAsia="Arial Unicode MS" w:hAnsi="Arial Unicode MS" w:cs="Arial Unicode MS"/>
                 <w:b/>
               </w:rPr>
-              <w:t>Código Shutterstock (o URL o la ruta en AulaPlaneta)</w:t>
+              <w:t xml:space="preserve">Código </w:t>
+            </w:r>
+            <w:proofErr w:type="spellStart"/>
+            <w:r>
+              <w:rPr>
+                <w:rFonts w:ascii="Arial Unicode MS" w:eastAsia="Arial Unicode MS" w:hAnsi="Arial Unicode MS" w:cs="Arial Unicode MS"/>
+                <w:b/>
+              </w:rPr>
+              <w:t>Shutterstock</w:t>
+            </w:r>
+            <w:proofErr w:type="spellEnd"/>
+            <w:r>
+              <w:rPr>
+                <w:rFonts w:ascii="Arial Unicode MS" w:eastAsia="Arial Unicode MS" w:hAnsi="Arial Unicode MS" w:cs="Arial Unicode MS"/>
+                <w:b/>
+              </w:rPr>
+              <w:t xml:space="preserve"> (o URL o la ruta en </w:t>
+            </w:r>
+            <w:proofErr w:type="spellStart"/>
+            <w:r>
+              <w:rPr>
+                <w:rFonts w:ascii="Arial Unicode MS" w:eastAsia="Arial Unicode MS" w:hAnsi="Arial Unicode MS" w:cs="Arial Unicode MS"/>
+                <w:b/>
+              </w:rPr>
+              <w:t>AulaPlaneta</w:t>
+            </w:r>
+            <w:proofErr w:type="spellEnd"/>
+            <w:r>
+              <w:rPr>
+                <w:rFonts w:ascii="Arial Unicode MS" w:eastAsia="Arial Unicode MS" w:hAnsi="Arial Unicode MS" w:cs="Arial Unicode MS"/>
+                <w:b/>
+              </w:rPr>
+              <w:t>)</w:t>
             </w:r>
           </w:p>
         </w:tc>
@@ -25049,7 +25300,7 @@
                           </pic:cNvPicPr>
                         </pic:nvPicPr>
                         <pic:blipFill>
-                          <a:blip r:embed="rId39" cstate="print">
+                          <a:blip r:embed="rId36" cstate="print">
                             <a:extLst>
                               <a:ext uri="{28A0092B-C50C-407E-A947-70E740481C1C}">
                                 <a14:useLocalDpi xmlns:a14="http://schemas.microsoft.com/office/drawing/2010/main" val="0"/>
@@ -25191,7 +25442,6 @@
                 <w:rFonts w:ascii="Arial Unicode MS" w:eastAsia="Arial Unicode MS" w:hAnsi="Arial Unicode MS" w:cs="Arial Unicode MS"/>
                 <w:b/>
               </w:rPr>
-              <w:lastRenderedPageBreak/>
               <w:t>Título</w:t>
             </w:r>
           </w:p>
@@ -25512,6 +25762,7 @@
                 <w:szCs w:val="22"/>
                 <w:lang w:val="es-MX"/>
               </w:rPr>
+              <w:lastRenderedPageBreak/>
               <w:t>Profundiza</w:t>
             </w:r>
             <w:r>
@@ -26149,11 +26400,19 @@
               </w:rPr>
               <w:t xml:space="preserve">Refuerza tu aprendizaje: Las propiedades </w:t>
             </w:r>
-            <w:r>
-              <w:rPr>
-                <w:rFonts w:ascii="Arial Unicode MS" w:eastAsia="Arial Unicode MS" w:hAnsi="Arial Unicode MS" w:cs="Arial Unicode MS"/>
-              </w:rPr>
-              <w:t>coligativas de las disoluciones</w:t>
+            <w:proofErr w:type="spellStart"/>
+            <w:r>
+              <w:rPr>
+                <w:rFonts w:ascii="Arial Unicode MS" w:eastAsia="Arial Unicode MS" w:hAnsi="Arial Unicode MS" w:cs="Arial Unicode MS"/>
+              </w:rPr>
+              <w:t>coligativas</w:t>
+            </w:r>
+            <w:proofErr w:type="spellEnd"/>
+            <w:r>
+              <w:rPr>
+                <w:rFonts w:ascii="Arial Unicode MS" w:eastAsia="Arial Unicode MS" w:hAnsi="Arial Unicode MS" w:cs="Arial Unicode MS"/>
+              </w:rPr>
+              <w:t xml:space="preserve"> de las disoluciones</w:t>
             </w:r>
           </w:p>
         </w:tc>
@@ -26194,7 +26453,21 @@
               <w:rPr>
                 <w:rFonts w:ascii="Arial Unicode MS" w:eastAsia="Arial Unicode MS" w:hAnsi="Arial Unicode MS" w:cs="Arial Unicode MS"/>
               </w:rPr>
-              <w:t>Actividades sobre Las propiedades coligativas de las disolucion</w:t>
+              <w:t xml:space="preserve">Actividades sobre Las propiedades </w:t>
+            </w:r>
+            <w:proofErr w:type="spellStart"/>
+            <w:r>
+              <w:rPr>
+                <w:rFonts w:ascii="Arial Unicode MS" w:eastAsia="Arial Unicode MS" w:hAnsi="Arial Unicode MS" w:cs="Arial Unicode MS"/>
+              </w:rPr>
+              <w:t>coligativas</w:t>
+            </w:r>
+            <w:proofErr w:type="spellEnd"/>
+            <w:r>
+              <w:rPr>
+                <w:rFonts w:ascii="Arial Unicode MS" w:eastAsia="Arial Unicode MS" w:hAnsi="Arial Unicode MS" w:cs="Arial Unicode MS"/>
+              </w:rPr>
+              <w:t xml:space="preserve"> de las disolucion</w:t>
             </w:r>
             <w:r>
               <w:rPr>
@@ -26455,6 +26728,7 @@
                 <w:rFonts w:ascii="Arial Unicode MS" w:eastAsia="Arial Unicode MS" w:hAnsi="Arial Unicode MS" w:cs="Arial Unicode MS"/>
                 <w:b/>
               </w:rPr>
+              <w:lastRenderedPageBreak/>
               <w:t>Descripción</w:t>
             </w:r>
           </w:p>
@@ -27267,7 +27541,7 @@
                 <w:rFonts w:ascii="Arial Unicode MS" w:eastAsia="Arial Unicode MS" w:hAnsi="Arial Unicode MS" w:cs="Arial Unicode MS"/>
               </w:rPr>
             </w:pPr>
-            <w:hyperlink r:id="rId40" w:history="1">
+            <w:hyperlink r:id="rId37" w:history="1">
               <w:r>
                 <w:rPr>
                   <w:rStyle w:val="Hipervnculo"/>
@@ -27306,6 +27580,7 @@
                 <w:b/>
                 <w:color w:val="000000"/>
               </w:rPr>
+              <w:lastRenderedPageBreak/>
               <w:t>Web 02</w:t>
             </w:r>
           </w:p>
@@ -27351,7 +27626,7 @@
                 <w:rFonts w:ascii="Arial Unicode MS" w:eastAsia="Arial Unicode MS" w:hAnsi="Arial Unicode MS" w:cs="Arial Unicode MS"/>
               </w:rPr>
             </w:pPr>
-            <w:hyperlink r:id="rId41" w:history="1">
+            <w:hyperlink r:id="rId38" w:history="1">
               <w:r>
                 <w:rPr>
                   <w:rStyle w:val="Hipervnculo"/>
@@ -27436,7 +27711,7 @@
                 <w:rFonts w:ascii="Arial Unicode MS" w:eastAsia="Arial Unicode MS" w:hAnsi="Arial Unicode MS" w:cs="Arial Unicode MS"/>
               </w:rPr>
             </w:pPr>
-            <w:hyperlink r:id="rId42" w:history="1">
+            <w:hyperlink r:id="rId39" w:history="1">
               <w:r>
                 <w:rPr>
                   <w:rStyle w:val="Hipervnculo"/>
@@ -27469,8 +27744,8 @@
       </w:pPr>
     </w:p>
     <w:sectPr>
-      <w:headerReference w:type="even" r:id="rId43"/>
-      <w:headerReference w:type="default" r:id="rId44"/>
+      <w:headerReference w:type="even" r:id="rId40"/>
+      <w:headerReference w:type="default" r:id="rId41"/>
       <w:pgSz w:w="12240" w:h="15840"/>
       <w:pgMar w:top="1417" w:right="1701" w:bottom="1417" w:left="1701" w:header="708" w:footer="708" w:gutter="0"/>
       <w:cols w:space="708"/>
@@ -27600,7 +27875,7 @@
         <w:rStyle w:val="Nmerodepgina"/>
         <w:noProof/>
       </w:rPr>
-      <w:t>26</w:t>
+      <w:t>28</w:t>
     </w:r>
     <w:r>
       <w:rPr>
@@ -30759,7 +31034,7 @@
 </file>
 
 <file path=customXml/itemProps1.xml><?xml version="1.0" encoding="utf-8"?>
-<ds:datastoreItem xmlns:ds="http://schemas.openxmlformats.org/officeDocument/2006/customXml" ds:itemID="{E38ECE79-8651-490A-B210-2300A990BA94}">
+<ds:datastoreItem xmlns:ds="http://schemas.openxmlformats.org/officeDocument/2006/customXml" ds:itemID="{C791B289-1558-44D3-B659-1DC3D59A5491}">
   <ds:schemaRefs>
     <ds:schemaRef ds:uri="http://schemas.openxmlformats.org/officeDocument/2006/bibliography"/>
   </ds:schemaRefs>

</xml_diff>

<commit_message>
Cambio en nombre de recursos
Cambio en nombre de recursos
</commit_message>
<xml_diff>
--- a/fuentes/contenidos/grado09/guion09/CN_09_09_CO.docx
+++ b/fuentes/contenidos/grado09/guion09/CN_09_09_CO.docx
@@ -1016,39 +1016,7 @@
                 <w:rFonts w:ascii="Arial Unicode MS" w:eastAsia="Arial Unicode MS" w:hAnsi="Arial Unicode MS" w:cs="Arial Unicode MS"/>
                 <w:b/>
               </w:rPr>
-              <w:t xml:space="preserve">Código </w:t>
-            </w:r>
-            <w:proofErr w:type="spellStart"/>
-            <w:r>
-              <w:rPr>
-                <w:rFonts w:ascii="Arial Unicode MS" w:eastAsia="Arial Unicode MS" w:hAnsi="Arial Unicode MS" w:cs="Arial Unicode MS"/>
-                <w:b/>
-              </w:rPr>
-              <w:t>Shutterstock</w:t>
-            </w:r>
-            <w:proofErr w:type="spellEnd"/>
-            <w:r>
-              <w:rPr>
-                <w:rFonts w:ascii="Arial Unicode MS" w:eastAsia="Arial Unicode MS" w:hAnsi="Arial Unicode MS" w:cs="Arial Unicode MS"/>
-                <w:b/>
-              </w:rPr>
-              <w:t xml:space="preserve"> (o URL o la ruta en </w:t>
-            </w:r>
-            <w:proofErr w:type="spellStart"/>
-            <w:r>
-              <w:rPr>
-                <w:rFonts w:ascii="Arial Unicode MS" w:eastAsia="Arial Unicode MS" w:hAnsi="Arial Unicode MS" w:cs="Arial Unicode MS"/>
-                <w:b/>
-              </w:rPr>
-              <w:t>AulaPlaneta</w:t>
-            </w:r>
-            <w:proofErr w:type="spellEnd"/>
-            <w:r>
-              <w:rPr>
-                <w:rFonts w:ascii="Arial Unicode MS" w:eastAsia="Arial Unicode MS" w:hAnsi="Arial Unicode MS" w:cs="Arial Unicode MS"/>
-                <w:b/>
-              </w:rPr>
-              <w:t>)</w:t>
+              <w:t>Código Shutterstock (o URL o la ruta en AulaPlaneta)</w:t>
             </w:r>
           </w:p>
         </w:tc>
@@ -1151,7 +1119,7 @@
                           </a:ln>
                           <a:extLst>
                             <a:ext uri="{53640926-AAD7-44d8-BBD7-CCE9431645EC}">
-                              <a14:shadowObscured xmlns="" xmlns:mo="http://schemas.microsoft.com/office/mac/office/2008/main" xmlns:mv="urn:schemas-microsoft-com:mac:vml" xmlns:o="urn:schemas-microsoft-com:office:office" xmlns:v="urn:schemas-microsoft-com:vml" xmlns:w10="urn:schemas-microsoft-com:office:word" xmlns:w="http://schemas.openxmlformats.org/wordprocessingml/2006/main" xmlns:a14="http://schemas.microsoft.com/office/drawing/2010/main"/>
+                              <a14:shadowObscured xmlns:a14="http://schemas.microsoft.com/office/drawing/2010/main" xmlns:w="http://schemas.openxmlformats.org/wordprocessingml/2006/main" xmlns:w10="urn:schemas-microsoft-com:office:word" xmlns:v="urn:schemas-microsoft-com:vml" xmlns:o="urn:schemas-microsoft-com:office:office" xmlns:mv="urn:schemas-microsoft-com:mac:vml" xmlns:mo="http://schemas.microsoft.com/office/mac/office/2008/main" xmlns=""/>
                             </a:ext>
                           </a:extLst>
                         </pic:spPr>
@@ -1950,39 +1918,7 @@
                 <w:rFonts w:ascii="Arial Unicode MS" w:eastAsia="Arial Unicode MS" w:hAnsi="Arial Unicode MS" w:cs="Arial Unicode MS"/>
                 <w:b/>
               </w:rPr>
-              <w:t xml:space="preserve">Código </w:t>
-            </w:r>
-            <w:proofErr w:type="spellStart"/>
-            <w:r>
-              <w:rPr>
-                <w:rFonts w:ascii="Arial Unicode MS" w:eastAsia="Arial Unicode MS" w:hAnsi="Arial Unicode MS" w:cs="Arial Unicode MS"/>
-                <w:b/>
-              </w:rPr>
-              <w:t>Shutterstock</w:t>
-            </w:r>
-            <w:proofErr w:type="spellEnd"/>
-            <w:r>
-              <w:rPr>
-                <w:rFonts w:ascii="Arial Unicode MS" w:eastAsia="Arial Unicode MS" w:hAnsi="Arial Unicode MS" w:cs="Arial Unicode MS"/>
-                <w:b/>
-              </w:rPr>
-              <w:t xml:space="preserve"> (o URL o la ruta en </w:t>
-            </w:r>
-            <w:proofErr w:type="spellStart"/>
-            <w:r>
-              <w:rPr>
-                <w:rFonts w:ascii="Arial Unicode MS" w:eastAsia="Arial Unicode MS" w:hAnsi="Arial Unicode MS" w:cs="Arial Unicode MS"/>
-                <w:b/>
-              </w:rPr>
-              <w:t>AulaPlaneta</w:t>
-            </w:r>
-            <w:proofErr w:type="spellEnd"/>
-            <w:r>
-              <w:rPr>
-                <w:rFonts w:ascii="Arial Unicode MS" w:eastAsia="Arial Unicode MS" w:hAnsi="Arial Unicode MS" w:cs="Arial Unicode MS"/>
-                <w:b/>
-              </w:rPr>
-              <w:t>)</w:t>
+              <w:t>Código Shutterstock (o URL o la ruta en AulaPlaneta)</w:t>
             </w:r>
           </w:p>
         </w:tc>
@@ -2058,7 +1994,7 @@
                           </a:ln>
                           <a:extLst>
                             <a:ext uri="{53640926-AAD7-44d8-BBD7-CCE9431645EC}">
-                              <a14:shadowObscured xmlns="" xmlns:mo="http://schemas.microsoft.com/office/mac/office/2008/main" xmlns:mv="urn:schemas-microsoft-com:mac:vml" xmlns:o="urn:schemas-microsoft-com:office:office" xmlns:v="urn:schemas-microsoft-com:vml" xmlns:w10="urn:schemas-microsoft-com:office:word" xmlns:w="http://schemas.openxmlformats.org/wordprocessingml/2006/main" xmlns:a14="http://schemas.microsoft.com/office/drawing/2010/main"/>
+                              <a14:shadowObscured xmlns:a14="http://schemas.microsoft.com/office/drawing/2010/main" xmlns:w="http://schemas.openxmlformats.org/wordprocessingml/2006/main" xmlns:w10="urn:schemas-microsoft-com:office:word" xmlns:v="urn:schemas-microsoft-com:vml" xmlns:o="urn:schemas-microsoft-com:office:office" xmlns:mv="urn:schemas-microsoft-com:mac:vml" xmlns:mo="http://schemas.microsoft.com/office/mac/office/2008/main" xmlns=""/>
                             </a:ext>
                           </a:extLst>
                         </pic:spPr>
@@ -3669,39 +3605,7 @@
                 <w:rFonts w:ascii="Arial Unicode MS" w:eastAsia="Arial Unicode MS" w:hAnsi="Arial Unicode MS" w:cs="Arial Unicode MS"/>
                 <w:b/>
               </w:rPr>
-              <w:t xml:space="preserve">Código </w:t>
-            </w:r>
-            <w:proofErr w:type="spellStart"/>
-            <w:r>
-              <w:rPr>
-                <w:rFonts w:ascii="Arial Unicode MS" w:eastAsia="Arial Unicode MS" w:hAnsi="Arial Unicode MS" w:cs="Arial Unicode MS"/>
-                <w:b/>
-              </w:rPr>
-              <w:t>Shutterstock</w:t>
-            </w:r>
-            <w:proofErr w:type="spellEnd"/>
-            <w:r>
-              <w:rPr>
-                <w:rFonts w:ascii="Arial Unicode MS" w:eastAsia="Arial Unicode MS" w:hAnsi="Arial Unicode MS" w:cs="Arial Unicode MS"/>
-                <w:b/>
-              </w:rPr>
-              <w:t xml:space="preserve"> (o URL o la ruta en </w:t>
-            </w:r>
-            <w:proofErr w:type="spellStart"/>
-            <w:r>
-              <w:rPr>
-                <w:rFonts w:ascii="Arial Unicode MS" w:eastAsia="Arial Unicode MS" w:hAnsi="Arial Unicode MS" w:cs="Arial Unicode MS"/>
-                <w:b/>
-              </w:rPr>
-              <w:t>AulaPlaneta</w:t>
-            </w:r>
-            <w:proofErr w:type="spellEnd"/>
-            <w:r>
-              <w:rPr>
-                <w:rFonts w:ascii="Arial Unicode MS" w:eastAsia="Arial Unicode MS" w:hAnsi="Arial Unicode MS" w:cs="Arial Unicode MS"/>
-                <w:b/>
-              </w:rPr>
-              <w:t>)</w:t>
+              <w:t>Código Shutterstock (o URL o la ruta en AulaPlaneta)</w:t>
             </w:r>
           </w:p>
         </w:tc>
@@ -5202,39 +5106,7 @@
                 <w:rFonts w:ascii="Arial Unicode MS" w:eastAsia="Arial Unicode MS" w:hAnsi="Arial Unicode MS" w:cs="Arial Unicode MS"/>
                 <w:b/>
               </w:rPr>
-              <w:t xml:space="preserve">Código </w:t>
-            </w:r>
-            <w:proofErr w:type="spellStart"/>
-            <w:r>
-              <w:rPr>
-                <w:rFonts w:ascii="Arial Unicode MS" w:eastAsia="Arial Unicode MS" w:hAnsi="Arial Unicode MS" w:cs="Arial Unicode MS"/>
-                <w:b/>
-              </w:rPr>
-              <w:t>Shutterstock</w:t>
-            </w:r>
-            <w:proofErr w:type="spellEnd"/>
-            <w:r>
-              <w:rPr>
-                <w:rFonts w:ascii="Arial Unicode MS" w:eastAsia="Arial Unicode MS" w:hAnsi="Arial Unicode MS" w:cs="Arial Unicode MS"/>
-                <w:b/>
-              </w:rPr>
-              <w:t xml:space="preserve"> (o URL o la ruta en </w:t>
-            </w:r>
-            <w:proofErr w:type="spellStart"/>
-            <w:r>
-              <w:rPr>
-                <w:rFonts w:ascii="Arial Unicode MS" w:eastAsia="Arial Unicode MS" w:hAnsi="Arial Unicode MS" w:cs="Arial Unicode MS"/>
-                <w:b/>
-              </w:rPr>
-              <w:t>AulaPlaneta</w:t>
-            </w:r>
-            <w:proofErr w:type="spellEnd"/>
-            <w:r>
-              <w:rPr>
-                <w:rFonts w:ascii="Arial Unicode MS" w:eastAsia="Arial Unicode MS" w:hAnsi="Arial Unicode MS" w:cs="Arial Unicode MS"/>
-                <w:b/>
-              </w:rPr>
-              <w:t>)</w:t>
+              <w:t>Código Shutterstock (o URL o la ruta en AulaPlaneta)</w:t>
             </w:r>
           </w:p>
         </w:tc>
@@ -5310,7 +5182,7 @@
                           </a:ln>
                           <a:extLst>
                             <a:ext uri="{53640926-AAD7-44d8-BBD7-CCE9431645EC}">
-                              <a14:shadowObscured xmlns="" xmlns:mo="http://schemas.microsoft.com/office/mac/office/2008/main" xmlns:mv="urn:schemas-microsoft-com:mac:vml" xmlns:o="urn:schemas-microsoft-com:office:office" xmlns:v="urn:schemas-microsoft-com:vml" xmlns:w10="urn:schemas-microsoft-com:office:word" xmlns:w="http://schemas.openxmlformats.org/wordprocessingml/2006/main" xmlns:a14="http://schemas.microsoft.com/office/drawing/2010/main"/>
+                              <a14:shadowObscured xmlns:a14="http://schemas.microsoft.com/office/drawing/2010/main" xmlns:w="http://schemas.openxmlformats.org/wordprocessingml/2006/main" xmlns:w10="urn:schemas-microsoft-com:office:word" xmlns:v="urn:schemas-microsoft-com:vml" xmlns:o="urn:schemas-microsoft-com:office:office" xmlns:mv="urn:schemas-microsoft-com:mac:vml" xmlns:mo="http://schemas.microsoft.com/office/mac/office/2008/main" xmlns=""/>
                             </a:ext>
                           </a:extLst>
                         </pic:spPr>
@@ -5400,21 +5272,7 @@
               <w:rPr>
                 <w:rFonts w:ascii="Arial Unicode MS" w:eastAsia="Arial Unicode MS" w:hAnsi="Arial Unicode MS" w:cs="Arial Unicode MS"/>
               </w:rPr>
-              <w:t>, como el cloruro de sodio (</w:t>
-            </w:r>
-            <w:proofErr w:type="spellStart"/>
-            <w:r>
-              <w:rPr>
-                <w:rFonts w:ascii="Arial Unicode MS" w:eastAsia="Arial Unicode MS" w:hAnsi="Arial Unicode MS" w:cs="Arial Unicode MS"/>
-              </w:rPr>
-              <w:t>NaCl</w:t>
-            </w:r>
-            <w:proofErr w:type="spellEnd"/>
-            <w:r>
-              <w:rPr>
-                <w:rFonts w:ascii="Arial Unicode MS" w:eastAsia="Arial Unicode MS" w:hAnsi="Arial Unicode MS" w:cs="Arial Unicode MS"/>
-              </w:rPr>
-              <w:t>) o sal común. Esta propiedad hace posible que el agua de mar tenga una elevada concentración de sales.</w:t>
+              <w:t>, como el cloruro de sodio (NaCl) o sal común. Esta propiedad hace posible que el agua de mar tenga una elevada concentración de sales.</w:t>
             </w:r>
           </w:p>
         </w:tc>
@@ -5757,11 +5615,11 @@
             <w:r>
               <w:rPr>
                 <w:rFonts w:ascii="Arial Unicode MS" w:eastAsia="Arial Unicode MS" w:hAnsi="Arial Unicode MS" w:cs="Arial Unicode MS"/>
-                <w:color w:val="000000"/>
+                <w:color w:val="000000" w:themeColor="text1"/>
                 <w:sz w:val="22"/>
                 <w:szCs w:val="22"/>
               </w:rPr>
-              <w:t>Las disoluciones</w:t>
+              <w:t>Los sistemas homogéneos o disoluciones</w:t>
             </w:r>
           </w:p>
         </w:tc>
@@ -6255,23 +6113,7 @@
                 <w:rFonts w:ascii="Arial Unicode MS" w:eastAsia="Arial Unicode MS" w:hAnsi="Arial Unicode MS" w:cs="Arial Unicode MS"/>
                 <w:color w:val="000000"/>
               </w:rPr>
-              <w:t xml:space="preserve">Fotografía de tinta </w:t>
-            </w:r>
-            <w:proofErr w:type="spellStart"/>
-            <w:r>
-              <w:rPr>
-                <w:rFonts w:ascii="Arial Unicode MS" w:eastAsia="Arial Unicode MS" w:hAnsi="Arial Unicode MS" w:cs="Arial Unicode MS"/>
-                <w:color w:val="000000"/>
-              </w:rPr>
-              <w:t>disolviendose</w:t>
-            </w:r>
-            <w:proofErr w:type="spellEnd"/>
-            <w:r>
-              <w:rPr>
-                <w:rFonts w:ascii="Arial Unicode MS" w:eastAsia="Arial Unicode MS" w:hAnsi="Arial Unicode MS" w:cs="Arial Unicode MS"/>
-                <w:color w:val="000000"/>
-              </w:rPr>
-              <w:t xml:space="preserve"> en agua</w:t>
+              <w:t>Fotografía de tinta disolviendose en agua</w:t>
             </w:r>
             <w:r>
               <w:rPr>
@@ -6302,43 +6144,7 @@
                 <w:b/>
                 <w:color w:val="000000"/>
               </w:rPr>
-              <w:t xml:space="preserve">Código </w:t>
-            </w:r>
-            <w:proofErr w:type="spellStart"/>
-            <w:r>
-              <w:rPr>
-                <w:rFonts w:ascii="Arial Unicode MS" w:eastAsia="Arial Unicode MS" w:hAnsi="Arial Unicode MS" w:cs="Arial Unicode MS"/>
-                <w:b/>
-                <w:color w:val="000000"/>
-              </w:rPr>
-              <w:t>Shutterstock</w:t>
-            </w:r>
-            <w:proofErr w:type="spellEnd"/>
-            <w:r>
-              <w:rPr>
-                <w:rFonts w:ascii="Arial Unicode MS" w:eastAsia="Arial Unicode MS" w:hAnsi="Arial Unicode MS" w:cs="Arial Unicode MS"/>
-                <w:b/>
-                <w:color w:val="000000"/>
-              </w:rPr>
-              <w:t xml:space="preserve"> (o URL o la ruta en </w:t>
-            </w:r>
-            <w:proofErr w:type="spellStart"/>
-            <w:r>
-              <w:rPr>
-                <w:rFonts w:ascii="Arial Unicode MS" w:eastAsia="Arial Unicode MS" w:hAnsi="Arial Unicode MS" w:cs="Arial Unicode MS"/>
-                <w:b/>
-                <w:color w:val="000000"/>
-              </w:rPr>
-              <w:t>AulaPlaneta</w:t>
-            </w:r>
-            <w:proofErr w:type="spellEnd"/>
-            <w:r>
-              <w:rPr>
-                <w:rFonts w:ascii="Arial Unicode MS" w:eastAsia="Arial Unicode MS" w:hAnsi="Arial Unicode MS" w:cs="Arial Unicode MS"/>
-                <w:b/>
-                <w:color w:val="000000"/>
-              </w:rPr>
-              <w:t>)</w:t>
+              <w:t>Código Shutterstock (o URL o la ruta en AulaPlaneta)</w:t>
             </w:r>
           </w:p>
         </w:tc>
@@ -6879,13 +6685,15 @@
             <w:pPr>
               <w:rPr>
                 <w:rFonts w:ascii="Arial Unicode MS" w:eastAsia="Arial Unicode MS" w:hAnsi="Arial Unicode MS" w:cs="Arial Unicode MS"/>
-              </w:rPr>
-            </w:pPr>
-            <w:r>
-              <w:rPr>
-                <w:rFonts w:ascii="Arial Unicode MS" w:eastAsia="Arial Unicode MS" w:hAnsi="Arial Unicode MS" w:cs="Arial Unicode MS"/>
-              </w:rPr>
-              <w:t>La solubilidad</w:t>
+                <w:color w:val="000000" w:themeColor="text1"/>
+              </w:rPr>
+            </w:pPr>
+            <w:r>
+              <w:rPr>
+                <w:rFonts w:ascii="Arial Unicode MS" w:eastAsia="Arial Unicode MS" w:hAnsi="Arial Unicode MS" w:cs="Arial Unicode MS"/>
+                <w:color w:val="000000" w:themeColor="text1"/>
+              </w:rPr>
+              <w:t>La solubilidad de una sal</w:t>
             </w:r>
           </w:p>
         </w:tc>
@@ -6919,13 +6727,15 @@
             <w:pPr>
               <w:rPr>
                 <w:rFonts w:ascii="Arial Unicode MS" w:eastAsia="Arial Unicode MS" w:hAnsi="Arial Unicode MS" w:cs="Arial Unicode MS"/>
-              </w:rPr>
-            </w:pPr>
-            <w:r>
-              <w:rPr>
-                <w:rFonts w:ascii="Arial Unicode MS" w:eastAsia="Arial Unicode MS" w:hAnsi="Arial Unicode MS" w:cs="Arial Unicode MS"/>
-              </w:rPr>
-              <w:t>Interactivo que facilita trabajar el concepto de concentración y de solubilidad de una sal en agua</w:t>
+                <w:color w:val="000000" w:themeColor="text1"/>
+              </w:rPr>
+            </w:pPr>
+            <w:r>
+              <w:rPr>
+                <w:rFonts w:ascii="Arial Unicode MS" w:eastAsia="Arial Unicode MS" w:hAnsi="Arial Unicode MS" w:cs="Arial Unicode MS"/>
+                <w:color w:val="000000" w:themeColor="text1"/>
+              </w:rPr>
+              <w:t>Interactivo que permite mostrar la influencia de la temperatura en la solubilidad de una sal</w:t>
             </w:r>
           </w:p>
         </w:tc>
@@ -9391,21 +9201,12 @@
                 <w:b/>
               </w:rPr>
             </w:pPr>
-            <w:proofErr w:type="spellStart"/>
-            <w:r>
-              <w:rPr>
-                <w:rFonts w:ascii="Arial Unicode MS" w:eastAsia="Arial Unicode MS" w:hAnsi="Arial Unicode MS" w:cs="Arial Unicode MS"/>
-                <w:b/>
-              </w:rPr>
-              <w:t>ºC</w:t>
-            </w:r>
-            <w:proofErr w:type="spellEnd"/>
-            <w:r>
-              <w:rPr>
-                <w:rFonts w:ascii="Arial Unicode MS" w:eastAsia="Arial Unicode MS" w:hAnsi="Arial Unicode MS" w:cs="Arial Unicode MS"/>
-                <w:b/>
-              </w:rPr>
-              <w:t xml:space="preserve"> </w:t>
+            <w:r>
+              <w:rPr>
+                <w:rFonts w:ascii="Arial Unicode MS" w:eastAsia="Arial Unicode MS" w:hAnsi="Arial Unicode MS" w:cs="Arial Unicode MS"/>
+                <w:b/>
+              </w:rPr>
+              <w:t xml:space="preserve">ºC </w:t>
             </w:r>
           </w:p>
         </w:tc>
@@ -11356,43 +11157,7 @@
                 <w:b/>
                 <w:color w:val="000000"/>
               </w:rPr>
-              <w:t xml:space="preserve">Código </w:t>
-            </w:r>
-            <w:proofErr w:type="spellStart"/>
-            <w:r>
-              <w:rPr>
-                <w:rFonts w:ascii="Arial Unicode MS" w:eastAsia="Arial Unicode MS" w:hAnsi="Arial Unicode MS" w:cs="Arial Unicode MS"/>
-                <w:b/>
-                <w:color w:val="000000"/>
-              </w:rPr>
-              <w:t>Shutterstock</w:t>
-            </w:r>
-            <w:proofErr w:type="spellEnd"/>
-            <w:r>
-              <w:rPr>
-                <w:rFonts w:ascii="Arial Unicode MS" w:eastAsia="Arial Unicode MS" w:hAnsi="Arial Unicode MS" w:cs="Arial Unicode MS"/>
-                <w:b/>
-                <w:color w:val="000000"/>
-              </w:rPr>
-              <w:t xml:space="preserve"> (o URL o la ruta en </w:t>
-            </w:r>
-            <w:proofErr w:type="spellStart"/>
-            <w:r>
-              <w:rPr>
-                <w:rFonts w:ascii="Arial Unicode MS" w:eastAsia="Arial Unicode MS" w:hAnsi="Arial Unicode MS" w:cs="Arial Unicode MS"/>
-                <w:b/>
-                <w:color w:val="000000"/>
-              </w:rPr>
-              <w:t>AulaPlaneta</w:t>
-            </w:r>
-            <w:proofErr w:type="spellEnd"/>
-            <w:r>
-              <w:rPr>
-                <w:rFonts w:ascii="Arial Unicode MS" w:eastAsia="Arial Unicode MS" w:hAnsi="Arial Unicode MS" w:cs="Arial Unicode MS"/>
-                <w:b/>
-                <w:color w:val="000000"/>
-              </w:rPr>
-              <w:t>)</w:t>
+              <w:t>Código Shutterstock (o URL o la ruta en AulaPlaneta)</w:t>
             </w:r>
           </w:p>
         </w:tc>
@@ -11460,7 +11225,7 @@
                           </a:ln>
                           <a:extLst>
                             <a:ext uri="{53640926-AAD7-44d8-BBD7-CCE9431645EC}">
-                              <a14:shadowObscured xmlns="" xmlns:mo="http://schemas.microsoft.com/office/mac/office/2008/main" xmlns:mv="urn:schemas-microsoft-com:mac:vml" xmlns:o="urn:schemas-microsoft-com:office:office" xmlns:v="urn:schemas-microsoft-com:vml" xmlns:w10="urn:schemas-microsoft-com:office:word" xmlns:w="http://schemas.openxmlformats.org/wordprocessingml/2006/main" xmlns:a14="http://schemas.microsoft.com/office/drawing/2010/main"/>
+                              <a14:shadowObscured xmlns:a14="http://schemas.microsoft.com/office/drawing/2010/main" xmlns:w="http://schemas.openxmlformats.org/wordprocessingml/2006/main" xmlns:w10="urn:schemas-microsoft-com:office:word" xmlns:v="urn:schemas-microsoft-com:vml" xmlns:o="urn:schemas-microsoft-com:office:office" xmlns:mv="urn:schemas-microsoft-com:mac:vml" xmlns:mo="http://schemas.microsoft.com/office/mac/office/2008/main" xmlns=""/>
                             </a:ext>
                           </a:extLst>
                         </pic:spPr>
@@ -15099,27 +14864,7 @@
           <w:sz w:val="22"/>
           <w:szCs w:val="22"/>
         </w:rPr>
-        <w:t xml:space="preserve"> como: molaridad, </w:t>
-      </w:r>
-      <w:proofErr w:type="spellStart"/>
-      <w:r>
-        <w:rPr>
-          <w:rStyle w:val="un"/>
-          <w:rFonts w:ascii="Arial Unicode MS" w:eastAsia="Arial Unicode MS" w:hAnsi="Arial Unicode MS" w:cs="Arial Unicode MS"/>
-          <w:sz w:val="22"/>
-          <w:szCs w:val="22"/>
-        </w:rPr>
-        <w:t>molalidad</w:t>
-      </w:r>
-      <w:proofErr w:type="spellEnd"/>
-      <w:r>
-        <w:rPr>
-          <w:rStyle w:val="un"/>
-          <w:rFonts w:ascii="Arial Unicode MS" w:eastAsia="Arial Unicode MS" w:hAnsi="Arial Unicode MS" w:cs="Arial Unicode MS"/>
-          <w:sz w:val="22"/>
-          <w:szCs w:val="22"/>
-        </w:rPr>
-        <w:t xml:space="preserve"> y normalidad. </w:t>
+        <w:t xml:space="preserve"> como: molaridad, molalidad y normalidad. </w:t>
       </w:r>
     </w:p>
     <w:p>
@@ -15922,7 +15667,7 @@
                           </a:ln>
                           <a:extLst>
                             <a:ext uri="{53640926-AAD7-44d8-BBD7-CCE9431645EC}">
-                              <a14:shadowObscured xmlns="" xmlns:mo="http://schemas.microsoft.com/office/mac/office/2008/main" xmlns:mv="urn:schemas-microsoft-com:mac:vml" xmlns:o="urn:schemas-microsoft-com:office:office" xmlns:v="urn:schemas-microsoft-com:vml" xmlns:w10="urn:schemas-microsoft-com:office:word" xmlns:w="http://schemas.openxmlformats.org/wordprocessingml/2006/main" xmlns:a14="http://schemas.microsoft.com/office/drawing/2010/main"/>
+                              <a14:shadowObscured xmlns:a14="http://schemas.microsoft.com/office/drawing/2010/main" xmlns:w="http://schemas.openxmlformats.org/wordprocessingml/2006/main" xmlns:w10="urn:schemas-microsoft-com:office:word" xmlns:v="urn:schemas-microsoft-com:vml" xmlns:o="urn:schemas-microsoft-com:office:office" xmlns:mv="urn:schemas-microsoft-com:mac:vml" xmlns:mo="http://schemas.microsoft.com/office/mac/office/2008/main" xmlns=""/>
                             </a:ext>
                           </a:extLst>
                         </pic:spPr>
@@ -16701,9 +16446,8 @@
           <w:sz w:val="26"/>
           <w:szCs w:val="26"/>
         </w:rPr>
-        <w:t xml:space="preserve">La </w:t>
-      </w:r>
-      <w:proofErr w:type="spellStart"/>
+        <w:t>La m</w:t>
+      </w:r>
       <w:r>
         <w:rPr>
           <w:rFonts w:ascii="Arial Unicode MS" w:eastAsia="Arial Unicode MS" w:hAnsi="Arial Unicode MS" w:cs="Arial Unicode MS"/>
@@ -16711,18 +16455,8 @@
           <w:sz w:val="26"/>
           <w:szCs w:val="26"/>
         </w:rPr>
-        <w:t>m</w:t>
-      </w:r>
-      <w:r>
-        <w:rPr>
-          <w:rFonts w:ascii="Arial Unicode MS" w:eastAsia="Arial Unicode MS" w:hAnsi="Arial Unicode MS" w:cs="Arial Unicode MS"/>
-          <w:b/>
-          <w:sz w:val="26"/>
-          <w:szCs w:val="26"/>
-        </w:rPr>
         <w:t>olalidad</w:t>
       </w:r>
-      <w:proofErr w:type="spellEnd"/>
       <w:r>
         <w:rPr>
           <w:rStyle w:val="un"/>
@@ -16764,7 +16498,6 @@
         </w:rPr>
         <w:t xml:space="preserve"> </w:t>
       </w:r>
-      <w:proofErr w:type="spellStart"/>
       <w:r>
         <w:rPr>
           <w:rStyle w:val="Textoennegrita"/>
@@ -16783,7 +16516,6 @@
         </w:rPr>
         <w:t>olalidad</w:t>
       </w:r>
-      <w:proofErr w:type="spellEnd"/>
       <w:r>
         <w:rPr>
           <w:rStyle w:val="apple-converted-space"/>
@@ -17129,21 +16861,7 @@
               <w:rPr>
                 <w:rFonts w:ascii="Arial Unicode MS" w:eastAsia="Arial Unicode MS" w:hAnsi="Arial Unicode MS" w:cs="Arial Unicode MS"/>
               </w:rPr>
-              <w:t xml:space="preserve">Calcula la </w:t>
-            </w:r>
-            <w:proofErr w:type="spellStart"/>
-            <w:r>
-              <w:rPr>
-                <w:rFonts w:ascii="Arial Unicode MS" w:eastAsia="Arial Unicode MS" w:hAnsi="Arial Unicode MS" w:cs="Arial Unicode MS"/>
-              </w:rPr>
-              <w:t>molalidad</w:t>
-            </w:r>
-            <w:proofErr w:type="spellEnd"/>
-            <w:r>
-              <w:rPr>
-                <w:rFonts w:ascii="Arial Unicode MS" w:eastAsia="Arial Unicode MS" w:hAnsi="Arial Unicode MS" w:cs="Arial Unicode MS"/>
-              </w:rPr>
-              <w:t xml:space="preserve"> de las disoluciones</w:t>
+              <w:t>Calcula la molalidad de las disoluciones</w:t>
             </w:r>
           </w:p>
         </w:tc>
@@ -17184,16 +16902,8 @@
               <w:rPr>
                 <w:rFonts w:ascii="Arial Unicode MS" w:eastAsia="Arial Unicode MS" w:hAnsi="Arial Unicode MS" w:cs="Arial Unicode MS"/>
               </w:rPr>
-              <w:t xml:space="preserve">Actividad que permite practicar los cálculos de </w:t>
-            </w:r>
-            <w:proofErr w:type="spellStart"/>
-            <w:r>
-              <w:rPr>
-                <w:rFonts w:ascii="Arial Unicode MS" w:eastAsia="Arial Unicode MS" w:hAnsi="Arial Unicode MS" w:cs="Arial Unicode MS"/>
-              </w:rPr>
-              <w:t>molalidad</w:t>
-            </w:r>
-            <w:proofErr w:type="spellEnd"/>
+              <w:t>Actividad que permite practicar los cálculos de molalidad</w:t>
+            </w:r>
           </w:p>
         </w:tc>
       </w:tr>
@@ -17743,23 +17453,7 @@
                 <w:rFonts w:ascii="Arial Unicode MS" w:eastAsia="Arial Unicode MS" w:hAnsi="Arial Unicode MS" w:cs="Arial Unicode MS"/>
                 <w:lang w:val="pt-BR"/>
               </w:rPr>
-              <w:t xml:space="preserve">: número de </w:t>
-            </w:r>
-            <w:proofErr w:type="spellStart"/>
-            <w:r>
-              <w:rPr>
-                <w:rFonts w:ascii="Arial Unicode MS" w:eastAsia="Arial Unicode MS" w:hAnsi="Arial Unicode MS" w:cs="Arial Unicode MS"/>
-                <w:lang w:val="pt-BR"/>
-              </w:rPr>
-              <w:t>hidrógenos</w:t>
-            </w:r>
-            <w:proofErr w:type="spellEnd"/>
-            <w:r>
-              <w:rPr>
-                <w:rFonts w:ascii="Arial Unicode MS" w:eastAsia="Arial Unicode MS" w:hAnsi="Arial Unicode MS" w:cs="Arial Unicode MS"/>
-                <w:lang w:val="pt-BR"/>
-              </w:rPr>
-              <w:t xml:space="preserve"> </w:t>
+              <w:t xml:space="preserve">: número de hidrógenos </w:t>
             </w:r>
           </w:p>
           <w:p>
@@ -19178,25 +18872,7 @@
           <w:sz w:val="22"/>
           <w:szCs w:val="22"/>
         </w:rPr>
-        <w:t xml:space="preserve">¿Qué volumen de disolución de </w:t>
-      </w:r>
-      <w:proofErr w:type="spellStart"/>
-      <w:r>
-        <w:rPr>
-          <w:rFonts w:ascii="Arial Unicode MS" w:eastAsia="Arial Unicode MS" w:hAnsi="Arial Unicode MS" w:cs="Arial Unicode MS"/>
-          <w:sz w:val="22"/>
-          <w:szCs w:val="22"/>
-        </w:rPr>
-        <w:t>HCl</w:t>
-      </w:r>
-      <w:proofErr w:type="spellEnd"/>
-      <w:r>
-        <w:rPr>
-          <w:rFonts w:ascii="Arial Unicode MS" w:eastAsia="Arial Unicode MS" w:hAnsi="Arial Unicode MS" w:cs="Arial Unicode MS"/>
-          <w:sz w:val="22"/>
-          <w:szCs w:val="22"/>
-        </w:rPr>
-        <w:t xml:space="preserve"> 3</w:t>
+        <w:t>¿Qué volumen de disolución de HCl 3</w:t>
       </w:r>
       <w:r>
         <w:rPr>
@@ -19228,25 +18904,7 @@
           <w:sz w:val="22"/>
           <w:szCs w:val="22"/>
         </w:rPr>
-        <w:t xml:space="preserve">se necesitan para preparar 100 ml de disolución </w:t>
-      </w:r>
-      <w:proofErr w:type="spellStart"/>
-      <w:r>
-        <w:rPr>
-          <w:rFonts w:ascii="Arial Unicode MS" w:eastAsia="Arial Unicode MS" w:hAnsi="Arial Unicode MS" w:cs="Arial Unicode MS"/>
-          <w:sz w:val="22"/>
-          <w:szCs w:val="22"/>
-        </w:rPr>
-        <w:t>HCl</w:t>
-      </w:r>
-      <w:proofErr w:type="spellEnd"/>
-      <w:r>
-        <w:rPr>
-          <w:rFonts w:ascii="Arial Unicode MS" w:eastAsia="Arial Unicode MS" w:hAnsi="Arial Unicode MS" w:cs="Arial Unicode MS"/>
-          <w:sz w:val="22"/>
-          <w:szCs w:val="22"/>
-        </w:rPr>
-        <w:t xml:space="preserve"> 0,3 M?</w:t>
+        <w:t>se necesitan para preparar 100 ml de disolución HCl 0,3 M?</w:t>
       </w:r>
     </w:p>
     <w:p>
@@ -19581,7 +19239,6 @@
         </w:rPr>
         <w:t xml:space="preserve"> </w:t>
       </w:r>
-      <w:proofErr w:type="gramStart"/>
       <w:r>
         <w:rPr>
           <w:rFonts w:ascii="Arial Unicode MS" w:eastAsia="Arial Unicode MS" w:hAnsi="Arial Unicode MS" w:cs="Arial Unicode MS"/>
@@ -19606,7 +19263,6 @@
         </w:rPr>
         <w:t>?</w:t>
       </w:r>
-      <w:proofErr w:type="gramEnd"/>
     </w:p>
     <w:p>
       <w:pPr>
@@ -20936,7 +20592,6 @@
         </w:rPr>
         <w:t xml:space="preserve"> Las propiedades </w:t>
       </w:r>
-      <w:proofErr w:type="spellStart"/>
       <w:r>
         <w:rPr>
           <w:rFonts w:ascii="Arial Unicode MS" w:eastAsia="Arial Unicode MS" w:hAnsi="Arial Unicode MS" w:cs="Arial Unicode MS"/>
@@ -20944,9 +20599,8 @@
           <w:sz w:val="32"/>
           <w:szCs w:val="32"/>
         </w:rPr>
-        <w:t>coligativas</w:t>
-      </w:r>
-      <w:proofErr w:type="spellEnd"/>
+        <w:t xml:space="preserve">coligativas </w:t>
+      </w:r>
       <w:r>
         <w:rPr>
           <w:rFonts w:ascii="Arial Unicode MS" w:eastAsia="Arial Unicode MS" w:hAnsi="Arial Unicode MS" w:cs="Arial Unicode MS"/>
@@ -20954,15 +20608,6 @@
           <w:sz w:val="32"/>
           <w:szCs w:val="32"/>
         </w:rPr>
-        <w:t xml:space="preserve"> </w:t>
-      </w:r>
-      <w:r>
-        <w:rPr>
-          <w:rFonts w:ascii="Arial Unicode MS" w:eastAsia="Arial Unicode MS" w:hAnsi="Arial Unicode MS" w:cs="Arial Unicode MS"/>
-          <w:b/>
-          <w:sz w:val="32"/>
-          <w:szCs w:val="32"/>
-        </w:rPr>
         <w:t>de las disoluciones</w:t>
       </w:r>
     </w:p>
@@ -21003,27 +20648,7 @@
           <w:sz w:val="22"/>
           <w:szCs w:val="22"/>
         </w:rPr>
-        <w:t xml:space="preserve">propiedades </w:t>
-      </w:r>
-      <w:proofErr w:type="spellStart"/>
-      <w:r>
-        <w:rPr>
-          <w:rFonts w:ascii="Arial Unicode MS" w:eastAsia="Arial Unicode MS" w:hAnsi="Arial Unicode MS" w:cs="Arial Unicode MS"/>
-          <w:b/>
-          <w:sz w:val="22"/>
-          <w:szCs w:val="22"/>
-        </w:rPr>
-        <w:t>coligativas</w:t>
-      </w:r>
-      <w:proofErr w:type="spellEnd"/>
-      <w:r>
-        <w:rPr>
-          <w:rFonts w:ascii="Arial Unicode MS" w:eastAsia="Arial Unicode MS" w:hAnsi="Arial Unicode MS" w:cs="Arial Unicode MS"/>
-          <w:b/>
-          <w:sz w:val="22"/>
-          <w:szCs w:val="22"/>
-        </w:rPr>
-        <w:t xml:space="preserve"> de las disoluciones</w:t>
+        <w:t>propiedades coligativas de las disoluciones</w:t>
       </w:r>
       <w:r>
         <w:rPr>
@@ -21079,25 +20704,7 @@
           <w:sz w:val="22"/>
           <w:szCs w:val="22"/>
         </w:rPr>
-        <w:t xml:space="preserve">Las propiedades </w:t>
-      </w:r>
-      <w:proofErr w:type="spellStart"/>
-      <w:r>
-        <w:rPr>
-          <w:rFonts w:ascii="Arial Unicode MS" w:eastAsia="Arial Unicode MS" w:hAnsi="Arial Unicode MS" w:cs="Arial Unicode MS"/>
-          <w:sz w:val="22"/>
-          <w:szCs w:val="22"/>
-        </w:rPr>
-        <w:t>coligativas</w:t>
-      </w:r>
-      <w:proofErr w:type="spellEnd"/>
-      <w:r>
-        <w:rPr>
-          <w:rFonts w:ascii="Arial Unicode MS" w:eastAsia="Arial Unicode MS" w:hAnsi="Arial Unicode MS" w:cs="Arial Unicode MS"/>
-          <w:sz w:val="22"/>
-          <w:szCs w:val="22"/>
-        </w:rPr>
-        <w:t xml:space="preserve"> </w:t>
+        <w:t xml:space="preserve">Las propiedades coligativas </w:t>
       </w:r>
       <w:r>
         <w:rPr>
@@ -21352,7 +20959,6 @@
         </w:rPr>
         <w:t xml:space="preserve">ley de </w:t>
       </w:r>
-      <w:proofErr w:type="spellStart"/>
       <w:r>
         <w:rPr>
           <w:rFonts w:ascii="Arial Unicode MS" w:eastAsia="Arial Unicode MS" w:hAnsi="Arial Unicode MS" w:cs="Arial Unicode MS"/>
@@ -21371,7 +20977,6 @@
         </w:rPr>
         <w:t>aoult</w:t>
       </w:r>
-      <w:proofErr w:type="spellEnd"/>
       <w:r>
         <w:rPr>
           <w:rFonts w:ascii="Arial Unicode MS" w:eastAsia="Arial Unicode MS" w:hAnsi="Arial Unicode MS" w:cs="Arial Unicode MS"/>
@@ -22216,23 +21821,13 @@
         </w:rPr>
         <w:t xml:space="preserve">Las disoluciones de solutos no volátiles presentan puntos de ebullición mayores que las del disolvente puro. La elevación del punto de ebullición en una disolución que contenga un soluto no volátil es directamente proporcional a la concentración </w:t>
       </w:r>
-      <w:proofErr w:type="spellStart"/>
-      <w:r>
-        <w:rPr>
-          <w:rFonts w:ascii="Arial Unicode MS" w:eastAsia="Arial Unicode MS" w:hAnsi="Arial Unicode MS" w:cs="Arial Unicode MS"/>
-          <w:sz w:val="22"/>
-          <w:szCs w:val="22"/>
-        </w:rPr>
-        <w:t>molal</w:t>
-      </w:r>
-      <w:proofErr w:type="spellEnd"/>
-      <w:r>
-        <w:rPr>
-          <w:rFonts w:ascii="Arial Unicode MS" w:eastAsia="Arial Unicode MS" w:hAnsi="Arial Unicode MS" w:cs="Arial Unicode MS"/>
-          <w:sz w:val="22"/>
-          <w:szCs w:val="22"/>
-        </w:rPr>
-        <w:t xml:space="preserve"> </w:t>
+      <w:r>
+        <w:rPr>
+          <w:rFonts w:ascii="Arial Unicode MS" w:eastAsia="Arial Unicode MS" w:hAnsi="Arial Unicode MS" w:cs="Arial Unicode MS"/>
+          <w:sz w:val="22"/>
+          <w:szCs w:val="22"/>
+        </w:rPr>
+        <w:t xml:space="preserve">molal </w:t>
       </w:r>
       <w:r>
         <w:rPr>
@@ -22468,7 +22063,6 @@
           <w:szCs w:val="22"/>
         </w:rPr>
       </w:pPr>
-      <w:proofErr w:type="spellStart"/>
       <w:r>
         <w:rPr>
           <w:rFonts w:ascii="Arial Unicode MS" w:eastAsia="Arial Unicode MS" w:hAnsi="Arial Unicode MS" w:cs="Arial Unicode MS"/>
@@ -22496,7 +22090,6 @@
         </w:rPr>
         <w:t>e</w:t>
       </w:r>
-      <w:proofErr w:type="spellEnd"/>
       <w:r>
         <w:rPr>
           <w:rFonts w:ascii="Arial Unicode MS" w:eastAsia="Arial Unicode MS" w:hAnsi="Arial Unicode MS" w:cs="Arial Unicode MS"/>
@@ -22565,7 +22158,6 @@
         </w:rPr>
         <w:t xml:space="preserve">Concentración </w:t>
       </w:r>
-      <w:proofErr w:type="spellStart"/>
       <w:r>
         <w:rPr>
           <w:rFonts w:ascii="Arial Unicode MS" w:eastAsia="Arial Unicode MS" w:hAnsi="Arial Unicode MS" w:cs="Arial Unicode MS"/>
@@ -22574,7 +22166,6 @@
         </w:rPr>
         <w:t>molal</w:t>
       </w:r>
-      <w:proofErr w:type="spellEnd"/>
     </w:p>
     <w:p>
       <w:pPr>
@@ -22586,7 +22177,6 @@
           <w:szCs w:val="22"/>
         </w:rPr>
       </w:pPr>
-      <w:proofErr w:type="spellStart"/>
       <w:r>
         <w:rPr>
           <w:rFonts w:ascii="Arial Unicode MS" w:eastAsia="Arial Unicode MS" w:hAnsi="Arial Unicode MS" w:cs="Arial Unicode MS"/>
@@ -22604,18 +22194,7 @@
           <w:szCs w:val="22"/>
           <w:vertAlign w:val="subscript"/>
         </w:rPr>
-        <w:t>e</w:t>
-      </w:r>
-      <w:proofErr w:type="spellEnd"/>
-      <w:r>
-        <w:rPr>
-          <w:rFonts w:ascii="Arial Unicode MS" w:eastAsia="Arial Unicode MS" w:hAnsi="Arial Unicode MS" w:cs="Arial Unicode MS"/>
-          <w:i/>
-          <w:sz w:val="22"/>
-          <w:szCs w:val="22"/>
-          <w:vertAlign w:val="subscript"/>
-        </w:rPr>
-        <w:t xml:space="preserve"> </w:t>
+        <w:t xml:space="preserve">e </w:t>
       </w:r>
       <w:r>
         <w:rPr>
@@ -22633,23 +22212,13 @@
         </w:rPr>
         <w:t xml:space="preserve"> Constante </w:t>
       </w:r>
-      <w:proofErr w:type="spellStart"/>
-      <w:r>
-        <w:rPr>
-          <w:rFonts w:ascii="Arial Unicode MS" w:eastAsia="Arial Unicode MS" w:hAnsi="Arial Unicode MS" w:cs="Arial Unicode MS"/>
-          <w:sz w:val="22"/>
-          <w:szCs w:val="22"/>
-        </w:rPr>
-        <w:t>ebulloscópica</w:t>
-      </w:r>
-      <w:proofErr w:type="spellEnd"/>
-      <w:r>
-        <w:rPr>
-          <w:rFonts w:ascii="Arial Unicode MS" w:eastAsia="Arial Unicode MS" w:hAnsi="Arial Unicode MS" w:cs="Arial Unicode MS"/>
-          <w:sz w:val="22"/>
-          <w:szCs w:val="22"/>
-        </w:rPr>
-        <w:t xml:space="preserve"> </w:t>
+      <w:r>
+        <w:rPr>
+          <w:rFonts w:ascii="Arial Unicode MS" w:eastAsia="Arial Unicode MS" w:hAnsi="Arial Unicode MS" w:cs="Arial Unicode MS"/>
+          <w:sz w:val="22"/>
+          <w:szCs w:val="22"/>
+        </w:rPr>
+        <w:t xml:space="preserve">ebulloscópica </w:t>
       </w:r>
     </w:p>
     <w:p>
@@ -22770,7 +22339,6 @@
               </w:rPr>
               <w:t xml:space="preserve"> </w:t>
             </w:r>
-            <w:proofErr w:type="spellStart"/>
             <w:r>
               <w:rPr>
                 <w:rFonts w:ascii="Arial Unicode MS" w:eastAsia="Arial Unicode MS" w:hAnsi="Arial Unicode MS" w:cs="Arial Unicode MS"/>
@@ -22779,18 +22347,7 @@
                 <w:i w:val="0"/>
                 <w:color w:val="auto"/>
               </w:rPr>
-              <w:t>ebulloscópica</w:t>
-            </w:r>
-            <w:proofErr w:type="spellEnd"/>
-            <w:r>
-              <w:rPr>
-                <w:rFonts w:ascii="Arial Unicode MS" w:eastAsia="Arial Unicode MS" w:hAnsi="Arial Unicode MS" w:cs="Arial Unicode MS"/>
-                <w:b/>
-                <w:bCs/>
-                <w:i w:val="0"/>
-                <w:color w:val="auto"/>
-              </w:rPr>
-              <w:t xml:space="preserve"> </w:t>
+              <w:t xml:space="preserve">ebulloscópica </w:t>
             </w:r>
           </w:p>
         </w:tc>
@@ -22841,15 +22398,7 @@
                 <w:rFonts w:ascii="Arial Unicode MS" w:eastAsia="Arial Unicode MS" w:hAnsi="Arial Unicode MS" w:cs="Arial Unicode MS"/>
                 <w:b/>
               </w:rPr>
-              <w:t xml:space="preserve">constante </w:t>
-            </w:r>
-            <w:proofErr w:type="spellStart"/>
-            <w:r>
-              <w:rPr>
-                <w:rFonts w:ascii="Arial Unicode MS" w:eastAsia="Arial Unicode MS" w:hAnsi="Arial Unicode MS" w:cs="Arial Unicode MS"/>
-                <w:b/>
-              </w:rPr>
-              <w:t>ebulloscópi</w:t>
+              <w:t>constante ebulloscópi</w:t>
             </w:r>
             <w:r>
               <w:rPr>
@@ -22858,14 +22407,12 @@
               </w:rPr>
               <w:t>ca</w:t>
             </w:r>
-            <w:proofErr w:type="spellEnd"/>
             <w:r>
               <w:rPr>
                 <w:rFonts w:ascii="Arial Unicode MS" w:eastAsia="Arial Unicode MS" w:hAnsi="Arial Unicode MS" w:cs="Arial Unicode MS"/>
               </w:rPr>
               <w:t xml:space="preserve"> (</w:t>
             </w:r>
-            <w:proofErr w:type="spellStart"/>
             <w:r>
               <w:rPr>
                 <w:rFonts w:ascii="Arial Unicode MS" w:eastAsia="Arial Unicode MS" w:hAnsi="Arial Unicode MS" w:cs="Arial Unicode MS"/>
@@ -22881,7 +22428,6 @@
               </w:rPr>
               <w:t>e</w:t>
             </w:r>
-            <w:proofErr w:type="spellEnd"/>
             <w:r>
               <w:rPr>
                 <w:rFonts w:ascii="Arial Unicode MS" w:eastAsia="Arial Unicode MS" w:hAnsi="Arial Unicode MS" w:cs="Arial Unicode MS"/>
@@ -22928,21 +22474,7 @@
               <w:rPr>
                 <w:rFonts w:ascii="Arial Unicode MS" w:eastAsia="Arial Unicode MS" w:hAnsi="Arial Unicode MS" w:cs="Arial Unicode MS"/>
               </w:rPr>
-              <w:t xml:space="preserve">disolución 1 </w:t>
-            </w:r>
-            <w:proofErr w:type="spellStart"/>
-            <w:r>
-              <w:rPr>
-                <w:rFonts w:ascii="Arial Unicode MS" w:eastAsia="Arial Unicode MS" w:hAnsi="Arial Unicode MS" w:cs="Arial Unicode MS"/>
-              </w:rPr>
-              <w:t>molal</w:t>
-            </w:r>
-            <w:proofErr w:type="spellEnd"/>
-            <w:r>
-              <w:rPr>
-                <w:rFonts w:ascii="Arial Unicode MS" w:eastAsia="Arial Unicode MS" w:hAnsi="Arial Unicode MS" w:cs="Arial Unicode MS"/>
-              </w:rPr>
-              <w:t>.</w:t>
+              <w:t>disolución 1 molal.</w:t>
             </w:r>
           </w:p>
           <w:p>
@@ -22956,7 +22488,6 @@
                 <w:color w:val="00B050"/>
               </w:rPr>
             </w:pPr>
-            <w:proofErr w:type="spellStart"/>
             <w:r>
               <w:rPr>
                 <w:rFonts w:ascii="Arial Unicode MS" w:eastAsia="Arial Unicode MS" w:hAnsi="Arial Unicode MS" w:cs="Arial Unicode MS"/>
@@ -22972,7 +22503,6 @@
               </w:rPr>
               <w:t>e</w:t>
             </w:r>
-            <w:proofErr w:type="spellEnd"/>
             <w:r>
               <w:rPr>
                 <w:rFonts w:ascii="Arial Unicode MS" w:eastAsia="Arial Unicode MS" w:hAnsi="Arial Unicode MS" w:cs="Arial Unicode MS"/>
@@ -23022,26 +22552,11 @@
               </w:rPr>
               <w:t xml:space="preserve"> </w:t>
             </w:r>
-            <w:proofErr w:type="spellStart"/>
-            <w:r>
-              <w:rPr>
-                <w:rFonts w:ascii="Arial Unicode MS" w:eastAsia="Arial Unicode MS" w:hAnsi="Arial Unicode MS" w:cs="Arial Unicode MS"/>
-              </w:rPr>
-              <w:t>ºC</w:t>
-            </w:r>
-            <w:proofErr w:type="spellEnd"/>
-            <w:r>
-              <w:rPr>
-                <w:rFonts w:ascii="Arial Unicode MS" w:eastAsia="Arial Unicode MS" w:hAnsi="Arial Unicode MS" w:cs="Arial Unicode MS"/>
-              </w:rPr>
-              <w:t xml:space="preserve"> /</w:t>
-            </w:r>
-            <w:proofErr w:type="spellStart"/>
-            <w:r>
-              <w:rPr>
-                <w:rFonts w:ascii="Arial Unicode MS" w:eastAsia="Arial Unicode MS" w:hAnsi="Arial Unicode MS" w:cs="Arial Unicode MS"/>
-              </w:rPr>
-              <w:t>m</w:t>
+            <w:r>
+              <w:rPr>
+                <w:rFonts w:ascii="Arial Unicode MS" w:eastAsia="Arial Unicode MS" w:hAnsi="Arial Unicode MS" w:cs="Arial Unicode MS"/>
+              </w:rPr>
+              <w:t>ºC /m</w:t>
             </w:r>
             <w:r>
               <w:rPr>
@@ -23049,7 +22564,6 @@
               </w:rPr>
               <w:t>olal</w:t>
             </w:r>
-            <w:proofErr w:type="spellEnd"/>
           </w:p>
         </w:tc>
       </w:tr>
@@ -23222,39 +22736,7 @@
                 <w:b/>
               </w:rPr>
               <w:lastRenderedPageBreak/>
-              <w:t xml:space="preserve">Código </w:t>
-            </w:r>
-            <w:proofErr w:type="spellStart"/>
-            <w:r>
-              <w:rPr>
-                <w:rFonts w:ascii="Arial Unicode MS" w:eastAsia="Arial Unicode MS" w:hAnsi="Arial Unicode MS" w:cs="Arial Unicode MS"/>
-                <w:b/>
-              </w:rPr>
-              <w:t>Shutterstock</w:t>
-            </w:r>
-            <w:proofErr w:type="spellEnd"/>
-            <w:r>
-              <w:rPr>
-                <w:rFonts w:ascii="Arial Unicode MS" w:eastAsia="Arial Unicode MS" w:hAnsi="Arial Unicode MS" w:cs="Arial Unicode MS"/>
-                <w:b/>
-              </w:rPr>
-              <w:t xml:space="preserve"> (o URL o la ruta en </w:t>
-            </w:r>
-            <w:proofErr w:type="spellStart"/>
-            <w:r>
-              <w:rPr>
-                <w:rFonts w:ascii="Arial Unicode MS" w:eastAsia="Arial Unicode MS" w:hAnsi="Arial Unicode MS" w:cs="Arial Unicode MS"/>
-                <w:b/>
-              </w:rPr>
-              <w:t>AulaPlaneta</w:t>
-            </w:r>
-            <w:proofErr w:type="spellEnd"/>
-            <w:r>
-              <w:rPr>
-                <w:rFonts w:ascii="Arial Unicode MS" w:eastAsia="Arial Unicode MS" w:hAnsi="Arial Unicode MS" w:cs="Arial Unicode MS"/>
-                <w:b/>
-              </w:rPr>
-              <w:t>)</w:t>
+              <w:t>Código Shutterstock (o URL o la ruta en AulaPlaneta)</w:t>
             </w:r>
           </w:p>
         </w:tc>
@@ -23273,21 +22755,7 @@
               <w:rPr>
                 <w:rFonts w:ascii="Arial Unicode MS" w:eastAsia="Arial Unicode MS" w:hAnsi="Arial Unicode MS" w:cs="Arial Unicode MS"/>
               </w:rPr>
-              <w:t xml:space="preserve">Código </w:t>
-            </w:r>
-            <w:proofErr w:type="spellStart"/>
-            <w:r>
-              <w:rPr>
-                <w:rFonts w:ascii="Arial Unicode MS" w:eastAsia="Arial Unicode MS" w:hAnsi="Arial Unicode MS" w:cs="Arial Unicode MS"/>
-              </w:rPr>
-              <w:t>Shutterstock</w:t>
-            </w:r>
-            <w:proofErr w:type="spellEnd"/>
-            <w:r>
-              <w:rPr>
-                <w:rFonts w:ascii="Arial Unicode MS" w:eastAsia="Arial Unicode MS" w:hAnsi="Arial Unicode MS" w:cs="Arial Unicode MS"/>
-              </w:rPr>
-              <w:t xml:space="preserve"> 184778339</w:t>
+              <w:t>Código Shutterstock 184778339</w:t>
             </w:r>
           </w:p>
           <w:p>
@@ -23530,23 +22998,13 @@
         </w:rPr>
         <w:t xml:space="preserve">concentración </w:t>
       </w:r>
-      <w:proofErr w:type="spellStart"/>
-      <w:r>
-        <w:rPr>
-          <w:rFonts w:ascii="Arial Unicode MS" w:eastAsia="Arial Unicode MS" w:hAnsi="Arial Unicode MS" w:cs="Arial Unicode MS"/>
-          <w:sz w:val="22"/>
-          <w:szCs w:val="22"/>
-        </w:rPr>
-        <w:t>molal</w:t>
-      </w:r>
-      <w:proofErr w:type="spellEnd"/>
-      <w:r>
-        <w:rPr>
-          <w:rFonts w:ascii="Arial Unicode MS" w:eastAsia="Arial Unicode MS" w:hAnsi="Arial Unicode MS" w:cs="Arial Unicode MS"/>
-          <w:sz w:val="22"/>
-          <w:szCs w:val="22"/>
-        </w:rPr>
-        <w:t xml:space="preserve"> </w:t>
+      <w:r>
+        <w:rPr>
+          <w:rFonts w:ascii="Arial Unicode MS" w:eastAsia="Arial Unicode MS" w:hAnsi="Arial Unicode MS" w:cs="Arial Unicode MS"/>
+          <w:sz w:val="22"/>
+          <w:szCs w:val="22"/>
+        </w:rPr>
+        <w:t xml:space="preserve">molal </w:t>
       </w:r>
       <w:r>
         <w:rPr>
@@ -23796,7 +23254,6 @@
                 <w:rFonts w:ascii="Arial Unicode MS" w:eastAsia="Arial Unicode MS" w:hAnsi="Arial Unicode MS" w:cs="Arial Unicode MS"/>
               </w:rPr>
             </w:pPr>
-            <w:bookmarkStart w:id="2" w:name="_GoBack"/>
             <w:r>
               <w:rPr>
                 <w:rStyle w:val="Textoennegrita"/>
@@ -23805,7 +23262,6 @@
               </w:rPr>
               <w:t>CN_09_09_formula_15</w:t>
             </w:r>
-            <w:bookmarkEnd w:id="2"/>
           </w:p>
         </w:tc>
       </w:tr>
@@ -23866,7 +23322,6 @@
           <w:szCs w:val="22"/>
         </w:rPr>
       </w:pPr>
-      <w:proofErr w:type="spellStart"/>
       <w:r>
         <w:rPr>
           <w:rFonts w:ascii="Arial Unicode MS" w:eastAsia="Arial Unicode MS" w:hAnsi="Arial Unicode MS" w:cs="Arial Unicode MS"/>
@@ -23894,7 +23349,6 @@
         </w:rPr>
         <w:t>c</w:t>
       </w:r>
-      <w:proofErr w:type="spellEnd"/>
       <w:r>
         <w:rPr>
           <w:rFonts w:ascii="Arial Unicode MS" w:eastAsia="Arial Unicode MS" w:hAnsi="Arial Unicode MS" w:cs="Arial Unicode MS"/>
@@ -23955,7 +23409,6 @@
         </w:rPr>
         <w:t xml:space="preserve">Concentración </w:t>
       </w:r>
-      <w:proofErr w:type="spellStart"/>
       <w:r>
         <w:rPr>
           <w:rFonts w:ascii="Arial Unicode MS" w:eastAsia="Arial Unicode MS" w:hAnsi="Arial Unicode MS" w:cs="Arial Unicode MS"/>
@@ -23964,7 +23417,6 @@
         </w:rPr>
         <w:t>molal</w:t>
       </w:r>
-      <w:proofErr w:type="spellEnd"/>
     </w:p>
     <w:p>
       <w:pPr>
@@ -24020,23 +23472,13 @@
         </w:rPr>
         <w:t xml:space="preserve">Constante </w:t>
       </w:r>
-      <w:proofErr w:type="spellStart"/>
-      <w:r>
-        <w:rPr>
-          <w:rFonts w:ascii="Arial Unicode MS" w:eastAsia="Arial Unicode MS" w:hAnsi="Arial Unicode MS" w:cs="Arial Unicode MS"/>
-          <w:sz w:val="22"/>
-          <w:szCs w:val="22"/>
-        </w:rPr>
-        <w:t>crioscópica</w:t>
-      </w:r>
-      <w:proofErr w:type="spellEnd"/>
-      <w:r>
-        <w:rPr>
-          <w:rFonts w:ascii="Arial Unicode MS" w:eastAsia="Arial Unicode MS" w:hAnsi="Arial Unicode MS" w:cs="Arial Unicode MS"/>
-          <w:sz w:val="22"/>
-          <w:szCs w:val="22"/>
-        </w:rPr>
-        <w:t xml:space="preserve"> </w:t>
+      <w:r>
+        <w:rPr>
+          <w:rFonts w:ascii="Arial Unicode MS" w:eastAsia="Arial Unicode MS" w:hAnsi="Arial Unicode MS" w:cs="Arial Unicode MS"/>
+          <w:sz w:val="22"/>
+          <w:szCs w:val="22"/>
+        </w:rPr>
+        <w:t xml:space="preserve">crioscópica </w:t>
       </w:r>
     </w:p>
     <w:p>
@@ -24147,29 +23589,7 @@
                 <w:i w:val="0"/>
                 <w:color w:val="auto"/>
               </w:rPr>
-              <w:t xml:space="preserve">onstante </w:t>
-            </w:r>
-            <w:proofErr w:type="spellStart"/>
-            <w:r>
-              <w:rPr>
-                <w:rFonts w:ascii="Arial Unicode MS" w:eastAsia="Arial Unicode MS" w:hAnsi="Arial Unicode MS" w:cs="Arial Unicode MS"/>
-                <w:b/>
-                <w:bCs/>
-                <w:i w:val="0"/>
-                <w:color w:val="auto"/>
-              </w:rPr>
-              <w:t>crioscópica</w:t>
-            </w:r>
-            <w:proofErr w:type="spellEnd"/>
-            <w:r>
-              <w:rPr>
-                <w:rFonts w:ascii="Arial Unicode MS" w:eastAsia="Arial Unicode MS" w:hAnsi="Arial Unicode MS" w:cs="Arial Unicode MS"/>
-                <w:b/>
-                <w:bCs/>
-                <w:i w:val="0"/>
-                <w:color w:val="auto"/>
-              </w:rPr>
-              <w:t xml:space="preserve"> </w:t>
+              <w:t xml:space="preserve">onstante crioscópica </w:t>
             </w:r>
           </w:p>
         </w:tc>
@@ -24222,17 +23642,8 @@
                 <w:rFonts w:ascii="Arial Unicode MS" w:eastAsia="Arial Unicode MS" w:hAnsi="Arial Unicode MS" w:cs="Arial Unicode MS"/>
                 <w:b/>
               </w:rPr>
-              <w:t xml:space="preserve">constante </w:t>
-            </w:r>
-            <w:proofErr w:type="spellStart"/>
-            <w:r>
-              <w:rPr>
-                <w:rFonts w:ascii="Arial Unicode MS" w:eastAsia="Arial Unicode MS" w:hAnsi="Arial Unicode MS" w:cs="Arial Unicode MS"/>
-                <w:b/>
-              </w:rPr>
-              <w:t>crioscópica</w:t>
-            </w:r>
-            <w:proofErr w:type="spellEnd"/>
+              <w:t>constante crioscópica</w:t>
+            </w:r>
             <w:r>
               <w:rPr>
                 <w:rFonts w:ascii="Arial Unicode MS" w:eastAsia="Arial Unicode MS" w:hAnsi="Arial Unicode MS" w:cs="Arial Unicode MS"/>
@@ -24299,23 +23710,7 @@
                 <w:rFonts w:ascii="Arial Unicode MS" w:eastAsia="Arial Unicode MS" w:hAnsi="Arial Unicode MS" w:cs="Arial Unicode MS"/>
                 <w:color w:val="000000" w:themeColor="text1"/>
               </w:rPr>
-              <w:t xml:space="preserve">disolución 1 </w:t>
-            </w:r>
-            <w:proofErr w:type="spellStart"/>
-            <w:r>
-              <w:rPr>
-                <w:rFonts w:ascii="Arial Unicode MS" w:eastAsia="Arial Unicode MS" w:hAnsi="Arial Unicode MS" w:cs="Arial Unicode MS"/>
-                <w:color w:val="000000" w:themeColor="text1"/>
-              </w:rPr>
-              <w:t>molal</w:t>
-            </w:r>
-            <w:proofErr w:type="spellEnd"/>
-            <w:r>
-              <w:rPr>
-                <w:rFonts w:ascii="Arial Unicode MS" w:eastAsia="Arial Unicode MS" w:hAnsi="Arial Unicode MS" w:cs="Arial Unicode MS"/>
-                <w:color w:val="000000" w:themeColor="text1"/>
-              </w:rPr>
-              <w:t>.</w:t>
+              <w:t>disolución 1 molal.</w:t>
             </w:r>
           </w:p>
           <w:p>
@@ -24383,29 +23778,12 @@
               </w:rPr>
               <w:t xml:space="preserve"> </w:t>
             </w:r>
-            <w:proofErr w:type="spellStart"/>
-            <w:r>
-              <w:rPr>
-                <w:rFonts w:ascii="Arial Unicode MS" w:eastAsia="Arial Unicode MS" w:hAnsi="Arial Unicode MS" w:cs="Arial Unicode MS"/>
-                <w:b/>
-              </w:rPr>
-              <w:t>ºC</w:t>
-            </w:r>
-            <w:proofErr w:type="spellEnd"/>
-            <w:r>
-              <w:rPr>
-                <w:rFonts w:ascii="Arial Unicode MS" w:eastAsia="Arial Unicode MS" w:hAnsi="Arial Unicode MS" w:cs="Arial Unicode MS"/>
-                <w:b/>
-              </w:rPr>
-              <w:t xml:space="preserve"> /</w:t>
-            </w:r>
-            <w:proofErr w:type="spellStart"/>
-            <w:r>
-              <w:rPr>
-                <w:rFonts w:ascii="Arial Unicode MS" w:eastAsia="Arial Unicode MS" w:hAnsi="Arial Unicode MS" w:cs="Arial Unicode MS"/>
-                <w:b/>
-              </w:rPr>
-              <w:t>m</w:t>
+            <w:r>
+              <w:rPr>
+                <w:rFonts w:ascii="Arial Unicode MS" w:eastAsia="Arial Unicode MS" w:hAnsi="Arial Unicode MS" w:cs="Arial Unicode MS"/>
+                <w:b/>
+              </w:rPr>
+              <w:t>ºC /m</w:t>
             </w:r>
             <w:r>
               <w:rPr>
@@ -24414,7 +23792,6 @@
               </w:rPr>
               <w:t>olal</w:t>
             </w:r>
-            <w:proofErr w:type="spellEnd"/>
           </w:p>
         </w:tc>
       </w:tr>
@@ -24572,39 +23949,7 @@
                 <w:rFonts w:ascii="Arial Unicode MS" w:eastAsia="Arial Unicode MS" w:hAnsi="Arial Unicode MS" w:cs="Arial Unicode MS"/>
                 <w:b/>
               </w:rPr>
-              <w:t xml:space="preserve">Código </w:t>
-            </w:r>
-            <w:proofErr w:type="spellStart"/>
-            <w:r>
-              <w:rPr>
-                <w:rFonts w:ascii="Arial Unicode MS" w:eastAsia="Arial Unicode MS" w:hAnsi="Arial Unicode MS" w:cs="Arial Unicode MS"/>
-                <w:b/>
-              </w:rPr>
-              <w:t>Shutterstock</w:t>
-            </w:r>
-            <w:proofErr w:type="spellEnd"/>
-            <w:r>
-              <w:rPr>
-                <w:rFonts w:ascii="Arial Unicode MS" w:eastAsia="Arial Unicode MS" w:hAnsi="Arial Unicode MS" w:cs="Arial Unicode MS"/>
-                <w:b/>
-              </w:rPr>
-              <w:t xml:space="preserve"> (o URL o la ruta en </w:t>
-            </w:r>
-            <w:proofErr w:type="spellStart"/>
-            <w:r>
-              <w:rPr>
-                <w:rFonts w:ascii="Arial Unicode MS" w:eastAsia="Arial Unicode MS" w:hAnsi="Arial Unicode MS" w:cs="Arial Unicode MS"/>
-                <w:b/>
-              </w:rPr>
-              <w:t>AulaPlaneta</w:t>
-            </w:r>
-            <w:proofErr w:type="spellEnd"/>
-            <w:r>
-              <w:rPr>
-                <w:rFonts w:ascii="Arial Unicode MS" w:eastAsia="Arial Unicode MS" w:hAnsi="Arial Unicode MS" w:cs="Arial Unicode MS"/>
-                <w:b/>
-              </w:rPr>
-              <w:t>)</w:t>
+              <w:t>Código Shutterstock (o URL o la ruta en AulaPlaneta)</w:t>
             </w:r>
           </w:p>
         </w:tc>
@@ -24673,7 +24018,7 @@
                           </a:ln>
                           <a:extLst>
                             <a:ext uri="{53640926-AAD7-44d8-BBD7-CCE9431645EC}">
-                              <a14:shadowObscured xmlns="" xmlns:mo="http://schemas.microsoft.com/office/mac/office/2008/main" xmlns:mv="urn:schemas-microsoft-com:mac:vml" xmlns:o="urn:schemas-microsoft-com:office:office" xmlns:v="urn:schemas-microsoft-com:vml" xmlns:w10="urn:schemas-microsoft-com:office:word" xmlns:w="http://schemas.openxmlformats.org/wordprocessingml/2006/main" xmlns:a14="http://schemas.microsoft.com/office/drawing/2010/main"/>
+                              <a14:shadowObscured xmlns:a14="http://schemas.microsoft.com/office/drawing/2010/main" xmlns:w="http://schemas.openxmlformats.org/wordprocessingml/2006/main" xmlns:w10="urn:schemas-microsoft-com:office:word" xmlns:v="urn:schemas-microsoft-com:vml" xmlns:o="urn:schemas-microsoft-com:office:office" xmlns:mv="urn:schemas-microsoft-com:mac:vml" xmlns:mo="http://schemas.microsoft.com/office/mac/office/2008/main" xmlns=""/>
                             </a:ext>
                           </a:extLst>
                         </pic:spPr>
@@ -24729,33 +24074,11 @@
               </w:rPr>
               <w:t xml:space="preserve"> </w:t>
             </w:r>
-            <w:proofErr w:type="spellStart"/>
-            <w:r>
-              <w:rPr>
-                <w:rFonts w:ascii="Arial Unicode MS" w:eastAsia="Arial Unicode MS" w:hAnsi="Arial Unicode MS" w:cs="Arial Unicode MS"/>
-              </w:rPr>
-              <w:t>ºC</w:t>
-            </w:r>
-            <w:proofErr w:type="spellEnd"/>
-            <w:r>
-              <w:rPr>
-                <w:rFonts w:ascii="Arial Unicode MS" w:eastAsia="Arial Unicode MS" w:hAnsi="Arial Unicode MS" w:cs="Arial Unicode MS"/>
-              </w:rPr>
-              <w:t xml:space="preserve"> debido a la propiedad </w:t>
-            </w:r>
-            <w:proofErr w:type="spellStart"/>
-            <w:r>
-              <w:rPr>
-                <w:rFonts w:ascii="Arial Unicode MS" w:eastAsia="Arial Unicode MS" w:hAnsi="Arial Unicode MS" w:cs="Arial Unicode MS"/>
-              </w:rPr>
-              <w:t>coligativa</w:t>
-            </w:r>
-            <w:proofErr w:type="spellEnd"/>
-            <w:r>
-              <w:rPr>
-                <w:rFonts w:ascii="Arial Unicode MS" w:eastAsia="Arial Unicode MS" w:hAnsi="Arial Unicode MS" w:cs="Arial Unicode MS"/>
-              </w:rPr>
-              <w:t xml:space="preserve"> de descenso del punto de congelación. Las sales disueltas reducen la temperatura de congelación. </w:t>
+            <w:r>
+              <w:rPr>
+                <w:rFonts w:ascii="Arial Unicode MS" w:eastAsia="Arial Unicode MS" w:hAnsi="Arial Unicode MS" w:cs="Arial Unicode MS"/>
+              </w:rPr>
+              <w:t xml:space="preserve">ºC debido a la propiedad coligativa de descenso del punto de congelación. Las sales disueltas reducen la temperatura de congelación. </w:t>
             </w:r>
           </w:p>
         </w:tc>
@@ -25209,39 +24532,7 @@
                 <w:rFonts w:ascii="Arial Unicode MS" w:eastAsia="Arial Unicode MS" w:hAnsi="Arial Unicode MS" w:cs="Arial Unicode MS"/>
                 <w:b/>
               </w:rPr>
-              <w:t xml:space="preserve">Código </w:t>
-            </w:r>
-            <w:proofErr w:type="spellStart"/>
-            <w:r>
-              <w:rPr>
-                <w:rFonts w:ascii="Arial Unicode MS" w:eastAsia="Arial Unicode MS" w:hAnsi="Arial Unicode MS" w:cs="Arial Unicode MS"/>
-                <w:b/>
-              </w:rPr>
-              <w:t>Shutterstock</w:t>
-            </w:r>
-            <w:proofErr w:type="spellEnd"/>
-            <w:r>
-              <w:rPr>
-                <w:rFonts w:ascii="Arial Unicode MS" w:eastAsia="Arial Unicode MS" w:hAnsi="Arial Unicode MS" w:cs="Arial Unicode MS"/>
-                <w:b/>
-              </w:rPr>
-              <w:t xml:space="preserve"> (o URL o la ruta en </w:t>
-            </w:r>
-            <w:proofErr w:type="spellStart"/>
-            <w:r>
-              <w:rPr>
-                <w:rFonts w:ascii="Arial Unicode MS" w:eastAsia="Arial Unicode MS" w:hAnsi="Arial Unicode MS" w:cs="Arial Unicode MS"/>
-                <w:b/>
-              </w:rPr>
-              <w:t>AulaPlaneta</w:t>
-            </w:r>
-            <w:proofErr w:type="spellEnd"/>
-            <w:r>
-              <w:rPr>
-                <w:rFonts w:ascii="Arial Unicode MS" w:eastAsia="Arial Unicode MS" w:hAnsi="Arial Unicode MS" w:cs="Arial Unicode MS"/>
-                <w:b/>
-              </w:rPr>
-              <w:t>)</w:t>
+              <w:t>Código Shutterstock (o URL o la ruta en AulaPlaneta)</w:t>
             </w:r>
           </w:p>
         </w:tc>
@@ -25885,7 +25176,7 @@
             <w:pPr>
               <w:rPr>
                 <w:rFonts w:ascii="Arial Unicode MS" w:eastAsia="Arial Unicode MS" w:hAnsi="Arial Unicode MS" w:cs="Arial Unicode MS"/>
-                <w:color w:val="000000"/>
+                <w:color w:val="000000" w:themeColor="text1"/>
                 <w:sz w:val="22"/>
                 <w:szCs w:val="22"/>
               </w:rPr>
@@ -25893,11 +25184,11 @@
             <w:r>
               <w:rPr>
                 <w:rFonts w:ascii="Arial Unicode MS" w:eastAsia="Arial Unicode MS" w:hAnsi="Arial Unicode MS" w:cs="Arial Unicode MS"/>
-                <w:color w:val="000000"/>
+                <w:color w:val="000000" w:themeColor="text1"/>
                 <w:sz w:val="22"/>
                 <w:szCs w:val="22"/>
               </w:rPr>
-              <w:t>La presión osmótica</w:t>
+              <w:t>La ósmosis y la presión osmótica</w:t>
             </w:r>
           </w:p>
         </w:tc>
@@ -25944,6 +25235,7 @@
             <w:pPr>
               <w:rPr>
                 <w:rFonts w:ascii="Arial Unicode MS" w:eastAsia="Arial Unicode MS" w:hAnsi="Arial Unicode MS" w:cs="Arial Unicode MS"/>
+                <w:color w:val="000000" w:themeColor="text1"/>
                 <w:sz w:val="22"/>
                 <w:szCs w:val="22"/>
                 <w:lang w:val="es-MX"/>
@@ -25952,29 +25244,12 @@
             <w:r>
               <w:rPr>
                 <w:rFonts w:ascii="Arial Unicode MS" w:eastAsia="Arial Unicode MS" w:hAnsi="Arial Unicode MS" w:cs="Arial Unicode MS"/>
+                <w:color w:val="000000" w:themeColor="text1"/>
                 <w:sz w:val="22"/>
                 <w:szCs w:val="22"/>
                 <w:lang w:val="es-MX"/>
               </w:rPr>
-              <w:t>Animación que permite explicar la ósmosis</w:t>
-            </w:r>
-            <w:r>
-              <w:rPr>
-                <w:rFonts w:ascii="Arial Unicode MS" w:eastAsia="Arial Unicode MS" w:hAnsi="Arial Unicode MS" w:cs="Arial Unicode MS"/>
-                <w:sz w:val="22"/>
-                <w:szCs w:val="22"/>
-                <w:lang w:val="es-MX"/>
-              </w:rPr>
-              <w:t xml:space="preserve"> </w:t>
-            </w:r>
-            <w:r>
-              <w:rPr>
-                <w:rFonts w:ascii="Arial Unicode MS" w:eastAsia="Arial Unicode MS" w:hAnsi="Arial Unicode MS" w:cs="Arial Unicode MS"/>
-                <w:sz w:val="22"/>
-                <w:szCs w:val="22"/>
-                <w:lang w:val="es-MX"/>
-              </w:rPr>
-              <w:t>y la presión osmótica</w:t>
+              <w:t>Animación que permite explicar el fenómeno de la ósmosis y la presión osmótica</w:t>
             </w:r>
           </w:p>
         </w:tc>
@@ -26005,6 +25280,7 @@
                 <w:b/>
               </w:rPr>
             </w:pPr>
+            <w:bookmarkStart w:id="2" w:name="_GoBack" w:colFirst="0" w:colLast="0"/>
             <w:r>
               <w:rPr>
                 <w:rFonts w:ascii="Arial Unicode MS" w:eastAsia="Arial Unicode MS" w:hAnsi="Arial Unicode MS" w:cs="Arial Unicode MS"/>
@@ -26140,6 +25416,7 @@
           </w:p>
         </w:tc>
       </w:tr>
+      <w:bookmarkEnd w:id="2"/>
     </w:tbl>
     <w:p>
       <w:pPr>
@@ -26400,19 +25677,11 @@
               </w:rPr>
               <w:t xml:space="preserve">Refuerza tu aprendizaje: Las propiedades </w:t>
             </w:r>
-            <w:proofErr w:type="spellStart"/>
-            <w:r>
-              <w:rPr>
-                <w:rFonts w:ascii="Arial Unicode MS" w:eastAsia="Arial Unicode MS" w:hAnsi="Arial Unicode MS" w:cs="Arial Unicode MS"/>
-              </w:rPr>
-              <w:t>coligativas</w:t>
-            </w:r>
-            <w:proofErr w:type="spellEnd"/>
-            <w:r>
-              <w:rPr>
-                <w:rFonts w:ascii="Arial Unicode MS" w:eastAsia="Arial Unicode MS" w:hAnsi="Arial Unicode MS" w:cs="Arial Unicode MS"/>
-              </w:rPr>
-              <w:t xml:space="preserve"> de las disoluciones</w:t>
+            <w:r>
+              <w:rPr>
+                <w:rFonts w:ascii="Arial Unicode MS" w:eastAsia="Arial Unicode MS" w:hAnsi="Arial Unicode MS" w:cs="Arial Unicode MS"/>
+              </w:rPr>
+              <w:t>coligativas de las disoluciones</w:t>
             </w:r>
           </w:p>
         </w:tc>
@@ -26453,21 +25722,7 @@
               <w:rPr>
                 <w:rFonts w:ascii="Arial Unicode MS" w:eastAsia="Arial Unicode MS" w:hAnsi="Arial Unicode MS" w:cs="Arial Unicode MS"/>
               </w:rPr>
-              <w:t xml:space="preserve">Actividades sobre Las propiedades </w:t>
-            </w:r>
-            <w:proofErr w:type="spellStart"/>
-            <w:r>
-              <w:rPr>
-                <w:rFonts w:ascii="Arial Unicode MS" w:eastAsia="Arial Unicode MS" w:hAnsi="Arial Unicode MS" w:cs="Arial Unicode MS"/>
-              </w:rPr>
-              <w:t>coligativas</w:t>
-            </w:r>
-            <w:proofErr w:type="spellEnd"/>
-            <w:r>
-              <w:rPr>
-                <w:rFonts w:ascii="Arial Unicode MS" w:eastAsia="Arial Unicode MS" w:hAnsi="Arial Unicode MS" w:cs="Arial Unicode MS"/>
-              </w:rPr>
-              <w:t xml:space="preserve"> de las disolucion</w:t>
+              <w:t>Actividades sobre Las propiedades coligativas de las disolucion</w:t>
             </w:r>
             <w:r>
               <w:rPr>
@@ -27875,7 +27130,7 @@
         <w:rStyle w:val="Nmerodepgina"/>
         <w:noProof/>
       </w:rPr>
-      <w:t>28</w:t>
+      <w:t>29</w:t>
     </w:r>
     <w:r>
       <w:rPr>
@@ -31034,7 +30289,7 @@
 </file>
 
 <file path=customXml/itemProps1.xml><?xml version="1.0" encoding="utf-8"?>
-<ds:datastoreItem xmlns:ds="http://schemas.openxmlformats.org/officeDocument/2006/customXml" ds:itemID="{C791B289-1558-44D3-B659-1DC3D59A5491}">
+<ds:datastoreItem xmlns:ds="http://schemas.openxmlformats.org/officeDocument/2006/customXml" ds:itemID="{1A358017-96E8-4CD1-8DA7-4F366153E0F5}">
   <ds:schemaRefs>
     <ds:schemaRef ds:uri="http://schemas.openxmlformats.org/officeDocument/2006/bibliography"/>
   </ds:schemaRefs>

</xml_diff>